<commit_message>
More work on the reference
Signed-off-by: Aleksi Sapon <QcTechs@gmail.com>
</commit_message>
<xml_diff>
--- a/InfiniteObjects Reference.docx
+++ b/InfiniteObjects Reference.docx
@@ -5,6 +5,7 @@
     <w:p>
       <w:pPr>
         <w:pStyle w:val="Titre"/>
+        <w:jc w:val="both"/>
       </w:pPr>
       <w:r>
         <w:t>InfiniteObjects Reference</w:t>
@@ -107,13 +108,28 @@
       <w:r>
         <w:t>Version 1</w:t>
       </w:r>
+      <w:r>
+        <w:t xml:space="preserve"> WIP</w:t>
+      </w:r>
     </w:p>
     <w:p>
       <w:pPr>
         <w:jc w:val="center"/>
       </w:pPr>
       <w:r>
-        <w:t>For InfObject-0.0.1-SNAPSHOT</w:t>
+        <w:t>For Inf</w:t>
+      </w:r>
+      <w:r>
+        <w:t>inite</w:t>
+      </w:r>
+      <w:r>
+        <w:t>Object</w:t>
+      </w:r>
+      <w:r>
+        <w:t>s v</w:t>
+      </w:r>
+      <w:r>
+        <w:t>0.0.1-SNAPSHOT</w:t>
       </w:r>
     </w:p>
     <w:p>
@@ -152,6 +168,7 @@
         <w:p>
           <w:pPr>
             <w:pStyle w:val="En-ttedetabledesmatires"/>
+            <w:jc w:val="both"/>
           </w:pPr>
           <w:r>
             <w:t>Table of contents</w:t>
@@ -163,6 +180,7 @@
             <w:tabs>
               <w:tab w:val="right" w:leader="dot" w:pos="9396"/>
             </w:tabs>
+            <w:jc w:val="both"/>
             <w:rPr>
               <w:b w:val="0"/>
               <w:noProof/>
@@ -206,7 +224,7 @@
             <w:rPr>
               <w:noProof/>
             </w:rPr>
-            <w:instrText xml:space="preserve"> PAGEREF _Toc229633768 \h </w:instrText>
+            <w:instrText xml:space="preserve"> PAGEREF _Toc229650343 \h </w:instrText>
           </w:r>
           <w:r>
             <w:rPr>
@@ -238,6 +256,7 @@
             <w:tabs>
               <w:tab w:val="right" w:leader="dot" w:pos="9396"/>
             </w:tabs>
+            <w:jc w:val="both"/>
             <w:rPr>
               <w:b w:val="0"/>
               <w:noProof/>
@@ -266,7 +285,7 @@
             <w:rPr>
               <w:noProof/>
             </w:rPr>
-            <w:instrText xml:space="preserve"> PAGEREF _Toc229633769 \h </w:instrText>
+            <w:instrText xml:space="preserve"> PAGEREF _Toc229650344 \h </w:instrText>
           </w:r>
           <w:r>
             <w:rPr>
@@ -298,6 +317,7 @@
             <w:tabs>
               <w:tab w:val="right" w:leader="dot" w:pos="9396"/>
             </w:tabs>
+            <w:jc w:val="both"/>
             <w:rPr>
               <w:b w:val="0"/>
               <w:noProof/>
@@ -326,7 +346,7 @@
             <w:rPr>
               <w:noProof/>
             </w:rPr>
-            <w:instrText xml:space="preserve"> PAGEREF _Toc229633770 \h </w:instrText>
+            <w:instrText xml:space="preserve"> PAGEREF _Toc229650345 \h </w:instrText>
           </w:r>
           <w:r>
             <w:rPr>
@@ -353,6 +373,259 @@
           </w:r>
         </w:p>
         <w:p>
+          <w:pPr>
+            <w:pStyle w:val="TM2"/>
+            <w:tabs>
+              <w:tab w:val="right" w:leader="dot" w:pos="9396"/>
+            </w:tabs>
+            <w:jc w:val="both"/>
+            <w:rPr>
+              <w:b w:val="0"/>
+              <w:noProof/>
+              <w:sz w:val="24"/>
+              <w:szCs w:val="24"/>
+              <w:lang w:eastAsia="ja-JP"/>
+            </w:rPr>
+          </w:pPr>
+          <w:r>
+            <w:rPr>
+              <w:noProof/>
+            </w:rPr>
+            <w:t>Mathematical expression</w:t>
+          </w:r>
+          <w:r>
+            <w:rPr>
+              <w:noProof/>
+            </w:rPr>
+            <w:tab/>
+          </w:r>
+          <w:r>
+            <w:rPr>
+              <w:noProof/>
+            </w:rPr>
+            <w:fldChar w:fldCharType="begin"/>
+          </w:r>
+          <w:r>
+            <w:rPr>
+              <w:noProof/>
+            </w:rPr>
+            <w:instrText xml:space="preserve"> PAGEREF _Toc229650346 \h </w:instrText>
+          </w:r>
+          <w:r>
+            <w:rPr>
+              <w:noProof/>
+            </w:rPr>
+          </w:r>
+          <w:r>
+            <w:rPr>
+              <w:noProof/>
+            </w:rPr>
+            <w:fldChar w:fldCharType="separate"/>
+          </w:r>
+          <w:r>
+            <w:rPr>
+              <w:noProof/>
+            </w:rPr>
+            <w:t>5</w:t>
+          </w:r>
+          <w:r>
+            <w:rPr>
+              <w:noProof/>
+            </w:rPr>
+            <w:fldChar w:fldCharType="end"/>
+          </w:r>
+        </w:p>
+        <w:p>
+          <w:pPr>
+            <w:pStyle w:val="TM1"/>
+            <w:tabs>
+              <w:tab w:val="right" w:leader="dot" w:pos="9396"/>
+            </w:tabs>
+            <w:jc w:val="both"/>
+            <w:rPr>
+              <w:b w:val="0"/>
+              <w:noProof/>
+              <w:lang w:eastAsia="ja-JP"/>
+            </w:rPr>
+          </w:pPr>
+          <w:r>
+            <w:rPr>
+              <w:noProof/>
+            </w:rPr>
+            <w:t>Annex</w:t>
+          </w:r>
+          <w:r>
+            <w:rPr>
+              <w:noProof/>
+            </w:rPr>
+            <w:tab/>
+          </w:r>
+          <w:r>
+            <w:rPr>
+              <w:noProof/>
+            </w:rPr>
+            <w:fldChar w:fldCharType="begin"/>
+          </w:r>
+          <w:r>
+            <w:rPr>
+              <w:noProof/>
+            </w:rPr>
+            <w:instrText xml:space="preserve"> PAGEREF _Toc229650347 \h </w:instrText>
+          </w:r>
+          <w:r>
+            <w:rPr>
+              <w:noProof/>
+            </w:rPr>
+          </w:r>
+          <w:r>
+            <w:rPr>
+              <w:noProof/>
+            </w:rPr>
+            <w:fldChar w:fldCharType="separate"/>
+          </w:r>
+          <w:r>
+            <w:rPr>
+              <w:noProof/>
+            </w:rPr>
+            <w:t>6</w:t>
+          </w:r>
+          <w:r>
+            <w:rPr>
+              <w:noProof/>
+            </w:rPr>
+            <w:fldChar w:fldCharType="end"/>
+          </w:r>
+        </w:p>
+        <w:p>
+          <w:pPr>
+            <w:pStyle w:val="TM2"/>
+            <w:tabs>
+              <w:tab w:val="right" w:leader="dot" w:pos="9396"/>
+            </w:tabs>
+            <w:jc w:val="both"/>
+            <w:rPr>
+              <w:b w:val="0"/>
+              <w:noProof/>
+              <w:sz w:val="24"/>
+              <w:szCs w:val="24"/>
+              <w:lang w:eastAsia="ja-JP"/>
+            </w:rPr>
+          </w:pPr>
+          <w:r>
+            <w:rPr>
+              <w:noProof/>
+            </w:rPr>
+            <w:t>iWGO configuration character and formatting key</w:t>
+          </w:r>
+          <w:r>
+            <w:rPr>
+              <w:noProof/>
+            </w:rPr>
+            <w:tab/>
+          </w:r>
+          <w:r>
+            <w:rPr>
+              <w:noProof/>
+            </w:rPr>
+            <w:fldChar w:fldCharType="begin"/>
+          </w:r>
+          <w:r>
+            <w:rPr>
+              <w:noProof/>
+            </w:rPr>
+            <w:instrText xml:space="preserve"> PAGEREF _Toc229650348 \h </w:instrText>
+          </w:r>
+          <w:r>
+            <w:rPr>
+              <w:noProof/>
+            </w:rPr>
+          </w:r>
+          <w:r>
+            <w:rPr>
+              <w:noProof/>
+            </w:rPr>
+            <w:fldChar w:fldCharType="separate"/>
+          </w:r>
+          <w:r>
+            <w:rPr>
+              <w:noProof/>
+            </w:rPr>
+            <w:t>6</w:t>
+          </w:r>
+          <w:r>
+            <w:rPr>
+              <w:noProof/>
+            </w:rPr>
+            <w:fldChar w:fldCharType="end"/>
+          </w:r>
+        </w:p>
+        <w:p>
+          <w:pPr>
+            <w:pStyle w:val="TM2"/>
+            <w:tabs>
+              <w:tab w:val="right" w:leader="dot" w:pos="9396"/>
+            </w:tabs>
+            <w:jc w:val="both"/>
+            <w:rPr>
+              <w:b w:val="0"/>
+              <w:noProof/>
+              <w:sz w:val="24"/>
+              <w:szCs w:val="24"/>
+              <w:lang w:eastAsia="ja-JP"/>
+            </w:rPr>
+          </w:pPr>
+          <w:r>
+            <w:rPr>
+              <w:noProof/>
+            </w:rPr>
+            <w:t>Notes</w:t>
+          </w:r>
+          <w:r>
+            <w:rPr>
+              <w:noProof/>
+            </w:rPr>
+            <w:tab/>
+          </w:r>
+          <w:r>
+            <w:rPr>
+              <w:noProof/>
+            </w:rPr>
+            <w:fldChar w:fldCharType="begin"/>
+          </w:r>
+          <w:r>
+            <w:rPr>
+              <w:noProof/>
+            </w:rPr>
+            <w:instrText xml:space="preserve"> PAGEREF _Toc229650349 \h </w:instrText>
+          </w:r>
+          <w:r>
+            <w:rPr>
+              <w:noProof/>
+            </w:rPr>
+          </w:r>
+          <w:r>
+            <w:rPr>
+              <w:noProof/>
+            </w:rPr>
+            <w:fldChar w:fldCharType="separate"/>
+          </w:r>
+          <w:r>
+            <w:rPr>
+              <w:noProof/>
+            </w:rPr>
+            <w:t>6</w:t>
+          </w:r>
+          <w:r>
+            <w:rPr>
+              <w:noProof/>
+            </w:rPr>
+            <w:fldChar w:fldCharType="end"/>
+          </w:r>
+        </w:p>
+        <w:p>
+          <w:pPr>
+            <w:jc w:val="both"/>
+          </w:pPr>
           <w:r>
             <w:rPr>
               <w:b/>
@@ -365,29 +638,48 @@
       </w:sdtContent>
     </w:sdt>
     <w:p>
+      <w:pPr>
+        <w:jc w:val="both"/>
+      </w:pPr>
       <w:r>
         <w:br w:type="page"/>
       </w:r>
-      <w:bookmarkStart w:id="0" w:name="_GoBack"/>
+    </w:p>
+    <w:p>
+      <w:pPr>
+        <w:pStyle w:val="Titre1"/>
+        <w:jc w:val="both"/>
+      </w:pPr>
+      <w:bookmarkStart w:id="0" w:name="_Toc229650343"/>
+      <w:r>
+        <w:t>Overview</w:t>
+      </w:r>
       <w:bookmarkEnd w:id="0"/>
     </w:p>
     <w:p>
       <w:pPr>
-        <w:pStyle w:val="Titre1"/>
-      </w:pPr>
-      <w:bookmarkStart w:id="1" w:name="_Toc229633768"/>
-      <w:r>
-        <w:t>Overview</w:t>
-      </w:r>
-      <w:bookmarkEnd w:id="1"/>
-    </w:p>
-    <w:p/>
-    <w:p>
-      <w:r>
-        <w:t>InfiniteObjects uses number of components to represent the various steps and concepts necessary to generate complex world generator objects. They are three main components, each having any number of types, which provide specific functionality. InfiniteObjects includes some basic types for each component. The list of components and provided types may be found bellow. Types can be added by external plugins, and may be used exactly like the provided ones.</w:t>
-      </w:r>
-    </w:p>
-    <w:p/>
+        <w:jc w:val="both"/>
+      </w:pPr>
+    </w:p>
+    <w:p>
+      <w:pPr>
+        <w:jc w:val="both"/>
+      </w:pPr>
+      <w:r>
+        <w:t xml:space="preserve">InfiniteObjects uses </w:t>
+      </w:r>
+      <w:r>
+        <w:t xml:space="preserve">a </w:t>
+      </w:r>
+      <w:r>
+        <w:t>number of components to represent the various steps and concepts necessary to generate complex world generator objects. They are three main components, each having any number of types, which provide specific functionality. InfiniteObjects includes some basic types for each component. The list of components and provided types may be found bellow. Types can be added by external plugins, and may be used exactly like the provided ones.</w:t>
+      </w:r>
+    </w:p>
+    <w:p>
+      <w:pPr>
+        <w:jc w:val="both"/>
+      </w:pPr>
+    </w:p>
     <w:p>
       <w:pPr>
         <w:pStyle w:val="Paragraphedeliste"/>
@@ -395,6 +687,7 @@
           <w:ilvl w:val="0"/>
           <w:numId w:val="2"/>
         </w:numPr>
+        <w:jc w:val="both"/>
       </w:pPr>
       <w:r>
         <w:t>Material setter</w:t>
@@ -407,6 +700,7 @@
           <w:ilvl w:val="1"/>
           <w:numId w:val="2"/>
         </w:numPr>
+        <w:jc w:val="both"/>
       </w:pPr>
       <w:r>
         <w:t>Simple</w:t>
@@ -419,6 +713,7 @@
           <w:ilvl w:val="1"/>
           <w:numId w:val="2"/>
         </w:numPr>
+        <w:jc w:val="both"/>
       </w:pPr>
       <w:r>
         <w:t>Random simple</w:t>
@@ -431,6 +726,7 @@
           <w:ilvl w:val="1"/>
           <w:numId w:val="2"/>
         </w:numPr>
+        <w:jc w:val="both"/>
       </w:pPr>
       <w:r>
         <w:t>Inner-outer</w:t>
@@ -443,6 +739,7 @@
           <w:ilvl w:val="1"/>
           <w:numId w:val="2"/>
         </w:numPr>
+        <w:jc w:val="both"/>
       </w:pPr>
       <w:r>
         <w:t>Random inner-outer</w:t>
@@ -455,6 +752,7 @@
           <w:ilvl w:val="0"/>
           <w:numId w:val="2"/>
         </w:numPr>
+        <w:jc w:val="both"/>
       </w:pPr>
       <w:r>
         <w:t>Condition</w:t>
@@ -467,6 +765,7 @@
           <w:ilvl w:val="1"/>
           <w:numId w:val="2"/>
         </w:numPr>
+        <w:jc w:val="both"/>
       </w:pPr>
       <w:r>
         <w:t>Cuboid</w:t>
@@ -479,6 +778,7 @@
           <w:ilvl w:val="1"/>
           <w:numId w:val="2"/>
         </w:numPr>
+        <w:jc w:val="both"/>
       </w:pPr>
       <w:r>
         <w:t>Sphere</w:t>
@@ -491,6 +791,7 @@
           <w:ilvl w:val="0"/>
           <w:numId w:val="2"/>
         </w:numPr>
+        <w:jc w:val="both"/>
       </w:pPr>
       <w:r>
         <w:t>Instruction</w:t>
@@ -503,6 +804,7 @@
           <w:ilvl w:val="1"/>
           <w:numId w:val="2"/>
         </w:numPr>
+        <w:jc w:val="both"/>
       </w:pPr>
       <w:r>
         <w:t>Shape</w:t>
@@ -515,6 +817,7 @@
           <w:ilvl w:val="1"/>
           <w:numId w:val="2"/>
         </w:numPr>
+        <w:jc w:val="both"/>
       </w:pPr>
       <w:r>
         <w:t>Block</w:t>
@@ -527,6 +830,7 @@
           <w:ilvl w:val="1"/>
           <w:numId w:val="2"/>
         </w:numPr>
+        <w:jc w:val="both"/>
       </w:pPr>
       <w:r>
         <w:t>Repeat</w:t>
@@ -537,6 +841,7 @@
         <w:tabs>
           <w:tab w:val="left" w:pos="1701"/>
         </w:tabs>
+        <w:jc w:val="both"/>
       </w:pPr>
     </w:p>
     <w:p>
@@ -544,12 +849,23 @@
         <w:tabs>
           <w:tab w:val="left" w:pos="1701"/>
         </w:tabs>
-      </w:pPr>
-      <w:r>
-        <w:t>Generation of a world generator object (which in this document will be referred to as a WGO) is done in four steps.</w:t>
-      </w:r>
-    </w:p>
-    <w:p/>
+        <w:jc w:val="both"/>
+      </w:pPr>
+      <w:r>
+        <w:t xml:space="preserve">Generation of a world generator object (which in this document will be referred to as a WGO) is done in </w:t>
+      </w:r>
+      <w:r>
+        <w:t>three</w:t>
+      </w:r>
+      <w:r>
+        <w:t xml:space="preserve"> steps.</w:t>
+      </w:r>
+    </w:p>
+    <w:p>
+      <w:pPr>
+        <w:jc w:val="both"/>
+      </w:pPr>
+    </w:p>
     <w:p>
       <w:pPr>
         <w:pStyle w:val="Paragraphedeliste"/>
@@ -557,6 +873,7 @@
           <w:ilvl w:val="0"/>
           <w:numId w:val="3"/>
         </w:numPr>
+        <w:jc w:val="both"/>
       </w:pPr>
       <w:r>
         <w:t>Evaluate the main variables</w:t>
@@ -569,6 +886,7 @@
           <w:ilvl w:val="0"/>
           <w:numId w:val="3"/>
         </w:numPr>
+        <w:jc w:val="both"/>
       </w:pPr>
       <w:r>
         <w:t>Evaluate each condition, terminating if any return false</w:t>
@@ -581,18 +899,2485 @@
           <w:ilvl w:val="0"/>
           <w:numId w:val="3"/>
         </w:numPr>
+        <w:jc w:val="both"/>
       </w:pPr>
       <w:r>
         <w:t>Execute each instruction</w:t>
       </w:r>
     </w:p>
+    <w:p>
+      <w:pPr>
+        <w:jc w:val="both"/>
+      </w:pPr>
+    </w:p>
+    <w:p>
+      <w:pPr>
+        <w:jc w:val="both"/>
+      </w:pPr>
+      <w:r>
+        <w:t xml:space="preserve">Defining an InfiniteObjects WGO (which in this document will be referred to as an iWGO) is done using a YAML configuration. YAML is used as many Minecraft sever owners maybe familiar with it. It is also easy to read, and the Bukkit and SpoutAPI APIs provide an API </w:t>
+      </w:r>
+      <w:r>
+        <w:t>for</w:t>
+      </w:r>
+      <w:r>
+        <w:t xml:space="preserve"> it</w:t>
+      </w:r>
+      <w:r>
+        <w:t>.</w:t>
+      </w:r>
+      <w:r>
+        <w:br w:type="page"/>
+      </w:r>
+    </w:p>
+    <w:p>
+      <w:pPr>
+        <w:pStyle w:val="Titre1"/>
+        <w:jc w:val="both"/>
+      </w:pPr>
+      <w:bookmarkStart w:id="1" w:name="_Toc229650344"/>
+      <w:proofErr w:type="gramStart"/>
+      <w:r>
+        <w:t>iWGO</w:t>
+      </w:r>
+      <w:proofErr w:type="gramEnd"/>
+      <w:r>
+        <w:t xml:space="preserve"> configuration format</w:t>
+      </w:r>
+      <w:bookmarkEnd w:id="1"/>
+    </w:p>
+    <w:p>
+      <w:pPr>
+        <w:jc w:val="both"/>
+      </w:pPr>
+    </w:p>
+    <w:p>
+      <w:pPr>
+        <w:jc w:val="both"/>
+      </w:pPr>
+      <w:r>
+        <w:t>The following is the basic format for the iWGO YAML configurations. The key for the meaning of the characters and formatting used can be found at the end of the document. This format doesn’t include any information specific to component types.</w:t>
+      </w:r>
+    </w:p>
+    <w:p>
+      <w:pPr>
+        <w:jc w:val="both"/>
+      </w:pPr>
+    </w:p>
+    <w:p>
+      <w:pPr>
+        <w:jc w:val="both"/>
+      </w:pPr>
+      <w:proofErr w:type="gramStart"/>
+      <w:r>
+        <w:t>name</w:t>
+      </w:r>
+      <w:proofErr w:type="gramEnd"/>
+      <w:r>
+        <w:t>: [name]</w:t>
+      </w:r>
+    </w:p>
+    <w:p>
+      <w:pPr>
+        <w:jc w:val="both"/>
+      </w:pPr>
+    </w:p>
+    <w:p>
+      <w:pPr>
+        <w:jc w:val="both"/>
+        <w:rPr>
+          <w:i/>
+        </w:rPr>
+      </w:pPr>
+      <w:proofErr w:type="gramStart"/>
+      <w:r>
+        <w:rPr>
+          <w:i/>
+        </w:rPr>
+        <w:t>variables</w:t>
+      </w:r>
+      <w:proofErr w:type="gramEnd"/>
+      <w:r>
+        <w:rPr>
+          <w:i/>
+        </w:rPr>
+        <w:t>:</w:t>
+      </w:r>
+    </w:p>
+    <w:p>
+      <w:pPr>
+        <w:ind w:left="708"/>
+        <w:jc w:val="both"/>
+        <w:rPr>
+          <w:i/>
+        </w:rPr>
+      </w:pPr>
+      <w:r>
+        <w:rPr>
+          <w:i/>
+        </w:rPr>
+        <w:t>[</w:t>
+      </w:r>
+      <w:proofErr w:type="gramStart"/>
+      <w:r>
+        <w:rPr>
+          <w:i/>
+        </w:rPr>
+        <w:t>name</w:t>
+      </w:r>
+      <w:proofErr w:type="gramEnd"/>
+      <w:r>
+        <w:rPr>
+          <w:i/>
+        </w:rPr>
+        <w:t xml:space="preserve">]: </w:t>
+      </w:r>
+      <w:r>
+        <w:rPr>
+          <w:i/>
+        </w:rPr>
+        <w:t>[</w:t>
+      </w:r>
+      <w:r>
+        <w:rPr>
+          <w:b/>
+          <w:i/>
+        </w:rPr>
+        <w:t>value</w:t>
+      </w:r>
+      <w:r>
+        <w:rPr>
+          <w:i/>
+        </w:rPr>
+        <w:t>]</w:t>
+      </w:r>
+    </w:p>
+    <w:p>
+      <w:pPr>
+        <w:ind w:left="708"/>
+        <w:jc w:val="both"/>
+        <w:rPr>
+          <w:i/>
+        </w:rPr>
+      </w:pPr>
+      <w:r>
+        <w:rPr>
+          <w:i/>
+        </w:rPr>
+        <w:t>{…}</w:t>
+      </w:r>
+    </w:p>
+    <w:p>
+      <w:pPr>
+        <w:jc w:val="both"/>
+      </w:pPr>
+    </w:p>
+    <w:p>
+      <w:pPr>
+        <w:jc w:val="both"/>
+      </w:pPr>
+      <w:proofErr w:type="gramStart"/>
+      <w:r>
+        <w:t>setters</w:t>
+      </w:r>
+      <w:proofErr w:type="gramEnd"/>
+      <w:r>
+        <w:t>:</w:t>
+      </w:r>
+    </w:p>
+    <w:p>
+      <w:pPr>
+        <w:ind w:left="708"/>
+        <w:jc w:val="both"/>
+      </w:pPr>
+      <w:r>
+        <w:t>[</w:t>
+      </w:r>
+      <w:proofErr w:type="gramStart"/>
+      <w:r>
+        <w:t>name</w:t>
+      </w:r>
+      <w:proofErr w:type="gramEnd"/>
+      <w:r>
+        <w:t>]:</w:t>
+      </w:r>
+    </w:p>
+    <w:p>
+      <w:pPr>
+        <w:ind w:left="1416"/>
+        <w:jc w:val="both"/>
+      </w:pPr>
+      <w:proofErr w:type="gramStart"/>
+      <w:r>
+        <w:t>type</w:t>
+      </w:r>
+      <w:proofErr w:type="gramEnd"/>
+      <w:r>
+        <w:t>:</w:t>
+      </w:r>
+    </w:p>
+    <w:p>
+      <w:pPr>
+        <w:ind w:left="1416"/>
+        <w:jc w:val="both"/>
+      </w:pPr>
+      <w:proofErr w:type="gramStart"/>
+      <w:r>
+        <w:t>properties</w:t>
+      </w:r>
+      <w:proofErr w:type="gramEnd"/>
+      <w:r>
+        <w:t>:</w:t>
+      </w:r>
+    </w:p>
+    <w:p>
+      <w:pPr>
+        <w:ind w:left="2124"/>
+        <w:jc w:val="both"/>
+      </w:pPr>
+      <w:r>
+        <w:t>(</w:t>
+      </w:r>
+      <w:proofErr w:type="gramStart"/>
+      <w:r>
+        <w:t>properties</w:t>
+      </w:r>
+      <w:proofErr w:type="gramEnd"/>
+      <w:r>
+        <w:t>)</w:t>
+      </w:r>
+    </w:p>
+    <w:p>
+      <w:pPr>
+        <w:ind w:left="708"/>
+        <w:jc w:val="both"/>
+        <w:rPr>
+          <w:i/>
+        </w:rPr>
+      </w:pPr>
+      <w:r>
+        <w:rPr>
+          <w:i/>
+        </w:rPr>
+        <w:t>{…}</w:t>
+      </w:r>
+    </w:p>
+    <w:p>
+      <w:pPr>
+        <w:jc w:val="both"/>
+      </w:pPr>
+    </w:p>
+    <w:p>
+      <w:pPr>
+        <w:jc w:val="both"/>
+        <w:rPr>
+          <w:i/>
+        </w:rPr>
+      </w:pPr>
+      <w:proofErr w:type="gramStart"/>
+      <w:r>
+        <w:rPr>
+          <w:i/>
+        </w:rPr>
+        <w:t>conditions</w:t>
+      </w:r>
+      <w:proofErr w:type="gramEnd"/>
+      <w:r>
+        <w:rPr>
+          <w:i/>
+        </w:rPr>
+        <w:t>:</w:t>
+      </w:r>
+    </w:p>
+    <w:p>
+      <w:pPr>
+        <w:ind w:left="708"/>
+        <w:jc w:val="both"/>
+        <w:rPr>
+          <w:i/>
+        </w:rPr>
+      </w:pPr>
+      <w:r>
+        <w:rPr>
+          <w:i/>
+        </w:rPr>
+        <w:t>[</w:t>
+      </w:r>
+      <w:proofErr w:type="gramStart"/>
+      <w:r>
+        <w:rPr>
+          <w:i/>
+        </w:rPr>
+        <w:t>name</w:t>
+      </w:r>
+      <w:proofErr w:type="gramEnd"/>
+      <w:r>
+        <w:rPr>
+          <w:i/>
+        </w:rPr>
+        <w:t>]:</w:t>
+      </w:r>
+    </w:p>
+    <w:p>
+      <w:pPr>
+        <w:ind w:left="1416"/>
+        <w:jc w:val="both"/>
+        <w:rPr>
+          <w:i/>
+        </w:rPr>
+      </w:pPr>
+      <w:proofErr w:type="gramStart"/>
+      <w:r>
+        <w:rPr>
+          <w:i/>
+        </w:rPr>
+        <w:t>shape</w:t>
+      </w:r>
+      <w:proofErr w:type="gramEnd"/>
+      <w:r>
+        <w:rPr>
+          <w:i/>
+        </w:rPr>
+        <w:t>: [shape]</w:t>
+      </w:r>
+    </w:p>
+    <w:p>
+      <w:pPr>
+        <w:ind w:left="1416"/>
+        <w:jc w:val="both"/>
+        <w:rPr>
+          <w:i/>
+        </w:rPr>
+      </w:pPr>
+      <w:proofErr w:type="gramStart"/>
+      <w:r>
+        <w:rPr>
+          <w:i/>
+        </w:rPr>
+        <w:t>mode</w:t>
+      </w:r>
+      <w:proofErr w:type="gramEnd"/>
+      <w:r>
+        <w:rPr>
+          <w:i/>
+        </w:rPr>
+        <w:t>: [“include” | “exclude"]</w:t>
+      </w:r>
+    </w:p>
+    <w:p>
+      <w:pPr>
+        <w:ind w:left="1416"/>
+        <w:jc w:val="both"/>
+        <w:rPr>
+          <w:i/>
+        </w:rPr>
+      </w:pPr>
+      <w:proofErr w:type="gramStart"/>
+      <w:r>
+        <w:rPr>
+          <w:i/>
+        </w:rPr>
+        <w:t>size</w:t>
+      </w:r>
+      <w:proofErr w:type="gramEnd"/>
+      <w:r>
+        <w:rPr>
+          <w:i/>
+        </w:rPr>
+        <w:t>:</w:t>
+      </w:r>
+    </w:p>
+    <w:p>
+      <w:pPr>
+        <w:ind w:left="2124"/>
+        <w:jc w:val="both"/>
+        <w:rPr>
+          <w:i/>
+        </w:rPr>
+      </w:pPr>
+      <w:r>
+        <w:rPr>
+          <w:i/>
+        </w:rPr>
+        <w:t>(</w:t>
+      </w:r>
+      <w:proofErr w:type="gramStart"/>
+      <w:r>
+        <w:rPr>
+          <w:i/>
+        </w:rPr>
+        <w:t>size</w:t>
+      </w:r>
+      <w:proofErr w:type="gramEnd"/>
+      <w:r>
+        <w:rPr>
+          <w:i/>
+        </w:rPr>
+        <w:t>)</w:t>
+      </w:r>
+    </w:p>
+    <w:p>
+      <w:pPr>
+        <w:ind w:left="1416"/>
+        <w:jc w:val="both"/>
+        <w:rPr>
+          <w:i/>
+        </w:rPr>
+      </w:pPr>
+      <w:proofErr w:type="gramStart"/>
+      <w:r>
+        <w:rPr>
+          <w:i/>
+        </w:rPr>
+        <w:t>position</w:t>
+      </w:r>
+      <w:proofErr w:type="gramEnd"/>
+      <w:r>
+        <w:rPr>
+          <w:i/>
+        </w:rPr>
+        <w:t>:</w:t>
+      </w:r>
+    </w:p>
+    <w:p>
+      <w:pPr>
+        <w:ind w:left="2124"/>
+        <w:jc w:val="both"/>
+        <w:rPr>
+          <w:i/>
+        </w:rPr>
+      </w:pPr>
+      <w:proofErr w:type="gramStart"/>
+      <w:r>
+        <w:rPr>
+          <w:i/>
+        </w:rPr>
+        <w:t>x</w:t>
+      </w:r>
+      <w:proofErr w:type="gramEnd"/>
+      <w:r>
+        <w:rPr>
+          <w:i/>
+        </w:rPr>
+        <w:t>: [</w:t>
+      </w:r>
+      <w:r>
+        <w:rPr>
+          <w:b/>
+          <w:i/>
+        </w:rPr>
+        <w:t>x</w:t>
+      </w:r>
+      <w:r>
+        <w:rPr>
+          <w:i/>
+        </w:rPr>
+        <w:t>]</w:t>
+      </w:r>
+    </w:p>
+    <w:p>
+      <w:pPr>
+        <w:ind w:left="2124"/>
+        <w:jc w:val="both"/>
+        <w:rPr>
+          <w:i/>
+        </w:rPr>
+      </w:pPr>
+      <w:proofErr w:type="gramStart"/>
+      <w:r>
+        <w:rPr>
+          <w:i/>
+        </w:rPr>
+        <w:t>y</w:t>
+      </w:r>
+      <w:proofErr w:type="gramEnd"/>
+      <w:r>
+        <w:rPr>
+          <w:i/>
+        </w:rPr>
+        <w:t>: [</w:t>
+      </w:r>
+      <w:r>
+        <w:rPr>
+          <w:b/>
+          <w:i/>
+        </w:rPr>
+        <w:t>y</w:t>
+      </w:r>
+      <w:r>
+        <w:rPr>
+          <w:i/>
+        </w:rPr>
+        <w:t>]</w:t>
+      </w:r>
+    </w:p>
+    <w:p>
+      <w:pPr>
+        <w:ind w:left="2124"/>
+        <w:jc w:val="both"/>
+        <w:rPr>
+          <w:i/>
+        </w:rPr>
+      </w:pPr>
+      <w:proofErr w:type="gramStart"/>
+      <w:r>
+        <w:rPr>
+          <w:i/>
+        </w:rPr>
+        <w:t>z</w:t>
+      </w:r>
+      <w:proofErr w:type="gramEnd"/>
+      <w:r>
+        <w:rPr>
+          <w:i/>
+        </w:rPr>
+        <w:t>: [</w:t>
+      </w:r>
+      <w:r>
+        <w:rPr>
+          <w:b/>
+          <w:i/>
+        </w:rPr>
+        <w:t>z</w:t>
+      </w:r>
+      <w:r>
+        <w:rPr>
+          <w:i/>
+        </w:rPr>
+        <w:t>]</w:t>
+      </w:r>
+    </w:p>
+    <w:p>
+      <w:pPr>
+        <w:ind w:left="1416"/>
+        <w:jc w:val="both"/>
+        <w:rPr>
+          <w:i/>
+        </w:rPr>
+      </w:pPr>
+      <w:proofErr w:type="gramStart"/>
+      <w:r>
+        <w:rPr>
+          <w:i/>
+        </w:rPr>
+        <w:t>check</w:t>
+      </w:r>
+      <w:proofErr w:type="gramEnd"/>
+      <w:r>
+        <w:rPr>
+          <w:i/>
+        </w:rPr>
+        <w:t>:</w:t>
+      </w:r>
+    </w:p>
+    <w:p>
+      <w:pPr>
+        <w:ind w:left="2124"/>
+        <w:jc w:val="both"/>
+        <w:rPr>
+          <w:i/>
+        </w:rPr>
+      </w:pPr>
+      <w:r>
+        <w:rPr>
+          <w:i/>
+        </w:rPr>
+        <w:t>- [</w:t>
+      </w:r>
+      <w:proofErr w:type="gramStart"/>
+      <w:r>
+        <w:rPr>
+          <w:i/>
+        </w:rPr>
+        <w:t>material</w:t>
+      </w:r>
+      <w:proofErr w:type="gramEnd"/>
+      <w:r>
+        <w:rPr>
+          <w:i/>
+        </w:rPr>
+        <w:t>]</w:t>
+      </w:r>
+    </w:p>
+    <w:p>
+      <w:pPr>
+        <w:ind w:left="2124"/>
+        <w:jc w:val="both"/>
+        <w:rPr>
+          <w:i/>
+        </w:rPr>
+      </w:pPr>
+      <w:r>
+        <w:rPr>
+          <w:i/>
+        </w:rPr>
+        <w:t>{…}</w:t>
+      </w:r>
+    </w:p>
+    <w:p>
+      <w:pPr>
+        <w:ind w:left="708"/>
+        <w:jc w:val="both"/>
+        <w:rPr>
+          <w:i/>
+        </w:rPr>
+      </w:pPr>
+      <w:r>
+        <w:rPr>
+          <w:i/>
+        </w:rPr>
+        <w:t>{…}</w:t>
+      </w:r>
+    </w:p>
+    <w:p>
+      <w:pPr>
+        <w:jc w:val="both"/>
+      </w:pPr>
+    </w:p>
+    <w:p>
+      <w:pPr>
+        <w:jc w:val="both"/>
+      </w:pPr>
+      <w:proofErr w:type="gramStart"/>
+      <w:r>
+        <w:t>instructions</w:t>
+      </w:r>
+      <w:proofErr w:type="gramEnd"/>
+      <w:r>
+        <w:t>:</w:t>
+      </w:r>
+    </w:p>
+    <w:p>
+      <w:pPr>
+        <w:ind w:left="708"/>
+        <w:jc w:val="both"/>
+      </w:pPr>
+      <w:r>
+        <w:t>[</w:t>
+      </w:r>
+      <w:proofErr w:type="gramStart"/>
+      <w:r>
+        <w:t>name</w:t>
+      </w:r>
+      <w:proofErr w:type="gramEnd"/>
+      <w:r>
+        <w:t>]:</w:t>
+      </w:r>
+    </w:p>
+    <w:p>
+      <w:pPr>
+        <w:ind w:left="1416"/>
+        <w:jc w:val="both"/>
+      </w:pPr>
+      <w:proofErr w:type="gramStart"/>
+      <w:r>
+        <w:t>type</w:t>
+      </w:r>
+      <w:proofErr w:type="gramEnd"/>
+      <w:r>
+        <w:t>:  [type]</w:t>
+      </w:r>
+    </w:p>
+    <w:p>
+      <w:pPr>
+        <w:ind w:left="1416"/>
+        <w:jc w:val="both"/>
+        <w:rPr>
+          <w:i/>
+        </w:rPr>
+      </w:pPr>
+      <w:proofErr w:type="gramStart"/>
+      <w:r>
+        <w:rPr>
+          <w:i/>
+        </w:rPr>
+        <w:t>variables</w:t>
+      </w:r>
+      <w:proofErr w:type="gramEnd"/>
+      <w:r>
+        <w:rPr>
+          <w:i/>
+        </w:rPr>
+        <w:t>:</w:t>
+      </w:r>
+    </w:p>
+    <w:p>
+      <w:pPr>
+        <w:ind w:left="2124"/>
+        <w:jc w:val="both"/>
+        <w:rPr>
+          <w:i/>
+        </w:rPr>
+      </w:pPr>
+      <w:r>
+        <w:rPr>
+          <w:i/>
+        </w:rPr>
+        <w:t>[</w:t>
+      </w:r>
+      <w:proofErr w:type="gramStart"/>
+      <w:r>
+        <w:rPr>
+          <w:i/>
+        </w:rPr>
+        <w:t>name</w:t>
+      </w:r>
+      <w:proofErr w:type="gramEnd"/>
+      <w:r>
+        <w:rPr>
+          <w:i/>
+        </w:rPr>
+        <w:t>]: [</w:t>
+      </w:r>
+      <w:r>
+        <w:rPr>
+          <w:b/>
+          <w:i/>
+        </w:rPr>
+        <w:t>value</w:t>
+      </w:r>
+      <w:r>
+        <w:rPr>
+          <w:i/>
+        </w:rPr>
+        <w:t>]</w:t>
+      </w:r>
+    </w:p>
+    <w:p>
+      <w:pPr>
+        <w:ind w:left="2124"/>
+        <w:jc w:val="both"/>
+        <w:rPr>
+          <w:i/>
+        </w:rPr>
+      </w:pPr>
+      <w:r>
+        <w:rPr>
+          <w:i/>
+        </w:rPr>
+        <w:t>{…}</w:t>
+      </w:r>
+    </w:p>
+    <w:p>
+      <w:pPr>
+        <w:ind w:left="1416"/>
+        <w:jc w:val="both"/>
+      </w:pPr>
+      <w:r>
+        <w:t>(</w:t>
+      </w:r>
+      <w:proofErr w:type="gramStart"/>
+      <w:r>
+        <w:t>properties</w:t>
+      </w:r>
+      <w:proofErr w:type="gramEnd"/>
+      <w:r>
+        <w:t>)</w:t>
+      </w:r>
+    </w:p>
+    <w:p>
+      <w:pPr>
+        <w:ind w:left="708"/>
+        <w:jc w:val="both"/>
+        <w:rPr>
+          <w:i/>
+        </w:rPr>
+      </w:pPr>
+      <w:r>
+        <w:rPr>
+          <w:i/>
+        </w:rPr>
+        <w:t>{…}</w:t>
+      </w:r>
+      <w:r>
+        <w:rPr>
+          <w:i/>
+        </w:rPr>
+        <w:br w:type="page"/>
+      </w:r>
+    </w:p>
+    <w:p>
+      <w:pPr>
+        <w:pStyle w:val="Titre1"/>
+        <w:jc w:val="both"/>
+      </w:pPr>
+      <w:bookmarkStart w:id="2" w:name="_Toc229650345"/>
+      <w:r>
+        <w:t>Expressions</w:t>
+      </w:r>
+      <w:bookmarkEnd w:id="2"/>
+    </w:p>
+    <w:p>
+      <w:pPr>
+        <w:jc w:val="both"/>
+      </w:pPr>
+    </w:p>
+    <w:p>
+      <w:pPr>
+        <w:jc w:val="both"/>
+      </w:pPr>
+      <w:r>
+        <w:t xml:space="preserve">Expressions are used </w:t>
+      </w:r>
+      <w:r>
+        <w:t>to provide dynamic numeric quant</w:t>
+      </w:r>
+      <w:r>
+        <w:t xml:space="preserve">ities to the various properties. They are </w:t>
+      </w:r>
+      <w:r>
+        <w:t>two types of expressions:</w:t>
+      </w:r>
+      <w:r>
+        <w:t xml:space="preserve"> mathematical </w:t>
+      </w:r>
+      <w:r>
+        <w:t>expressions</w:t>
+      </w:r>
+      <w:r>
+        <w:t>,</w:t>
+      </w:r>
+      <w:r>
+        <w:t xml:space="preserve"> </w:t>
+      </w:r>
+      <w:r>
+        <w:t>a generic way to define value</w:t>
+      </w:r>
+      <w:r>
+        <w:t>s</w:t>
+      </w:r>
+      <w:r>
+        <w:t xml:space="preserve"> through scalars, var</w:t>
+      </w:r>
+      <w:r>
+        <w:t xml:space="preserve">iables, operators and functions; and random number functions, </w:t>
+      </w:r>
+      <w:r>
+        <w:t>used to provided faste</w:t>
+      </w:r>
+      <w:r>
+        <w:t>r calculation of random numbers</w:t>
+      </w:r>
+      <w:r>
+        <w:t xml:space="preserve"> and can only be used for generating a random integer or floating point number between a maximum and a minimum.</w:t>
+      </w:r>
+    </w:p>
+    <w:p>
+      <w:pPr>
+        <w:jc w:val="both"/>
+      </w:pPr>
+    </w:p>
+    <w:p>
+      <w:pPr>
+        <w:pStyle w:val="Titre2"/>
+        <w:jc w:val="both"/>
+      </w:pPr>
+      <w:bookmarkStart w:id="3" w:name="_Toc229650346"/>
+      <w:r>
+        <w:t>Mathematical expression</w:t>
+      </w:r>
+      <w:bookmarkEnd w:id="3"/>
+      <w:r>
+        <w:t>s</w:t>
+      </w:r>
+    </w:p>
+    <w:p>
+      <w:pPr>
+        <w:jc w:val="both"/>
+      </w:pPr>
+    </w:p>
+    <w:p>
+      <w:pPr>
+        <w:jc w:val="both"/>
+      </w:pPr>
+      <w:r>
+        <w:t>Mathematical expressions can be as simple as a one scalar, or very complex, with various functions and variables. Evaluation of these expressions is done using the exp4j library, modified for InfiniteObjects. As part of these modifications, constants and better support for custom functions</w:t>
+      </w:r>
+      <w:r>
+        <w:t xml:space="preserve"> and operators</w:t>
+      </w:r>
+      <w:r>
+        <w:t xml:space="preserve"> have been added.</w:t>
+      </w:r>
+      <w:r>
+        <w:t xml:space="preserve"> A number constant, functions and operators are provided by the library and InfObjects. Please refer to the table</w:t>
+      </w:r>
+      <w:r>
+        <w:t>s</w:t>
+      </w:r>
+      <w:r>
+        <w:t xml:space="preserve"> bellow for </w:t>
+      </w:r>
+      <w:r>
+        <w:t>the</w:t>
+      </w:r>
+      <w:r>
+        <w:t xml:space="preserve"> complete list</w:t>
+      </w:r>
+      <w:r>
+        <w:t>s</w:t>
+      </w:r>
+      <w:r>
+        <w:t>.</w:t>
+      </w:r>
+    </w:p>
+    <w:p>
+      <w:pPr>
+        <w:jc w:val="both"/>
+      </w:pPr>
+    </w:p>
+    <w:tbl>
+      <w:tblPr>
+        <w:tblStyle w:val="Grille"/>
+        <w:tblW w:w="0" w:type="auto"/>
+        <w:jc w:val="center"/>
+        <w:tblLook w:val="04A0" w:firstRow="1" w:lastRow="0" w:firstColumn="1" w:lastColumn="0" w:noHBand="0" w:noVBand="1"/>
+      </w:tblPr>
+      <w:tblGrid>
+        <w:gridCol w:w="2216"/>
+        <w:gridCol w:w="2218"/>
+      </w:tblGrid>
+      <w:tr>
+        <w:trPr>
+          <w:trHeight w:val="262"/>
+          <w:jc w:val="center"/>
+        </w:trPr>
+        <w:tc>
+          <w:tcPr>
+            <w:tcW w:w="4434" w:type="dxa"/>
+            <w:gridSpan w:val="2"/>
+            <w:tcBorders>
+              <w:bottom w:val="thinThickSmallGap" w:sz="24" w:space="0" w:color="auto"/>
+            </w:tcBorders>
+            <w:vAlign w:val="center"/>
+          </w:tcPr>
+          <w:p>
+            <w:pPr>
+              <w:jc w:val="center"/>
+            </w:pPr>
+            <w:r>
+              <w:t>Operators</w:t>
+            </w:r>
+          </w:p>
+        </w:tc>
+      </w:tr>
+      <w:tr>
+        <w:trPr>
+          <w:trHeight w:val="262"/>
+          <w:jc w:val="center"/>
+        </w:trPr>
+        <w:tc>
+          <w:tcPr>
+            <w:tcW w:w="2216" w:type="dxa"/>
+            <w:tcBorders>
+              <w:top w:val="thinThickSmallGap" w:sz="24" w:space="0" w:color="auto"/>
+              <w:bottom w:val="double" w:sz="4" w:space="0" w:color="auto"/>
+            </w:tcBorders>
+            <w:vAlign w:val="center"/>
+          </w:tcPr>
+          <w:p>
+            <w:pPr>
+              <w:jc w:val="center"/>
+            </w:pPr>
+            <w:r>
+              <w:t>Operator</w:t>
+            </w:r>
+          </w:p>
+        </w:tc>
+        <w:tc>
+          <w:tcPr>
+            <w:tcW w:w="2218" w:type="dxa"/>
+            <w:tcBorders>
+              <w:top w:val="thinThickSmallGap" w:sz="24" w:space="0" w:color="auto"/>
+              <w:bottom w:val="double" w:sz="4" w:space="0" w:color="auto"/>
+            </w:tcBorders>
+            <w:vAlign w:val="center"/>
+          </w:tcPr>
+          <w:p>
+            <w:pPr>
+              <w:jc w:val="center"/>
+            </w:pPr>
+            <w:r>
+              <w:t>Symbol</w:t>
+            </w:r>
+          </w:p>
+        </w:tc>
+      </w:tr>
+      <w:tr>
+        <w:trPr>
+          <w:trHeight w:val="262"/>
+          <w:jc w:val="center"/>
+        </w:trPr>
+        <w:tc>
+          <w:tcPr>
+            <w:tcW w:w="2216" w:type="dxa"/>
+            <w:tcBorders>
+              <w:top w:val="double" w:sz="4" w:space="0" w:color="auto"/>
+            </w:tcBorders>
+            <w:vAlign w:val="center"/>
+          </w:tcPr>
+          <w:p>
+            <w:r>
+              <w:t>Addition</w:t>
+            </w:r>
+          </w:p>
+        </w:tc>
+        <w:tc>
+          <w:tcPr>
+            <w:tcW w:w="2218" w:type="dxa"/>
+            <w:tcBorders>
+              <w:top w:val="double" w:sz="4" w:space="0" w:color="auto"/>
+            </w:tcBorders>
+            <w:vAlign w:val="center"/>
+          </w:tcPr>
+          <w:p>
+            <w:pPr>
+              <w:jc w:val="center"/>
+            </w:pPr>
+            <w:r>
+              <w:t>+</w:t>
+            </w:r>
+          </w:p>
+        </w:tc>
+      </w:tr>
+      <w:tr>
+        <w:trPr>
+          <w:trHeight w:val="248"/>
+          <w:jc w:val="center"/>
+        </w:trPr>
+        <w:tc>
+          <w:tcPr>
+            <w:tcW w:w="2216" w:type="dxa"/>
+            <w:vAlign w:val="center"/>
+          </w:tcPr>
+          <w:p>
+            <w:r>
+              <w:t>Subtraction</w:t>
+            </w:r>
+          </w:p>
+        </w:tc>
+        <w:tc>
+          <w:tcPr>
+            <w:tcW w:w="2218" w:type="dxa"/>
+            <w:vAlign w:val="center"/>
+          </w:tcPr>
+          <w:p>
+            <w:pPr>
+              <w:jc w:val="center"/>
+            </w:pPr>
+            <w:r>
+              <w:t>-</w:t>
+            </w:r>
+          </w:p>
+        </w:tc>
+      </w:tr>
+      <w:tr>
+        <w:trPr>
+          <w:trHeight w:val="248"/>
+          <w:jc w:val="center"/>
+        </w:trPr>
+        <w:tc>
+          <w:tcPr>
+            <w:tcW w:w="2216" w:type="dxa"/>
+            <w:vAlign w:val="center"/>
+          </w:tcPr>
+          <w:p>
+            <w:r>
+              <w:t>Multiplication</w:t>
+            </w:r>
+          </w:p>
+        </w:tc>
+        <w:tc>
+          <w:tcPr>
+            <w:tcW w:w="2218" w:type="dxa"/>
+            <w:vAlign w:val="center"/>
+          </w:tcPr>
+          <w:p>
+            <w:pPr>
+              <w:jc w:val="center"/>
+            </w:pPr>
+            <w:r>
+              <w:t>*</w:t>
+            </w:r>
+          </w:p>
+        </w:tc>
+      </w:tr>
+      <w:tr>
+        <w:trPr>
+          <w:trHeight w:val="248"/>
+          <w:jc w:val="center"/>
+        </w:trPr>
+        <w:tc>
+          <w:tcPr>
+            <w:tcW w:w="2216" w:type="dxa"/>
+            <w:vAlign w:val="center"/>
+          </w:tcPr>
+          <w:p>
+            <w:r>
+              <w:t>Division</w:t>
+            </w:r>
+          </w:p>
+        </w:tc>
+        <w:tc>
+          <w:tcPr>
+            <w:tcW w:w="2218" w:type="dxa"/>
+            <w:vAlign w:val="center"/>
+          </w:tcPr>
+          <w:p>
+            <w:pPr>
+              <w:jc w:val="center"/>
+            </w:pPr>
+            <w:r>
+              <w:t>/</w:t>
+            </w:r>
+          </w:p>
+        </w:tc>
+      </w:tr>
+      <w:tr>
+        <w:trPr>
+          <w:trHeight w:val="262"/>
+          <w:jc w:val="center"/>
+        </w:trPr>
+        <w:tc>
+          <w:tcPr>
+            <w:tcW w:w="2216" w:type="dxa"/>
+            <w:vAlign w:val="center"/>
+          </w:tcPr>
+          <w:p>
+            <w:r>
+              <w:t>Negation</w:t>
+            </w:r>
+          </w:p>
+        </w:tc>
+        <w:tc>
+          <w:tcPr>
+            <w:tcW w:w="2218" w:type="dxa"/>
+            <w:vAlign w:val="center"/>
+          </w:tcPr>
+          <w:p>
+            <w:pPr>
+              <w:jc w:val="center"/>
+            </w:pPr>
+            <w:r>
+              <w:t>‘</w:t>
+            </w:r>
+            <w:r>
+              <w:t xml:space="preserve"> </w:t>
+            </w:r>
+            <w:proofErr w:type="gramStart"/>
+            <w:r>
+              <w:t>or</w:t>
+            </w:r>
+            <w:proofErr w:type="gramEnd"/>
+            <w:r>
+              <w:t xml:space="preserve"> -</w:t>
+            </w:r>
+          </w:p>
+        </w:tc>
+      </w:tr>
+      <w:tr>
+        <w:trPr>
+          <w:trHeight w:val="262"/>
+          <w:jc w:val="center"/>
+        </w:trPr>
+        <w:tc>
+          <w:tcPr>
+            <w:tcW w:w="2216" w:type="dxa"/>
+            <w:vAlign w:val="center"/>
+          </w:tcPr>
+          <w:p>
+            <w:r>
+              <w:t>Remainder</w:t>
+            </w:r>
+          </w:p>
+        </w:tc>
+        <w:tc>
+          <w:tcPr>
+            <w:tcW w:w="2218" w:type="dxa"/>
+            <w:vAlign w:val="center"/>
+          </w:tcPr>
+          <w:p>
+            <w:pPr>
+              <w:jc w:val="center"/>
+            </w:pPr>
+            <w:r>
+              <w:t>%</w:t>
+            </w:r>
+          </w:p>
+        </w:tc>
+      </w:tr>
+      <w:tr>
+        <w:trPr>
+          <w:trHeight w:val="262"/>
+          <w:jc w:val="center"/>
+        </w:trPr>
+        <w:tc>
+          <w:tcPr>
+            <w:tcW w:w="2216" w:type="dxa"/>
+            <w:vAlign w:val="center"/>
+          </w:tcPr>
+          <w:p>
+            <w:r>
+              <w:t>Power</w:t>
+            </w:r>
+          </w:p>
+        </w:tc>
+        <w:tc>
+          <w:tcPr>
+            <w:tcW w:w="2218" w:type="dxa"/>
+            <w:vAlign w:val="center"/>
+          </w:tcPr>
+          <w:p>
+            <w:pPr>
+              <w:jc w:val="center"/>
+            </w:pPr>
+            <w:r>
+              <w:t>^</w:t>
+            </w:r>
+          </w:p>
+        </w:tc>
+      </w:tr>
+      <w:tr>
+        <w:trPr>
+          <w:trHeight w:val="274"/>
+          <w:jc w:val="center"/>
+        </w:trPr>
+        <w:tc>
+          <w:tcPr>
+            <w:tcW w:w="2216" w:type="dxa"/>
+            <w:vAlign w:val="center"/>
+          </w:tcPr>
+          <w:p>
+            <w:r>
+              <w:t>Operation priority</w:t>
+            </w:r>
+          </w:p>
+        </w:tc>
+        <w:tc>
+          <w:tcPr>
+            <w:tcW w:w="2218" w:type="dxa"/>
+            <w:vAlign w:val="center"/>
+          </w:tcPr>
+          <w:p>
+            <w:pPr>
+              <w:jc w:val="center"/>
+            </w:pPr>
+            <w:r>
+              <w:t xml:space="preserve">() </w:t>
+            </w:r>
+            <w:proofErr w:type="gramStart"/>
+            <w:r>
+              <w:t>or</w:t>
+            </w:r>
+            <w:proofErr w:type="gramEnd"/>
+            <w:r>
+              <w:t xml:space="preserve"> [] or {}</w:t>
+            </w:r>
+          </w:p>
+        </w:tc>
+      </w:tr>
+    </w:tbl>
+    <w:p>
+      <w:pPr>
+        <w:jc w:val="both"/>
+      </w:pPr>
+    </w:p>
+    <w:tbl>
+      <w:tblPr>
+        <w:tblStyle w:val="Grille"/>
+        <w:tblW w:w="0" w:type="auto"/>
+        <w:jc w:val="center"/>
+        <w:tblLook w:val="04A0" w:firstRow="1" w:lastRow="0" w:firstColumn="1" w:lastColumn="0" w:noHBand="0" w:noVBand="1"/>
+      </w:tblPr>
+      <w:tblGrid>
+        <w:gridCol w:w="2216"/>
+        <w:gridCol w:w="2218"/>
+      </w:tblGrid>
+      <w:tr>
+        <w:trPr>
+          <w:trHeight w:val="262"/>
+          <w:jc w:val="center"/>
+        </w:trPr>
+        <w:tc>
+          <w:tcPr>
+            <w:tcW w:w="4434" w:type="dxa"/>
+            <w:gridSpan w:val="2"/>
+            <w:tcBorders>
+              <w:bottom w:val="thinThickSmallGap" w:sz="24" w:space="0" w:color="auto"/>
+            </w:tcBorders>
+            <w:vAlign w:val="center"/>
+          </w:tcPr>
+          <w:p>
+            <w:pPr>
+              <w:jc w:val="center"/>
+            </w:pPr>
+            <w:r>
+              <w:t>Constants</w:t>
+            </w:r>
+          </w:p>
+        </w:tc>
+      </w:tr>
+      <w:tr>
+        <w:trPr>
+          <w:trHeight w:val="262"/>
+          <w:jc w:val="center"/>
+        </w:trPr>
+        <w:tc>
+          <w:tcPr>
+            <w:tcW w:w="2216" w:type="dxa"/>
+            <w:tcBorders>
+              <w:top w:val="thinThickSmallGap" w:sz="24" w:space="0" w:color="auto"/>
+              <w:bottom w:val="double" w:sz="4" w:space="0" w:color="auto"/>
+            </w:tcBorders>
+            <w:vAlign w:val="center"/>
+          </w:tcPr>
+          <w:p>
+            <w:pPr>
+              <w:jc w:val="center"/>
+            </w:pPr>
+            <w:r>
+              <w:t>Operator</w:t>
+            </w:r>
+          </w:p>
+        </w:tc>
+        <w:tc>
+          <w:tcPr>
+            <w:tcW w:w="2218" w:type="dxa"/>
+            <w:tcBorders>
+              <w:top w:val="thinThickSmallGap" w:sz="24" w:space="0" w:color="auto"/>
+              <w:bottom w:val="double" w:sz="4" w:space="0" w:color="auto"/>
+            </w:tcBorders>
+            <w:vAlign w:val="center"/>
+          </w:tcPr>
+          <w:p>
+            <w:pPr>
+              <w:jc w:val="center"/>
+            </w:pPr>
+            <w:r>
+              <w:t>Expression</w:t>
+            </w:r>
+          </w:p>
+        </w:tc>
+      </w:tr>
+      <w:tr>
+        <w:trPr>
+          <w:trHeight w:val="262"/>
+          <w:jc w:val="center"/>
+        </w:trPr>
+        <w:tc>
+          <w:tcPr>
+            <w:tcW w:w="2216" w:type="dxa"/>
+            <w:tcBorders>
+              <w:top w:val="double" w:sz="4" w:space="0" w:color="auto"/>
+            </w:tcBorders>
+            <w:vAlign w:val="center"/>
+          </w:tcPr>
+          <w:p>
+            <w:r>
+              <w:rPr>
+                <w:i/>
+              </w:rPr>
+              <w:t>π</w:t>
+            </w:r>
+            <w:r>
+              <w:t xml:space="preserve"> (Pi)</w:t>
+            </w:r>
+          </w:p>
+        </w:tc>
+        <w:tc>
+          <w:tcPr>
+            <w:tcW w:w="2218" w:type="dxa"/>
+            <w:tcBorders>
+              <w:top w:val="double" w:sz="4" w:space="0" w:color="auto"/>
+            </w:tcBorders>
+            <w:vAlign w:val="center"/>
+          </w:tcPr>
+          <w:p>
+            <w:pPr>
+              <w:jc w:val="center"/>
+            </w:pPr>
+            <w:r>
+              <w:t>PI</w:t>
+            </w:r>
+          </w:p>
+        </w:tc>
+      </w:tr>
+      <w:tr>
+        <w:trPr>
+          <w:trHeight w:val="248"/>
+          <w:jc w:val="center"/>
+        </w:trPr>
+        <w:tc>
+          <w:tcPr>
+            <w:tcW w:w="2216" w:type="dxa"/>
+            <w:vAlign w:val="center"/>
+          </w:tcPr>
+          <w:p>
+            <w:proofErr w:type="gramStart"/>
+            <w:r>
+              <w:rPr>
+                <w:i/>
+              </w:rPr>
+              <w:t>e</w:t>
+            </w:r>
+            <w:proofErr w:type="gramEnd"/>
+            <w:r>
+              <w:t xml:space="preserve"> (Euler’s number)</w:t>
+            </w:r>
+          </w:p>
+        </w:tc>
+        <w:tc>
+          <w:tcPr>
+            <w:tcW w:w="2218" w:type="dxa"/>
+            <w:vAlign w:val="center"/>
+          </w:tcPr>
+          <w:p>
+            <w:pPr>
+              <w:jc w:val="center"/>
+            </w:pPr>
+            <w:r>
+              <w:t>E</w:t>
+            </w:r>
+          </w:p>
+        </w:tc>
+      </w:tr>
+    </w:tbl>
+    <w:p>
+      <w:pPr>
+        <w:jc w:val="both"/>
+      </w:pPr>
+    </w:p>
+    <w:tbl>
+      <w:tblPr>
+        <w:tblStyle w:val="Grille"/>
+        <w:tblW w:w="0" w:type="auto"/>
+        <w:jc w:val="center"/>
+        <w:tblLook w:val="04A0" w:firstRow="1" w:lastRow="0" w:firstColumn="1" w:lastColumn="0" w:noHBand="0" w:noVBand="1"/>
+      </w:tblPr>
+      <w:tblGrid>
+        <w:gridCol w:w="2236"/>
+        <w:gridCol w:w="2242"/>
+      </w:tblGrid>
+      <w:tr>
+        <w:trPr>
+          <w:trHeight w:val="267"/>
+          <w:jc w:val="center"/>
+        </w:trPr>
+        <w:tc>
+          <w:tcPr>
+            <w:tcW w:w="4478" w:type="dxa"/>
+            <w:gridSpan w:val="2"/>
+            <w:tcBorders>
+              <w:bottom w:val="thinThickSmallGap" w:sz="24" w:space="0" w:color="auto"/>
+            </w:tcBorders>
+            <w:vAlign w:val="center"/>
+          </w:tcPr>
+          <w:p>
+            <w:pPr>
+              <w:jc w:val="center"/>
+            </w:pPr>
+            <w:r>
+              <w:t>Functions</w:t>
+            </w:r>
+          </w:p>
+        </w:tc>
+      </w:tr>
+      <w:tr>
+        <w:trPr>
+          <w:trHeight w:val="267"/>
+          <w:jc w:val="center"/>
+        </w:trPr>
+        <w:tc>
+          <w:tcPr>
+            <w:tcW w:w="2236" w:type="dxa"/>
+            <w:tcBorders>
+              <w:top w:val="thinThickSmallGap" w:sz="24" w:space="0" w:color="auto"/>
+              <w:bottom w:val="double" w:sz="4" w:space="0" w:color="auto"/>
+            </w:tcBorders>
+            <w:vAlign w:val="center"/>
+          </w:tcPr>
+          <w:p>
+            <w:pPr>
+              <w:jc w:val="center"/>
+            </w:pPr>
+            <w:r>
+              <w:t>Name</w:t>
+            </w:r>
+          </w:p>
+        </w:tc>
+        <w:tc>
+          <w:tcPr>
+            <w:tcW w:w="2242" w:type="dxa"/>
+            <w:tcBorders>
+              <w:top w:val="thinThickSmallGap" w:sz="24" w:space="0" w:color="auto"/>
+              <w:bottom w:val="double" w:sz="4" w:space="0" w:color="auto"/>
+            </w:tcBorders>
+            <w:vAlign w:val="center"/>
+          </w:tcPr>
+          <w:p>
+            <w:pPr>
+              <w:jc w:val="center"/>
+            </w:pPr>
+            <w:r>
+              <w:t>Expression</w:t>
+            </w:r>
+          </w:p>
+        </w:tc>
+      </w:tr>
+      <w:tr>
+        <w:trPr>
+          <w:trHeight w:val="267"/>
+          <w:jc w:val="center"/>
+        </w:trPr>
+        <w:tc>
+          <w:tcPr>
+            <w:tcW w:w="2236" w:type="dxa"/>
+            <w:tcBorders>
+              <w:top w:val="double" w:sz="4" w:space="0" w:color="auto"/>
+            </w:tcBorders>
+            <w:vAlign w:val="center"/>
+          </w:tcPr>
+          <w:p>
+            <w:r>
+              <w:t>Floor</w:t>
+            </w:r>
+          </w:p>
+        </w:tc>
+        <w:tc>
+          <w:tcPr>
+            <w:tcW w:w="2242" w:type="dxa"/>
+            <w:tcBorders>
+              <w:top w:val="double" w:sz="4" w:space="0" w:color="auto"/>
+            </w:tcBorders>
+            <w:vAlign w:val="center"/>
+          </w:tcPr>
+          <w:p>
+            <w:pPr>
+              <w:jc w:val="center"/>
+            </w:pPr>
+            <w:proofErr w:type="gramStart"/>
+            <w:r>
+              <w:t>floor</w:t>
+            </w:r>
+            <w:proofErr w:type="gramEnd"/>
+            <w:r>
+              <w:t>(x)</w:t>
+            </w:r>
+          </w:p>
+        </w:tc>
+      </w:tr>
+      <w:tr>
+        <w:trPr>
+          <w:trHeight w:val="254"/>
+          <w:jc w:val="center"/>
+        </w:trPr>
+        <w:tc>
+          <w:tcPr>
+            <w:tcW w:w="2236" w:type="dxa"/>
+            <w:vAlign w:val="center"/>
+          </w:tcPr>
+          <w:p>
+            <w:r>
+              <w:t>Ceiling</w:t>
+            </w:r>
+          </w:p>
+        </w:tc>
+        <w:tc>
+          <w:tcPr>
+            <w:tcW w:w="2242" w:type="dxa"/>
+            <w:vAlign w:val="center"/>
+          </w:tcPr>
+          <w:p>
+            <w:pPr>
+              <w:jc w:val="center"/>
+            </w:pPr>
+            <w:proofErr w:type="gramStart"/>
+            <w:r>
+              <w:t>ceil</w:t>
+            </w:r>
+            <w:proofErr w:type="gramEnd"/>
+            <w:r>
+              <w:t>(x)</w:t>
+            </w:r>
+          </w:p>
+        </w:tc>
+      </w:tr>
+      <w:tr>
+        <w:trPr>
+          <w:trHeight w:val="254"/>
+          <w:jc w:val="center"/>
+        </w:trPr>
+        <w:tc>
+          <w:tcPr>
+            <w:tcW w:w="2236" w:type="dxa"/>
+            <w:vAlign w:val="center"/>
+          </w:tcPr>
+          <w:p>
+            <w:r>
+              <w:t>Absolute</w:t>
+            </w:r>
+          </w:p>
+        </w:tc>
+        <w:tc>
+          <w:tcPr>
+            <w:tcW w:w="2242" w:type="dxa"/>
+            <w:vAlign w:val="center"/>
+          </w:tcPr>
+          <w:p>
+            <w:pPr>
+              <w:jc w:val="center"/>
+            </w:pPr>
+            <w:proofErr w:type="gramStart"/>
+            <w:r>
+              <w:t>abs</w:t>
+            </w:r>
+            <w:proofErr w:type="gramEnd"/>
+            <w:r>
+              <w:t>(x)</w:t>
+            </w:r>
+          </w:p>
+        </w:tc>
+      </w:tr>
+      <w:tr>
+        <w:trPr>
+          <w:trHeight w:val="254"/>
+          <w:jc w:val="center"/>
+        </w:trPr>
+        <w:tc>
+          <w:tcPr>
+            <w:tcW w:w="2236" w:type="dxa"/>
+            <w:vAlign w:val="center"/>
+          </w:tcPr>
+          <w:p>
+            <w:r>
+              <w:t>Square root</w:t>
+            </w:r>
+          </w:p>
+        </w:tc>
+        <w:tc>
+          <w:tcPr>
+            <w:tcW w:w="2242" w:type="dxa"/>
+            <w:vAlign w:val="center"/>
+          </w:tcPr>
+          <w:p>
+            <w:pPr>
+              <w:jc w:val="center"/>
+            </w:pPr>
+            <w:proofErr w:type="spellStart"/>
+            <w:proofErr w:type="gramStart"/>
+            <w:r>
+              <w:t>sqrt</w:t>
+            </w:r>
+            <w:proofErr w:type="spellEnd"/>
+            <w:proofErr w:type="gramEnd"/>
+            <w:r>
+              <w:t>(x)</w:t>
+            </w:r>
+          </w:p>
+        </w:tc>
+      </w:tr>
+      <w:tr>
+        <w:trPr>
+          <w:trHeight w:val="254"/>
+          <w:jc w:val="center"/>
+        </w:trPr>
+        <w:tc>
+          <w:tcPr>
+            <w:tcW w:w="2236" w:type="dxa"/>
+            <w:vAlign w:val="center"/>
+          </w:tcPr>
+          <w:p>
+            <w:r>
+              <w:t>Fast square root</w:t>
+            </w:r>
+          </w:p>
+        </w:tc>
+        <w:tc>
+          <w:tcPr>
+            <w:tcW w:w="2242" w:type="dxa"/>
+            <w:vAlign w:val="center"/>
+          </w:tcPr>
+          <w:p>
+            <w:pPr>
+              <w:jc w:val="center"/>
+            </w:pPr>
+            <w:proofErr w:type="spellStart"/>
+            <w:proofErr w:type="gramStart"/>
+            <w:r>
+              <w:t>fsqrt</w:t>
+            </w:r>
+            <w:proofErr w:type="spellEnd"/>
+            <w:proofErr w:type="gramEnd"/>
+            <w:r>
+              <w:t>(x)</w:t>
+            </w:r>
+          </w:p>
+        </w:tc>
+      </w:tr>
+      <w:tr>
+        <w:trPr>
+          <w:trHeight w:val="254"/>
+          <w:jc w:val="center"/>
+        </w:trPr>
+        <w:tc>
+          <w:tcPr>
+            <w:tcW w:w="2236" w:type="dxa"/>
+            <w:vAlign w:val="center"/>
+          </w:tcPr>
+          <w:p>
+            <w:r>
+              <w:t xml:space="preserve">Logarithm (base </w:t>
+            </w:r>
+            <w:r>
+              <w:rPr>
+                <w:i/>
+              </w:rPr>
+              <w:t>e</w:t>
+            </w:r>
+            <w:r>
+              <w:t>)</w:t>
+            </w:r>
+          </w:p>
+        </w:tc>
+        <w:tc>
+          <w:tcPr>
+            <w:tcW w:w="2242" w:type="dxa"/>
+            <w:vAlign w:val="center"/>
+          </w:tcPr>
+          <w:p>
+            <w:pPr>
+              <w:jc w:val="center"/>
+            </w:pPr>
+            <w:proofErr w:type="gramStart"/>
+            <w:r>
+              <w:t>log</w:t>
+            </w:r>
+            <w:proofErr w:type="gramEnd"/>
+            <w:r>
+              <w:t>(x)</w:t>
+            </w:r>
+          </w:p>
+        </w:tc>
+      </w:tr>
+      <w:tr>
+        <w:trPr>
+          <w:trHeight w:val="254"/>
+          <w:jc w:val="center"/>
+        </w:trPr>
+        <w:tc>
+          <w:tcPr>
+            <w:tcW w:w="2236" w:type="dxa"/>
+            <w:vAlign w:val="center"/>
+          </w:tcPr>
+          <w:p>
+            <w:r>
+              <w:t>Sine</w:t>
+            </w:r>
+          </w:p>
+        </w:tc>
+        <w:tc>
+          <w:tcPr>
+            <w:tcW w:w="2242" w:type="dxa"/>
+            <w:vAlign w:val="center"/>
+          </w:tcPr>
+          <w:p>
+            <w:pPr>
+              <w:jc w:val="center"/>
+            </w:pPr>
+            <w:proofErr w:type="gramStart"/>
+            <w:r>
+              <w:t>sin</w:t>
+            </w:r>
+            <w:proofErr w:type="gramEnd"/>
+            <w:r>
+              <w:t>(x)</w:t>
+            </w:r>
+          </w:p>
+        </w:tc>
+      </w:tr>
+      <w:tr>
+        <w:trPr>
+          <w:trHeight w:val="254"/>
+          <w:jc w:val="center"/>
+        </w:trPr>
+        <w:tc>
+          <w:tcPr>
+            <w:tcW w:w="2236" w:type="dxa"/>
+            <w:vAlign w:val="center"/>
+          </w:tcPr>
+          <w:p>
+            <w:r>
+              <w:t>Cosine</w:t>
+            </w:r>
+          </w:p>
+        </w:tc>
+        <w:tc>
+          <w:tcPr>
+            <w:tcW w:w="2242" w:type="dxa"/>
+            <w:vAlign w:val="center"/>
+          </w:tcPr>
+          <w:p>
+            <w:pPr>
+              <w:jc w:val="center"/>
+            </w:pPr>
+            <w:proofErr w:type="spellStart"/>
+            <w:proofErr w:type="gramStart"/>
+            <w:r>
+              <w:t>cos</w:t>
+            </w:r>
+            <w:proofErr w:type="spellEnd"/>
+            <w:proofErr w:type="gramEnd"/>
+            <w:r>
+              <w:t>(x)</w:t>
+            </w:r>
+          </w:p>
+        </w:tc>
+      </w:tr>
+      <w:tr>
+        <w:trPr>
+          <w:trHeight w:val="254"/>
+          <w:jc w:val="center"/>
+        </w:trPr>
+        <w:tc>
+          <w:tcPr>
+            <w:tcW w:w="2236" w:type="dxa"/>
+            <w:vAlign w:val="center"/>
+          </w:tcPr>
+          <w:p>
+            <w:r>
+              <w:t>Tangent</w:t>
+            </w:r>
+          </w:p>
+        </w:tc>
+        <w:tc>
+          <w:tcPr>
+            <w:tcW w:w="2242" w:type="dxa"/>
+            <w:vAlign w:val="center"/>
+          </w:tcPr>
+          <w:p>
+            <w:pPr>
+              <w:jc w:val="center"/>
+            </w:pPr>
+            <w:proofErr w:type="gramStart"/>
+            <w:r>
+              <w:t>tan</w:t>
+            </w:r>
+            <w:proofErr w:type="gramEnd"/>
+            <w:r>
+              <w:t>(x)</w:t>
+            </w:r>
+          </w:p>
+        </w:tc>
+      </w:tr>
+      <w:tr>
+        <w:trPr>
+          <w:trHeight w:val="254"/>
+          <w:jc w:val="center"/>
+        </w:trPr>
+        <w:tc>
+          <w:tcPr>
+            <w:tcW w:w="2236" w:type="dxa"/>
+            <w:vAlign w:val="center"/>
+          </w:tcPr>
+          <w:p>
+            <w:r>
+              <w:t>Arcsine</w:t>
+            </w:r>
+          </w:p>
+        </w:tc>
+        <w:tc>
+          <w:tcPr>
+            <w:tcW w:w="2242" w:type="dxa"/>
+            <w:vAlign w:val="center"/>
+          </w:tcPr>
+          <w:p>
+            <w:pPr>
+              <w:jc w:val="center"/>
+            </w:pPr>
+            <w:proofErr w:type="spellStart"/>
+            <w:proofErr w:type="gramStart"/>
+            <w:r>
+              <w:t>asin</w:t>
+            </w:r>
+            <w:proofErr w:type="spellEnd"/>
+            <w:proofErr w:type="gramEnd"/>
+            <w:r>
+              <w:t>(x)</w:t>
+            </w:r>
+          </w:p>
+        </w:tc>
+      </w:tr>
+      <w:tr>
+        <w:trPr>
+          <w:trHeight w:val="254"/>
+          <w:jc w:val="center"/>
+        </w:trPr>
+        <w:tc>
+          <w:tcPr>
+            <w:tcW w:w="2236" w:type="dxa"/>
+            <w:vAlign w:val="center"/>
+          </w:tcPr>
+          <w:p>
+            <w:r>
+              <w:t>Arccosine</w:t>
+            </w:r>
+          </w:p>
+        </w:tc>
+        <w:tc>
+          <w:tcPr>
+            <w:tcW w:w="2242" w:type="dxa"/>
+            <w:vAlign w:val="center"/>
+          </w:tcPr>
+          <w:p>
+            <w:pPr>
+              <w:jc w:val="center"/>
+            </w:pPr>
+            <w:proofErr w:type="spellStart"/>
+            <w:proofErr w:type="gramStart"/>
+            <w:r>
+              <w:t>acos</w:t>
+            </w:r>
+            <w:proofErr w:type="spellEnd"/>
+            <w:proofErr w:type="gramEnd"/>
+            <w:r>
+              <w:t>(x)</w:t>
+            </w:r>
+          </w:p>
+        </w:tc>
+      </w:tr>
+      <w:tr>
+        <w:trPr>
+          <w:trHeight w:val="254"/>
+          <w:jc w:val="center"/>
+        </w:trPr>
+        <w:tc>
+          <w:tcPr>
+            <w:tcW w:w="2236" w:type="dxa"/>
+            <w:vAlign w:val="center"/>
+          </w:tcPr>
+          <w:p>
+            <w:r>
+              <w:t>Arctangent</w:t>
+            </w:r>
+          </w:p>
+        </w:tc>
+        <w:tc>
+          <w:tcPr>
+            <w:tcW w:w="2242" w:type="dxa"/>
+            <w:vAlign w:val="center"/>
+          </w:tcPr>
+          <w:p>
+            <w:pPr>
+              <w:jc w:val="center"/>
+            </w:pPr>
+            <w:proofErr w:type="spellStart"/>
+            <w:proofErr w:type="gramStart"/>
+            <w:r>
+              <w:t>atan</w:t>
+            </w:r>
+            <w:proofErr w:type="spellEnd"/>
+            <w:proofErr w:type="gramEnd"/>
+            <w:r>
+              <w:t>(x)</w:t>
+            </w:r>
+          </w:p>
+        </w:tc>
+      </w:tr>
+      <w:tr>
+        <w:trPr>
+          <w:trHeight w:val="254"/>
+          <w:jc w:val="center"/>
+        </w:trPr>
+        <w:tc>
+          <w:tcPr>
+            <w:tcW w:w="2236" w:type="dxa"/>
+            <w:vAlign w:val="center"/>
+          </w:tcPr>
+          <w:p>
+            <w:r>
+              <w:t>Random integer</w:t>
+            </w:r>
+            <w:r>
+              <w:t xml:space="preserve"> </w:t>
+            </w:r>
+            <w:r>
+              <w:t xml:space="preserve">within </w:t>
+            </w:r>
+            <w:r>
+              <w:t>[min, max]</w:t>
+            </w:r>
+          </w:p>
+        </w:tc>
+        <w:tc>
+          <w:tcPr>
+            <w:tcW w:w="2242" w:type="dxa"/>
+            <w:vAlign w:val="center"/>
+          </w:tcPr>
+          <w:p>
+            <w:pPr>
+              <w:jc w:val="center"/>
+            </w:pPr>
+            <w:proofErr w:type="spellStart"/>
+            <w:proofErr w:type="gramStart"/>
+            <w:r>
+              <w:t>ran</w:t>
+            </w:r>
+            <w:r>
+              <w:t>I</w:t>
+            </w:r>
+            <w:proofErr w:type="spellEnd"/>
+            <w:proofErr w:type="gramEnd"/>
+            <w:r>
+              <w:t>(min, max)</w:t>
+            </w:r>
+          </w:p>
+        </w:tc>
+      </w:tr>
+      <w:tr>
+        <w:trPr>
+          <w:trHeight w:val="254"/>
+          <w:jc w:val="center"/>
+        </w:trPr>
+        <w:tc>
+          <w:tcPr>
+            <w:tcW w:w="2236" w:type="dxa"/>
+            <w:vAlign w:val="center"/>
+          </w:tcPr>
+          <w:p>
+            <w:r>
+              <w:t>Random floating point</w:t>
+            </w:r>
+            <w:r>
+              <w:t xml:space="preserve"> </w:t>
+            </w:r>
+            <w:r>
+              <w:t xml:space="preserve">within </w:t>
+            </w:r>
+            <w:r>
+              <w:t xml:space="preserve">[min, </w:t>
+            </w:r>
+            <w:proofErr w:type="gramStart"/>
+            <w:r>
+              <w:t>max[</w:t>
+            </w:r>
+            <w:proofErr w:type="gramEnd"/>
+          </w:p>
+        </w:tc>
+        <w:tc>
+          <w:tcPr>
+            <w:tcW w:w="2242" w:type="dxa"/>
+            <w:vAlign w:val="center"/>
+          </w:tcPr>
+          <w:p>
+            <w:pPr>
+              <w:jc w:val="center"/>
+            </w:pPr>
+            <w:proofErr w:type="spellStart"/>
+            <w:proofErr w:type="gramStart"/>
+            <w:r>
+              <w:t>ranF</w:t>
+            </w:r>
+            <w:proofErr w:type="spellEnd"/>
+            <w:proofErr w:type="gramEnd"/>
+            <w:r>
+              <w:t>(min max)</w:t>
+            </w:r>
+          </w:p>
+        </w:tc>
+      </w:tr>
+    </w:tbl>
+    <w:p>
+      <w:pPr>
+        <w:jc w:val="both"/>
+      </w:pPr>
+    </w:p>
+    <w:p>
+      <w:pPr>
+        <w:jc w:val="both"/>
+      </w:pPr>
+      <w:r>
+        <w:t>Mathematical expressions are written the standard linear way.</w:t>
+      </w:r>
+    </w:p>
+    <w:p>
+      <w:pPr>
+        <w:jc w:val="both"/>
+      </w:pPr>
+    </w:p>
+    <w:p>
+      <w:pPr>
+        <w:jc w:val="center"/>
+      </w:pPr>
+      <w:r>
+        <w:t>'</w:t>
+      </w:r>
+      <w:proofErr w:type="spellStart"/>
+      <w:proofErr w:type="gramStart"/>
+      <w:r>
+        <w:t>ranI</w:t>
+      </w:r>
+      <w:proofErr w:type="spellEnd"/>
+      <w:proofErr w:type="gramEnd"/>
+      <w:r>
+        <w:t>(5,10)</w:t>
+      </w:r>
+      <w:r>
+        <w:t xml:space="preserve"> </w:t>
+      </w:r>
+      <w:r>
+        <w:t>+</w:t>
+      </w:r>
+      <w:r>
+        <w:t xml:space="preserve"> </w:t>
+      </w:r>
+      <w:r>
+        <w:t>floor(</w:t>
+      </w:r>
+      <w:r>
+        <w:t xml:space="preserve"> </w:t>
+      </w:r>
+      <w:r>
+        <w:t>5</w:t>
+      </w:r>
+      <w:r>
+        <w:t xml:space="preserve"> </w:t>
+      </w:r>
+      <w:r>
+        <w:t>*</w:t>
+      </w:r>
+      <w:r>
+        <w:t xml:space="preserve"> </w:t>
+      </w:r>
+      <w:r>
+        <w:t>sin(PI / 2)) % 3</w:t>
+      </w:r>
+    </w:p>
+    <w:p>
+      <w:pPr>
+        <w:jc w:val="both"/>
+      </w:pPr>
+    </w:p>
+    <w:p>
+      <w:pPr>
+        <w:jc w:val="both"/>
+      </w:pPr>
+      <w:r>
+        <w:t>Operator precedency is respected. Scientific notation is also supported.</w:t>
+      </w:r>
+    </w:p>
+    <w:p>
+      <w:pPr>
+        <w:jc w:val="both"/>
+      </w:pPr>
+    </w:p>
+    <w:p>
+      <w:pPr>
+        <w:jc w:val="center"/>
+      </w:pPr>
+      <w:r>
+        <w:t>(14 * 10 ^5) * (3 * 10 ^ -3)</w:t>
+      </w:r>
+    </w:p>
+    <w:p>
+      <w:pPr>
+        <w:jc w:val="center"/>
+      </w:pPr>
+      <w:proofErr w:type="gramStart"/>
+      <w:r>
+        <w:t>can</w:t>
+      </w:r>
+      <w:proofErr w:type="gramEnd"/>
+      <w:r>
+        <w:t xml:space="preserve"> be noted as</w:t>
+      </w:r>
+    </w:p>
+    <w:p>
+      <w:pPr>
+        <w:jc w:val="center"/>
+      </w:pPr>
+      <w:r>
+        <w:t>14e5 * 3e-3</w:t>
+      </w:r>
+    </w:p>
+    <w:p>
+      <w:pPr>
+        <w:jc w:val="both"/>
+      </w:pPr>
+    </w:p>
+    <w:p>
+      <w:pPr>
+        <w:jc w:val="both"/>
+      </w:pPr>
+      <w:r>
+        <w:t>A single scalar is a valid mathematical expression.</w:t>
+      </w:r>
+    </w:p>
+    <w:p>
+      <w:pPr>
+        <w:jc w:val="both"/>
+      </w:pPr>
+    </w:p>
+    <w:p>
+      <w:pPr>
+        <w:jc w:val="center"/>
+      </w:pPr>
+      <w:r>
+        <w:t>42</w:t>
+      </w:r>
+    </w:p>
     <w:p/>
     <w:p>
-      <w:r>
-        <w:t>Defining an InfiniteObjects WGO (which in this document will be referred to as an iWGO) is done using a YAML configuration. YAML is used as many Minecraft sever owners maybe familiar with it. It is also easy to read, and the Bukkit and SpoutAPI APIs provide an API to work with it</w:t>
-      </w:r>
-      <w:r>
-        <w:t>.</w:t>
+      <w:pPr>
+        <w:pStyle w:val="Titre2"/>
+        <w:jc w:val="both"/>
+      </w:pPr>
+      <w:r>
+        <w:t>Random number functions</w:t>
+      </w:r>
+    </w:p>
+    <w:p>
+      <w:pPr>
+        <w:jc w:val="both"/>
+      </w:pPr>
+    </w:p>
+    <w:p>
+      <w:pPr>
+        <w:jc w:val="both"/>
+      </w:pPr>
+      <w:r>
+        <w:t>When</w:t>
+      </w:r>
+      <w:r>
+        <w:t xml:space="preserve"> only random numbers are required, a special notation can be used. This will lead the iWGO loader to use a different higher performance way of handling the random number generation. The notation is similar to the mathematical exp</w:t>
+      </w:r>
+      <w:r>
+        <w:t>ression random number functions</w:t>
+      </w:r>
+      <w:r>
+        <w:t xml:space="preserve"> and the resulting number is identical for the same “min” and “max” arguments.</w:t>
+      </w:r>
+    </w:p>
+    <w:p>
+      <w:pPr>
+        <w:jc w:val="both"/>
+      </w:pPr>
+      <w:bookmarkStart w:id="4" w:name="_GoBack"/>
+      <w:bookmarkEnd w:id="4"/>
+    </w:p>
+    <w:tbl>
+      <w:tblPr>
+        <w:tblStyle w:val="Grille"/>
+        <w:tblW w:w="0" w:type="auto"/>
+        <w:jc w:val="center"/>
+        <w:tblLook w:val="04A0" w:firstRow="1" w:lastRow="0" w:firstColumn="1" w:lastColumn="0" w:noHBand="0" w:noVBand="1"/>
+      </w:tblPr>
+      <w:tblGrid>
+        <w:gridCol w:w="2219"/>
+        <w:gridCol w:w="2225"/>
+      </w:tblGrid>
+      <w:tr>
+        <w:trPr>
+          <w:trHeight w:val="240"/>
+          <w:jc w:val="center"/>
+        </w:trPr>
+        <w:tc>
+          <w:tcPr>
+            <w:tcW w:w="4444" w:type="dxa"/>
+            <w:gridSpan w:val="2"/>
+            <w:tcBorders>
+              <w:bottom w:val="thinThickSmallGap" w:sz="24" w:space="0" w:color="auto"/>
+            </w:tcBorders>
+            <w:vAlign w:val="center"/>
+          </w:tcPr>
+          <w:p>
+            <w:pPr>
+              <w:jc w:val="center"/>
+            </w:pPr>
+            <w:r>
+              <w:t>Random number function</w:t>
+            </w:r>
+            <w:r>
+              <w:t>s</w:t>
+            </w:r>
+          </w:p>
+        </w:tc>
+      </w:tr>
+      <w:tr>
+        <w:trPr>
+          <w:trHeight w:val="240"/>
+          <w:jc w:val="center"/>
+        </w:trPr>
+        <w:tc>
+          <w:tcPr>
+            <w:tcW w:w="2219" w:type="dxa"/>
+            <w:tcBorders>
+              <w:top w:val="thinThickSmallGap" w:sz="24" w:space="0" w:color="auto"/>
+              <w:bottom w:val="double" w:sz="4" w:space="0" w:color="auto"/>
+            </w:tcBorders>
+            <w:vAlign w:val="center"/>
+          </w:tcPr>
+          <w:p>
+            <w:pPr>
+              <w:jc w:val="center"/>
+            </w:pPr>
+            <w:r>
+              <w:t>Function</w:t>
+            </w:r>
+          </w:p>
+        </w:tc>
+        <w:tc>
+          <w:tcPr>
+            <w:tcW w:w="2225" w:type="dxa"/>
+            <w:tcBorders>
+              <w:top w:val="thinThickSmallGap" w:sz="24" w:space="0" w:color="auto"/>
+              <w:bottom w:val="double" w:sz="4" w:space="0" w:color="auto"/>
+            </w:tcBorders>
+            <w:vAlign w:val="center"/>
+          </w:tcPr>
+          <w:p>
+            <w:pPr>
+              <w:jc w:val="center"/>
+            </w:pPr>
+            <w:r>
+              <w:t>Expression</w:t>
+            </w:r>
+          </w:p>
+        </w:tc>
+      </w:tr>
+      <w:tr>
+        <w:trPr>
+          <w:trHeight w:val="240"/>
+          <w:jc w:val="center"/>
+        </w:trPr>
+        <w:tc>
+          <w:tcPr>
+            <w:tcW w:w="2219" w:type="dxa"/>
+            <w:tcBorders>
+              <w:top w:val="double" w:sz="4" w:space="0" w:color="auto"/>
+            </w:tcBorders>
+            <w:vAlign w:val="center"/>
+          </w:tcPr>
+          <w:p>
+            <w:r>
+              <w:t>Random integer within [min, max]</w:t>
+            </w:r>
+          </w:p>
+        </w:tc>
+        <w:tc>
+          <w:tcPr>
+            <w:tcW w:w="2225" w:type="dxa"/>
+            <w:tcBorders>
+              <w:top w:val="double" w:sz="4" w:space="0" w:color="auto"/>
+            </w:tcBorders>
+            <w:vAlign w:val="center"/>
+          </w:tcPr>
+          <w:p>
+            <w:pPr>
+              <w:jc w:val="center"/>
+            </w:pPr>
+            <w:proofErr w:type="spellStart"/>
+            <w:proofErr w:type="gramStart"/>
+            <w:r>
+              <w:t>ranI</w:t>
+            </w:r>
+            <w:proofErr w:type="spellEnd"/>
+            <w:proofErr w:type="gramEnd"/>
+            <w:r>
+              <w:t>=min-max</w:t>
+            </w:r>
+          </w:p>
+        </w:tc>
+      </w:tr>
+      <w:tr>
+        <w:trPr>
+          <w:trHeight w:val="231"/>
+          <w:jc w:val="center"/>
+        </w:trPr>
+        <w:tc>
+          <w:tcPr>
+            <w:tcW w:w="2219" w:type="dxa"/>
+            <w:vAlign w:val="center"/>
+          </w:tcPr>
+          <w:p>
+            <w:r>
+              <w:t xml:space="preserve">Random floating point within [min, </w:t>
+            </w:r>
+            <w:proofErr w:type="gramStart"/>
+            <w:r>
+              <w:t>max[</w:t>
+            </w:r>
+            <w:proofErr w:type="gramEnd"/>
+          </w:p>
+        </w:tc>
+        <w:tc>
+          <w:tcPr>
+            <w:tcW w:w="2225" w:type="dxa"/>
+            <w:vAlign w:val="center"/>
+          </w:tcPr>
+          <w:p>
+            <w:pPr>
+              <w:jc w:val="center"/>
+            </w:pPr>
+            <w:proofErr w:type="spellStart"/>
+            <w:proofErr w:type="gramStart"/>
+            <w:r>
+              <w:t>ranF</w:t>
+            </w:r>
+            <w:proofErr w:type="spellEnd"/>
+            <w:proofErr w:type="gramEnd"/>
+            <w:r>
+              <w:t>=min-max</w:t>
+            </w:r>
+          </w:p>
+        </w:tc>
+      </w:tr>
+    </w:tbl>
+    <w:p>
+      <w:pPr>
+        <w:jc w:val="both"/>
+      </w:pPr>
+    </w:p>
+    <w:p>
+      <w:pPr>
+        <w:jc w:val="center"/>
+      </w:pPr>
+      <w:proofErr w:type="spellStart"/>
+      <w:proofErr w:type="gramStart"/>
+      <w:r>
+        <w:t>ranI</w:t>
+      </w:r>
+      <w:proofErr w:type="spellEnd"/>
+      <w:proofErr w:type="gramEnd"/>
+      <w:r>
+        <w:t>=5-10</w:t>
+      </w:r>
+    </w:p>
+    <w:p>
+      <w:pPr>
+        <w:jc w:val="center"/>
+      </w:pPr>
+      <w:proofErr w:type="spellStart"/>
+      <w:proofErr w:type="gramStart"/>
+      <w:r>
+        <w:t>ranF</w:t>
+      </w:r>
+      <w:proofErr w:type="spellEnd"/>
+      <w:proofErr w:type="gramEnd"/>
+      <w:r>
+        <w:t>=0-1</w:t>
+      </w:r>
+    </w:p>
+    <w:p>
+      <w:pPr>
+        <w:jc w:val="both"/>
+      </w:pPr>
+    </w:p>
+    <w:p>
+      <w:pPr>
+        <w:jc w:val="both"/>
+      </w:pPr>
+      <w:r>
+        <w:t>These cannot be mixed with mathematical expressions.</w:t>
       </w:r>
       <w:r>
         <w:br w:type="page"/>
@@ -601,590 +3386,39 @@
     <w:p>
       <w:pPr>
         <w:pStyle w:val="Titre1"/>
-      </w:pPr>
-      <w:bookmarkStart w:id="2" w:name="_Toc229633769"/>
+        <w:jc w:val="both"/>
+      </w:pPr>
+      <w:bookmarkStart w:id="5" w:name="_Toc229650347"/>
+      <w:r>
+        <w:t>Annex</w:t>
+      </w:r>
+      <w:bookmarkEnd w:id="5"/>
+    </w:p>
+    <w:p>
+      <w:pPr>
+        <w:jc w:val="both"/>
+      </w:pPr>
+    </w:p>
+    <w:p>
+      <w:pPr>
+        <w:pStyle w:val="Titre2"/>
+        <w:jc w:val="both"/>
+      </w:pPr>
+      <w:bookmarkStart w:id="6" w:name="_Toc229650348"/>
       <w:proofErr w:type="gramStart"/>
       <w:r>
         <w:t>iWGO</w:t>
       </w:r>
       <w:proofErr w:type="gramEnd"/>
       <w:r>
-        <w:t xml:space="preserve"> configuration format</w:t>
-      </w:r>
-      <w:bookmarkEnd w:id="2"/>
-    </w:p>
-    <w:p/>
-    <w:p>
-      <w:r>
-        <w:t>Format:</w:t>
-      </w:r>
-    </w:p>
-    <w:p>
-      <w:pPr>
-        <w:ind w:left="708"/>
-      </w:pPr>
-      <w:proofErr w:type="gramStart"/>
-      <w:r>
-        <w:t>name</w:t>
-      </w:r>
-      <w:proofErr w:type="gramEnd"/>
-      <w:r>
-        <w:t>: [name]</w:t>
-      </w:r>
-    </w:p>
-    <w:p>
-      <w:pPr>
-        <w:ind w:left="708"/>
-      </w:pPr>
-    </w:p>
-    <w:p>
-      <w:pPr>
-        <w:ind w:left="708"/>
-      </w:pPr>
-      <w:proofErr w:type="gramStart"/>
-      <w:r>
-        <w:t>setters</w:t>
-      </w:r>
-      <w:proofErr w:type="gramEnd"/>
-      <w:r>
-        <w:t>:</w:t>
-      </w:r>
-    </w:p>
-    <w:p>
-      <w:pPr>
-        <w:ind w:left="1416"/>
-      </w:pPr>
-      <w:r>
-        <w:t>[</w:t>
-      </w:r>
-      <w:proofErr w:type="gramStart"/>
-      <w:r>
-        <w:t>name</w:t>
-      </w:r>
-      <w:proofErr w:type="gramEnd"/>
-      <w:r>
-        <w:t>]:</w:t>
-      </w:r>
-    </w:p>
-    <w:p>
-      <w:pPr>
-        <w:ind w:left="2124"/>
-      </w:pPr>
-      <w:proofErr w:type="gramStart"/>
-      <w:r>
-        <w:t>type</w:t>
-      </w:r>
-      <w:proofErr w:type="gramEnd"/>
-      <w:r>
-        <w:t>:</w:t>
-      </w:r>
-    </w:p>
-    <w:p>
-      <w:pPr>
-        <w:ind w:left="2124"/>
-      </w:pPr>
-      <w:proofErr w:type="gramStart"/>
-      <w:r>
-        <w:t>properties</w:t>
-      </w:r>
-      <w:proofErr w:type="gramEnd"/>
-      <w:r>
-        <w:t>:</w:t>
-      </w:r>
-    </w:p>
-    <w:p>
-      <w:pPr>
-        <w:ind w:left="2832"/>
-      </w:pPr>
-      <w:r>
-        <w:t>(</w:t>
-      </w:r>
-      <w:proofErr w:type="gramStart"/>
-      <w:r>
-        <w:t>properties</w:t>
-      </w:r>
-      <w:proofErr w:type="gramEnd"/>
-      <w:r>
-        <w:t>)</w:t>
-      </w:r>
-    </w:p>
-    <w:p>
-      <w:pPr>
-        <w:ind w:left="1416"/>
-        <w:rPr>
-          <w:i/>
-        </w:rPr>
-      </w:pPr>
-      <w:r>
-        <w:rPr>
-          <w:i/>
-        </w:rPr>
-        <w:t>{…}</w:t>
-      </w:r>
-    </w:p>
-    <w:p>
-      <w:pPr>
-        <w:ind w:left="708"/>
-      </w:pPr>
-    </w:p>
-    <w:p>
-      <w:pPr>
-        <w:ind w:left="708"/>
-      </w:pPr>
-      <w:proofErr w:type="gramStart"/>
-      <w:r>
-        <w:t>conditions</w:t>
-      </w:r>
-      <w:proofErr w:type="gramEnd"/>
-      <w:r>
-        <w:t>:</w:t>
-      </w:r>
-    </w:p>
-    <w:p>
-      <w:pPr>
-        <w:ind w:left="1416"/>
-        <w:rPr>
-          <w:i/>
-        </w:rPr>
-      </w:pPr>
-      <w:r>
-        <w:rPr>
-          <w:i/>
-        </w:rPr>
-        <w:t>[</w:t>
-      </w:r>
-      <w:proofErr w:type="gramStart"/>
-      <w:r>
-        <w:rPr>
-          <w:i/>
-        </w:rPr>
-        <w:t>name</w:t>
-      </w:r>
-      <w:proofErr w:type="gramEnd"/>
-      <w:r>
-        <w:rPr>
-          <w:i/>
-        </w:rPr>
-        <w:t>]:</w:t>
-      </w:r>
-    </w:p>
-    <w:p>
-      <w:pPr>
-        <w:ind w:left="2124"/>
-        <w:rPr>
-          <w:i/>
-        </w:rPr>
-      </w:pPr>
-      <w:proofErr w:type="gramStart"/>
-      <w:r>
-        <w:rPr>
-          <w:i/>
-        </w:rPr>
-        <w:t>shape</w:t>
-      </w:r>
-      <w:proofErr w:type="gramEnd"/>
-      <w:r>
-        <w:rPr>
-          <w:i/>
-        </w:rPr>
-        <w:t>: [shape]</w:t>
-      </w:r>
-    </w:p>
-    <w:p>
-      <w:pPr>
-        <w:ind w:left="2124"/>
-        <w:rPr>
-          <w:i/>
-        </w:rPr>
-      </w:pPr>
-      <w:proofErr w:type="gramStart"/>
-      <w:r>
-        <w:rPr>
-          <w:i/>
-        </w:rPr>
-        <w:t>mode</w:t>
-      </w:r>
-      <w:proofErr w:type="gramEnd"/>
-      <w:r>
-        <w:rPr>
-          <w:i/>
-        </w:rPr>
-        <w:t>: [“include” | “exclude"]</w:t>
-      </w:r>
-    </w:p>
-    <w:p>
-      <w:pPr>
-        <w:ind w:left="2124"/>
-        <w:rPr>
-          <w:i/>
-        </w:rPr>
-      </w:pPr>
-      <w:proofErr w:type="gramStart"/>
-      <w:r>
-        <w:rPr>
-          <w:i/>
-        </w:rPr>
-        <w:t>size</w:t>
-      </w:r>
-      <w:proofErr w:type="gramEnd"/>
-      <w:r>
-        <w:rPr>
-          <w:i/>
-        </w:rPr>
-        <w:t>:</w:t>
-      </w:r>
-    </w:p>
-    <w:p>
-      <w:pPr>
-        <w:ind w:left="2832"/>
-        <w:rPr>
-          <w:i/>
-        </w:rPr>
-      </w:pPr>
-      <w:r>
-        <w:rPr>
-          <w:i/>
-        </w:rPr>
-        <w:t>(</w:t>
-      </w:r>
-      <w:proofErr w:type="gramStart"/>
-      <w:r>
-        <w:rPr>
-          <w:i/>
-        </w:rPr>
-        <w:t>size</w:t>
-      </w:r>
-      <w:proofErr w:type="gramEnd"/>
-      <w:r>
-        <w:rPr>
-          <w:i/>
-        </w:rPr>
-        <w:t>)</w:t>
-      </w:r>
-    </w:p>
-    <w:p>
-      <w:pPr>
-        <w:ind w:left="2124"/>
-        <w:rPr>
-          <w:i/>
-        </w:rPr>
-      </w:pPr>
-      <w:proofErr w:type="gramStart"/>
-      <w:r>
-        <w:rPr>
-          <w:i/>
-        </w:rPr>
-        <w:t>position</w:t>
-      </w:r>
-      <w:proofErr w:type="gramEnd"/>
-      <w:r>
-        <w:rPr>
-          <w:i/>
-        </w:rPr>
-        <w:t>:</w:t>
-      </w:r>
-    </w:p>
-    <w:p>
-      <w:pPr>
-        <w:ind w:left="2832"/>
-        <w:rPr>
-          <w:i/>
-        </w:rPr>
-      </w:pPr>
-      <w:proofErr w:type="gramStart"/>
-      <w:r>
-        <w:rPr>
-          <w:i/>
-        </w:rPr>
-        <w:t>x</w:t>
-      </w:r>
-      <w:proofErr w:type="gramEnd"/>
-      <w:r>
-        <w:rPr>
-          <w:i/>
-        </w:rPr>
-        <w:t>: [</w:t>
-      </w:r>
-      <w:r>
-        <w:rPr>
-          <w:b/>
-          <w:i/>
-        </w:rPr>
-        <w:t>x</w:t>
-      </w:r>
-      <w:r>
-        <w:rPr>
-          <w:i/>
-        </w:rPr>
-        <w:t>]</w:t>
-      </w:r>
-    </w:p>
-    <w:p>
-      <w:pPr>
-        <w:ind w:left="2832"/>
-        <w:rPr>
-          <w:i/>
-        </w:rPr>
-      </w:pPr>
-      <w:proofErr w:type="gramStart"/>
-      <w:r>
-        <w:rPr>
-          <w:i/>
-        </w:rPr>
-        <w:t>y</w:t>
-      </w:r>
-      <w:proofErr w:type="gramEnd"/>
-      <w:r>
-        <w:rPr>
-          <w:i/>
-        </w:rPr>
-        <w:t>: [</w:t>
-      </w:r>
-      <w:r>
-        <w:rPr>
-          <w:b/>
-          <w:i/>
-        </w:rPr>
-        <w:t>y</w:t>
-      </w:r>
-      <w:r>
-        <w:rPr>
-          <w:i/>
-        </w:rPr>
-        <w:t>]</w:t>
-      </w:r>
-    </w:p>
-    <w:p>
-      <w:pPr>
-        <w:ind w:left="2832"/>
-        <w:rPr>
-          <w:i/>
-        </w:rPr>
-      </w:pPr>
-      <w:proofErr w:type="gramStart"/>
-      <w:r>
-        <w:rPr>
-          <w:i/>
-        </w:rPr>
-        <w:t>z</w:t>
-      </w:r>
-      <w:proofErr w:type="gramEnd"/>
-      <w:r>
-        <w:rPr>
-          <w:i/>
-        </w:rPr>
-        <w:t>: [</w:t>
-      </w:r>
-      <w:r>
-        <w:rPr>
-          <w:b/>
-          <w:i/>
-        </w:rPr>
-        <w:t>z</w:t>
-      </w:r>
-      <w:r>
-        <w:rPr>
-          <w:i/>
-        </w:rPr>
-        <w:t>]</w:t>
-      </w:r>
-    </w:p>
-    <w:p>
-      <w:pPr>
-        <w:ind w:left="2124"/>
-        <w:rPr>
-          <w:i/>
-        </w:rPr>
-      </w:pPr>
-      <w:proofErr w:type="gramStart"/>
-      <w:r>
-        <w:rPr>
-          <w:i/>
-        </w:rPr>
-        <w:t>check</w:t>
-      </w:r>
-      <w:proofErr w:type="gramEnd"/>
-      <w:r>
-        <w:rPr>
-          <w:i/>
-        </w:rPr>
-        <w:t>:</w:t>
-      </w:r>
-    </w:p>
-    <w:p>
-      <w:pPr>
-        <w:ind w:left="2832"/>
-        <w:rPr>
-          <w:i/>
-        </w:rPr>
-      </w:pPr>
-      <w:r>
-        <w:rPr>
-          <w:i/>
-        </w:rPr>
-        <w:t>- [</w:t>
-      </w:r>
-      <w:proofErr w:type="gramStart"/>
-      <w:r>
-        <w:rPr>
-          <w:i/>
-        </w:rPr>
-        <w:t>material</w:t>
-      </w:r>
-      <w:proofErr w:type="gramEnd"/>
-      <w:r>
-        <w:rPr>
-          <w:i/>
-        </w:rPr>
-        <w:t>]</w:t>
-      </w:r>
-    </w:p>
-    <w:p>
-      <w:pPr>
-        <w:ind w:left="2832"/>
-        <w:rPr>
-          <w:i/>
-        </w:rPr>
-      </w:pPr>
-      <w:r>
-        <w:rPr>
-          <w:i/>
-        </w:rPr>
-        <w:t>{…}</w:t>
-      </w:r>
-    </w:p>
-    <w:p>
-      <w:pPr>
-        <w:ind w:left="1416"/>
-        <w:rPr>
-          <w:i/>
-        </w:rPr>
-      </w:pPr>
-      <w:r>
-        <w:rPr>
-          <w:i/>
-        </w:rPr>
-        <w:t>{…}</w:t>
-      </w:r>
-    </w:p>
-    <w:p>
-      <w:pPr>
-        <w:ind w:left="708"/>
-      </w:pPr>
-    </w:p>
-    <w:p>
-      <w:pPr>
-        <w:ind w:left="708"/>
-      </w:pPr>
-      <w:proofErr w:type="gramStart"/>
-      <w:r>
-        <w:t>instructions</w:t>
-      </w:r>
-      <w:proofErr w:type="gramEnd"/>
-      <w:r>
-        <w:t>:</w:t>
-      </w:r>
-    </w:p>
-    <w:p>
-      <w:pPr>
-        <w:ind w:left="1416"/>
-      </w:pPr>
-      <w:r>
-        <w:t>[</w:t>
-      </w:r>
-      <w:proofErr w:type="gramStart"/>
-      <w:r>
-        <w:t>name</w:t>
-      </w:r>
-      <w:proofErr w:type="gramEnd"/>
-      <w:r>
-        <w:t>]:</w:t>
-      </w:r>
-    </w:p>
-    <w:p>
-      <w:pPr>
-        <w:ind w:left="2124"/>
-      </w:pPr>
-      <w:proofErr w:type="gramStart"/>
-      <w:r>
-        <w:t>type</w:t>
-      </w:r>
-      <w:proofErr w:type="gramEnd"/>
-      <w:r>
-        <w:t>:  [type]</w:t>
-      </w:r>
-    </w:p>
-    <w:p>
-      <w:pPr>
-        <w:ind w:left="1416"/>
-        <w:rPr>
-          <w:i/>
-        </w:rPr>
-      </w:pPr>
-      <w:proofErr w:type="gramStart"/>
-      <w:r>
-        <w:rPr>
-          <w:i/>
-        </w:rPr>
-        <w:t>variables</w:t>
-      </w:r>
-      <w:proofErr w:type="gramEnd"/>
-      <w:r>
-        <w:rPr>
-          <w:i/>
-        </w:rPr>
-        <w:t>:</w:t>
-      </w:r>
-    </w:p>
-    <w:p>
-      <w:pPr>
-        <w:ind w:left="2124"/>
-        <w:rPr>
-          <w:i/>
-        </w:rPr>
-      </w:pPr>
-      <w:r>
-        <w:rPr>
-          <w:i/>
-        </w:rPr>
-        <w:t>[</w:t>
-      </w:r>
-      <w:proofErr w:type="gramStart"/>
-      <w:r>
-        <w:rPr>
-          <w:i/>
-        </w:rPr>
-        <w:t>name</w:t>
-      </w:r>
-      <w:proofErr w:type="gramEnd"/>
-      <w:r>
-        <w:rPr>
-          <w:i/>
-        </w:rPr>
-        <w:t>]: [expression]</w:t>
-      </w:r>
-    </w:p>
-    <w:p>
-      <w:pPr>
-        <w:ind w:left="1416"/>
-      </w:pPr>
-      <w:r>
-        <w:t>(</w:t>
-      </w:r>
-      <w:proofErr w:type="gramStart"/>
-      <w:r>
-        <w:t>properties</w:t>
-      </w:r>
-      <w:proofErr w:type="gramEnd"/>
-      <w:r>
-        <w:t>)</w:t>
-      </w:r>
-    </w:p>
-    <w:p/>
-    <w:p>
-      <w:r>
-        <w:t>Formatting key:</w:t>
-      </w:r>
+        <w:t xml:space="preserve"> configuration character and formatting key</w:t>
+      </w:r>
+      <w:bookmarkEnd w:id="6"/>
+    </w:p>
+    <w:p>
+      <w:pPr>
+        <w:jc w:val="both"/>
+      </w:pPr>
     </w:p>
     <w:p>
       <w:pPr>
@@ -1193,6 +3427,7 @@
           <w:ilvl w:val="0"/>
           <w:numId w:val="5"/>
         </w:numPr>
+        <w:jc w:val="both"/>
       </w:pPr>
       <w:r>
         <w:t>Elements in italics are optional</w:t>
@@ -1205,6 +3440,7 @@
           <w:ilvl w:val="0"/>
           <w:numId w:val="5"/>
         </w:numPr>
+        <w:jc w:val="both"/>
       </w:pPr>
       <w:r>
         <w:t>Bold elements must be mathematical expressions</w:t>
@@ -1217,24 +3453,10 @@
           <w:ilvl w:val="0"/>
           <w:numId w:val="5"/>
         </w:numPr>
-      </w:pPr>
-      <w:r>
-        <w:t xml:space="preserve">Elements </w:t>
-      </w:r>
-      <w:r>
-        <w:t>between brackets are to be defined</w:t>
-      </w:r>
-      <w:r>
-        <w:t xml:space="preserve"> by the user</w:t>
-      </w:r>
-      <w:r>
-        <w:t xml:space="preserve">, unless between quotes. The “|” character means that one, but not both, of the </w:t>
-      </w:r>
-      <w:r>
-        <w:t xml:space="preserve">quoted </w:t>
-      </w:r>
-      <w:r>
-        <w:t>terms must be used.</w:t>
+        <w:jc w:val="both"/>
+      </w:pPr>
+      <w:r>
+        <w:t>Elements between brackets are to be defined by the user, unless between quotes. The “|” character means that one, but not both, of the quoted terms must be used.</w:t>
       </w:r>
     </w:p>
     <w:p>
@@ -1244,12 +3466,10 @@
           <w:ilvl w:val="0"/>
           <w:numId w:val="5"/>
         </w:numPr>
-      </w:pPr>
-      <w:r>
-        <w:t xml:space="preserve">Elements </w:t>
-      </w:r>
-      <w:r>
-        <w:t>between parentheses represent a section of the configuration, which cannot be defined as it depends on the type of component.</w:t>
+        <w:jc w:val="both"/>
+      </w:pPr>
+      <w:r>
+        <w:t>Elements between parentheses represent a section of the configuration, which cannot be defined as it depends on the type of component.</w:t>
       </w:r>
     </w:p>
     <w:p>
@@ -1259,70 +3479,44 @@
           <w:ilvl w:val="0"/>
           <w:numId w:val="5"/>
         </w:numPr>
-      </w:pPr>
-      <w:r>
-        <w:t>An ellipsis between braces mean that the key above at the same rank and its children are to be repeated (unless in italics). For lists</w:t>
-      </w:r>
-      <w:proofErr w:type="gramStart"/>
-      <w:r>
-        <w:t>,  it</w:t>
-      </w:r>
-      <w:proofErr w:type="gramEnd"/>
-      <w:r>
-        <w:t xml:space="preserve"> means that more items can be added to the list</w:t>
-      </w:r>
-    </w:p>
-    <w:p>
-      <w:r>
-        <w:br w:type="page"/>
-      </w:r>
-    </w:p>
-    <w:p>
-      <w:pPr>
-        <w:pStyle w:val="Titre1"/>
-      </w:pPr>
-      <w:bookmarkStart w:id="3" w:name="_Toc229633770"/>
-      <w:r>
-        <w:t>Expressions</w:t>
-      </w:r>
-      <w:bookmarkEnd w:id="3"/>
-    </w:p>
-    <w:p/>
-    <w:p>
-      <w:r>
-        <w:t xml:space="preserve">Expressions are used </w:t>
-      </w:r>
-      <w:r>
-        <w:t>to provide dynamic numeric quant</w:t>
-      </w:r>
-      <w:r>
-        <w:t xml:space="preserve">ities to the various properties. They are </w:t>
-      </w:r>
-      <w:r>
-        <w:t xml:space="preserve">two types of expressions, mathematical </w:t>
-      </w:r>
-      <w:r>
-        <w:t>expressions;</w:t>
-      </w:r>
-      <w:r>
-        <w:t xml:space="preserve"> </w:t>
-      </w:r>
-      <w:r>
-        <w:t xml:space="preserve">the first is </w:t>
-      </w:r>
-      <w:r>
-        <w:t>a generic way to define value through scalars, variables, operators and functions.</w:t>
-      </w:r>
-      <w:r>
-        <w:t xml:space="preserve"> The second is used to </w:t>
-      </w:r>
-      <w:proofErr w:type="gramStart"/>
-      <w:r>
-        <w:t>provided</w:t>
-      </w:r>
-      <w:proofErr w:type="gramEnd"/>
-      <w:r>
-        <w:t xml:space="preserve"> faster calculation of random numbers, and can only be used for generating a random integer or floating point number between a maximum and a minimum.</w:t>
+        <w:jc w:val="both"/>
+      </w:pPr>
+      <w:r>
+        <w:t>An ellipsis between braces mean that the key above at the same rank and its children are to be repeated (unless in italics). For lists, it means that more items can be added to the list</w:t>
+      </w:r>
+    </w:p>
+    <w:p>
+      <w:pPr>
+        <w:jc w:val="both"/>
+      </w:pPr>
+    </w:p>
+    <w:p>
+      <w:pPr>
+        <w:pStyle w:val="Titre2"/>
+        <w:jc w:val="both"/>
+      </w:pPr>
+      <w:bookmarkStart w:id="7" w:name="_Toc229650349"/>
+      <w:r>
+        <w:t>Notes</w:t>
+      </w:r>
+      <w:bookmarkEnd w:id="7"/>
+    </w:p>
+    <w:p>
+      <w:pPr>
+        <w:jc w:val="both"/>
+      </w:pPr>
+    </w:p>
+    <w:p>
+      <w:pPr>
+        <w:pStyle w:val="Paragraphedeliste"/>
+        <w:numPr>
+          <w:ilvl w:val="0"/>
+          <w:numId w:val="6"/>
+        </w:numPr>
+        <w:jc w:val="both"/>
+      </w:pPr>
+      <w:r>
+        <w:t>“InfObjects” and “InfiniteObjects” can be used interchangeably, and refer to the same software and project, the official name being the second.</w:t>
       </w:r>
     </w:p>
     <w:sectPr>
@@ -1428,7 +3622,7 @@
         <w:rStyle w:val="Numrodepage"/>
         <w:noProof/>
       </w:rPr>
-      <w:t>5</w:t>
+      <w:t>2</w:t>
     </w:r>
     <w:r>
       <w:rPr>
@@ -1554,6 +3748,119 @@
     </w:lvl>
   </w:abstractNum>
   <w:abstractNum w:abstractNumId="1">
+    <w:nsid w:val="0C2C255F"/>
+    <w:multiLevelType w:val="hybridMultilevel"/>
+    <w:tmpl w:val="E60CDA32"/>
+    <w:lvl w:ilvl="0" w:tplc="040C0001">
+      <w:start w:val="1"/>
+      <w:numFmt w:val="bullet"/>
+      <w:lvlText w:val=""/>
+      <w:lvlJc w:val="left"/>
+      <w:pPr>
+        <w:ind w:left="720" w:hanging="360"/>
+      </w:pPr>
+      <w:rPr>
+        <w:rFonts w:ascii="Symbol" w:hAnsi="Symbol" w:hint="default"/>
+      </w:rPr>
+    </w:lvl>
+    <w:lvl w:ilvl="1" w:tplc="040C0003" w:tentative="1">
+      <w:start w:val="1"/>
+      <w:numFmt w:val="bullet"/>
+      <w:lvlText w:val="o"/>
+      <w:lvlJc w:val="left"/>
+      <w:pPr>
+        <w:ind w:left="1440" w:hanging="360"/>
+      </w:pPr>
+      <w:rPr>
+        <w:rFonts w:ascii="Courier New" w:hAnsi="Courier New" w:hint="default"/>
+      </w:rPr>
+    </w:lvl>
+    <w:lvl w:ilvl="2" w:tplc="040C0005" w:tentative="1">
+      <w:start w:val="1"/>
+      <w:numFmt w:val="bullet"/>
+      <w:lvlText w:val=""/>
+      <w:lvlJc w:val="left"/>
+      <w:pPr>
+        <w:ind w:left="2160" w:hanging="360"/>
+      </w:pPr>
+      <w:rPr>
+        <w:rFonts w:ascii="Wingdings" w:hAnsi="Wingdings" w:hint="default"/>
+      </w:rPr>
+    </w:lvl>
+    <w:lvl w:ilvl="3" w:tplc="040C0001" w:tentative="1">
+      <w:start w:val="1"/>
+      <w:numFmt w:val="bullet"/>
+      <w:lvlText w:val=""/>
+      <w:lvlJc w:val="left"/>
+      <w:pPr>
+        <w:ind w:left="2880" w:hanging="360"/>
+      </w:pPr>
+      <w:rPr>
+        <w:rFonts w:ascii="Symbol" w:hAnsi="Symbol" w:hint="default"/>
+      </w:rPr>
+    </w:lvl>
+    <w:lvl w:ilvl="4" w:tplc="040C0003" w:tentative="1">
+      <w:start w:val="1"/>
+      <w:numFmt w:val="bullet"/>
+      <w:lvlText w:val="o"/>
+      <w:lvlJc w:val="left"/>
+      <w:pPr>
+        <w:ind w:left="3600" w:hanging="360"/>
+      </w:pPr>
+      <w:rPr>
+        <w:rFonts w:ascii="Courier New" w:hAnsi="Courier New" w:hint="default"/>
+      </w:rPr>
+    </w:lvl>
+    <w:lvl w:ilvl="5" w:tplc="040C0005" w:tentative="1">
+      <w:start w:val="1"/>
+      <w:numFmt w:val="bullet"/>
+      <w:lvlText w:val=""/>
+      <w:lvlJc w:val="left"/>
+      <w:pPr>
+        <w:ind w:left="4320" w:hanging="360"/>
+      </w:pPr>
+      <w:rPr>
+        <w:rFonts w:ascii="Wingdings" w:hAnsi="Wingdings" w:hint="default"/>
+      </w:rPr>
+    </w:lvl>
+    <w:lvl w:ilvl="6" w:tplc="040C0001" w:tentative="1">
+      <w:start w:val="1"/>
+      <w:numFmt w:val="bullet"/>
+      <w:lvlText w:val=""/>
+      <w:lvlJc w:val="left"/>
+      <w:pPr>
+        <w:ind w:left="5040" w:hanging="360"/>
+      </w:pPr>
+      <w:rPr>
+        <w:rFonts w:ascii="Symbol" w:hAnsi="Symbol" w:hint="default"/>
+      </w:rPr>
+    </w:lvl>
+    <w:lvl w:ilvl="7" w:tplc="040C0003" w:tentative="1">
+      <w:start w:val="1"/>
+      <w:numFmt w:val="bullet"/>
+      <w:lvlText w:val="o"/>
+      <w:lvlJc w:val="left"/>
+      <w:pPr>
+        <w:ind w:left="5760" w:hanging="360"/>
+      </w:pPr>
+      <w:rPr>
+        <w:rFonts w:ascii="Courier New" w:hAnsi="Courier New" w:hint="default"/>
+      </w:rPr>
+    </w:lvl>
+    <w:lvl w:ilvl="8" w:tplc="040C0005" w:tentative="1">
+      <w:start w:val="1"/>
+      <w:numFmt w:val="bullet"/>
+      <w:lvlText w:val=""/>
+      <w:lvlJc w:val="left"/>
+      <w:pPr>
+        <w:ind w:left="6480" w:hanging="360"/>
+      </w:pPr>
+      <w:rPr>
+        <w:rFonts w:ascii="Wingdings" w:hAnsi="Wingdings" w:hint="default"/>
+      </w:rPr>
+    </w:lvl>
+  </w:abstractNum>
+  <w:abstractNum w:abstractNumId="2">
     <w:nsid w:val="0C9740BE"/>
     <w:multiLevelType w:val="hybridMultilevel"/>
     <w:tmpl w:val="06462016"/>
@@ -1639,7 +3946,7 @@
       </w:pPr>
     </w:lvl>
   </w:abstractNum>
-  <w:abstractNum w:abstractNumId="2">
+  <w:abstractNum w:abstractNumId="3">
     <w:nsid w:val="245D47FA"/>
     <w:multiLevelType w:val="hybridMultilevel"/>
     <w:tmpl w:val="58BA5A80"/>
@@ -1727,7 +4034,7 @@
       </w:pPr>
     </w:lvl>
   </w:abstractNum>
-  <w:abstractNum w:abstractNumId="3">
+  <w:abstractNum w:abstractNumId="4">
     <w:nsid w:val="51143882"/>
     <w:multiLevelType w:val="multilevel"/>
     <w:tmpl w:val="040C001D"/>
@@ -1813,7 +4120,7 @@
       </w:pPr>
     </w:lvl>
   </w:abstractNum>
-  <w:abstractNum w:abstractNumId="4">
+  <w:abstractNum w:abstractNumId="5">
     <w:nsid w:val="66366E2A"/>
     <w:multiLevelType w:val="hybridMultilevel"/>
     <w:tmpl w:val="20549F06"/>
@@ -1927,19 +4234,22 @@
     </w:lvl>
   </w:abstractNum>
   <w:num w:numId="1">
-    <w:abstractNumId w:val="1"/>
+    <w:abstractNumId w:val="2"/>
   </w:num>
   <w:num w:numId="2">
-    <w:abstractNumId w:val="2"/>
+    <w:abstractNumId w:val="3"/>
   </w:num>
   <w:num w:numId="3">
     <w:abstractNumId w:val="0"/>
   </w:num>
   <w:num w:numId="4">
-    <w:abstractNumId w:val="3"/>
+    <w:abstractNumId w:val="4"/>
   </w:num>
   <w:num w:numId="5">
-    <w:abstractNumId w:val="4"/>
+    <w:abstractNumId w:val="5"/>
+  </w:num>
+  <w:num w:numId="6">
+    <w:abstractNumId w:val="1"/>
   </w:num>
 </w:numbering>
 </file>
@@ -2150,6 +4460,7 @@
   <w:style w:type="character" w:default="1" w:styleId="Policepardfaut">
     <w:name w:val="Default Paragraph Font"/>
     <w:uiPriority w:val="1"/>
+    <w:semiHidden/>
     <w:unhideWhenUsed/>
   </w:style>
   <w:style w:type="table" w:default="1" w:styleId="TableauNormal">
@@ -2296,7 +4607,6 @@
     <w:next w:val="Normal"/>
     <w:autoRedefine/>
     <w:uiPriority w:val="39"/>
-    <w:semiHidden/>
     <w:unhideWhenUsed/>
     <w:rsid w:val="000D0C08"/>
     <w:pPr>
@@ -2488,6 +4798,39 @@
     <w:semiHidden/>
     <w:unhideWhenUsed/>
     <w:rsid w:val="00DE43ED"/>
+  </w:style>
+  <w:style w:type="table" w:styleId="Grille">
+    <w:name w:val="Table Grid"/>
+    <w:basedOn w:val="TableauNormal"/>
+    <w:uiPriority w:val="59"/>
+    <w:rsid w:val="00E27CAF"/>
+    <w:tblPr>
+      <w:tblInd w:w="0" w:type="dxa"/>
+      <w:tblBorders>
+        <w:top w:val="single" w:sz="4" w:space="0" w:color="auto"/>
+        <w:left w:val="single" w:sz="4" w:space="0" w:color="auto"/>
+        <w:bottom w:val="single" w:sz="4" w:space="0" w:color="auto"/>
+        <w:right w:val="single" w:sz="4" w:space="0" w:color="auto"/>
+        <w:insideH w:val="single" w:sz="4" w:space="0" w:color="auto"/>
+        <w:insideV w:val="single" w:sz="4" w:space="0" w:color="auto"/>
+      </w:tblBorders>
+      <w:tblCellMar>
+        <w:top w:w="0" w:type="dxa"/>
+        <w:left w:w="108" w:type="dxa"/>
+        <w:bottom w:w="0" w:type="dxa"/>
+        <w:right w:w="108" w:type="dxa"/>
+      </w:tblCellMar>
+    </w:tblPr>
+  </w:style>
+  <w:style w:type="character" w:styleId="Textedelespacerserv">
+    <w:name w:val="Placeholder Text"/>
+    <w:basedOn w:val="Policepardfaut"/>
+    <w:uiPriority w:val="99"/>
+    <w:semiHidden/>
+    <w:rsid w:val="00A52634"/>
+    <w:rPr>
+      <w:color w:val="808080"/>
+    </w:rPr>
   </w:style>
 </w:styles>
 </file>
@@ -2698,6 +5041,7 @@
   <w:style w:type="character" w:default="1" w:styleId="Policepardfaut">
     <w:name w:val="Default Paragraph Font"/>
     <w:uiPriority w:val="1"/>
+    <w:semiHidden/>
     <w:unhideWhenUsed/>
   </w:style>
   <w:style w:type="table" w:default="1" w:styleId="TableauNormal">
@@ -2844,7 +5188,6 @@
     <w:next w:val="Normal"/>
     <w:autoRedefine/>
     <w:uiPriority w:val="39"/>
-    <w:semiHidden/>
     <w:unhideWhenUsed/>
     <w:rsid w:val="000D0C08"/>
     <w:pPr>
@@ -3037,7 +5380,559 @@
     <w:unhideWhenUsed/>
     <w:rsid w:val="00DE43ED"/>
   </w:style>
+  <w:style w:type="table" w:styleId="Grille">
+    <w:name w:val="Table Grid"/>
+    <w:basedOn w:val="TableauNormal"/>
+    <w:uiPriority w:val="59"/>
+    <w:rsid w:val="00E27CAF"/>
+    <w:tblPr>
+      <w:tblInd w:w="0" w:type="dxa"/>
+      <w:tblBorders>
+        <w:top w:val="single" w:sz="4" w:space="0" w:color="auto"/>
+        <w:left w:val="single" w:sz="4" w:space="0" w:color="auto"/>
+        <w:bottom w:val="single" w:sz="4" w:space="0" w:color="auto"/>
+        <w:right w:val="single" w:sz="4" w:space="0" w:color="auto"/>
+        <w:insideH w:val="single" w:sz="4" w:space="0" w:color="auto"/>
+        <w:insideV w:val="single" w:sz="4" w:space="0" w:color="auto"/>
+      </w:tblBorders>
+      <w:tblCellMar>
+        <w:top w:w="0" w:type="dxa"/>
+        <w:left w:w="108" w:type="dxa"/>
+        <w:bottom w:w="0" w:type="dxa"/>
+        <w:right w:w="108" w:type="dxa"/>
+      </w:tblCellMar>
+    </w:tblPr>
+  </w:style>
+  <w:style w:type="character" w:styleId="Textedelespacerserv">
+    <w:name w:val="Placeholder Text"/>
+    <w:basedOn w:val="Policepardfaut"/>
+    <w:uiPriority w:val="99"/>
+    <w:semiHidden/>
+    <w:rsid w:val="00A52634"/>
+    <w:rPr>
+      <w:color w:val="808080"/>
+    </w:rPr>
+  </w:style>
 </w:styles>
+</file>
+
+<file path=word/glossary/document.xml><?xml version="1.0" encoding="utf-8"?>
+<w:glossaryDocument xmlns:wpc="http://schemas.microsoft.com/office/word/2010/wordprocessingCanvas" xmlns:mo="http://schemas.microsoft.com/office/mac/office/2008/main" xmlns:mc="http://schemas.openxmlformats.org/markup-compatibility/2006" xmlns:mv="urn:schemas-microsoft-com:mac:vml" xmlns:o="urn:schemas-microsoft-com:office:office" xmlns:r="http://schemas.openxmlformats.org/officeDocument/2006/relationships" xmlns:m="http://schemas.openxmlformats.org/officeDocument/2006/math" xmlns:v="urn:schemas-microsoft-com:vml" xmlns:wp14="http://schemas.microsoft.com/office/word/2010/wordprocessingDrawing" xmlns:wp="http://schemas.openxmlformats.org/drawingml/2006/wordprocessingDrawing" xmlns:w10="urn:schemas-microsoft-com:office:word" xmlns:w="http://schemas.openxmlformats.org/wordprocessingml/2006/main" xmlns:w14="http://schemas.microsoft.com/office/word/2010/wordml" xmlns:wpg="http://schemas.microsoft.com/office/word/2010/wordprocessingGroup" xmlns:wpi="http://schemas.microsoft.com/office/word/2010/wordprocessingInk" xmlns:wne="http://schemas.microsoft.com/office/word/2006/wordml" xmlns:wps="http://schemas.microsoft.com/office/word/2010/wordprocessingShape" mc:Ignorable="w14 wp14"/>
+</file>
+
+<file path=word/glossary/fontTable.xml><?xml version="1.0" encoding="utf-8"?>
+<w:fonts xmlns:mc="http://schemas.openxmlformats.org/markup-compatibility/2006" xmlns:r="http://schemas.openxmlformats.org/officeDocument/2006/relationships" xmlns:w="http://schemas.openxmlformats.org/wordprocessingml/2006/main" xmlns:w14="http://schemas.microsoft.com/office/word/2010/wordml" mc:Ignorable="w14">
+  <w:font w:name="Symbol">
+    <w:panose1 w:val="00000000000000000000"/>
+    <w:charset w:val="02"/>
+    <w:family w:val="auto"/>
+    <w:pitch w:val="variable"/>
+    <w:sig w:usb0="00000000" w:usb1="10000000" w:usb2="00000000" w:usb3="00000000" w:csb0="80000000" w:csb1="00000000"/>
+  </w:font>
+  <w:font w:name="Times New Roman">
+    <w:panose1 w:val="02020603050405020304"/>
+    <w:charset w:val="00"/>
+    <w:family w:val="auto"/>
+    <w:pitch w:val="variable"/>
+    <w:sig w:usb0="E0002AFF" w:usb1="C0007841" w:usb2="00000009" w:usb3="00000000" w:csb0="000001FF" w:csb1="00000000"/>
+  </w:font>
+  <w:font w:name="Courier New">
+    <w:panose1 w:val="02070309020205020404"/>
+    <w:charset w:val="00"/>
+    <w:family w:val="auto"/>
+    <w:pitch w:val="variable"/>
+    <w:sig w:usb0="E0002AFF" w:usb1="C0007843" w:usb2="00000009" w:usb3="00000000" w:csb0="000001FF" w:csb1="00000000"/>
+  </w:font>
+  <w:font w:name="Wingdings">
+    <w:panose1 w:val="05000000000000000000"/>
+    <w:charset w:val="02"/>
+    <w:family w:val="auto"/>
+    <w:pitch w:val="variable"/>
+    <w:sig w:usb0="00000000" w:usb1="10000000" w:usb2="00000000" w:usb3="00000000" w:csb0="80000000" w:csb1="00000000"/>
+  </w:font>
+  <w:font w:name="Cambria">
+    <w:panose1 w:val="02040503050406030204"/>
+    <w:charset w:val="00"/>
+    <w:family w:val="auto"/>
+    <w:pitch w:val="variable"/>
+    <w:sig w:usb0="E00002FF" w:usb1="400004FF" w:usb2="00000000" w:usb3="00000000" w:csb0="0000019F" w:csb1="00000000"/>
+  </w:font>
+  <w:font w:name="ＭＳ 明朝">
+    <w:panose1 w:val="00000000000000000000"/>
+    <w:charset w:val="80"/>
+    <w:family w:val="roman"/>
+    <w:notTrueType/>
+    <w:pitch w:val="fixed"/>
+    <w:sig w:usb0="00000001" w:usb1="08070000" w:usb2="00000010" w:usb3="00000000" w:csb0="00020000" w:csb1="00000000"/>
+  </w:font>
+  <w:font w:name="Calibri">
+    <w:panose1 w:val="020F0502020204030204"/>
+    <w:charset w:val="00"/>
+    <w:family w:val="auto"/>
+    <w:pitch w:val="variable"/>
+    <w:sig w:usb0="E10002FF" w:usb1="4000ACFF" w:usb2="00000009" w:usb3="00000000" w:csb0="0000019F" w:csb1="00000000"/>
+  </w:font>
+  <w:font w:name="ＭＳ ゴシック">
+    <w:panose1 w:val="00000000000000000000"/>
+    <w:charset w:val="80"/>
+    <w:family w:val="modern"/>
+    <w:notTrueType/>
+    <w:pitch w:val="fixed"/>
+    <w:sig w:usb0="00000001" w:usb1="08070000" w:usb2="00000010" w:usb3="00000000" w:csb0="00020000" w:csb1="00000000"/>
+  </w:font>
+  <w:font w:name="Lucida Grande">
+    <w:panose1 w:val="020B0600040502020204"/>
+    <w:charset w:val="00"/>
+    <w:family w:val="auto"/>
+    <w:pitch w:val="variable"/>
+    <w:sig w:usb0="E1000AEF" w:usb1="5000A1FF" w:usb2="00000000" w:usb3="00000000" w:csb0="000001BF" w:csb1="00000000"/>
+  </w:font>
+  <w:font w:name="Arial">
+    <w:panose1 w:val="020B0604020202020204"/>
+    <w:charset w:val="00"/>
+    <w:family w:val="auto"/>
+    <w:pitch w:val="variable"/>
+    <w:sig w:usb0="E0002AFF" w:usb1="C0007843" w:usb2="00000009" w:usb3="00000000" w:csb0="000001FF" w:csb1="00000000"/>
+  </w:font>
+</w:fonts>
+</file>
+
+<file path=word/glossary/settings.xml><?xml version="1.0" encoding="utf-8"?>
+<w:settings xmlns:mc="http://schemas.openxmlformats.org/markup-compatibility/2006" xmlns:o="urn:schemas-microsoft-com:office:office" xmlns:r="http://schemas.openxmlformats.org/officeDocument/2006/relationships" xmlns:m="http://schemas.openxmlformats.org/officeDocument/2006/math" xmlns:v="urn:schemas-microsoft-com:vml" xmlns:w10="urn:schemas-microsoft-com:office:word" xmlns:w="http://schemas.openxmlformats.org/wordprocessingml/2006/main" xmlns:w14="http://schemas.microsoft.com/office/word/2010/wordml" xmlns:sl="http://schemas.openxmlformats.org/schemaLibrary/2006/main" mc:Ignorable="w14">
+  <w:view w:val="normal"/>
+  <w:defaultTabStop w:val="708"/>
+  <w:hyphenationZone w:val="425"/>
+  <w:characterSpacingControl w:val="doNotCompress"/>
+  <w:compat>
+    <w:useFELayout/>
+    <w:compatSetting w:name="compatibilityMode" w:uri="http://schemas.microsoft.com/office/word" w:val="14"/>
+    <w:compatSetting w:name="overrideTableStyleFontSizeAndJustification" w:uri="http://schemas.microsoft.com/office/word" w:val="1"/>
+    <w:compatSetting w:name="enableOpenTypeFeatures" w:uri="http://schemas.microsoft.com/office/word" w:val="1"/>
+    <w:compatSetting w:name="doNotFlipMirrorIndents" w:uri="http://schemas.microsoft.com/office/word" w:val="1"/>
+  </w:compat>
+  <w:rsids>
+    <w:rsidRoot w:val="00277AC3"/>
+    <w:rsid w:val="00277AC3"/>
+  </w:rsids>
+  <m:mathPr>
+    <m:mathFont m:val="Cambria Math"/>
+    <m:brkBin m:val="before"/>
+    <m:brkBinSub m:val="--"/>
+    <m:smallFrac m:val="0"/>
+    <m:dispDef/>
+    <m:lMargin m:val="0"/>
+    <m:rMargin m:val="0"/>
+    <m:defJc m:val="centerGroup"/>
+    <m:wrapIndent m:val="1440"/>
+    <m:intLim m:val="subSup"/>
+    <m:naryLim m:val="undOvr"/>
+  </m:mathPr>
+  <w:themeFontLang w:val="en-US" w:eastAsia="ja-JP"/>
+  <w:clrSchemeMapping w:bg1="light1" w:t1="dark1" w:bg2="light2" w:t2="dark2" w:accent1="accent1" w:accent2="accent2" w:accent3="accent3" w:accent4="accent4" w:accent5="accent5" w:accent6="accent6" w:hyperlink="hyperlink" w:followedHyperlink="followedHyperlink"/>
+  <w:doNotAutoCompressPictures/>
+  <w:decimalSymbol w:val="."/>
+  <w:listSeparator w:val=","/>
+  <w14:defaultImageDpi w14:val="300"/>
+</w:settings>
+</file>
+
+<file path=word/glossary/styles.xml><?xml version="1.0" encoding="utf-8"?>
+<w:styles xmlns:mc="http://schemas.openxmlformats.org/markup-compatibility/2006" xmlns:r="http://schemas.openxmlformats.org/officeDocument/2006/relationships" xmlns:w="http://schemas.openxmlformats.org/wordprocessingml/2006/main" xmlns:w14="http://schemas.microsoft.com/office/word/2010/wordml" mc:Ignorable="w14">
+  <w:docDefaults>
+    <w:rPrDefault>
+      <w:rPr>
+        <w:rFonts w:asciiTheme="minorHAnsi" w:eastAsiaTheme="minorEastAsia" w:hAnsiTheme="minorHAnsi" w:cstheme="minorBidi"/>
+        <w:sz w:val="24"/>
+        <w:szCs w:val="24"/>
+        <w:lang w:val="en-US" w:eastAsia="ja-JP" w:bidi="ar-SA"/>
+      </w:rPr>
+    </w:rPrDefault>
+    <w:pPrDefault/>
+  </w:docDefaults>
+  <w:latentStyles w:defLockedState="0" w:defUIPriority="99" w:defSemiHidden="1" w:defUnhideWhenUsed="1" w:defQFormat="0" w:count="276">
+    <w:lsdException w:name="Normal" w:semiHidden="0" w:uiPriority="0" w:unhideWhenUsed="0" w:qFormat="1"/>
+    <w:lsdException w:name="heading 1" w:semiHidden="0" w:uiPriority="9" w:unhideWhenUsed="0" w:qFormat="1"/>
+    <w:lsdException w:name="heading 2" w:uiPriority="9" w:qFormat="1"/>
+    <w:lsdException w:name="heading 3" w:uiPriority="9" w:qFormat="1"/>
+    <w:lsdException w:name="heading 4" w:uiPriority="9" w:qFormat="1"/>
+    <w:lsdException w:name="heading 5" w:uiPriority="9" w:qFormat="1"/>
+    <w:lsdException w:name="heading 6" w:uiPriority="9" w:qFormat="1"/>
+    <w:lsdException w:name="heading 7" w:uiPriority="9" w:qFormat="1"/>
+    <w:lsdException w:name="heading 8" w:uiPriority="9" w:qFormat="1"/>
+    <w:lsdException w:name="heading 9" w:uiPriority="9" w:qFormat="1"/>
+    <w:lsdException w:name="toc 1" w:uiPriority="39"/>
+    <w:lsdException w:name="toc 2" w:uiPriority="39"/>
+    <w:lsdException w:name="toc 3" w:uiPriority="39"/>
+    <w:lsdException w:name="toc 4" w:uiPriority="39"/>
+    <w:lsdException w:name="toc 5" w:uiPriority="39"/>
+    <w:lsdException w:name="toc 6" w:uiPriority="39"/>
+    <w:lsdException w:name="toc 7" w:uiPriority="39"/>
+    <w:lsdException w:name="toc 8" w:uiPriority="39"/>
+    <w:lsdException w:name="toc 9" w:uiPriority="39"/>
+    <w:lsdException w:name="caption" w:uiPriority="35" w:qFormat="1"/>
+    <w:lsdException w:name="Title" w:semiHidden="0" w:uiPriority="10" w:unhideWhenUsed="0" w:qFormat="1"/>
+    <w:lsdException w:name="Default Paragraph Font" w:uiPriority="1"/>
+    <w:lsdException w:name="Subtitle" w:semiHidden="0" w:uiPriority="11" w:unhideWhenUsed="0" w:qFormat="1"/>
+    <w:lsdException w:name="Strong" w:semiHidden="0" w:uiPriority="22" w:unhideWhenUsed="0" w:qFormat="1"/>
+    <w:lsdException w:name="Emphasis" w:semiHidden="0" w:uiPriority="20" w:unhideWhenUsed="0" w:qFormat="1"/>
+    <w:lsdException w:name="Table Grid" w:semiHidden="0" w:uiPriority="59" w:unhideWhenUsed="0"/>
+    <w:lsdException w:name="Placeholder Text" w:unhideWhenUsed="0"/>
+    <w:lsdException w:name="No Spacing" w:semiHidden="0" w:uiPriority="1" w:unhideWhenUsed="0" w:qFormat="1"/>
+    <w:lsdException w:name="Light Shading" w:semiHidden="0" w:uiPriority="60" w:unhideWhenUsed="0"/>
+    <w:lsdException w:name="Light List" w:semiHidden="0" w:uiPriority="61" w:unhideWhenUsed="0"/>
+    <w:lsdException w:name="Light Grid" w:semiHidden="0" w:uiPriority="62" w:unhideWhenUsed="0"/>
+    <w:lsdException w:name="Medium Shading 1" w:semiHidden="0" w:uiPriority="63" w:unhideWhenUsed="0"/>
+    <w:lsdException w:name="Medium Shading 2" w:semiHidden="0" w:uiPriority="64" w:unhideWhenUsed="0"/>
+    <w:lsdException w:name="Medium List 1" w:semiHidden="0" w:uiPriority="65" w:unhideWhenUsed="0"/>
+    <w:lsdException w:name="Medium List 2" w:semiHidden="0" w:uiPriority="66" w:unhideWhenUsed="0"/>
+    <w:lsdException w:name="Medium Grid 1" w:semiHidden="0" w:uiPriority="67" w:unhideWhenUsed="0"/>
+    <w:lsdException w:name="Medium Grid 2" w:semiHidden="0" w:uiPriority="68" w:unhideWhenUsed="0"/>
+    <w:lsdException w:name="Medium Grid 3" w:semiHidden="0" w:uiPriority="69" w:unhideWhenUsed="0"/>
+    <w:lsdException w:name="Dark List" w:semiHidden="0" w:uiPriority="70" w:unhideWhenUsed="0"/>
+    <w:lsdException w:name="Colorful Shading" w:semiHidden="0" w:uiPriority="71" w:unhideWhenUsed="0"/>
+    <w:lsdException w:name="Colorful List" w:semiHidden="0" w:uiPriority="72" w:unhideWhenUsed="0"/>
+    <w:lsdException w:name="Colorful Grid" w:semiHidden="0" w:uiPriority="73" w:unhideWhenUsed="0"/>
+    <w:lsdException w:name="Light Shading Accent 1" w:semiHidden="0" w:uiPriority="60" w:unhideWhenUsed="0"/>
+    <w:lsdException w:name="Light List Accent 1" w:semiHidden="0" w:uiPriority="61" w:unhideWhenUsed="0"/>
+    <w:lsdException w:name="Light Grid Accent 1" w:semiHidden="0" w:uiPriority="62" w:unhideWhenUsed="0"/>
+    <w:lsdException w:name="Medium Shading 1 Accent 1" w:semiHidden="0" w:uiPriority="63" w:unhideWhenUsed="0"/>
+    <w:lsdException w:name="Medium Shading 2 Accent 1" w:semiHidden="0" w:uiPriority="64" w:unhideWhenUsed="0"/>
+    <w:lsdException w:name="Medium List 1 Accent 1" w:semiHidden="0" w:uiPriority="65" w:unhideWhenUsed="0"/>
+    <w:lsdException w:name="Revision" w:unhideWhenUsed="0"/>
+    <w:lsdException w:name="List Paragraph" w:semiHidden="0" w:uiPriority="34" w:unhideWhenUsed="0" w:qFormat="1"/>
+    <w:lsdException w:name="Quote" w:semiHidden="0" w:uiPriority="29" w:unhideWhenUsed="0" w:qFormat="1"/>
+    <w:lsdException w:name="Intense Quote" w:semiHidden="0" w:uiPriority="30" w:unhideWhenUsed="0" w:qFormat="1"/>
+    <w:lsdException w:name="Medium List 2 Accent 1" w:semiHidden="0" w:uiPriority="66" w:unhideWhenUsed="0"/>
+    <w:lsdException w:name="Medium Grid 1 Accent 1" w:semiHidden="0" w:uiPriority="67" w:unhideWhenUsed="0"/>
+    <w:lsdException w:name="Medium Grid 2 Accent 1" w:semiHidden="0" w:uiPriority="68" w:unhideWhenUsed="0"/>
+    <w:lsdException w:name="Medium Grid 3 Accent 1" w:semiHidden="0" w:uiPriority="69" w:unhideWhenUsed="0"/>
+    <w:lsdException w:name="Dark List Accent 1" w:semiHidden="0" w:uiPriority="70" w:unhideWhenUsed="0"/>
+    <w:lsdException w:name="Colorful Shading Accent 1" w:semiHidden="0" w:uiPriority="71" w:unhideWhenUsed="0"/>
+    <w:lsdException w:name="Colorful List Accent 1" w:semiHidden="0" w:uiPriority="72" w:unhideWhenUsed="0"/>
+    <w:lsdException w:name="Colorful Grid Accent 1" w:semiHidden="0" w:uiPriority="73" w:unhideWhenUsed="0"/>
+    <w:lsdException w:name="Light Shading Accent 2" w:semiHidden="0" w:uiPriority="60" w:unhideWhenUsed="0"/>
+    <w:lsdException w:name="Light List Accent 2" w:semiHidden="0" w:uiPriority="61" w:unhideWhenUsed="0"/>
+    <w:lsdException w:name="Light Grid Accent 2" w:semiHidden="0" w:uiPriority="62" w:unhideWhenUsed="0"/>
+    <w:lsdException w:name="Medium Shading 1 Accent 2" w:semiHidden="0" w:uiPriority="63" w:unhideWhenUsed="0"/>
+    <w:lsdException w:name="Medium Shading 2 Accent 2" w:semiHidden="0" w:uiPriority="64" w:unhideWhenUsed="0"/>
+    <w:lsdException w:name="Medium List 1 Accent 2" w:semiHidden="0" w:uiPriority="65" w:unhideWhenUsed="0"/>
+    <w:lsdException w:name="Medium List 2 Accent 2" w:semiHidden="0" w:uiPriority="66" w:unhideWhenUsed="0"/>
+    <w:lsdException w:name="Medium Grid 1 Accent 2" w:semiHidden="0" w:uiPriority="67" w:unhideWhenUsed="0"/>
+    <w:lsdException w:name="Medium Grid 2 Accent 2" w:semiHidden="0" w:uiPriority="68" w:unhideWhenUsed="0"/>
+    <w:lsdException w:name="Medium Grid 3 Accent 2" w:semiHidden="0" w:uiPriority="69" w:unhideWhenUsed="0"/>
+    <w:lsdException w:name="Dark List Accent 2" w:semiHidden="0" w:uiPriority="70" w:unhideWhenUsed="0"/>
+    <w:lsdException w:name="Colorful Shading Accent 2" w:semiHidden="0" w:uiPriority="71" w:unhideWhenUsed="0"/>
+    <w:lsdException w:name="Colorful List Accent 2" w:semiHidden="0" w:uiPriority="72" w:unhideWhenUsed="0"/>
+    <w:lsdException w:name="Colorful Grid Accent 2" w:semiHidden="0" w:uiPriority="73" w:unhideWhenUsed="0"/>
+    <w:lsdException w:name="Light Shading Accent 3" w:semiHidden="0" w:uiPriority="60" w:unhideWhenUsed="0"/>
+    <w:lsdException w:name="Light List Accent 3" w:semiHidden="0" w:uiPriority="61" w:unhideWhenUsed="0"/>
+    <w:lsdException w:name="Light Grid Accent 3" w:semiHidden="0" w:uiPriority="62" w:unhideWhenUsed="0"/>
+    <w:lsdException w:name="Medium Shading 1 Accent 3" w:semiHidden="0" w:uiPriority="63" w:unhideWhenUsed="0"/>
+    <w:lsdException w:name="Medium Shading 2 Accent 3" w:semiHidden="0" w:uiPriority="64" w:unhideWhenUsed="0"/>
+    <w:lsdException w:name="Medium List 1 Accent 3" w:semiHidden="0" w:uiPriority="65" w:unhideWhenUsed="0"/>
+    <w:lsdException w:name="Medium List 2 Accent 3" w:semiHidden="0" w:uiPriority="66" w:unhideWhenUsed="0"/>
+    <w:lsdException w:name="Medium Grid 1 Accent 3" w:semiHidden="0" w:uiPriority="67" w:unhideWhenUsed="0"/>
+    <w:lsdException w:name="Medium Grid 2 Accent 3" w:semiHidden="0" w:uiPriority="68" w:unhideWhenUsed="0"/>
+    <w:lsdException w:name="Medium Grid 3 Accent 3" w:semiHidden="0" w:uiPriority="69" w:unhideWhenUsed="0"/>
+    <w:lsdException w:name="Dark List Accent 3" w:semiHidden="0" w:uiPriority="70" w:unhideWhenUsed="0"/>
+    <w:lsdException w:name="Colorful Shading Accent 3" w:semiHidden="0" w:uiPriority="71" w:unhideWhenUsed="0"/>
+    <w:lsdException w:name="Colorful List Accent 3" w:semiHidden="0" w:uiPriority="72" w:unhideWhenUsed="0"/>
+    <w:lsdException w:name="Colorful Grid Accent 3" w:semiHidden="0" w:uiPriority="73" w:unhideWhenUsed="0"/>
+    <w:lsdException w:name="Light Shading Accent 4" w:semiHidden="0" w:uiPriority="60" w:unhideWhenUsed="0"/>
+    <w:lsdException w:name="Light List Accent 4" w:semiHidden="0" w:uiPriority="61" w:unhideWhenUsed="0"/>
+    <w:lsdException w:name="Light Grid Accent 4" w:semiHidden="0" w:uiPriority="62" w:unhideWhenUsed="0"/>
+    <w:lsdException w:name="Medium Shading 1 Accent 4" w:semiHidden="0" w:uiPriority="63" w:unhideWhenUsed="0"/>
+    <w:lsdException w:name="Medium Shading 2 Accent 4" w:semiHidden="0" w:uiPriority="64" w:unhideWhenUsed="0"/>
+    <w:lsdException w:name="Medium List 1 Accent 4" w:semiHidden="0" w:uiPriority="65" w:unhideWhenUsed="0"/>
+    <w:lsdException w:name="Medium List 2 Accent 4" w:semiHidden="0" w:uiPriority="66" w:unhideWhenUsed="0"/>
+    <w:lsdException w:name="Medium Grid 1 Accent 4" w:semiHidden="0" w:uiPriority="67" w:unhideWhenUsed="0"/>
+    <w:lsdException w:name="Medium Grid 2 Accent 4" w:semiHidden="0" w:uiPriority="68" w:unhideWhenUsed="0"/>
+    <w:lsdException w:name="Medium Grid 3 Accent 4" w:semiHidden="0" w:uiPriority="69" w:unhideWhenUsed="0"/>
+    <w:lsdException w:name="Dark List Accent 4" w:semiHidden="0" w:uiPriority="70" w:unhideWhenUsed="0"/>
+    <w:lsdException w:name="Colorful Shading Accent 4" w:semiHidden="0" w:uiPriority="71" w:unhideWhenUsed="0"/>
+    <w:lsdException w:name="Colorful List Accent 4" w:semiHidden="0" w:uiPriority="72" w:unhideWhenUsed="0"/>
+    <w:lsdException w:name="Colorful Grid Accent 4" w:semiHidden="0" w:uiPriority="73" w:unhideWhenUsed="0"/>
+    <w:lsdException w:name="Light Shading Accent 5" w:semiHidden="0" w:uiPriority="60" w:unhideWhenUsed="0"/>
+    <w:lsdException w:name="Light List Accent 5" w:semiHidden="0" w:uiPriority="61" w:unhideWhenUsed="0"/>
+    <w:lsdException w:name="Light Grid Accent 5" w:semiHidden="0" w:uiPriority="62" w:unhideWhenUsed="0"/>
+    <w:lsdException w:name="Medium Shading 1 Accent 5" w:semiHidden="0" w:uiPriority="63" w:unhideWhenUsed="0"/>
+    <w:lsdException w:name="Medium Shading 2 Accent 5" w:semiHidden="0" w:uiPriority="64" w:unhideWhenUsed="0"/>
+    <w:lsdException w:name="Medium List 1 Accent 5" w:semiHidden="0" w:uiPriority="65" w:unhideWhenUsed="0"/>
+    <w:lsdException w:name="Medium List 2 Accent 5" w:semiHidden="0" w:uiPriority="66" w:unhideWhenUsed="0"/>
+    <w:lsdException w:name="Medium Grid 1 Accent 5" w:semiHidden="0" w:uiPriority="67" w:unhideWhenUsed="0"/>
+    <w:lsdException w:name="Medium Grid 2 Accent 5" w:semiHidden="0" w:uiPriority="68" w:unhideWhenUsed="0"/>
+    <w:lsdException w:name="Medium Grid 3 Accent 5" w:semiHidden="0" w:uiPriority="69" w:unhideWhenUsed="0"/>
+    <w:lsdException w:name="Dark List Accent 5" w:semiHidden="0" w:uiPriority="70" w:unhideWhenUsed="0"/>
+    <w:lsdException w:name="Colorful Shading Accent 5" w:semiHidden="0" w:uiPriority="71" w:unhideWhenUsed="0"/>
+    <w:lsdException w:name="Colorful List Accent 5" w:semiHidden="0" w:uiPriority="72" w:unhideWhenUsed="0"/>
+    <w:lsdException w:name="Colorful Grid Accent 5" w:semiHidden="0" w:uiPriority="73" w:unhideWhenUsed="0"/>
+    <w:lsdException w:name="Light Shading Accent 6" w:semiHidden="0" w:uiPriority="60" w:unhideWhenUsed="0"/>
+    <w:lsdException w:name="Light List Accent 6" w:semiHidden="0" w:uiPriority="61" w:unhideWhenUsed="0"/>
+    <w:lsdException w:name="Light Grid Accent 6" w:semiHidden="0" w:uiPriority="62" w:unhideWhenUsed="0"/>
+    <w:lsdException w:name="Medium Shading 1 Accent 6" w:semiHidden="0" w:uiPriority="63" w:unhideWhenUsed="0"/>
+    <w:lsdException w:name="Medium Shading 2 Accent 6" w:semiHidden="0" w:uiPriority="64" w:unhideWhenUsed="0"/>
+    <w:lsdException w:name="Medium List 1 Accent 6" w:semiHidden="0" w:uiPriority="65" w:unhideWhenUsed="0"/>
+    <w:lsdException w:name="Medium List 2 Accent 6" w:semiHidden="0" w:uiPriority="66" w:unhideWhenUsed="0"/>
+    <w:lsdException w:name="Medium Grid 1 Accent 6" w:semiHidden="0" w:uiPriority="67" w:unhideWhenUsed="0"/>
+    <w:lsdException w:name="Medium Grid 2 Accent 6" w:semiHidden="0" w:uiPriority="68" w:unhideWhenUsed="0"/>
+    <w:lsdException w:name="Medium Grid 3 Accent 6" w:semiHidden="0" w:uiPriority="69" w:unhideWhenUsed="0"/>
+    <w:lsdException w:name="Dark List Accent 6" w:semiHidden="0" w:uiPriority="70" w:unhideWhenUsed="0"/>
+    <w:lsdException w:name="Colorful Shading Accent 6" w:semiHidden="0" w:uiPriority="71" w:unhideWhenUsed="0"/>
+    <w:lsdException w:name="Colorful List Accent 6" w:semiHidden="0" w:uiPriority="72" w:unhideWhenUsed="0"/>
+    <w:lsdException w:name="Colorful Grid Accent 6" w:semiHidden="0" w:uiPriority="73" w:unhideWhenUsed="0"/>
+    <w:lsdException w:name="Subtle Emphasis" w:semiHidden="0" w:uiPriority="19" w:unhideWhenUsed="0" w:qFormat="1"/>
+    <w:lsdException w:name="Intense Emphasis" w:semiHidden="0" w:uiPriority="21" w:unhideWhenUsed="0" w:qFormat="1"/>
+    <w:lsdException w:name="Subtle Reference" w:semiHidden="0" w:uiPriority="31" w:unhideWhenUsed="0" w:qFormat="1"/>
+    <w:lsdException w:name="Intense Reference" w:semiHidden="0" w:uiPriority="32" w:unhideWhenUsed="0" w:qFormat="1"/>
+    <w:lsdException w:name="Book Title" w:semiHidden="0" w:uiPriority="33" w:unhideWhenUsed="0" w:qFormat="1"/>
+    <w:lsdException w:name="Bibliography" w:uiPriority="37"/>
+    <w:lsdException w:name="TOC Heading" w:uiPriority="39" w:qFormat="1"/>
+  </w:latentStyles>
+  <w:style w:type="paragraph" w:default="1" w:styleId="Normal">
+    <w:name w:val="Normal"/>
+    <w:qFormat/>
+  </w:style>
+  <w:style w:type="character" w:default="1" w:styleId="Policepardfaut">
+    <w:name w:val="Default Paragraph Font"/>
+    <w:uiPriority w:val="1"/>
+    <w:semiHidden/>
+    <w:unhideWhenUsed/>
+  </w:style>
+  <w:style w:type="table" w:default="1" w:styleId="TableauNormal">
+    <w:name w:val="Normal Table"/>
+    <w:uiPriority w:val="99"/>
+    <w:semiHidden/>
+    <w:unhideWhenUsed/>
+    <w:tblPr>
+      <w:tblInd w:w="0" w:type="dxa"/>
+      <w:tblCellMar>
+        <w:top w:w="0" w:type="dxa"/>
+        <w:left w:w="108" w:type="dxa"/>
+        <w:bottom w:w="0" w:type="dxa"/>
+        <w:right w:w="108" w:type="dxa"/>
+      </w:tblCellMar>
+    </w:tblPr>
+  </w:style>
+  <w:style w:type="numbering" w:default="1" w:styleId="Aucuneliste">
+    <w:name w:val="No List"/>
+    <w:uiPriority w:val="99"/>
+    <w:semiHidden/>
+    <w:unhideWhenUsed/>
+  </w:style>
+  <w:style w:type="character" w:styleId="Textedelespacerserv">
+    <w:name w:val="Placeholder Text"/>
+    <w:basedOn w:val="Policepardfaut"/>
+    <w:uiPriority w:val="99"/>
+    <w:semiHidden/>
+    <w:rsid w:val="00277AC3"/>
+    <w:rPr>
+      <w:color w:val="808080"/>
+    </w:rPr>
+  </w:style>
+</w:styles>
+</file>
+
+<file path=word/glossary/stylesWithEffects.xml><?xml version="1.0" encoding="utf-8"?>
+<w:styles xmlns:wpc="http://schemas.microsoft.com/office/word/2010/wordprocessingCanvas" xmlns:mo="http://schemas.microsoft.com/office/mac/office/2008/main" xmlns:mc="http://schemas.openxmlformats.org/markup-compatibility/2006" xmlns:mv="urn:schemas-microsoft-com:mac:vml" xmlns:o="urn:schemas-microsoft-com:office:office" xmlns:r="http://schemas.openxmlformats.org/officeDocument/2006/relationships" xmlns:m="http://schemas.openxmlformats.org/officeDocument/2006/math" xmlns:v="urn:schemas-microsoft-com:vml" xmlns:wp14="http://schemas.microsoft.com/office/word/2010/wordprocessingDrawing" xmlns:wp="http://schemas.openxmlformats.org/drawingml/2006/wordprocessingDrawing" xmlns:w10="urn:schemas-microsoft-com:office:word" xmlns:w="http://schemas.openxmlformats.org/wordprocessingml/2006/main" xmlns:w14="http://schemas.microsoft.com/office/word/2010/wordml" xmlns:wpg="http://schemas.microsoft.com/office/word/2010/wordprocessingGroup" xmlns:wpi="http://schemas.microsoft.com/office/word/2010/wordprocessingInk" xmlns:wne="http://schemas.microsoft.com/office/word/2006/wordml" xmlns:wps="http://schemas.microsoft.com/office/word/2010/wordprocessingShape" mc:Ignorable="w14 wp14">
+  <w:docDefaults>
+    <w:rPrDefault>
+      <w:rPr>
+        <w:rFonts w:asciiTheme="minorHAnsi" w:eastAsiaTheme="minorEastAsia" w:hAnsiTheme="minorHAnsi" w:cstheme="minorBidi"/>
+        <w:sz w:val="24"/>
+        <w:szCs w:val="24"/>
+        <w:lang w:val="en-US" w:eastAsia="ja-JP" w:bidi="ar-SA"/>
+      </w:rPr>
+    </w:rPrDefault>
+    <w:pPrDefault/>
+  </w:docDefaults>
+  <w:latentStyles w:defLockedState="0" w:defUIPriority="99" w:defSemiHidden="1" w:defUnhideWhenUsed="1" w:defQFormat="0" w:count="276">
+    <w:lsdException w:name="Normal" w:semiHidden="0" w:uiPriority="0" w:unhideWhenUsed="0" w:qFormat="1"/>
+    <w:lsdException w:name="heading 1" w:semiHidden="0" w:uiPriority="9" w:unhideWhenUsed="0" w:qFormat="1"/>
+    <w:lsdException w:name="heading 2" w:uiPriority="9" w:qFormat="1"/>
+    <w:lsdException w:name="heading 3" w:uiPriority="9" w:qFormat="1"/>
+    <w:lsdException w:name="heading 4" w:uiPriority="9" w:qFormat="1"/>
+    <w:lsdException w:name="heading 5" w:uiPriority="9" w:qFormat="1"/>
+    <w:lsdException w:name="heading 6" w:uiPriority="9" w:qFormat="1"/>
+    <w:lsdException w:name="heading 7" w:uiPriority="9" w:qFormat="1"/>
+    <w:lsdException w:name="heading 8" w:uiPriority="9" w:qFormat="1"/>
+    <w:lsdException w:name="heading 9" w:uiPriority="9" w:qFormat="1"/>
+    <w:lsdException w:name="toc 1" w:uiPriority="39"/>
+    <w:lsdException w:name="toc 2" w:uiPriority="39"/>
+    <w:lsdException w:name="toc 3" w:uiPriority="39"/>
+    <w:lsdException w:name="toc 4" w:uiPriority="39"/>
+    <w:lsdException w:name="toc 5" w:uiPriority="39"/>
+    <w:lsdException w:name="toc 6" w:uiPriority="39"/>
+    <w:lsdException w:name="toc 7" w:uiPriority="39"/>
+    <w:lsdException w:name="toc 8" w:uiPriority="39"/>
+    <w:lsdException w:name="toc 9" w:uiPriority="39"/>
+    <w:lsdException w:name="caption" w:uiPriority="35" w:qFormat="1"/>
+    <w:lsdException w:name="Title" w:semiHidden="0" w:uiPriority="10" w:unhideWhenUsed="0" w:qFormat="1"/>
+    <w:lsdException w:name="Default Paragraph Font" w:uiPriority="1"/>
+    <w:lsdException w:name="Subtitle" w:semiHidden="0" w:uiPriority="11" w:unhideWhenUsed="0" w:qFormat="1"/>
+    <w:lsdException w:name="Strong" w:semiHidden="0" w:uiPriority="22" w:unhideWhenUsed="0" w:qFormat="1"/>
+    <w:lsdException w:name="Emphasis" w:semiHidden="0" w:uiPriority="20" w:unhideWhenUsed="0" w:qFormat="1"/>
+    <w:lsdException w:name="Table Grid" w:semiHidden="0" w:uiPriority="59" w:unhideWhenUsed="0"/>
+    <w:lsdException w:name="Placeholder Text" w:unhideWhenUsed="0"/>
+    <w:lsdException w:name="No Spacing" w:semiHidden="0" w:uiPriority="1" w:unhideWhenUsed="0" w:qFormat="1"/>
+    <w:lsdException w:name="Light Shading" w:semiHidden="0" w:uiPriority="60" w:unhideWhenUsed="0"/>
+    <w:lsdException w:name="Light List" w:semiHidden="0" w:uiPriority="61" w:unhideWhenUsed="0"/>
+    <w:lsdException w:name="Light Grid" w:semiHidden="0" w:uiPriority="62" w:unhideWhenUsed="0"/>
+    <w:lsdException w:name="Medium Shading 1" w:semiHidden="0" w:uiPriority="63" w:unhideWhenUsed="0"/>
+    <w:lsdException w:name="Medium Shading 2" w:semiHidden="0" w:uiPriority="64" w:unhideWhenUsed="0"/>
+    <w:lsdException w:name="Medium List 1" w:semiHidden="0" w:uiPriority="65" w:unhideWhenUsed="0"/>
+    <w:lsdException w:name="Medium List 2" w:semiHidden="0" w:uiPriority="66" w:unhideWhenUsed="0"/>
+    <w:lsdException w:name="Medium Grid 1" w:semiHidden="0" w:uiPriority="67" w:unhideWhenUsed="0"/>
+    <w:lsdException w:name="Medium Grid 2" w:semiHidden="0" w:uiPriority="68" w:unhideWhenUsed="0"/>
+    <w:lsdException w:name="Medium Grid 3" w:semiHidden="0" w:uiPriority="69" w:unhideWhenUsed="0"/>
+    <w:lsdException w:name="Dark List" w:semiHidden="0" w:uiPriority="70" w:unhideWhenUsed="0"/>
+    <w:lsdException w:name="Colorful Shading" w:semiHidden="0" w:uiPriority="71" w:unhideWhenUsed="0"/>
+    <w:lsdException w:name="Colorful List" w:semiHidden="0" w:uiPriority="72" w:unhideWhenUsed="0"/>
+    <w:lsdException w:name="Colorful Grid" w:semiHidden="0" w:uiPriority="73" w:unhideWhenUsed="0"/>
+    <w:lsdException w:name="Light Shading Accent 1" w:semiHidden="0" w:uiPriority="60" w:unhideWhenUsed="0"/>
+    <w:lsdException w:name="Light List Accent 1" w:semiHidden="0" w:uiPriority="61" w:unhideWhenUsed="0"/>
+    <w:lsdException w:name="Light Grid Accent 1" w:semiHidden="0" w:uiPriority="62" w:unhideWhenUsed="0"/>
+    <w:lsdException w:name="Medium Shading 1 Accent 1" w:semiHidden="0" w:uiPriority="63" w:unhideWhenUsed="0"/>
+    <w:lsdException w:name="Medium Shading 2 Accent 1" w:semiHidden="0" w:uiPriority="64" w:unhideWhenUsed="0"/>
+    <w:lsdException w:name="Medium List 1 Accent 1" w:semiHidden="0" w:uiPriority="65" w:unhideWhenUsed="0"/>
+    <w:lsdException w:name="Revision" w:unhideWhenUsed="0"/>
+    <w:lsdException w:name="List Paragraph" w:semiHidden="0" w:uiPriority="34" w:unhideWhenUsed="0" w:qFormat="1"/>
+    <w:lsdException w:name="Quote" w:semiHidden="0" w:uiPriority="29" w:unhideWhenUsed="0" w:qFormat="1"/>
+    <w:lsdException w:name="Intense Quote" w:semiHidden="0" w:uiPriority="30" w:unhideWhenUsed="0" w:qFormat="1"/>
+    <w:lsdException w:name="Medium List 2 Accent 1" w:semiHidden="0" w:uiPriority="66" w:unhideWhenUsed="0"/>
+    <w:lsdException w:name="Medium Grid 1 Accent 1" w:semiHidden="0" w:uiPriority="67" w:unhideWhenUsed="0"/>
+    <w:lsdException w:name="Medium Grid 2 Accent 1" w:semiHidden="0" w:uiPriority="68" w:unhideWhenUsed="0"/>
+    <w:lsdException w:name="Medium Grid 3 Accent 1" w:semiHidden="0" w:uiPriority="69" w:unhideWhenUsed="0"/>
+    <w:lsdException w:name="Dark List Accent 1" w:semiHidden="0" w:uiPriority="70" w:unhideWhenUsed="0"/>
+    <w:lsdException w:name="Colorful Shading Accent 1" w:semiHidden="0" w:uiPriority="71" w:unhideWhenUsed="0"/>
+    <w:lsdException w:name="Colorful List Accent 1" w:semiHidden="0" w:uiPriority="72" w:unhideWhenUsed="0"/>
+    <w:lsdException w:name="Colorful Grid Accent 1" w:semiHidden="0" w:uiPriority="73" w:unhideWhenUsed="0"/>
+    <w:lsdException w:name="Light Shading Accent 2" w:semiHidden="0" w:uiPriority="60" w:unhideWhenUsed="0"/>
+    <w:lsdException w:name="Light List Accent 2" w:semiHidden="0" w:uiPriority="61" w:unhideWhenUsed="0"/>
+    <w:lsdException w:name="Light Grid Accent 2" w:semiHidden="0" w:uiPriority="62" w:unhideWhenUsed="0"/>
+    <w:lsdException w:name="Medium Shading 1 Accent 2" w:semiHidden="0" w:uiPriority="63" w:unhideWhenUsed="0"/>
+    <w:lsdException w:name="Medium Shading 2 Accent 2" w:semiHidden="0" w:uiPriority="64" w:unhideWhenUsed="0"/>
+    <w:lsdException w:name="Medium List 1 Accent 2" w:semiHidden="0" w:uiPriority="65" w:unhideWhenUsed="0"/>
+    <w:lsdException w:name="Medium List 2 Accent 2" w:semiHidden="0" w:uiPriority="66" w:unhideWhenUsed="0"/>
+    <w:lsdException w:name="Medium Grid 1 Accent 2" w:semiHidden="0" w:uiPriority="67" w:unhideWhenUsed="0"/>
+    <w:lsdException w:name="Medium Grid 2 Accent 2" w:semiHidden="0" w:uiPriority="68" w:unhideWhenUsed="0"/>
+    <w:lsdException w:name="Medium Grid 3 Accent 2" w:semiHidden="0" w:uiPriority="69" w:unhideWhenUsed="0"/>
+    <w:lsdException w:name="Dark List Accent 2" w:semiHidden="0" w:uiPriority="70" w:unhideWhenUsed="0"/>
+    <w:lsdException w:name="Colorful Shading Accent 2" w:semiHidden="0" w:uiPriority="71" w:unhideWhenUsed="0"/>
+    <w:lsdException w:name="Colorful List Accent 2" w:semiHidden="0" w:uiPriority="72" w:unhideWhenUsed="0"/>
+    <w:lsdException w:name="Colorful Grid Accent 2" w:semiHidden="0" w:uiPriority="73" w:unhideWhenUsed="0"/>
+    <w:lsdException w:name="Light Shading Accent 3" w:semiHidden="0" w:uiPriority="60" w:unhideWhenUsed="0"/>
+    <w:lsdException w:name="Light List Accent 3" w:semiHidden="0" w:uiPriority="61" w:unhideWhenUsed="0"/>
+    <w:lsdException w:name="Light Grid Accent 3" w:semiHidden="0" w:uiPriority="62" w:unhideWhenUsed="0"/>
+    <w:lsdException w:name="Medium Shading 1 Accent 3" w:semiHidden="0" w:uiPriority="63" w:unhideWhenUsed="0"/>
+    <w:lsdException w:name="Medium Shading 2 Accent 3" w:semiHidden="0" w:uiPriority="64" w:unhideWhenUsed="0"/>
+    <w:lsdException w:name="Medium List 1 Accent 3" w:semiHidden="0" w:uiPriority="65" w:unhideWhenUsed="0"/>
+    <w:lsdException w:name="Medium List 2 Accent 3" w:semiHidden="0" w:uiPriority="66" w:unhideWhenUsed="0"/>
+    <w:lsdException w:name="Medium Grid 1 Accent 3" w:semiHidden="0" w:uiPriority="67" w:unhideWhenUsed="0"/>
+    <w:lsdException w:name="Medium Grid 2 Accent 3" w:semiHidden="0" w:uiPriority="68" w:unhideWhenUsed="0"/>
+    <w:lsdException w:name="Medium Grid 3 Accent 3" w:semiHidden="0" w:uiPriority="69" w:unhideWhenUsed="0"/>
+    <w:lsdException w:name="Dark List Accent 3" w:semiHidden="0" w:uiPriority="70" w:unhideWhenUsed="0"/>
+    <w:lsdException w:name="Colorful Shading Accent 3" w:semiHidden="0" w:uiPriority="71" w:unhideWhenUsed="0"/>
+    <w:lsdException w:name="Colorful List Accent 3" w:semiHidden="0" w:uiPriority="72" w:unhideWhenUsed="0"/>
+    <w:lsdException w:name="Colorful Grid Accent 3" w:semiHidden="0" w:uiPriority="73" w:unhideWhenUsed="0"/>
+    <w:lsdException w:name="Light Shading Accent 4" w:semiHidden="0" w:uiPriority="60" w:unhideWhenUsed="0"/>
+    <w:lsdException w:name="Light List Accent 4" w:semiHidden="0" w:uiPriority="61" w:unhideWhenUsed="0"/>
+    <w:lsdException w:name="Light Grid Accent 4" w:semiHidden="0" w:uiPriority="62" w:unhideWhenUsed="0"/>
+    <w:lsdException w:name="Medium Shading 1 Accent 4" w:semiHidden="0" w:uiPriority="63" w:unhideWhenUsed="0"/>
+    <w:lsdException w:name="Medium Shading 2 Accent 4" w:semiHidden="0" w:uiPriority="64" w:unhideWhenUsed="0"/>
+    <w:lsdException w:name="Medium List 1 Accent 4" w:semiHidden="0" w:uiPriority="65" w:unhideWhenUsed="0"/>
+    <w:lsdException w:name="Medium List 2 Accent 4" w:semiHidden="0" w:uiPriority="66" w:unhideWhenUsed="0"/>
+    <w:lsdException w:name="Medium Grid 1 Accent 4" w:semiHidden="0" w:uiPriority="67" w:unhideWhenUsed="0"/>
+    <w:lsdException w:name="Medium Grid 2 Accent 4" w:semiHidden="0" w:uiPriority="68" w:unhideWhenUsed="0"/>
+    <w:lsdException w:name="Medium Grid 3 Accent 4" w:semiHidden="0" w:uiPriority="69" w:unhideWhenUsed="0"/>
+    <w:lsdException w:name="Dark List Accent 4" w:semiHidden="0" w:uiPriority="70" w:unhideWhenUsed="0"/>
+    <w:lsdException w:name="Colorful Shading Accent 4" w:semiHidden="0" w:uiPriority="71" w:unhideWhenUsed="0"/>
+    <w:lsdException w:name="Colorful List Accent 4" w:semiHidden="0" w:uiPriority="72" w:unhideWhenUsed="0"/>
+    <w:lsdException w:name="Colorful Grid Accent 4" w:semiHidden="0" w:uiPriority="73" w:unhideWhenUsed="0"/>
+    <w:lsdException w:name="Light Shading Accent 5" w:semiHidden="0" w:uiPriority="60" w:unhideWhenUsed="0"/>
+    <w:lsdException w:name="Light List Accent 5" w:semiHidden="0" w:uiPriority="61" w:unhideWhenUsed="0"/>
+    <w:lsdException w:name="Light Grid Accent 5" w:semiHidden="0" w:uiPriority="62" w:unhideWhenUsed="0"/>
+    <w:lsdException w:name="Medium Shading 1 Accent 5" w:semiHidden="0" w:uiPriority="63" w:unhideWhenUsed="0"/>
+    <w:lsdException w:name="Medium Shading 2 Accent 5" w:semiHidden="0" w:uiPriority="64" w:unhideWhenUsed="0"/>
+    <w:lsdException w:name="Medium List 1 Accent 5" w:semiHidden="0" w:uiPriority="65" w:unhideWhenUsed="0"/>
+    <w:lsdException w:name="Medium List 2 Accent 5" w:semiHidden="0" w:uiPriority="66" w:unhideWhenUsed="0"/>
+    <w:lsdException w:name="Medium Grid 1 Accent 5" w:semiHidden="0" w:uiPriority="67" w:unhideWhenUsed="0"/>
+    <w:lsdException w:name="Medium Grid 2 Accent 5" w:semiHidden="0" w:uiPriority="68" w:unhideWhenUsed="0"/>
+    <w:lsdException w:name="Medium Grid 3 Accent 5" w:semiHidden="0" w:uiPriority="69" w:unhideWhenUsed="0"/>
+    <w:lsdException w:name="Dark List Accent 5" w:semiHidden="0" w:uiPriority="70" w:unhideWhenUsed="0"/>
+    <w:lsdException w:name="Colorful Shading Accent 5" w:semiHidden="0" w:uiPriority="71" w:unhideWhenUsed="0"/>
+    <w:lsdException w:name="Colorful List Accent 5" w:semiHidden="0" w:uiPriority="72" w:unhideWhenUsed="0"/>
+    <w:lsdException w:name="Colorful Grid Accent 5" w:semiHidden="0" w:uiPriority="73" w:unhideWhenUsed="0"/>
+    <w:lsdException w:name="Light Shading Accent 6" w:semiHidden="0" w:uiPriority="60" w:unhideWhenUsed="0"/>
+    <w:lsdException w:name="Light List Accent 6" w:semiHidden="0" w:uiPriority="61" w:unhideWhenUsed="0"/>
+    <w:lsdException w:name="Light Grid Accent 6" w:semiHidden="0" w:uiPriority="62" w:unhideWhenUsed="0"/>
+    <w:lsdException w:name="Medium Shading 1 Accent 6" w:semiHidden="0" w:uiPriority="63" w:unhideWhenUsed="0"/>
+    <w:lsdException w:name="Medium Shading 2 Accent 6" w:semiHidden="0" w:uiPriority="64" w:unhideWhenUsed="0"/>
+    <w:lsdException w:name="Medium List 1 Accent 6" w:semiHidden="0" w:uiPriority="65" w:unhideWhenUsed="0"/>
+    <w:lsdException w:name="Medium List 2 Accent 6" w:semiHidden="0" w:uiPriority="66" w:unhideWhenUsed="0"/>
+    <w:lsdException w:name="Medium Grid 1 Accent 6" w:semiHidden="0" w:uiPriority="67" w:unhideWhenUsed="0"/>
+    <w:lsdException w:name="Medium Grid 2 Accent 6" w:semiHidden="0" w:uiPriority="68" w:unhideWhenUsed="0"/>
+    <w:lsdException w:name="Medium Grid 3 Accent 6" w:semiHidden="0" w:uiPriority="69" w:unhideWhenUsed="0"/>
+    <w:lsdException w:name="Dark List Accent 6" w:semiHidden="0" w:uiPriority="70" w:unhideWhenUsed="0"/>
+    <w:lsdException w:name="Colorful Shading Accent 6" w:semiHidden="0" w:uiPriority="71" w:unhideWhenUsed="0"/>
+    <w:lsdException w:name="Colorful List Accent 6" w:semiHidden="0" w:uiPriority="72" w:unhideWhenUsed="0"/>
+    <w:lsdException w:name="Colorful Grid Accent 6" w:semiHidden="0" w:uiPriority="73" w:unhideWhenUsed="0"/>
+    <w:lsdException w:name="Subtle Emphasis" w:semiHidden="0" w:uiPriority="19" w:unhideWhenUsed="0" w:qFormat="1"/>
+    <w:lsdException w:name="Intense Emphasis" w:semiHidden="0" w:uiPriority="21" w:unhideWhenUsed="0" w:qFormat="1"/>
+    <w:lsdException w:name="Subtle Reference" w:semiHidden="0" w:uiPriority="31" w:unhideWhenUsed="0" w:qFormat="1"/>
+    <w:lsdException w:name="Intense Reference" w:semiHidden="0" w:uiPriority="32" w:unhideWhenUsed="0" w:qFormat="1"/>
+    <w:lsdException w:name="Book Title" w:semiHidden="0" w:uiPriority="33" w:unhideWhenUsed="0" w:qFormat="1"/>
+    <w:lsdException w:name="Bibliography" w:uiPriority="37"/>
+    <w:lsdException w:name="TOC Heading" w:uiPriority="39" w:qFormat="1"/>
+  </w:latentStyles>
+  <w:style w:type="paragraph" w:default="1" w:styleId="Normal">
+    <w:name w:val="Normal"/>
+    <w:qFormat/>
+  </w:style>
+  <w:style w:type="character" w:default="1" w:styleId="Policepardfaut">
+    <w:name w:val="Default Paragraph Font"/>
+    <w:uiPriority w:val="1"/>
+    <w:semiHidden/>
+    <w:unhideWhenUsed/>
+  </w:style>
+  <w:style w:type="table" w:default="1" w:styleId="TableauNormal">
+    <w:name w:val="Normal Table"/>
+    <w:uiPriority w:val="99"/>
+    <w:semiHidden/>
+    <w:unhideWhenUsed/>
+    <w:tblPr>
+      <w:tblInd w:w="0" w:type="dxa"/>
+      <w:tblCellMar>
+        <w:top w:w="0" w:type="dxa"/>
+        <w:left w:w="108" w:type="dxa"/>
+        <w:bottom w:w="0" w:type="dxa"/>
+        <w:right w:w="108" w:type="dxa"/>
+      </w:tblCellMar>
+    </w:tblPr>
+  </w:style>
+  <w:style w:type="numbering" w:default="1" w:styleId="Aucuneliste">
+    <w:name w:val="No List"/>
+    <w:uiPriority w:val="99"/>
+    <w:semiHidden/>
+    <w:unhideWhenUsed/>
+  </w:style>
+  <w:style w:type="character" w:styleId="Textedelespacerserv">
+    <w:name w:val="Placeholder Text"/>
+    <w:basedOn w:val="Policepardfaut"/>
+    <w:uiPriority w:val="99"/>
+    <w:semiHidden/>
+    <w:rsid w:val="00277AC3"/>
+    <w:rPr>
+      <w:color w:val="808080"/>
+    </w:rPr>
+  </w:style>
+</w:styles>
+</file>
+
+<file path=word/glossary/webSettings.xml><?xml version="1.0" encoding="utf-8"?>
+<w:webSettings xmlns:mc="http://schemas.openxmlformats.org/markup-compatibility/2006" xmlns:r="http://schemas.openxmlformats.org/officeDocument/2006/relationships" xmlns:w="http://schemas.openxmlformats.org/wordprocessingml/2006/main" xmlns:w14="http://schemas.microsoft.com/office/word/2010/wordml" mc:Ignorable="w14">
+  <w:allowPNG/>
+  <w:doNotSaveAsSingleFile/>
+</w:webSettings>
 </file>
 
 <file path=word/theme/theme1.xml><?xml version="1.0" encoding="utf-8"?>
@@ -3365,7 +6260,7 @@
 </file>
 
 <file path=customXml/itemProps1.xml><?xml version="1.0" encoding="utf-8"?>
-<ds:datastoreItem xmlns:ds="http://schemas.openxmlformats.org/officeDocument/2006/customXml" ds:itemID="{D2475A59-3121-B349-B3EF-5577BAB95AB4}">
+<ds:datastoreItem xmlns:ds="http://schemas.openxmlformats.org/officeDocument/2006/customXml" ds:itemID="{DD56DACC-C75E-D34C-83A7-8CDF99C134D1}">
   <ds:schemaRefs>
     <ds:schemaRef ds:uri="http://schemas.openxmlformats.org/officeDocument/2006/bibliography"/>
   </ds:schemaRefs>

</xml_diff>

<commit_message>
More progress on the reference
Signed-off-by: Aleksi Sapon <QcTechs@gmail.com>
</commit_message>
<xml_diff>
--- a/InfiniteObjects Reference.docx
+++ b/InfiniteObjects Reference.docx
@@ -180,7 +180,6 @@
             <w:tabs>
               <w:tab w:val="right" w:leader="dot" w:pos="9396"/>
             </w:tabs>
-            <w:jc w:val="both"/>
             <w:rPr>
               <w:b w:val="0"/>
               <w:noProof/>
@@ -206,7 +205,7 @@
             <w:rPr>
               <w:noProof/>
             </w:rPr>
-            <w:t>Overview</w:t>
+            <w:t>Goal</w:t>
           </w:r>
           <w:r>
             <w:rPr>
@@ -224,7 +223,7 @@
             <w:rPr>
               <w:noProof/>
             </w:rPr>
-            <w:instrText xml:space="preserve"> PAGEREF _Toc229650343 \h </w:instrText>
+            <w:instrText xml:space="preserve"> PAGEREF _Toc229826642 \h </w:instrText>
           </w:r>
           <w:r>
             <w:rPr>
@@ -256,7 +255,6 @@
             <w:tabs>
               <w:tab w:val="right" w:leader="dot" w:pos="9396"/>
             </w:tabs>
-            <w:jc w:val="both"/>
             <w:rPr>
               <w:b w:val="0"/>
               <w:noProof/>
@@ -267,7 +265,7 @@
             <w:rPr>
               <w:noProof/>
             </w:rPr>
-            <w:t>iWGO configuration format</w:t>
+            <w:t>Overview</w:t>
           </w:r>
           <w:r>
             <w:rPr>
@@ -285,7 +283,7 @@
             <w:rPr>
               <w:noProof/>
             </w:rPr>
-            <w:instrText xml:space="preserve"> PAGEREF _Toc229650344 \h </w:instrText>
+            <w:instrText xml:space="preserve"> PAGEREF _Toc229826643 \h </w:instrText>
           </w:r>
           <w:r>
             <w:rPr>
@@ -317,7 +315,6 @@
             <w:tabs>
               <w:tab w:val="right" w:leader="dot" w:pos="9396"/>
             </w:tabs>
-            <w:jc w:val="both"/>
             <w:rPr>
               <w:b w:val="0"/>
               <w:noProof/>
@@ -328,6 +325,66 @@
             <w:rPr>
               <w:noProof/>
             </w:rPr>
+            <w:t>iWGO configuration format</w:t>
+          </w:r>
+          <w:r>
+            <w:rPr>
+              <w:noProof/>
+            </w:rPr>
+            <w:tab/>
+          </w:r>
+          <w:r>
+            <w:rPr>
+              <w:noProof/>
+            </w:rPr>
+            <w:fldChar w:fldCharType="begin"/>
+          </w:r>
+          <w:r>
+            <w:rPr>
+              <w:noProof/>
+            </w:rPr>
+            <w:instrText xml:space="preserve"> PAGEREF _Toc229826644 \h </w:instrText>
+          </w:r>
+          <w:r>
+            <w:rPr>
+              <w:noProof/>
+            </w:rPr>
+          </w:r>
+          <w:r>
+            <w:rPr>
+              <w:noProof/>
+            </w:rPr>
+            <w:fldChar w:fldCharType="separate"/>
+          </w:r>
+          <w:r>
+            <w:rPr>
+              <w:noProof/>
+            </w:rPr>
+            <w:t>5</w:t>
+          </w:r>
+          <w:r>
+            <w:rPr>
+              <w:noProof/>
+            </w:rPr>
+            <w:fldChar w:fldCharType="end"/>
+          </w:r>
+        </w:p>
+        <w:p>
+          <w:pPr>
+            <w:pStyle w:val="TM1"/>
+            <w:tabs>
+              <w:tab w:val="right" w:leader="dot" w:pos="9396"/>
+            </w:tabs>
+            <w:rPr>
+              <w:b w:val="0"/>
+              <w:noProof/>
+              <w:lang w:eastAsia="ja-JP"/>
+            </w:rPr>
+          </w:pPr>
+          <w:r>
+            <w:rPr>
+              <w:noProof/>
+            </w:rPr>
             <w:t>Expressions</w:t>
           </w:r>
           <w:r>
@@ -346,7 +403,7 @@
             <w:rPr>
               <w:noProof/>
             </w:rPr>
-            <w:instrText xml:space="preserve"> PAGEREF _Toc229650345 \h </w:instrText>
+            <w:instrText xml:space="preserve"> PAGEREF _Toc229826645 \h </w:instrText>
           </w:r>
           <w:r>
             <w:rPr>
@@ -363,7 +420,7 @@
             <w:rPr>
               <w:noProof/>
             </w:rPr>
-            <w:t>5</w:t>
+            <w:t>6</w:t>
           </w:r>
           <w:r>
             <w:rPr>
@@ -378,7 +435,6 @@
             <w:tabs>
               <w:tab w:val="right" w:leader="dot" w:pos="9396"/>
             </w:tabs>
-            <w:jc w:val="both"/>
             <w:rPr>
               <w:b w:val="0"/>
               <w:noProof/>
@@ -391,7 +447,7 @@
             <w:rPr>
               <w:noProof/>
             </w:rPr>
-            <w:t>Mathematical expression</w:t>
+            <w:t>Mathematical expressions</w:t>
           </w:r>
           <w:r>
             <w:rPr>
@@ -409,7 +465,7 @@
             <w:rPr>
               <w:noProof/>
             </w:rPr>
-            <w:instrText xml:space="preserve"> PAGEREF _Toc229650346 \h </w:instrText>
+            <w:instrText xml:space="preserve"> PAGEREF _Toc229826646 \h </w:instrText>
           </w:r>
           <w:r>
             <w:rPr>
@@ -426,7 +482,69 @@
             <w:rPr>
               <w:noProof/>
             </w:rPr>
-            <w:t>5</w:t>
+            <w:t>6</w:t>
+          </w:r>
+          <w:r>
+            <w:rPr>
+              <w:noProof/>
+            </w:rPr>
+            <w:fldChar w:fldCharType="end"/>
+          </w:r>
+        </w:p>
+        <w:p>
+          <w:pPr>
+            <w:pStyle w:val="TM2"/>
+            <w:tabs>
+              <w:tab w:val="right" w:leader="dot" w:pos="9396"/>
+            </w:tabs>
+            <w:rPr>
+              <w:b w:val="0"/>
+              <w:noProof/>
+              <w:sz w:val="24"/>
+              <w:szCs w:val="24"/>
+              <w:lang w:eastAsia="ja-JP"/>
+            </w:rPr>
+          </w:pPr>
+          <w:r>
+            <w:rPr>
+              <w:noProof/>
+            </w:rPr>
+            <w:t>Random number functions</w:t>
+          </w:r>
+          <w:r>
+            <w:rPr>
+              <w:noProof/>
+            </w:rPr>
+            <w:tab/>
+          </w:r>
+          <w:r>
+            <w:rPr>
+              <w:noProof/>
+            </w:rPr>
+            <w:fldChar w:fldCharType="begin"/>
+          </w:r>
+          <w:r>
+            <w:rPr>
+              <w:noProof/>
+            </w:rPr>
+            <w:instrText xml:space="preserve"> PAGEREF _Toc229826647 \h </w:instrText>
+          </w:r>
+          <w:r>
+            <w:rPr>
+              <w:noProof/>
+            </w:rPr>
+          </w:r>
+          <w:r>
+            <w:rPr>
+              <w:noProof/>
+            </w:rPr>
+            <w:fldChar w:fldCharType="separate"/>
+          </w:r>
+          <w:r>
+            <w:rPr>
+              <w:noProof/>
+            </w:rPr>
+            <w:t>7</w:t>
           </w:r>
           <w:r>
             <w:rPr>
@@ -441,7 +559,6 @@
             <w:tabs>
               <w:tab w:val="right" w:leader="dot" w:pos="9396"/>
             </w:tabs>
-            <w:jc w:val="both"/>
             <w:rPr>
               <w:b w:val="0"/>
               <w:noProof/>
@@ -452,6 +569,126 @@
             <w:rPr>
               <w:noProof/>
             </w:rPr>
+            <w:t>Variables</w:t>
+          </w:r>
+          <w:r>
+            <w:rPr>
+              <w:noProof/>
+            </w:rPr>
+            <w:tab/>
+          </w:r>
+          <w:r>
+            <w:rPr>
+              <w:noProof/>
+            </w:rPr>
+            <w:fldChar w:fldCharType="begin"/>
+          </w:r>
+          <w:r>
+            <w:rPr>
+              <w:noProof/>
+            </w:rPr>
+            <w:instrText xml:space="preserve"> PAGEREF _Toc229826648 \h </w:instrText>
+          </w:r>
+          <w:r>
+            <w:rPr>
+              <w:noProof/>
+            </w:rPr>
+          </w:r>
+          <w:r>
+            <w:rPr>
+              <w:noProof/>
+            </w:rPr>
+            <w:fldChar w:fldCharType="separate"/>
+          </w:r>
+          <w:r>
+            <w:rPr>
+              <w:noProof/>
+            </w:rPr>
+            <w:t>8</w:t>
+          </w:r>
+          <w:r>
+            <w:rPr>
+              <w:noProof/>
+            </w:rPr>
+            <w:fldChar w:fldCharType="end"/>
+          </w:r>
+        </w:p>
+        <w:p>
+          <w:pPr>
+            <w:pStyle w:val="TM1"/>
+            <w:tabs>
+              <w:tab w:val="right" w:leader="dot" w:pos="9396"/>
+            </w:tabs>
+            <w:rPr>
+              <w:b w:val="0"/>
+              <w:noProof/>
+              <w:lang w:eastAsia="ja-JP"/>
+            </w:rPr>
+          </w:pPr>
+          <w:r>
+            <w:rPr>
+              <w:noProof/>
+            </w:rPr>
+            <w:t>Material setters</w:t>
+          </w:r>
+          <w:r>
+            <w:rPr>
+              <w:noProof/>
+            </w:rPr>
+            <w:tab/>
+          </w:r>
+          <w:r>
+            <w:rPr>
+              <w:noProof/>
+            </w:rPr>
+            <w:fldChar w:fldCharType="begin"/>
+          </w:r>
+          <w:r>
+            <w:rPr>
+              <w:noProof/>
+            </w:rPr>
+            <w:instrText xml:space="preserve"> PAGEREF _Toc229826649 \h </w:instrText>
+          </w:r>
+          <w:r>
+            <w:rPr>
+              <w:noProof/>
+            </w:rPr>
+          </w:r>
+          <w:r>
+            <w:rPr>
+              <w:noProof/>
+            </w:rPr>
+            <w:fldChar w:fldCharType="separate"/>
+          </w:r>
+          <w:r>
+            <w:rPr>
+              <w:noProof/>
+            </w:rPr>
+            <w:t>9</w:t>
+          </w:r>
+          <w:r>
+            <w:rPr>
+              <w:noProof/>
+            </w:rPr>
+            <w:fldChar w:fldCharType="end"/>
+          </w:r>
+        </w:p>
+        <w:p>
+          <w:pPr>
+            <w:pStyle w:val="TM1"/>
+            <w:tabs>
+              <w:tab w:val="right" w:leader="dot" w:pos="9396"/>
+            </w:tabs>
+            <w:rPr>
+              <w:b w:val="0"/>
+              <w:noProof/>
+              <w:lang w:eastAsia="ja-JP"/>
+            </w:rPr>
+          </w:pPr>
+          <w:r>
+            <w:rPr>
+              <w:noProof/>
+            </w:rPr>
             <w:t>Annex</w:t>
           </w:r>
           <w:r>
@@ -470,7 +707,7 @@
             <w:rPr>
               <w:noProof/>
             </w:rPr>
-            <w:instrText xml:space="preserve"> PAGEREF _Toc229650347 \h </w:instrText>
+            <w:instrText xml:space="preserve"> PAGEREF _Toc229826650 \h </w:instrText>
           </w:r>
           <w:r>
             <w:rPr>
@@ -487,7 +724,7 @@
             <w:rPr>
               <w:noProof/>
             </w:rPr>
-            <w:t>6</w:t>
+            <w:t>10</w:t>
           </w:r>
           <w:r>
             <w:rPr>
@@ -502,7 +739,6 @@
             <w:tabs>
               <w:tab w:val="right" w:leader="dot" w:pos="9396"/>
             </w:tabs>
-            <w:jc w:val="both"/>
             <w:rPr>
               <w:b w:val="0"/>
               <w:noProof/>
@@ -533,7 +769,7 @@
             <w:rPr>
               <w:noProof/>
             </w:rPr>
-            <w:instrText xml:space="preserve"> PAGEREF _Toc229650348 \h </w:instrText>
+            <w:instrText xml:space="preserve"> PAGEREF _Toc229826651 \h </w:instrText>
           </w:r>
           <w:r>
             <w:rPr>
@@ -550,7 +786,7 @@
             <w:rPr>
               <w:noProof/>
             </w:rPr>
-            <w:t>6</w:t>
+            <w:t>10</w:t>
           </w:r>
           <w:r>
             <w:rPr>
@@ -565,7 +801,6 @@
             <w:tabs>
               <w:tab w:val="right" w:leader="dot" w:pos="9396"/>
             </w:tabs>
-            <w:jc w:val="both"/>
             <w:rPr>
               <w:b w:val="0"/>
               <w:noProof/>
@@ -596,7 +831,7 @@
             <w:rPr>
               <w:noProof/>
             </w:rPr>
-            <w:instrText xml:space="preserve"> PAGEREF _Toc229650349 \h </w:instrText>
+            <w:instrText xml:space="preserve"> PAGEREF _Toc229826652 \h </w:instrText>
           </w:r>
           <w:r>
             <w:rPr>
@@ -613,7 +848,7 @@
             <w:rPr>
               <w:noProof/>
             </w:rPr>
-            <w:t>6</w:t>
+            <w:t>10</w:t>
           </w:r>
           <w:r>
             <w:rPr>
@@ -648,13 +883,62 @@
     <w:p>
       <w:pPr>
         <w:pStyle w:val="Titre1"/>
-        <w:jc w:val="both"/>
-      </w:pPr>
-      <w:bookmarkStart w:id="0" w:name="_Toc229650343"/>
+      </w:pPr>
+      <w:bookmarkStart w:id="0" w:name="_Toc229826642"/>
+      <w:r>
+        <w:t>Goal</w:t>
+      </w:r>
+      <w:bookmarkEnd w:id="0"/>
+    </w:p>
+    <w:p/>
+    <w:p>
+      <w:r>
+        <w:t>The goal is InfiniteObjects is to allow users to define dynamic world generator object without the need to predefine many variations manually. Variations are achieved through random number generators</w:t>
+      </w:r>
+      <w:r>
+        <w:t xml:space="preserve"> used by variables</w:t>
+      </w:r>
+      <w:r>
+        <w:t xml:space="preserve"> and expressions</w:t>
+      </w:r>
+      <w:r>
+        <w:t xml:space="preserve">. Building </w:t>
+      </w:r>
+      <w:r>
+        <w:t>a dynamic world generator object</w:t>
+      </w:r>
+      <w:r>
+        <w:t xml:space="preserve"> is </w:t>
+      </w:r>
+      <w:r>
+        <w:t>accomplished</w:t>
+      </w:r>
+      <w:r>
+        <w:t xml:space="preserve"> by assembling shapes.</w:t>
+      </w:r>
+      <w:r>
+        <w:t xml:space="preserve"> The user defines the positions and properties of the shape, as well as the materials to use when generating them by using the variables</w:t>
+      </w:r>
+      <w:r>
+        <w:t xml:space="preserve"> and expressions</w:t>
+      </w:r>
+      <w:r>
+        <w:t>. InfiniteObjects takes more of a programming approach to defining world generator objects, and although it is not a programming language, it does make heavy use of instructions and simple mathematics.</w:t>
+      </w:r>
+      <w:r>
+        <w:br w:type="page"/>
+      </w:r>
+    </w:p>
+    <w:p>
+      <w:pPr>
+        <w:pStyle w:val="Titre1"/>
+        <w:jc w:val="both"/>
+      </w:pPr>
+      <w:bookmarkStart w:id="1" w:name="_Toc229826643"/>
       <w:r>
         <w:t>Overview</w:t>
       </w:r>
-      <w:bookmarkEnd w:id="0"/>
+      <w:bookmarkEnd w:id="1"/>
     </w:p>
     <w:p>
       <w:pPr>
@@ -935,7 +1219,7 @@
         <w:pStyle w:val="Titre1"/>
         <w:jc w:val="both"/>
       </w:pPr>
-      <w:bookmarkStart w:id="1" w:name="_Toc229650344"/>
+      <w:bookmarkStart w:id="2" w:name="_Toc229826644"/>
       <w:proofErr w:type="gramStart"/>
       <w:r>
         <w:t>iWGO</w:t>
@@ -944,7 +1228,7 @@
       <w:r>
         <w:t xml:space="preserve"> configuration format</w:t>
       </w:r>
-      <w:bookmarkEnd w:id="1"/>
+      <w:bookmarkEnd w:id="2"/>
     </w:p>
     <w:p>
       <w:pPr>
@@ -1701,11 +1985,11 @@
         <w:pStyle w:val="Titre1"/>
         <w:jc w:val="both"/>
       </w:pPr>
-      <w:bookmarkStart w:id="2" w:name="_Toc229650345"/>
+      <w:bookmarkStart w:id="3" w:name="_Toc229826645"/>
       <w:r>
         <w:t>Expressions</w:t>
       </w:r>
-      <w:bookmarkEnd w:id="2"/>
+      <w:bookmarkEnd w:id="3"/>
     </w:p>
     <w:p>
       <w:pPr>
@@ -1759,7 +2043,13 @@
         <w:t>r calculation of random numbers</w:t>
       </w:r>
       <w:r>
-        <w:t xml:space="preserve"> and can only be used for generating a random integer or floating point number between a maximum and a minimum.</w:t>
+        <w:t xml:space="preserve"> </w:t>
+      </w:r>
+      <w:r>
+        <w:t>which</w:t>
+      </w:r>
+      <w:r>
+        <w:t xml:space="preserve"> can only be used for generating a random integer or floating point number between a maximum and a minimum.</w:t>
       </w:r>
     </w:p>
     <w:p>
@@ -1772,14 +2062,11 @@
         <w:pStyle w:val="Titre2"/>
         <w:jc w:val="both"/>
       </w:pPr>
-      <w:bookmarkStart w:id="3" w:name="_Toc229650346"/>
-      <w:r>
-        <w:t>Mathematical expression</w:t>
-      </w:r>
-      <w:bookmarkEnd w:id="3"/>
-      <w:r>
-        <w:t>s</w:t>
-      </w:r>
+      <w:bookmarkStart w:id="4" w:name="_Toc229826646"/>
+      <w:r>
+        <w:t>Mathematical expressions</w:t>
+      </w:r>
+      <w:bookmarkEnd w:id="4"/>
     </w:p>
     <w:p>
       <w:pPr>
@@ -3088,7 +3375,13 @@
       </w:r>
       <w:proofErr w:type="gramEnd"/>
       <w:r>
-        <w:t xml:space="preserve"> be noted as</w:t>
+        <w:t xml:space="preserve"> be </w:t>
+      </w:r>
+      <w:r>
+        <w:t>written</w:t>
+      </w:r>
+      <w:r>
+        <w:t xml:space="preserve"> as</w:t>
       </w:r>
     </w:p>
     <w:p>
@@ -3131,9 +3424,11 @@
         <w:pStyle w:val="Titre2"/>
         <w:jc w:val="both"/>
       </w:pPr>
+      <w:bookmarkStart w:id="5" w:name="_Toc229826647"/>
       <w:r>
         <w:t>Random number functions</w:t>
       </w:r>
+      <w:bookmarkEnd w:id="5"/>
     </w:p>
     <w:p>
       <w:pPr>
@@ -3161,8 +3456,6 @@
       <w:pPr>
         <w:jc w:val="both"/>
       </w:pPr>
-      <w:bookmarkStart w:id="4" w:name="_GoBack"/>
-      <w:bookmarkEnd w:id="4"/>
     </w:p>
     <w:tbl>
       <w:tblPr>
@@ -3386,13 +3679,2881 @@
     <w:p>
       <w:pPr>
         <w:pStyle w:val="Titre1"/>
-        <w:jc w:val="both"/>
-      </w:pPr>
-      <w:bookmarkStart w:id="5" w:name="_Toc229650347"/>
+      </w:pPr>
+      <w:bookmarkStart w:id="6" w:name="_Toc229826648"/>
+      <w:r>
+        <w:t>Variables</w:t>
+      </w:r>
+      <w:bookmarkEnd w:id="6"/>
+    </w:p>
+    <w:p/>
+    <w:p>
+      <w:r>
+        <w:t>Variables are named e</w:t>
+      </w:r>
+      <w:r>
+        <w:t xml:space="preserve">xpressions. They are defined </w:t>
+      </w:r>
+      <w:r>
+        <w:t>under the “variables” node at the root of the configuration.</w:t>
+      </w:r>
+      <w:r>
+        <w:t xml:space="preserve"> They are evaluated once per placement. Their purpose is to provide constant attributes for the specific iWGO being placed. For example: the height of a tree, the dimensions of a room or the total amount of ores in a vein. As these values are reevaluated during each placement, these properties will vary from object to object, creating dynamic WGOs without the need to define many variations manually.</w:t>
+      </w:r>
+      <w:r>
+        <w:t xml:space="preserve"> Defining a variable is very simple.</w:t>
+      </w:r>
+    </w:p>
+    <w:p/>
+    <w:p>
+      <w:proofErr w:type="gramStart"/>
+      <w:r>
+        <w:t>variables</w:t>
+      </w:r>
+      <w:proofErr w:type="gramEnd"/>
+      <w:r>
+        <w:t>:</w:t>
+      </w:r>
+    </w:p>
+    <w:p>
+      <w:pPr>
+        <w:ind w:left="708"/>
+      </w:pPr>
+      <w:r>
+        <w:t>[</w:t>
+      </w:r>
+      <w:proofErr w:type="gramStart"/>
+      <w:r>
+        <w:t>name</w:t>
+      </w:r>
+      <w:proofErr w:type="gramEnd"/>
+      <w:r>
+        <w:t>]: [expression]</w:t>
+      </w:r>
+    </w:p>
+    <w:p/>
+    <w:p>
+      <w:r>
+        <w:t>Example:</w:t>
+      </w:r>
+    </w:p>
+    <w:p/>
+    <w:p>
+      <w:proofErr w:type="gramStart"/>
+      <w:r>
+        <w:t>variables</w:t>
+      </w:r>
+      <w:proofErr w:type="gramEnd"/>
+      <w:r>
+        <w:t>:</w:t>
+      </w:r>
+    </w:p>
+    <w:p>
+      <w:pPr>
+        <w:ind w:left="708"/>
+      </w:pPr>
+      <w:proofErr w:type="spellStart"/>
+      <w:proofErr w:type="gramStart"/>
+      <w:r>
+        <w:t>towerHeight</w:t>
+      </w:r>
+      <w:proofErr w:type="spellEnd"/>
+      <w:proofErr w:type="gramEnd"/>
+      <w:r>
+        <w:t xml:space="preserve">: </w:t>
+      </w:r>
+      <w:proofErr w:type="spellStart"/>
+      <w:r>
+        <w:t>ranI</w:t>
+      </w:r>
+      <w:proofErr w:type="spellEnd"/>
+      <w:r>
+        <w:t>=7-11</w:t>
+      </w:r>
+    </w:p>
+    <w:p>
+      <w:pPr>
+        <w:ind w:left="708"/>
+      </w:pPr>
+      <w:proofErr w:type="spellStart"/>
+      <w:proofErr w:type="gramStart"/>
+      <w:r>
+        <w:t>roomAngle</w:t>
+      </w:r>
+      <w:proofErr w:type="spellEnd"/>
+      <w:proofErr w:type="gramEnd"/>
+      <w:r>
+        <w:t xml:space="preserve">: </w:t>
+      </w:r>
+      <w:proofErr w:type="spellStart"/>
+      <w:r>
+        <w:t>ranF</w:t>
+      </w:r>
+      <w:proofErr w:type="spellEnd"/>
+      <w:r>
+        <w:t>(0, 2) * PI</w:t>
+      </w:r>
+    </w:p>
+    <w:p>
+      <w:pPr>
+        <w:ind w:left="708"/>
+      </w:pPr>
+      <w:proofErr w:type="spellStart"/>
+      <w:proofErr w:type="gramStart"/>
+      <w:r>
+        <w:t>roomX</w:t>
+      </w:r>
+      <w:proofErr w:type="spellEnd"/>
+      <w:proofErr w:type="gramEnd"/>
+      <w:r>
+        <w:t xml:space="preserve">: </w:t>
+      </w:r>
+      <w:proofErr w:type="spellStart"/>
+      <w:r>
+        <w:t>cos</w:t>
+      </w:r>
+      <w:proofErr w:type="spellEnd"/>
+      <w:r>
+        <w:t>(</w:t>
+      </w:r>
+      <w:proofErr w:type="spellStart"/>
+      <w:r>
+        <w:t>roomAngle</w:t>
+      </w:r>
+      <w:proofErr w:type="spellEnd"/>
+      <w:r>
+        <w:t>) * 10</w:t>
+      </w:r>
+    </w:p>
+    <w:p>
+      <w:pPr>
+        <w:ind w:left="708"/>
+      </w:pPr>
+      <w:proofErr w:type="spellStart"/>
+      <w:proofErr w:type="gramStart"/>
+      <w:r>
+        <w:t>roomZ</w:t>
+      </w:r>
+      <w:proofErr w:type="spellEnd"/>
+      <w:proofErr w:type="gramEnd"/>
+      <w:r>
+        <w:t>: sin(</w:t>
+      </w:r>
+      <w:proofErr w:type="spellStart"/>
+      <w:r>
+        <w:t>roomAngle</w:t>
+      </w:r>
+      <w:proofErr w:type="spellEnd"/>
+      <w:r>
+        <w:t>) * 10</w:t>
+      </w:r>
+    </w:p>
+    <w:p/>
+    <w:p>
+      <w:r>
+        <w:t>This declared four variables: the height of a tower, the angle</w:t>
+      </w:r>
+      <w:r>
+        <w:t xml:space="preserve"> from the east direction of a room attached to the side of the tower, the position on x of the room and the position on z of the room. As you can see, variables can use mathematical expressions as well as random number functions. Variables depending on other variables must be defined after their dependency. Failing to do so will result in an iWGO loading error. The meaning of the three last values has been schematized bellow to clarify</w:t>
+      </w:r>
+      <w:r>
+        <w:t xml:space="preserve"> their meaning</w:t>
+      </w:r>
+      <w:r>
+        <w:t>s. Note that Camel Case has been used for the variable names. It is suggested, but not required.</w:t>
+      </w:r>
+    </w:p>
+    <w:p>
+      <w:pPr>
+        <w:rPr>
+          <w:rFonts w:asciiTheme="majorHAnsi" w:eastAsiaTheme="majorEastAsia" w:hAnsiTheme="majorHAnsi" w:cstheme="majorBidi"/>
+          <w:b/>
+          <w:bCs/>
+          <w:color w:val="345A8A" w:themeColor="accent1" w:themeShade="B5"/>
+          <w:sz w:val="32"/>
+          <w:szCs w:val="32"/>
+        </w:rPr>
+      </w:pPr>
+      <w:r>
+        <w:rPr>
+          <w:noProof/>
+          <w:lang w:val="fr-FR"/>
+        </w:rPr>
+        <mc:AlternateContent>
+          <mc:Choice Requires="wpg">
+            <w:drawing>
+              <wp:anchor distT="0" distB="0" distL="114300" distR="114300" simplePos="0" relativeHeight="251658240" behindDoc="0" locked="0" layoutInCell="1" allowOverlap="1" wp14:anchorId="0D4C6C51" wp14:editId="69D8F9C7">
+                <wp:simplePos x="0" y="0"/>
+                <wp:positionH relativeFrom="column">
+                  <wp:posOffset>1485900</wp:posOffset>
+                </wp:positionH>
+                <wp:positionV relativeFrom="paragraph">
+                  <wp:posOffset>364490</wp:posOffset>
+                </wp:positionV>
+                <wp:extent cx="3657600" cy="2411730"/>
+                <wp:effectExtent l="0" t="50800" r="0" b="1270"/>
+                <wp:wrapNone/>
+                <wp:docPr id="17" name="Grouper 17"/>
+                <wp:cNvGraphicFramePr/>
+                <a:graphic xmlns:a="http://schemas.openxmlformats.org/drawingml/2006/main">
+                  <a:graphicData uri="http://schemas.microsoft.com/office/word/2010/wordprocessingGroup">
+                    <wpg:wgp>
+                      <wpg:cNvGrpSpPr/>
+                      <wpg:grpSpPr>
+                        <a:xfrm>
+                          <a:off x="0" y="0"/>
+                          <a:ext cx="3657600" cy="2411730"/>
+                          <a:chOff x="0" y="0"/>
+                          <a:chExt cx="3657600" cy="2411730"/>
+                        </a:xfrm>
+                        <a:extLst>
+                          <a:ext uri="{0CCBE362-F206-4b92-989A-16890622DB6E}">
+                            <ma14:wrappingTextBoxFlag xmlns:ma14="http://schemas.microsoft.com/office/mac/drawingml/2011/main"/>
+                          </a:ext>
+                        </a:extLst>
+                      </wpg:grpSpPr>
+                      <wps:wsp>
+                        <wps:cNvPr id="5" name="Arc plein 5"/>
+                        <wps:cNvSpPr/>
+                        <wps:spPr>
+                          <a:xfrm rot="5400000">
+                            <a:off x="775970" y="835660"/>
+                            <a:ext cx="1191260" cy="1143000"/>
+                          </a:xfrm>
+                          <a:prstGeom prst="blockArc">
+                            <a:avLst>
+                              <a:gd name="adj1" fmla="val 6772967"/>
+                              <a:gd name="adj2" fmla="val 18122282"/>
+                              <a:gd name="adj3" fmla="val 1824"/>
+                            </a:avLst>
+                          </a:prstGeom>
+                          <a:solidFill>
+                            <a:srgbClr val="008000"/>
+                          </a:solidFill>
+                          <a:ln>
+                            <a:noFill/>
+                          </a:ln>
+                          <a:effectLst/>
+                        </wps:spPr>
+                        <wps:style>
+                          <a:lnRef idx="1">
+                            <a:schemeClr val="accent1"/>
+                          </a:lnRef>
+                          <a:fillRef idx="3">
+                            <a:schemeClr val="accent1"/>
+                          </a:fillRef>
+                          <a:effectRef idx="2">
+                            <a:schemeClr val="accent1"/>
+                          </a:effectRef>
+                          <a:fontRef idx="minor">
+                            <a:schemeClr val="lt1"/>
+                          </a:fontRef>
+                        </wps:style>
+                        <wps:bodyPr rot="0" spcFirstLastPara="0" vertOverflow="overflow" horzOverflow="overflow" vert="horz" wrap="square" lIns="91440" tIns="45720" rIns="91440" bIns="45720" numCol="1" spcCol="0" rtlCol="0" fromWordArt="0" anchor="ctr" anchorCtr="0" forceAA="0" compatLnSpc="1">
+                          <a:prstTxWarp prst="textNoShape">
+                            <a:avLst/>
+                          </a:prstTxWarp>
+                          <a:noAutofit/>
+                        </wps:bodyPr>
+                      </wps:wsp>
+                      <wpg:grpSp>
+                        <wpg:cNvPr id="16" name="Grouper 16"/>
+                        <wpg:cNvGrpSpPr/>
+                        <wpg:grpSpPr>
+                          <a:xfrm>
+                            <a:off x="0" y="0"/>
+                            <a:ext cx="3657600" cy="2411730"/>
+                            <a:chOff x="0" y="0"/>
+                            <a:chExt cx="3657600" cy="2411730"/>
+                          </a:xfrm>
+                        </wpg:grpSpPr>
+                        <wps:wsp>
+                          <wps:cNvPr id="15" name="Zone de texte 15"/>
+                          <wps:cNvSpPr txBox="1"/>
+                          <wps:spPr>
+                            <a:xfrm>
+                              <a:off x="731520" y="1691640"/>
+                              <a:ext cx="685800" cy="342900"/>
+                            </a:xfrm>
+                            <a:prstGeom prst="rect">
+                              <a:avLst/>
+                            </a:prstGeom>
+                            <a:noFill/>
+                            <a:ln>
+                              <a:noFill/>
+                            </a:ln>
+                            <a:effectLst/>
+                            <a:extLst>
+                              <a:ext uri="{C572A759-6A51-4108-AA02-DFA0A04FC94B}">
+                                <ma14:wrappingTextBoxFlag xmlns:ma14="http://schemas.microsoft.com/office/mac/drawingml/2011/main"/>
+                              </a:ext>
+                            </a:extLst>
+                          </wps:spPr>
+                          <wps:style>
+                            <a:lnRef idx="0">
+                              <a:schemeClr val="accent1"/>
+                            </a:lnRef>
+                            <a:fillRef idx="0">
+                              <a:schemeClr val="accent1"/>
+                            </a:fillRef>
+                            <a:effectRef idx="0">
+                              <a:schemeClr val="accent1"/>
+                            </a:effectRef>
+                            <a:fontRef idx="minor">
+                              <a:schemeClr val="dk1"/>
+                            </a:fontRef>
+                          </wps:style>
+                          <wps:txbx>
+                            <w:txbxContent>
+                              <w:p>
+                                <w:pPr>
+                                  <w:rPr>
+                                    <w:rFonts w:asciiTheme="majorHAnsi" w:hAnsiTheme="majorHAnsi"/>
+                                    <w:b/>
+                                    <w:color w:val="FF6600"/>
+                                  </w:rPr>
+                                </w:pPr>
+                                <w:proofErr w:type="spellStart"/>
+                                <w:proofErr w:type="gramStart"/>
+                                <w:r>
+                                  <w:rPr>
+                                    <w:rFonts w:asciiTheme="majorHAnsi" w:hAnsiTheme="majorHAnsi"/>
+                                    <w:b/>
+                                    <w:color w:val="FF6600"/>
+                                  </w:rPr>
+                                  <w:t>roomX</w:t>
+                                </w:r>
+                                <w:proofErr w:type="spellEnd"/>
+                                <w:proofErr w:type="gramEnd"/>
+                              </w:p>
+                            </w:txbxContent>
+                          </wps:txbx>
+                          <wps:bodyPr rot="0" spcFirstLastPara="0" vertOverflow="overflow" horzOverflow="overflow" vert="horz" wrap="square" lIns="91440" tIns="45720" rIns="91440" bIns="45720" numCol="1" spcCol="0" rtlCol="0" fromWordArt="0" anchor="t" anchorCtr="0" forceAA="0" compatLnSpc="1">
+                            <a:prstTxWarp prst="textNoShape">
+                              <a:avLst/>
+                            </a:prstTxWarp>
+                            <a:noAutofit/>
+                          </wps:bodyPr>
+                        </wps:wsp>
+                        <wps:wsp>
+                          <wps:cNvPr id="1" name="Ellipse 1"/>
+                          <wps:cNvSpPr/>
+                          <wps:spPr>
+                            <a:xfrm>
+                              <a:off x="914400" y="1268730"/>
+                              <a:ext cx="800100" cy="800100"/>
+                            </a:xfrm>
+                            <a:prstGeom prst="ellipse">
+                              <a:avLst/>
+                            </a:prstGeom>
+                            <a:noFill/>
+                            <a:ln w="19050">
+                              <a:solidFill>
+                                <a:schemeClr val="tx1"/>
+                              </a:solidFill>
+                            </a:ln>
+                            <a:effectLst/>
+                          </wps:spPr>
+                          <wps:style>
+                            <a:lnRef idx="1">
+                              <a:schemeClr val="accent1"/>
+                            </a:lnRef>
+                            <a:fillRef idx="3">
+                              <a:schemeClr val="accent1"/>
+                            </a:fillRef>
+                            <a:effectRef idx="2">
+                              <a:schemeClr val="accent1"/>
+                            </a:effectRef>
+                            <a:fontRef idx="minor">
+                              <a:schemeClr val="lt1"/>
+                            </a:fontRef>
+                          </wps:style>
+                          <wps:bodyPr rot="0" spcFirstLastPara="0" vertOverflow="overflow" horzOverflow="overflow" vert="horz" wrap="square" lIns="91440" tIns="45720" rIns="91440" bIns="45720" numCol="1" spcCol="0" rtlCol="0" fromWordArt="0" anchor="ctr" anchorCtr="0" forceAA="0" compatLnSpc="1">
+                            <a:prstTxWarp prst="textNoShape">
+                              <a:avLst/>
+                            </a:prstTxWarp>
+                            <a:noAutofit/>
+                          </wps:bodyPr>
+                        </wps:wsp>
+                        <wps:wsp>
+                          <wps:cNvPr id="2" name="Ellipse 2"/>
+                          <wps:cNvSpPr/>
+                          <wps:spPr>
+                            <a:xfrm>
+                              <a:off x="554355" y="882650"/>
+                              <a:ext cx="571500" cy="571500"/>
+                            </a:xfrm>
+                            <a:prstGeom prst="ellipse">
+                              <a:avLst/>
+                            </a:prstGeom>
+                            <a:noFill/>
+                            <a:ln w="19050">
+                              <a:solidFill>
+                                <a:schemeClr val="tx1"/>
+                              </a:solidFill>
+                            </a:ln>
+                            <a:effectLst/>
+                          </wps:spPr>
+                          <wps:style>
+                            <a:lnRef idx="1">
+                              <a:schemeClr val="accent1"/>
+                            </a:lnRef>
+                            <a:fillRef idx="3">
+                              <a:schemeClr val="accent1"/>
+                            </a:fillRef>
+                            <a:effectRef idx="2">
+                              <a:schemeClr val="accent1"/>
+                            </a:effectRef>
+                            <a:fontRef idx="minor">
+                              <a:schemeClr val="lt1"/>
+                            </a:fontRef>
+                          </wps:style>
+                          <wps:bodyPr rot="0" spcFirstLastPara="0" vertOverflow="overflow" horzOverflow="overflow" vert="horz" wrap="square" lIns="91440" tIns="45720" rIns="91440" bIns="45720" numCol="1" spcCol="0" rtlCol="0" fromWordArt="0" anchor="ctr" anchorCtr="0" forceAA="0" compatLnSpc="1">
+                            <a:prstTxWarp prst="textNoShape">
+                              <a:avLst/>
+                            </a:prstTxWarp>
+                            <a:noAutofit/>
+                          </wps:bodyPr>
+                        </wps:wsp>
+                        <wps:wsp>
+                          <wps:cNvPr id="3" name="Connecteur droit avec flèche 3"/>
+                          <wps:cNvCnPr/>
+                          <wps:spPr>
+                            <a:xfrm>
+                              <a:off x="1282700" y="1691640"/>
+                              <a:ext cx="2171700" cy="0"/>
+                            </a:xfrm>
+                            <a:prstGeom prst="straightConnector1">
+                              <a:avLst/>
+                            </a:prstGeom>
+                            <a:ln>
+                              <a:solidFill>
+                                <a:srgbClr val="FF0000"/>
+                              </a:solidFill>
+                              <a:tailEnd type="arrow"/>
+                            </a:ln>
+                            <a:effectLst/>
+                          </wps:spPr>
+                          <wps:style>
+                            <a:lnRef idx="2">
+                              <a:schemeClr val="accent1"/>
+                            </a:lnRef>
+                            <a:fillRef idx="0">
+                              <a:schemeClr val="accent1"/>
+                            </a:fillRef>
+                            <a:effectRef idx="1">
+                              <a:schemeClr val="accent1"/>
+                            </a:effectRef>
+                            <a:fontRef idx="minor">
+                              <a:schemeClr val="tx1"/>
+                            </a:fontRef>
+                          </wps:style>
+                          <wps:bodyPr/>
+                        </wps:wsp>
+                        <wps:wsp>
+                          <wps:cNvPr id="4" name="Connecteur droit avec flèche 4"/>
+                          <wps:cNvCnPr/>
+                          <wps:spPr>
+                            <a:xfrm flipH="1" flipV="1">
+                              <a:off x="1258570" y="0"/>
+                              <a:ext cx="19804" cy="1696323"/>
+                            </a:xfrm>
+                            <a:prstGeom prst="straightConnector1">
+                              <a:avLst/>
+                            </a:prstGeom>
+                            <a:ln>
+                              <a:solidFill>
+                                <a:srgbClr val="0000FF"/>
+                              </a:solidFill>
+                              <a:tailEnd type="arrow"/>
+                            </a:ln>
+                            <a:effectLst/>
+                          </wps:spPr>
+                          <wps:style>
+                            <a:lnRef idx="2">
+                              <a:schemeClr val="accent1"/>
+                            </a:lnRef>
+                            <a:fillRef idx="0">
+                              <a:schemeClr val="accent1"/>
+                            </a:fillRef>
+                            <a:effectRef idx="1">
+                              <a:schemeClr val="accent1"/>
+                            </a:effectRef>
+                            <a:fontRef idx="minor">
+                              <a:schemeClr val="tx1"/>
+                            </a:fontRef>
+                          </wps:style>
+                          <wps:bodyPr/>
+                        </wps:wsp>
+                        <wps:wsp>
+                          <wps:cNvPr id="6" name="Connecteur droit 6"/>
+                          <wps:cNvCnPr/>
+                          <wps:spPr>
+                            <a:xfrm flipH="1" flipV="1">
+                              <a:off x="853161" y="1175088"/>
+                              <a:ext cx="440109" cy="508830"/>
+                            </a:xfrm>
+                            <a:prstGeom prst="line">
+                              <a:avLst/>
+                            </a:prstGeom>
+                            <a:ln>
+                              <a:solidFill>
+                                <a:schemeClr val="bg1">
+                                  <a:lumMod val="50000"/>
+                                </a:schemeClr>
+                              </a:solidFill>
+                            </a:ln>
+                            <a:effectLst/>
+                          </wps:spPr>
+                          <wps:style>
+                            <a:lnRef idx="2">
+                              <a:schemeClr val="accent1"/>
+                            </a:lnRef>
+                            <a:fillRef idx="0">
+                              <a:schemeClr val="accent1"/>
+                            </a:fillRef>
+                            <a:effectRef idx="1">
+                              <a:schemeClr val="accent1"/>
+                            </a:effectRef>
+                            <a:fontRef idx="minor">
+                              <a:schemeClr val="tx1"/>
+                            </a:fontRef>
+                          </wps:style>
+                          <wps:bodyPr/>
+                        </wps:wsp>
+                        <wps:wsp>
+                          <wps:cNvPr id="7" name="Zone de texte 7"/>
+                          <wps:cNvSpPr txBox="1"/>
+                          <wps:spPr>
+                            <a:xfrm>
+                              <a:off x="1874734" y="925830"/>
+                              <a:ext cx="1028700" cy="342900"/>
+                            </a:xfrm>
+                            <a:prstGeom prst="rect">
+                              <a:avLst/>
+                            </a:prstGeom>
+                            <a:noFill/>
+                            <a:ln>
+                              <a:noFill/>
+                            </a:ln>
+                            <a:effectLst/>
+                            <a:extLst>
+                              <a:ext uri="{C572A759-6A51-4108-AA02-DFA0A04FC94B}">
+                                <ma14:wrappingTextBoxFlag xmlns:ma14="http://schemas.microsoft.com/office/mac/drawingml/2011/main"/>
+                              </a:ext>
+                            </a:extLst>
+                          </wps:spPr>
+                          <wps:style>
+                            <a:lnRef idx="0">
+                              <a:schemeClr val="accent1"/>
+                            </a:lnRef>
+                            <a:fillRef idx="0">
+                              <a:schemeClr val="accent1"/>
+                            </a:fillRef>
+                            <a:effectRef idx="0">
+                              <a:schemeClr val="accent1"/>
+                            </a:effectRef>
+                            <a:fontRef idx="minor">
+                              <a:schemeClr val="dk1"/>
+                            </a:fontRef>
+                          </wps:style>
+                          <wps:txbx>
+                            <w:txbxContent>
+                              <w:p>
+                                <w:pPr>
+                                  <w:rPr>
+                                    <w:rFonts w:asciiTheme="majorHAnsi" w:hAnsiTheme="majorHAnsi"/>
+                                    <w:b/>
+                                    <w:color w:val="008000"/>
+                                  </w:rPr>
+                                </w:pPr>
+                                <w:proofErr w:type="spellStart"/>
+                                <w:proofErr w:type="gramStart"/>
+                                <w:r>
+                                  <w:rPr>
+                                    <w:rFonts w:asciiTheme="majorHAnsi" w:hAnsiTheme="majorHAnsi"/>
+                                    <w:b/>
+                                    <w:color w:val="008000"/>
+                                  </w:rPr>
+                                  <w:t>roomAngle</w:t>
+                                </w:r>
+                                <w:proofErr w:type="spellEnd"/>
+                                <w:proofErr w:type="gramEnd"/>
+                              </w:p>
+                            </w:txbxContent>
+                          </wps:txbx>
+                          <wps:bodyPr rot="0" spcFirstLastPara="0" vertOverflow="overflow" horzOverflow="overflow" vert="horz" wrap="square" lIns="91440" tIns="45720" rIns="91440" bIns="45720" numCol="1" spcCol="0" rtlCol="0" fromWordArt="0" anchor="t" anchorCtr="0" forceAA="0" compatLnSpc="1">
+                            <a:prstTxWarp prst="textNoShape">
+                              <a:avLst/>
+                            </a:prstTxWarp>
+                            <a:noAutofit/>
+                          </wps:bodyPr>
+                        </wps:wsp>
+                        <wps:wsp>
+                          <wps:cNvPr id="8" name="Zone de texte 8"/>
+                          <wps:cNvSpPr txBox="1"/>
+                          <wps:spPr>
+                            <a:xfrm>
+                              <a:off x="2971800" y="1725930"/>
+                              <a:ext cx="685800" cy="266700"/>
+                            </a:xfrm>
+                            <a:prstGeom prst="rect">
+                              <a:avLst/>
+                            </a:prstGeom>
+                            <a:noFill/>
+                            <a:ln>
+                              <a:noFill/>
+                            </a:ln>
+                            <a:effectLst/>
+                            <a:extLst>
+                              <a:ext uri="{C572A759-6A51-4108-AA02-DFA0A04FC94B}">
+                                <ma14:wrappingTextBoxFlag xmlns:ma14="http://schemas.microsoft.com/office/mac/drawingml/2011/main"/>
+                              </a:ext>
+                            </a:extLst>
+                          </wps:spPr>
+                          <wps:style>
+                            <a:lnRef idx="0">
+                              <a:schemeClr val="accent1"/>
+                            </a:lnRef>
+                            <a:fillRef idx="0">
+                              <a:schemeClr val="accent1"/>
+                            </a:fillRef>
+                            <a:effectRef idx="0">
+                              <a:schemeClr val="accent1"/>
+                            </a:effectRef>
+                            <a:fontRef idx="minor">
+                              <a:schemeClr val="dk1"/>
+                            </a:fontRef>
+                          </wps:style>
+                          <wps:txbx>
+                            <w:txbxContent>
+                              <w:p>
+                                <w:pPr>
+                                  <w:rPr>
+                                    <w:rFonts w:asciiTheme="majorHAnsi" w:hAnsiTheme="majorHAnsi"/>
+                                    <w:b/>
+                                    <w:color w:val="FF0000"/>
+                                  </w:rPr>
+                                </w:pPr>
+                                <w:proofErr w:type="gramStart"/>
+                                <w:r>
+                                  <w:rPr>
+                                    <w:rFonts w:asciiTheme="majorHAnsi" w:hAnsiTheme="majorHAnsi"/>
+                                    <w:b/>
+                                    <w:color w:val="FF0000"/>
+                                  </w:rPr>
+                                  <w:t>x</w:t>
+                                </w:r>
+                                <w:proofErr w:type="gramEnd"/>
+                                <w:r>
+                                  <w:rPr>
+                                    <w:rFonts w:asciiTheme="majorHAnsi" w:hAnsiTheme="majorHAnsi"/>
+                                    <w:b/>
+                                    <w:color w:val="FF0000"/>
+                                  </w:rPr>
+                                  <w:t xml:space="preserve"> (East)</w:t>
+                                </w:r>
+                              </w:p>
+                            </w:txbxContent>
+                          </wps:txbx>
+                          <wps:bodyPr rot="0" spcFirstLastPara="0" vertOverflow="overflow" horzOverflow="overflow" vert="horz" wrap="square" lIns="91440" tIns="45720" rIns="91440" bIns="45720" numCol="1" spcCol="0" rtlCol="0" fromWordArt="0" anchor="t" anchorCtr="0" forceAA="0" compatLnSpc="1">
+                            <a:prstTxWarp prst="textNoShape">
+                              <a:avLst/>
+                            </a:prstTxWarp>
+                            <a:noAutofit/>
+                          </wps:bodyPr>
+                        </wps:wsp>
+                        <wps:wsp>
+                          <wps:cNvPr id="9" name="Zone de texte 9"/>
+                          <wps:cNvSpPr txBox="1"/>
+                          <wps:spPr>
+                            <a:xfrm>
+                              <a:off x="956945" y="125730"/>
+                              <a:ext cx="342900" cy="342900"/>
+                            </a:xfrm>
+                            <a:prstGeom prst="rect">
+                              <a:avLst/>
+                            </a:prstGeom>
+                            <a:noFill/>
+                            <a:ln>
+                              <a:noFill/>
+                            </a:ln>
+                            <a:effectLst/>
+                            <a:extLst>
+                              <a:ext uri="{C572A759-6A51-4108-AA02-DFA0A04FC94B}">
+                                <ma14:wrappingTextBoxFlag xmlns:ma14="http://schemas.microsoft.com/office/mac/drawingml/2011/main"/>
+                              </a:ext>
+                            </a:extLst>
+                          </wps:spPr>
+                          <wps:style>
+                            <a:lnRef idx="0">
+                              <a:schemeClr val="accent1"/>
+                            </a:lnRef>
+                            <a:fillRef idx="0">
+                              <a:schemeClr val="accent1"/>
+                            </a:fillRef>
+                            <a:effectRef idx="0">
+                              <a:schemeClr val="accent1"/>
+                            </a:effectRef>
+                            <a:fontRef idx="minor">
+                              <a:schemeClr val="dk1"/>
+                            </a:fontRef>
+                          </wps:style>
+                          <wps:txbx>
+                            <w:txbxContent>
+                              <w:p>
+                                <w:pPr>
+                                  <w:rPr>
+                                    <w:rFonts w:asciiTheme="majorHAnsi" w:hAnsiTheme="majorHAnsi"/>
+                                    <w:b/>
+                                    <w:color w:val="0000FF"/>
+                                  </w:rPr>
+                                </w:pPr>
+                                <w:proofErr w:type="gramStart"/>
+                                <w:r>
+                                  <w:rPr>
+                                    <w:rFonts w:asciiTheme="majorHAnsi" w:hAnsiTheme="majorHAnsi"/>
+                                    <w:b/>
+                                    <w:color w:val="0000FF"/>
+                                  </w:rPr>
+                                  <w:t>z</w:t>
+                                </w:r>
+                                <w:proofErr w:type="gramEnd"/>
+                              </w:p>
+                            </w:txbxContent>
+                          </wps:txbx>
+                          <wps:bodyPr rot="0" spcFirstLastPara="0" vertOverflow="overflow" horzOverflow="overflow" vert="horz" wrap="square" lIns="91440" tIns="45720" rIns="91440" bIns="45720" numCol="1" spcCol="0" rtlCol="0" fromWordArt="0" anchor="t" anchorCtr="0" forceAA="0" compatLnSpc="1">
+                            <a:prstTxWarp prst="textNoShape">
+                              <a:avLst/>
+                            </a:prstTxWarp>
+                            <a:noAutofit/>
+                          </wps:bodyPr>
+                        </wps:wsp>
+                        <wps:wsp>
+                          <wps:cNvPr id="10" name="Zone de texte 10"/>
+                          <wps:cNvSpPr txBox="1"/>
+                          <wps:spPr>
+                            <a:xfrm>
+                              <a:off x="1028700" y="2068830"/>
+                              <a:ext cx="685800" cy="342900"/>
+                            </a:xfrm>
+                            <a:prstGeom prst="rect">
+                              <a:avLst/>
+                            </a:prstGeom>
+                            <a:noFill/>
+                            <a:ln>
+                              <a:noFill/>
+                            </a:ln>
+                            <a:effectLst/>
+                            <a:extLst>
+                              <a:ext uri="{C572A759-6A51-4108-AA02-DFA0A04FC94B}">
+                                <ma14:wrappingTextBoxFlag xmlns:ma14="http://schemas.microsoft.com/office/mac/drawingml/2011/main"/>
+                              </a:ext>
+                            </a:extLst>
+                          </wps:spPr>
+                          <wps:style>
+                            <a:lnRef idx="0">
+                              <a:schemeClr val="accent1"/>
+                            </a:lnRef>
+                            <a:fillRef idx="0">
+                              <a:schemeClr val="accent1"/>
+                            </a:fillRef>
+                            <a:effectRef idx="0">
+                              <a:schemeClr val="accent1"/>
+                            </a:effectRef>
+                            <a:fontRef idx="minor">
+                              <a:schemeClr val="dk1"/>
+                            </a:fontRef>
+                          </wps:style>
+                          <wps:txbx>
+                            <w:txbxContent>
+                              <w:p>
+                                <w:pPr>
+                                  <w:rPr>
+                                    <w:rFonts w:asciiTheme="majorHAnsi" w:hAnsiTheme="majorHAnsi"/>
+                                    <w:b/>
+                                  </w:rPr>
+                                </w:pPr>
+                                <w:proofErr w:type="gramStart"/>
+                                <w:r>
+                                  <w:rPr>
+                                    <w:rFonts w:asciiTheme="majorHAnsi" w:hAnsiTheme="majorHAnsi"/>
+                                    <w:b/>
+                                  </w:rPr>
+                                  <w:t>tower</w:t>
+                                </w:r>
+                                <w:proofErr w:type="gramEnd"/>
+                              </w:p>
+                            </w:txbxContent>
+                          </wps:txbx>
+                          <wps:bodyPr rot="0" spcFirstLastPara="0" vertOverflow="overflow" horzOverflow="overflow" vert="horz" wrap="square" lIns="91440" tIns="45720" rIns="91440" bIns="45720" numCol="1" spcCol="0" rtlCol="0" fromWordArt="0" anchor="t" anchorCtr="0" forceAA="0" compatLnSpc="1">
+                            <a:prstTxWarp prst="textNoShape">
+                              <a:avLst/>
+                            </a:prstTxWarp>
+                            <a:noAutofit/>
+                          </wps:bodyPr>
+                        </wps:wsp>
+                        <wps:wsp>
+                          <wps:cNvPr id="11" name="Zone de texte 11"/>
+                          <wps:cNvSpPr txBox="1"/>
+                          <wps:spPr>
+                            <a:xfrm>
+                              <a:off x="0" y="1040130"/>
+                              <a:ext cx="685800" cy="342900"/>
+                            </a:xfrm>
+                            <a:prstGeom prst="rect">
+                              <a:avLst/>
+                            </a:prstGeom>
+                            <a:noFill/>
+                            <a:ln>
+                              <a:noFill/>
+                            </a:ln>
+                            <a:effectLst/>
+                            <a:extLst>
+                              <a:ext uri="{C572A759-6A51-4108-AA02-DFA0A04FC94B}">
+                                <ma14:wrappingTextBoxFlag xmlns:ma14="http://schemas.microsoft.com/office/mac/drawingml/2011/main"/>
+                              </a:ext>
+                            </a:extLst>
+                          </wps:spPr>
+                          <wps:style>
+                            <a:lnRef idx="0">
+                              <a:schemeClr val="accent1"/>
+                            </a:lnRef>
+                            <a:fillRef idx="0">
+                              <a:schemeClr val="accent1"/>
+                            </a:fillRef>
+                            <a:effectRef idx="0">
+                              <a:schemeClr val="accent1"/>
+                            </a:effectRef>
+                            <a:fontRef idx="minor">
+                              <a:schemeClr val="dk1"/>
+                            </a:fontRef>
+                          </wps:style>
+                          <wps:txbx>
+                            <w:txbxContent>
+                              <w:p>
+                                <w:pPr>
+                                  <w:rPr>
+                                    <w:rFonts w:asciiTheme="majorHAnsi" w:hAnsiTheme="majorHAnsi"/>
+                                    <w:b/>
+                                  </w:rPr>
+                                </w:pPr>
+                                <w:proofErr w:type="gramStart"/>
+                                <w:r>
+                                  <w:rPr>
+                                    <w:rFonts w:asciiTheme="majorHAnsi" w:hAnsiTheme="majorHAnsi"/>
+                                    <w:b/>
+                                  </w:rPr>
+                                  <w:t>room</w:t>
+                                </w:r>
+                                <w:proofErr w:type="gramEnd"/>
+                              </w:p>
+                            </w:txbxContent>
+                          </wps:txbx>
+                          <wps:bodyPr rot="0" spcFirstLastPara="0" vertOverflow="overflow" horzOverflow="overflow" vert="horz" wrap="square" lIns="91440" tIns="45720" rIns="91440" bIns="45720" numCol="1" spcCol="0" rtlCol="0" fromWordArt="0" anchor="t" anchorCtr="0" forceAA="0" compatLnSpc="1">
+                            <a:prstTxWarp prst="textNoShape">
+                              <a:avLst/>
+                            </a:prstTxWarp>
+                            <a:noAutofit/>
+                          </wps:bodyPr>
+                        </wps:wsp>
+                        <wps:wsp>
+                          <wps:cNvPr id="12" name="Connecteur droit 12"/>
+                          <wps:cNvCnPr/>
+                          <wps:spPr>
+                            <a:xfrm flipH="1">
+                              <a:off x="848360" y="1699260"/>
+                              <a:ext cx="417302" cy="10295"/>
+                            </a:xfrm>
+                            <a:prstGeom prst="line">
+                              <a:avLst/>
+                            </a:prstGeom>
+                            <a:ln>
+                              <a:solidFill>
+                                <a:srgbClr val="FF6600"/>
+                              </a:solidFill>
+                              <a:prstDash val="dash"/>
+                            </a:ln>
+                            <a:effectLst/>
+                          </wps:spPr>
+                          <wps:style>
+                            <a:lnRef idx="2">
+                              <a:schemeClr val="accent1"/>
+                            </a:lnRef>
+                            <a:fillRef idx="0">
+                              <a:schemeClr val="accent1"/>
+                            </a:fillRef>
+                            <a:effectRef idx="1">
+                              <a:schemeClr val="accent1"/>
+                            </a:effectRef>
+                            <a:fontRef idx="minor">
+                              <a:schemeClr val="tx1"/>
+                            </a:fontRef>
+                          </wps:style>
+                          <wps:bodyPr/>
+                        </wps:wsp>
+                        <wps:wsp>
+                          <wps:cNvPr id="13" name="Connecteur droit 13"/>
+                          <wps:cNvCnPr/>
+                          <wps:spPr>
+                            <a:xfrm>
+                              <a:off x="861695" y="1174115"/>
+                              <a:ext cx="4285" cy="552533"/>
+                            </a:xfrm>
+                            <a:prstGeom prst="line">
+                              <a:avLst/>
+                            </a:prstGeom>
+                            <a:ln>
+                              <a:solidFill>
+                                <a:srgbClr val="3366FF"/>
+                              </a:solidFill>
+                              <a:prstDash val="dash"/>
+                            </a:ln>
+                            <a:effectLst/>
+                          </wps:spPr>
+                          <wps:style>
+                            <a:lnRef idx="2">
+                              <a:schemeClr val="accent1"/>
+                            </a:lnRef>
+                            <a:fillRef idx="0">
+                              <a:schemeClr val="accent1"/>
+                            </a:fillRef>
+                            <a:effectRef idx="1">
+                              <a:schemeClr val="accent1"/>
+                            </a:effectRef>
+                            <a:fontRef idx="minor">
+                              <a:schemeClr val="tx1"/>
+                            </a:fontRef>
+                          </wps:style>
+                          <wps:bodyPr/>
+                        </wps:wsp>
+                        <wps:wsp>
+                          <wps:cNvPr id="14" name="Zone de texte 14"/>
+                          <wps:cNvSpPr txBox="1"/>
+                          <wps:spPr>
+                            <a:xfrm>
+                              <a:off x="216191" y="1364828"/>
+                              <a:ext cx="685800" cy="342900"/>
+                            </a:xfrm>
+                            <a:prstGeom prst="rect">
+                              <a:avLst/>
+                            </a:prstGeom>
+                            <a:noFill/>
+                            <a:ln>
+                              <a:noFill/>
+                            </a:ln>
+                            <a:effectLst/>
+                            <a:extLst>
+                              <a:ext uri="{C572A759-6A51-4108-AA02-DFA0A04FC94B}">
+                                <ma14:wrappingTextBoxFlag xmlns:ma14="http://schemas.microsoft.com/office/mac/drawingml/2011/main"/>
+                              </a:ext>
+                            </a:extLst>
+                          </wps:spPr>
+                          <wps:style>
+                            <a:lnRef idx="0">
+                              <a:schemeClr val="accent1"/>
+                            </a:lnRef>
+                            <a:fillRef idx="0">
+                              <a:schemeClr val="accent1"/>
+                            </a:fillRef>
+                            <a:effectRef idx="0">
+                              <a:schemeClr val="accent1"/>
+                            </a:effectRef>
+                            <a:fontRef idx="minor">
+                              <a:schemeClr val="dk1"/>
+                            </a:fontRef>
+                          </wps:style>
+                          <wps:txbx>
+                            <w:txbxContent>
+                              <w:p>
+                                <w:pPr>
+                                  <w:rPr>
+                                    <w:rFonts w:asciiTheme="majorHAnsi" w:hAnsiTheme="majorHAnsi"/>
+                                    <w:b/>
+                                    <w:color w:val="3366FF"/>
+                                  </w:rPr>
+                                </w:pPr>
+                                <w:proofErr w:type="spellStart"/>
+                                <w:proofErr w:type="gramStart"/>
+                                <w:r>
+                                  <w:rPr>
+                                    <w:rFonts w:asciiTheme="majorHAnsi" w:hAnsiTheme="majorHAnsi"/>
+                                    <w:b/>
+                                    <w:color w:val="3366FF"/>
+                                  </w:rPr>
+                                  <w:t>roomZ</w:t>
+                                </w:r>
+                                <w:proofErr w:type="spellEnd"/>
+                                <w:proofErr w:type="gramEnd"/>
+                              </w:p>
+                            </w:txbxContent>
+                          </wps:txbx>
+                          <wps:bodyPr rot="0" spcFirstLastPara="0" vertOverflow="overflow" horzOverflow="overflow" vert="horz" wrap="square" lIns="91440" tIns="45720" rIns="91440" bIns="45720" numCol="1" spcCol="0" rtlCol="0" fromWordArt="0" anchor="t" anchorCtr="0" forceAA="0" compatLnSpc="1">
+                            <a:prstTxWarp prst="textNoShape">
+                              <a:avLst/>
+                            </a:prstTxWarp>
+                            <a:noAutofit/>
+                          </wps:bodyPr>
+                        </wps:wsp>
+                      </wpg:grpSp>
+                    </wpg:wgp>
+                  </a:graphicData>
+                </a:graphic>
+                <wp14:sizeRelH relativeFrom="page">
+                  <wp14:pctWidth>0</wp14:pctWidth>
+                </wp14:sizeRelH>
+                <wp14:sizeRelV relativeFrom="page">
+                  <wp14:pctHeight>0</wp14:pctHeight>
+                </wp14:sizeRelV>
+              </wp:anchor>
+            </w:drawing>
+          </mc:Choice>
+          <mc:Fallback>
+            <w:pict>
+              <v:group id="Grouper 17" o:spid="_x0000_s1026" style="position:absolute;margin-left:117pt;margin-top:28.7pt;width:4in;height:189.9pt;z-index:251658240" coordsize="3657600,2411730" o:gfxdata="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">
+                <v:shape id="Arc plein 5" o:spid="_x0000_s1027" style="position:absolute;left:775970;top:835660;width:1191260;height:1143000;rotation:90;visibility:visible;mso-wrap-style:square;v-text-anchor:middle" coordsize="1191260,1143000" o:gfxdata="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" path="m372058,1101213c161966,1019580,18372,830608,1627,613719,-15268,394887,99914,186097,298015,76456,485437,-27275,716746,-25329,902244,81539l891179,99220c712338,-3498,489455,-5369,308763,94332,117383,199930,6083,401240,22423,612241,38613,821299,177304,1003417,380167,1082000l372058,1101213xe" fillcolor="green" stroked="f">
+                  <v:path arrowok="t" o:connecttype="custom" o:connectlocs="372058,1101213;1627,613719;298015,76456;902244,81539;891179,99220;308763,94332;22423,612241;380167,1082000;372058,1101213" o:connectangles="0,0,0,0,0,0,0,0,0"/>
+                </v:shape>
+                <v:group id="Grouper 16" o:spid="_x0000_s1028" style="position:absolute;width:3657600;height:2411730" coordsize="3657600,2411730" o:gfxdata="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">
+                  <v:shapetype id="_x0000_t202" coordsize="21600,21600" o:spt="202" path="m0,0l0,21600,21600,21600,21600,0xe">
+                    <v:stroke joinstyle="miter"/>
+                    <v:path gradientshapeok="t" o:connecttype="rect"/>
+                  </v:shapetype>
+                  <v:shape id="Zone de texte 15" o:spid="_x0000_s1029" type="#_x0000_t202" style="position:absolute;left:731520;top:1691640;width:685800;height:342900;visibility:visible;mso-wrap-style:square;v-text-anchor:top" o:gfxdata="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" filled="f" stroked="f">
+                    <v:textbox>
+                      <w:txbxContent>
+                        <w:p>
+                          <w:pPr>
+                            <w:rPr>
+                              <w:rFonts w:asciiTheme="majorHAnsi" w:hAnsiTheme="majorHAnsi"/>
+                              <w:b/>
+                              <w:color w:val="FF6600"/>
+                            </w:rPr>
+                          </w:pPr>
+                          <w:proofErr w:type="spellStart"/>
+                          <w:proofErr w:type="gramStart"/>
+                          <w:r>
+                            <w:rPr>
+                              <w:rFonts w:asciiTheme="majorHAnsi" w:hAnsiTheme="majorHAnsi"/>
+                              <w:b/>
+                              <w:color w:val="FF6600"/>
+                            </w:rPr>
+                            <w:t>roomX</w:t>
+                          </w:r>
+                          <w:proofErr w:type="spellEnd"/>
+                          <w:proofErr w:type="gramEnd"/>
+                        </w:p>
+                      </w:txbxContent>
+                    </v:textbox>
+                  </v:shape>
+                  <v:oval id="Ellipse 1" o:spid="_x0000_s1030" style="position:absolute;left:914400;top:1268730;width:800100;height:800100;visibility:visible;mso-wrap-style:square;v-text-anchor:middle" o:gfxdata="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" filled="f" strokecolor="black [3213]" strokeweight="1.5pt"/>
+                  <v:oval id="Ellipse 2" o:spid="_x0000_s1031" style="position:absolute;left:554355;top:882650;width:571500;height:571500;visibility:visible;mso-wrap-style:square;v-text-anchor:middle" o:gfxdata="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" filled="f" strokecolor="black [3213]" strokeweight="1.5pt"/>
+                  <v:shapetype id="_x0000_t32" coordsize="21600,21600" o:spt="32" o:oned="t" path="m0,0l21600,21600e" filled="f">
+                    <v:path arrowok="t" fillok="f" o:connecttype="none"/>
+                    <o:lock v:ext="edit" shapetype="t"/>
+                  </v:shapetype>
+                  <v:shape id="Connecteur droit avec flèche 3" o:spid="_x0000_s1032" type="#_x0000_t32" style="position:absolute;left:1282700;top:1691640;width:2171700;height:0;visibility:visible;mso-wrap-style:square" o:connectortype="straight" o:gfxdata="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" strokecolor="red" strokeweight="2pt">
+                    <v:stroke endarrow="open"/>
+                  </v:shape>
+                  <v:shape id="Connecteur droit avec flèche 4" o:spid="_x0000_s1033" type="#_x0000_t32" style="position:absolute;left:1258570;width:19804;height:1696323;flip:x y;visibility:visible;mso-wrap-style:square" o:connectortype="straight" o:gfxdata="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" strokecolor="blue" strokeweight="2pt">
+                    <v:stroke endarrow="open"/>
+                  </v:shape>
+                  <v:line id="Connecteur droit 6" o:spid="_x0000_s1034" style="position:absolute;flip:x y;visibility:visible;mso-wrap-style:square" from="853161,1175088" to="1293270,1683918" o:connectortype="straight" o:gfxdata="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" strokecolor="#7f7f7f [1612]" strokeweight="2pt"/>
+                  <v:shape id="Zone de texte 7" o:spid="_x0000_s1035" type="#_x0000_t202" style="position:absolute;left:1874734;top:925830;width:1028700;height:342900;visibility:visible;mso-wrap-style:square;v-text-anchor:top" o:gfxdata="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" filled="f" stroked="f">
+                    <v:textbox>
+                      <w:txbxContent>
+                        <w:p>
+                          <w:pPr>
+                            <w:rPr>
+                              <w:rFonts w:asciiTheme="majorHAnsi" w:hAnsiTheme="majorHAnsi"/>
+                              <w:b/>
+                              <w:color w:val="008000"/>
+                            </w:rPr>
+                          </w:pPr>
+                          <w:proofErr w:type="spellStart"/>
+                          <w:proofErr w:type="gramStart"/>
+                          <w:r>
+                            <w:rPr>
+                              <w:rFonts w:asciiTheme="majorHAnsi" w:hAnsiTheme="majorHAnsi"/>
+                              <w:b/>
+                              <w:color w:val="008000"/>
+                            </w:rPr>
+                            <w:t>roomAngle</w:t>
+                          </w:r>
+                          <w:proofErr w:type="spellEnd"/>
+                          <w:proofErr w:type="gramEnd"/>
+                        </w:p>
+                      </w:txbxContent>
+                    </v:textbox>
+                  </v:shape>
+                  <v:shape id="Zone de texte 8" o:spid="_x0000_s1036" type="#_x0000_t202" style="position:absolute;left:2971800;top:1725930;width:685800;height:266700;visibility:visible;mso-wrap-style:square;v-text-anchor:top" o:gfxdata="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" filled="f" stroked="f">
+                    <v:textbox>
+                      <w:txbxContent>
+                        <w:p>
+                          <w:pPr>
+                            <w:rPr>
+                              <w:rFonts w:asciiTheme="majorHAnsi" w:hAnsiTheme="majorHAnsi"/>
+                              <w:b/>
+                              <w:color w:val="FF0000"/>
+                            </w:rPr>
+                          </w:pPr>
+                          <w:proofErr w:type="gramStart"/>
+                          <w:r>
+                            <w:rPr>
+                              <w:rFonts w:asciiTheme="majorHAnsi" w:hAnsiTheme="majorHAnsi"/>
+                              <w:b/>
+                              <w:color w:val="FF0000"/>
+                            </w:rPr>
+                            <w:t>x</w:t>
+                          </w:r>
+                          <w:proofErr w:type="gramEnd"/>
+                          <w:r>
+                            <w:rPr>
+                              <w:rFonts w:asciiTheme="majorHAnsi" w:hAnsiTheme="majorHAnsi"/>
+                              <w:b/>
+                              <w:color w:val="FF0000"/>
+                            </w:rPr>
+                            <w:t xml:space="preserve"> (East)</w:t>
+                          </w:r>
+                        </w:p>
+                      </w:txbxContent>
+                    </v:textbox>
+                  </v:shape>
+                  <v:shape id="Zone de texte 9" o:spid="_x0000_s1037" type="#_x0000_t202" style="position:absolute;left:956945;top:125730;width:342900;height:342900;visibility:visible;mso-wrap-style:square;v-text-anchor:top" o:gfxdata="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" filled="f" stroked="f">
+                    <v:textbox>
+                      <w:txbxContent>
+                        <w:p>
+                          <w:pPr>
+                            <w:rPr>
+                              <w:rFonts w:asciiTheme="majorHAnsi" w:hAnsiTheme="majorHAnsi"/>
+                              <w:b/>
+                              <w:color w:val="0000FF"/>
+                            </w:rPr>
+                          </w:pPr>
+                          <w:proofErr w:type="gramStart"/>
+                          <w:r>
+                            <w:rPr>
+                              <w:rFonts w:asciiTheme="majorHAnsi" w:hAnsiTheme="majorHAnsi"/>
+                              <w:b/>
+                              <w:color w:val="0000FF"/>
+                            </w:rPr>
+                            <w:t>z</w:t>
+                          </w:r>
+                          <w:proofErr w:type="gramEnd"/>
+                        </w:p>
+                      </w:txbxContent>
+                    </v:textbox>
+                  </v:shape>
+                  <v:shape id="Zone de texte 10" o:spid="_x0000_s1038" type="#_x0000_t202" style="position:absolute;left:1028700;top:2068830;width:685800;height:342900;visibility:visible;mso-wrap-style:square;v-text-anchor:top" o:gfxdata="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" filled="f" stroked="f">
+                    <v:textbox>
+                      <w:txbxContent>
+                        <w:p>
+                          <w:pPr>
+                            <w:rPr>
+                              <w:rFonts w:asciiTheme="majorHAnsi" w:hAnsiTheme="majorHAnsi"/>
+                              <w:b/>
+                            </w:rPr>
+                          </w:pPr>
+                          <w:proofErr w:type="gramStart"/>
+                          <w:r>
+                            <w:rPr>
+                              <w:rFonts w:asciiTheme="majorHAnsi" w:hAnsiTheme="majorHAnsi"/>
+                              <w:b/>
+                            </w:rPr>
+                            <w:t>tower</w:t>
+                          </w:r>
+                          <w:proofErr w:type="gramEnd"/>
+                        </w:p>
+                      </w:txbxContent>
+                    </v:textbox>
+                  </v:shape>
+                  <v:shape id="Zone de texte 11" o:spid="_x0000_s1039" type="#_x0000_t202" style="position:absolute;top:1040130;width:685800;height:342900;visibility:visible;mso-wrap-style:square;v-text-anchor:top" o:gfxdata="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" filled="f" stroked="f">
+                    <v:textbox>
+                      <w:txbxContent>
+                        <w:p>
+                          <w:pPr>
+                            <w:rPr>
+                              <w:rFonts w:asciiTheme="majorHAnsi" w:hAnsiTheme="majorHAnsi"/>
+                              <w:b/>
+                            </w:rPr>
+                          </w:pPr>
+                          <w:proofErr w:type="gramStart"/>
+                          <w:r>
+                            <w:rPr>
+                              <w:rFonts w:asciiTheme="majorHAnsi" w:hAnsiTheme="majorHAnsi"/>
+                              <w:b/>
+                            </w:rPr>
+                            <w:t>room</w:t>
+                          </w:r>
+                          <w:proofErr w:type="gramEnd"/>
+                        </w:p>
+                      </w:txbxContent>
+                    </v:textbox>
+                  </v:shape>
+                  <v:line id="Connecteur droit 12" o:spid="_x0000_s1040" style="position:absolute;flip:x;visibility:visible;mso-wrap-style:square" from="848360,1699260" to="1265662,1709555" o:connectortype="straight" o:gfxdata="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" strokecolor="#f60" strokeweight="2pt">
+                    <v:stroke dashstyle="dash"/>
+                  </v:line>
+                  <v:line id="Connecteur droit 13" o:spid="_x0000_s1041" style="position:absolute;visibility:visible;mso-wrap-style:square" from="861695,1174115" to="865980,1726648" o:connectortype="straight" o:gfxdata="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" strokecolor="#36f" strokeweight="2pt">
+                    <v:stroke dashstyle="dash"/>
+                  </v:line>
+                  <v:shape id="Zone de texte 14" o:spid="_x0000_s1042" type="#_x0000_t202" style="position:absolute;left:216191;top:1364828;width:685800;height:342900;visibility:visible;mso-wrap-style:square;v-text-anchor:top" o:gfxdata="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" filled="f" stroked="f">
+                    <v:textbox>
+                      <w:txbxContent>
+                        <w:p>
+                          <w:pPr>
+                            <w:rPr>
+                              <w:rFonts w:asciiTheme="majorHAnsi" w:hAnsiTheme="majorHAnsi"/>
+                              <w:b/>
+                              <w:color w:val="3366FF"/>
+                            </w:rPr>
+                          </w:pPr>
+                          <w:proofErr w:type="spellStart"/>
+                          <w:proofErr w:type="gramStart"/>
+                          <w:r>
+                            <w:rPr>
+                              <w:rFonts w:asciiTheme="majorHAnsi" w:hAnsiTheme="majorHAnsi"/>
+                              <w:b/>
+                              <w:color w:val="3366FF"/>
+                            </w:rPr>
+                            <w:t>roomZ</w:t>
+                          </w:r>
+                          <w:proofErr w:type="spellEnd"/>
+                          <w:proofErr w:type="gramEnd"/>
+                        </w:p>
+                      </w:txbxContent>
+                    </v:textbox>
+                  </v:shape>
+                </v:group>
+              </v:group>
+            </w:pict>
+          </mc:Fallback>
+        </mc:AlternateContent>
+      </w:r>
+      <w:r>
+        <w:br w:type="page"/>
+      </w:r>
+    </w:p>
+    <w:p>
+      <w:pPr>
+        <w:pStyle w:val="Titre1"/>
+      </w:pPr>
+      <w:bookmarkStart w:id="7" w:name="_Toc229826649"/>
+      <w:r>
+        <w:t>Material setters</w:t>
+      </w:r>
+      <w:bookmarkEnd w:id="7"/>
+    </w:p>
+    <w:p/>
+    <w:p>
+      <w:r>
+        <w:t>The purpose of material setters is to allow setting</w:t>
+      </w:r>
+      <w:r>
+        <w:t xml:space="preserve"> of blocks to various materials</w:t>
+      </w:r>
+      <w:r>
+        <w:t>. Setters are provided to instructions and take care of selecting the material and applying it to the world, the instruction only telling the setter which block to set. This is especially useful when many instructions require the same block pattern. Instead of always redefining the block pattern for every instruction, it can be defined once using a material setter. Instructions do not need to make use of material setters, but all of the included ones do. Just like variables, mate</w:t>
+      </w:r>
+      <w:r>
+        <w:t>rial setters are defined under the “setters”</w:t>
+      </w:r>
+      <w:r>
+        <w:t xml:space="preserve"> node at the root of the configuration and are referred to using the name provided in the definition. The definition of a material setter includes the type, which can be any of the ones defined bellow, or a custom type provided by a plugin It also inc</w:t>
+      </w:r>
+      <w:bookmarkStart w:id="8" w:name="_GoBack"/>
+      <w:bookmarkEnd w:id="8"/>
+      <w:r>
+        <w:t>ludes the properties, which depend on the type selected.</w:t>
+      </w:r>
+    </w:p>
+    <w:p/>
+    <w:tbl>
+      <w:tblPr>
+        <w:tblStyle w:val="Grille"/>
+        <w:tblW w:w="0" w:type="auto"/>
+        <w:jc w:val="center"/>
+        <w:tblLook w:val="04A0" w:firstRow="1" w:lastRow="0" w:firstColumn="1" w:lastColumn="0" w:noHBand="0" w:noVBand="1"/>
+      </w:tblPr>
+      <w:tblGrid>
+        <w:gridCol w:w="2437"/>
+        <w:gridCol w:w="2437"/>
+        <w:gridCol w:w="2438"/>
+      </w:tblGrid>
+      <w:tr>
+        <w:trPr>
+          <w:trHeight w:val="282"/>
+          <w:jc w:val="center"/>
+        </w:trPr>
+        <w:tc>
+          <w:tcPr>
+            <w:tcW w:w="7312" w:type="dxa"/>
+            <w:gridSpan w:val="3"/>
+            <w:tcBorders>
+              <w:bottom w:val="thinThickSmallGap" w:sz="24" w:space="0" w:color="auto"/>
+            </w:tcBorders>
+            <w:vAlign w:val="center"/>
+          </w:tcPr>
+          <w:p>
+            <w:pPr>
+              <w:jc w:val="center"/>
+            </w:pPr>
+            <w:r>
+              <w:t>Included material setter types</w:t>
+            </w:r>
+          </w:p>
+        </w:tc>
+      </w:tr>
+      <w:tr>
+        <w:trPr>
+          <w:trHeight w:val="282"/>
+          <w:jc w:val="center"/>
+        </w:trPr>
+        <w:tc>
+          <w:tcPr>
+            <w:tcW w:w="2437" w:type="dxa"/>
+            <w:tcBorders>
+              <w:top w:val="thinThickSmallGap" w:sz="24" w:space="0" w:color="auto"/>
+              <w:bottom w:val="double" w:sz="4" w:space="0" w:color="auto"/>
+            </w:tcBorders>
+            <w:vAlign w:val="center"/>
+          </w:tcPr>
+          <w:p>
+            <w:pPr>
+              <w:jc w:val="center"/>
+            </w:pPr>
+            <w:r>
+              <w:t>Name</w:t>
+            </w:r>
+          </w:p>
+        </w:tc>
+        <w:tc>
+          <w:tcPr>
+            <w:tcW w:w="2437" w:type="dxa"/>
+            <w:tcBorders>
+              <w:top w:val="thinThickSmallGap" w:sz="24" w:space="0" w:color="auto"/>
+              <w:bottom w:val="double" w:sz="4" w:space="0" w:color="auto"/>
+            </w:tcBorders>
+            <w:vAlign w:val="center"/>
+          </w:tcPr>
+          <w:p>
+            <w:pPr>
+              <w:jc w:val="center"/>
+            </w:pPr>
+            <w:r>
+              <w:t>Type</w:t>
+            </w:r>
+          </w:p>
+        </w:tc>
+        <w:tc>
+          <w:tcPr>
+            <w:tcW w:w="2438" w:type="dxa"/>
+            <w:tcBorders>
+              <w:top w:val="thinThickSmallGap" w:sz="24" w:space="0" w:color="auto"/>
+              <w:bottom w:val="double" w:sz="4" w:space="0" w:color="auto"/>
+            </w:tcBorders>
+            <w:vAlign w:val="center"/>
+          </w:tcPr>
+          <w:p>
+            <w:pPr>
+              <w:jc w:val="center"/>
+            </w:pPr>
+            <w:r>
+              <w:t>Short description</w:t>
+            </w:r>
+          </w:p>
+        </w:tc>
+      </w:tr>
+      <w:tr>
+        <w:trPr>
+          <w:trHeight w:val="283"/>
+          <w:jc w:val="center"/>
+        </w:trPr>
+        <w:tc>
+          <w:tcPr>
+            <w:tcW w:w="2437" w:type="dxa"/>
+            <w:tcBorders>
+              <w:top w:val="double" w:sz="4" w:space="0" w:color="auto"/>
+            </w:tcBorders>
+            <w:vAlign w:val="center"/>
+          </w:tcPr>
+          <w:p>
+            <w:r>
+              <w:t>Simple</w:t>
+            </w:r>
+          </w:p>
+        </w:tc>
+        <w:tc>
+          <w:tcPr>
+            <w:tcW w:w="2437" w:type="dxa"/>
+            <w:tcBorders>
+              <w:top w:val="double" w:sz="4" w:space="0" w:color="auto"/>
+            </w:tcBorders>
+            <w:vAlign w:val="center"/>
+          </w:tcPr>
+          <w:p>
+            <w:proofErr w:type="gramStart"/>
+            <w:r>
+              <w:t>simple</w:t>
+            </w:r>
+            <w:proofErr w:type="gramEnd"/>
+          </w:p>
+        </w:tc>
+        <w:tc>
+          <w:tcPr>
+            <w:tcW w:w="2438" w:type="dxa"/>
+            <w:tcBorders>
+              <w:top w:val="double" w:sz="4" w:space="0" w:color="auto"/>
+            </w:tcBorders>
+            <w:vAlign w:val="center"/>
+          </w:tcPr>
+          <w:p>
+            <w:r>
+              <w:t>Always sets the same material and data.</w:t>
+            </w:r>
+          </w:p>
+        </w:tc>
+      </w:tr>
+      <w:tr>
+        <w:trPr>
+          <w:trHeight w:val="282"/>
+          <w:jc w:val="center"/>
+        </w:trPr>
+        <w:tc>
+          <w:tcPr>
+            <w:tcW w:w="2437" w:type="dxa"/>
+            <w:vAlign w:val="center"/>
+          </w:tcPr>
+          <w:p>
+            <w:r>
+              <w:t>Random simple</w:t>
+            </w:r>
+          </w:p>
+        </w:tc>
+        <w:tc>
+          <w:tcPr>
+            <w:tcW w:w="2437" w:type="dxa"/>
+            <w:vAlign w:val="center"/>
+          </w:tcPr>
+          <w:p>
+            <w:proofErr w:type="gramStart"/>
+            <w:r>
+              <w:t>random</w:t>
+            </w:r>
+            <w:proofErr w:type="gramEnd"/>
+            <w:r>
+              <w:t>-simple</w:t>
+            </w:r>
+          </w:p>
+        </w:tc>
+        <w:tc>
+          <w:tcPr>
+            <w:tcW w:w="2438" w:type="dxa"/>
+            <w:vAlign w:val="center"/>
+          </w:tcPr>
+          <w:p>
+            <w:r>
+              <w:t>Randomly sets or not the same material and data.</w:t>
+            </w:r>
+          </w:p>
+        </w:tc>
+      </w:tr>
+      <w:tr>
+        <w:trPr>
+          <w:trHeight w:val="282"/>
+          <w:jc w:val="center"/>
+        </w:trPr>
+        <w:tc>
+          <w:tcPr>
+            <w:tcW w:w="2437" w:type="dxa"/>
+            <w:vAlign w:val="center"/>
+          </w:tcPr>
+          <w:p>
+            <w:r>
+              <w:t>Inner-outer</w:t>
+            </w:r>
+          </w:p>
+        </w:tc>
+        <w:tc>
+          <w:tcPr>
+            <w:tcW w:w="2437" w:type="dxa"/>
+            <w:vAlign w:val="center"/>
+          </w:tcPr>
+          <w:p>
+            <w:proofErr w:type="gramStart"/>
+            <w:r>
+              <w:t>inner</w:t>
+            </w:r>
+            <w:proofErr w:type="gramEnd"/>
+            <w:r>
+              <w:t>-outer</w:t>
+            </w:r>
+          </w:p>
+        </w:tc>
+        <w:tc>
+          <w:tcPr>
+            <w:tcW w:w="2438" w:type="dxa"/>
+            <w:vAlign w:val="center"/>
+          </w:tcPr>
+          <w:p>
+            <w:r>
+              <w:t>Sets a different material for the outer and inner regions.</w:t>
+            </w:r>
+          </w:p>
+        </w:tc>
+      </w:tr>
+      <w:tr>
+        <w:trPr>
+          <w:trHeight w:val="283"/>
+          <w:jc w:val="center"/>
+        </w:trPr>
+        <w:tc>
+          <w:tcPr>
+            <w:tcW w:w="2437" w:type="dxa"/>
+            <w:vAlign w:val="center"/>
+          </w:tcPr>
+          <w:p>
+            <w:r>
+              <w:t>Random inner-outer</w:t>
+            </w:r>
+          </w:p>
+        </w:tc>
+        <w:tc>
+          <w:tcPr>
+            <w:tcW w:w="2437" w:type="dxa"/>
+            <w:vAlign w:val="center"/>
+          </w:tcPr>
+          <w:p>
+            <w:proofErr w:type="gramStart"/>
+            <w:r>
+              <w:t>random</w:t>
+            </w:r>
+            <w:proofErr w:type="gramEnd"/>
+            <w:r>
+              <w:t>-inner-outer</w:t>
+            </w:r>
+          </w:p>
+        </w:tc>
+        <w:tc>
+          <w:tcPr>
+            <w:tcW w:w="2438" w:type="dxa"/>
+            <w:vAlign w:val="center"/>
+          </w:tcPr>
+          <w:p>
+            <w:r>
+              <w:t>Randomly sets or not</w:t>
+            </w:r>
+            <w:r>
+              <w:t xml:space="preserve"> </w:t>
+            </w:r>
+            <w:r>
+              <w:t>a different material for the outer and inner regions</w:t>
+            </w:r>
+            <w:r>
+              <w:t>.</w:t>
+            </w:r>
+          </w:p>
+        </w:tc>
+      </w:tr>
+    </w:tbl>
+    <w:p/>
+    <w:p>
+      <w:r>
+        <w:t>The following subsections will cover all of the included material setters</w:t>
+      </w:r>
+      <w:r>
+        <w:t xml:space="preserve"> in more detail</w:t>
+      </w:r>
+      <w:r>
+        <w:t>.</w:t>
+      </w:r>
+    </w:p>
+    <w:p/>
+    <w:p>
+      <w:pPr>
+        <w:pStyle w:val="Titre2"/>
+      </w:pPr>
+      <w:r>
+        <w:t>Simple setter</w:t>
+      </w:r>
+    </w:p>
+    <w:p/>
+    <w:p>
+      <w:r>
+        <w:t>This is the simplest for of material setters, it will set the same material and data for all blocks.</w:t>
+      </w:r>
+    </w:p>
+    <w:p/>
+    <w:p>
+      <w:proofErr w:type="gramStart"/>
+      <w:r>
+        <w:t>setters</w:t>
+      </w:r>
+      <w:proofErr w:type="gramEnd"/>
+      <w:r>
+        <w:t>:</w:t>
+      </w:r>
+    </w:p>
+    <w:p>
+      <w:pPr>
+        <w:ind w:left="708"/>
+      </w:pPr>
+      <w:r>
+        <w:t>[</w:t>
+      </w:r>
+      <w:proofErr w:type="gramStart"/>
+      <w:r>
+        <w:t>name</w:t>
+      </w:r>
+      <w:proofErr w:type="gramEnd"/>
+      <w:r>
+        <w:t>]:</w:t>
+      </w:r>
+    </w:p>
+    <w:p>
+      <w:pPr>
+        <w:ind w:left="1416"/>
+      </w:pPr>
+      <w:proofErr w:type="gramStart"/>
+      <w:r>
+        <w:t>type</w:t>
+      </w:r>
+      <w:proofErr w:type="gramEnd"/>
+      <w:r>
+        <w:t>: simple</w:t>
+      </w:r>
+    </w:p>
+    <w:p>
+      <w:pPr>
+        <w:ind w:left="1416"/>
+      </w:pPr>
+      <w:proofErr w:type="gramStart"/>
+      <w:r>
+        <w:t>properties</w:t>
+      </w:r>
+      <w:proofErr w:type="gramEnd"/>
+      <w:r>
+        <w:t>:</w:t>
+      </w:r>
+    </w:p>
+    <w:p>
+      <w:pPr>
+        <w:ind w:left="2124"/>
+      </w:pPr>
+      <w:proofErr w:type="gramStart"/>
+      <w:r>
+        <w:t>material</w:t>
+      </w:r>
+      <w:proofErr w:type="gramEnd"/>
+      <w:r>
+        <w:t>: [material]</w:t>
+      </w:r>
+    </w:p>
+    <w:p>
+      <w:pPr>
+        <w:ind w:left="2124"/>
+        <w:rPr>
+          <w:i/>
+        </w:rPr>
+      </w:pPr>
+      <w:proofErr w:type="gramStart"/>
+      <w:r>
+        <w:rPr>
+          <w:i/>
+        </w:rPr>
+        <w:t>data</w:t>
+      </w:r>
+      <w:proofErr w:type="gramEnd"/>
+      <w:r>
+        <w:rPr>
+          <w:i/>
+        </w:rPr>
+        <w:t xml:space="preserve">: </w:t>
+      </w:r>
+      <w:r>
+        <w:rPr>
+          <w:i/>
+          <w:u w:val="single"/>
+        </w:rPr>
+        <w:t>[data</w:t>
+      </w:r>
+      <w:r>
+        <w:rPr>
+          <w:i/>
+        </w:rPr>
+        <w:t>]</w:t>
+      </w:r>
+    </w:p>
+    <w:p/>
+    <w:p>
+      <w:r>
+        <w:t>Example:</w:t>
+      </w:r>
+    </w:p>
+    <w:p/>
+    <w:p>
+      <w:proofErr w:type="gramStart"/>
+      <w:r>
+        <w:t>setters</w:t>
+      </w:r>
+      <w:proofErr w:type="gramEnd"/>
+      <w:r>
+        <w:t>:</w:t>
+      </w:r>
+    </w:p>
+    <w:p>
+      <w:pPr>
+        <w:ind w:left="708"/>
+      </w:pPr>
+      <w:proofErr w:type="spellStart"/>
+      <w:proofErr w:type="gramStart"/>
+      <w:r>
+        <w:t>jungleLeaves</w:t>
+      </w:r>
+      <w:proofErr w:type="spellEnd"/>
+      <w:proofErr w:type="gramEnd"/>
+      <w:r>
+        <w:t>:</w:t>
+      </w:r>
+    </w:p>
+    <w:p>
+      <w:pPr>
+        <w:ind w:left="1416"/>
+      </w:pPr>
+      <w:proofErr w:type="gramStart"/>
+      <w:r>
+        <w:t>type</w:t>
+      </w:r>
+      <w:proofErr w:type="gramEnd"/>
+      <w:r>
+        <w:t>: simple</w:t>
+      </w:r>
+    </w:p>
+    <w:p>
+      <w:pPr>
+        <w:ind w:left="1416"/>
+      </w:pPr>
+      <w:proofErr w:type="gramStart"/>
+      <w:r>
+        <w:t>properties</w:t>
+      </w:r>
+      <w:proofErr w:type="gramEnd"/>
+      <w:r>
+        <w:t>:</w:t>
+      </w:r>
+    </w:p>
+    <w:p>
+      <w:pPr>
+        <w:ind w:left="2124"/>
+      </w:pPr>
+      <w:proofErr w:type="gramStart"/>
+      <w:r>
+        <w:t>material</w:t>
+      </w:r>
+      <w:proofErr w:type="gramEnd"/>
+      <w:r>
+        <w:t>: leaves</w:t>
+      </w:r>
+    </w:p>
+    <w:p>
+      <w:pPr>
+        <w:ind w:left="2124"/>
+      </w:pPr>
+      <w:proofErr w:type="gramStart"/>
+      <w:r>
+        <w:t>data</w:t>
+      </w:r>
+      <w:proofErr w:type="gramEnd"/>
+      <w:r>
+        <w:t>: 3</w:t>
+      </w:r>
+    </w:p>
+    <w:p/>
+    <w:p>
+      <w:r>
+        <w:t>This defines a material setter called “</w:t>
+      </w:r>
+      <w:proofErr w:type="spellStart"/>
+      <w:r>
+        <w:t>jungleLeaves</w:t>
+      </w:r>
+      <w:proofErr w:type="spellEnd"/>
+      <w:r>
+        <w:t>” of the type “simple”, which will set the material “leaves” with a data value of 3. The data node can be omitted if no particular data value should be used (default to 0).</w:t>
+      </w:r>
+    </w:p>
+    <w:p/>
+    <w:p>
+      <w:pPr>
+        <w:pStyle w:val="Titre2"/>
+      </w:pPr>
+      <w:r>
+        <w:t>Random simple setter</w:t>
+      </w:r>
+    </w:p>
+    <w:p/>
+    <w:p>
+      <w:r>
+        <w:t>This is a slightly more complex variation of the simple setter. It will randomly set blocks or leave them unchanged, based on an odd expressed as a percentage. The odd must be an integer number greater than zero and smaller than 128 (although, since it is a percentage, anything above 100 will have the same results as 100).</w:t>
+      </w:r>
+    </w:p>
+    <w:p/>
+    <w:p>
+      <w:proofErr w:type="gramStart"/>
+      <w:r>
+        <w:t>setters</w:t>
+      </w:r>
+      <w:proofErr w:type="gramEnd"/>
+      <w:r>
+        <w:t>:</w:t>
+      </w:r>
+    </w:p>
+    <w:p>
+      <w:pPr>
+        <w:ind w:left="708"/>
+      </w:pPr>
+      <w:r>
+        <w:t>[</w:t>
+      </w:r>
+      <w:proofErr w:type="gramStart"/>
+      <w:r>
+        <w:t>name</w:t>
+      </w:r>
+      <w:proofErr w:type="gramEnd"/>
+      <w:r>
+        <w:t>]:</w:t>
+      </w:r>
+    </w:p>
+    <w:p>
+      <w:pPr>
+        <w:ind w:left="1416"/>
+      </w:pPr>
+      <w:proofErr w:type="gramStart"/>
+      <w:r>
+        <w:t>type</w:t>
+      </w:r>
+      <w:proofErr w:type="gramEnd"/>
+      <w:r>
+        <w:t xml:space="preserve">: </w:t>
+      </w:r>
+      <w:r>
+        <w:t>random-</w:t>
+      </w:r>
+      <w:r>
+        <w:t>simple</w:t>
+      </w:r>
+    </w:p>
+    <w:p>
+      <w:pPr>
+        <w:ind w:left="1416"/>
+      </w:pPr>
+      <w:proofErr w:type="gramStart"/>
+      <w:r>
+        <w:t>properties</w:t>
+      </w:r>
+      <w:proofErr w:type="gramEnd"/>
+      <w:r>
+        <w:t>:</w:t>
+      </w:r>
+    </w:p>
+    <w:p>
+      <w:pPr>
+        <w:ind w:left="2124"/>
+      </w:pPr>
+      <w:proofErr w:type="gramStart"/>
+      <w:r>
+        <w:t>odd</w:t>
+      </w:r>
+      <w:proofErr w:type="gramEnd"/>
+      <w:r>
+        <w:t>: [</w:t>
+      </w:r>
+      <w:r>
+        <w:rPr>
+          <w:u w:val="single"/>
+        </w:rPr>
+        <w:t>odd</w:t>
+      </w:r>
+      <w:r>
+        <w:t>]</w:t>
+      </w:r>
+    </w:p>
+    <w:p>
+      <w:pPr>
+        <w:ind w:left="2124"/>
+      </w:pPr>
+      <w:proofErr w:type="gramStart"/>
+      <w:r>
+        <w:t>material</w:t>
+      </w:r>
+      <w:proofErr w:type="gramEnd"/>
+      <w:r>
+        <w:t>: [material]</w:t>
+      </w:r>
+    </w:p>
+    <w:p>
+      <w:pPr>
+        <w:ind w:left="2124"/>
+        <w:rPr>
+          <w:i/>
+        </w:rPr>
+      </w:pPr>
+      <w:proofErr w:type="gramStart"/>
+      <w:r>
+        <w:rPr>
+          <w:i/>
+        </w:rPr>
+        <w:t>data</w:t>
+      </w:r>
+      <w:proofErr w:type="gramEnd"/>
+      <w:r>
+        <w:rPr>
+          <w:i/>
+        </w:rPr>
+        <w:t xml:space="preserve">: </w:t>
+      </w:r>
+      <w:r>
+        <w:rPr>
+          <w:i/>
+          <w:u w:val="single"/>
+        </w:rPr>
+        <w:t>[data</w:t>
+      </w:r>
+      <w:r>
+        <w:rPr>
+          <w:i/>
+        </w:rPr>
+        <w:t>]</w:t>
+      </w:r>
+    </w:p>
+    <w:p/>
+    <w:p>
+      <w:r>
+        <w:t>Example:</w:t>
+      </w:r>
+    </w:p>
+    <w:p/>
+    <w:p>
+      <w:proofErr w:type="gramStart"/>
+      <w:r>
+        <w:t>setters</w:t>
+      </w:r>
+      <w:proofErr w:type="gramEnd"/>
+      <w:r>
+        <w:t>:</w:t>
+      </w:r>
+    </w:p>
+    <w:p>
+      <w:pPr>
+        <w:ind w:left="708"/>
+      </w:pPr>
+      <w:proofErr w:type="spellStart"/>
+      <w:proofErr w:type="gramStart"/>
+      <w:r>
+        <w:t>brokenCobblestone</w:t>
+      </w:r>
+      <w:proofErr w:type="spellEnd"/>
+      <w:proofErr w:type="gramEnd"/>
+      <w:r>
+        <w:t>:</w:t>
+      </w:r>
+    </w:p>
+    <w:p>
+      <w:pPr>
+        <w:ind w:left="1416"/>
+      </w:pPr>
+      <w:proofErr w:type="gramStart"/>
+      <w:r>
+        <w:t>type</w:t>
+      </w:r>
+      <w:proofErr w:type="gramEnd"/>
+      <w:r>
+        <w:t xml:space="preserve">: </w:t>
+      </w:r>
+      <w:r>
+        <w:t>random-</w:t>
+      </w:r>
+      <w:r>
+        <w:t>simple</w:t>
+      </w:r>
+    </w:p>
+    <w:p>
+      <w:pPr>
+        <w:ind w:left="1416"/>
+      </w:pPr>
+      <w:proofErr w:type="gramStart"/>
+      <w:r>
+        <w:t>properties</w:t>
+      </w:r>
+      <w:proofErr w:type="gramEnd"/>
+      <w:r>
+        <w:t>:</w:t>
+      </w:r>
+    </w:p>
+    <w:p>
+      <w:pPr>
+        <w:ind w:left="2124"/>
+      </w:pPr>
+      <w:proofErr w:type="gramStart"/>
+      <w:r>
+        <w:t>odd</w:t>
+      </w:r>
+      <w:proofErr w:type="gramEnd"/>
+      <w:r>
+        <w:t>: 85</w:t>
+      </w:r>
+    </w:p>
+    <w:p>
+      <w:pPr>
+        <w:ind w:left="2124"/>
+      </w:pPr>
+      <w:proofErr w:type="gramStart"/>
+      <w:r>
+        <w:t>material</w:t>
+      </w:r>
+      <w:proofErr w:type="gramEnd"/>
+      <w:r>
+        <w:t>: cobblestone</w:t>
+      </w:r>
+    </w:p>
+    <w:p/>
+    <w:p>
+      <w:r>
+        <w:t>This defines a material setter called “</w:t>
+      </w:r>
+      <w:proofErr w:type="spellStart"/>
+      <w:r>
+        <w:t>brokenCobblestone</w:t>
+      </w:r>
+      <w:proofErr w:type="spellEnd"/>
+      <w:r>
+        <w:t xml:space="preserve">”. It behaves almost exactly like the simple setter, but it will only set </w:t>
+      </w:r>
+      <w:r>
+        <w:t xml:space="preserve">the material “cobblestone” </w:t>
+      </w:r>
+      <w:r>
+        <w:t>with data 0 85% of the time. The other 15% will remain unchanged.</w:t>
+      </w:r>
+      <w:r>
+        <w:t xml:space="preserve"> Again, the data key can be omitted for a default value of 0.</w:t>
+      </w:r>
+    </w:p>
+    <w:p/>
+    <w:p>
+      <w:pPr>
+        <w:pStyle w:val="Titre2"/>
+      </w:pPr>
+      <w:r>
+        <w:t>Inner-outer setter</w:t>
+      </w:r>
+    </w:p>
+    <w:p/>
+    <w:p>
+      <w:r>
+        <w:t xml:space="preserve">Inner-outer setters are a variation of simple setters. This type will set two different materials depending on the location of the block that is being set. If the location is considered as being in the outer region, the outer material will be used, else the inner one will be. Whether or not the region is considered as outer depends on what is using the setter. If a sphere shape </w:t>
+      </w:r>
+      <w:proofErr w:type="gramStart"/>
+      <w:r>
+        <w:t>is</w:t>
+      </w:r>
+      <w:proofErr w:type="gramEnd"/>
+      <w:r>
+        <w:t xml:space="preserve"> using it, then outer would be the surface, whilst inner would be the inside. This is useful for creating hallow shapes, by setting the inner material to air.</w:t>
+      </w:r>
+    </w:p>
+    <w:p/>
+    <w:p>
+      <w:proofErr w:type="gramStart"/>
+      <w:r>
+        <w:t>setters</w:t>
+      </w:r>
+      <w:proofErr w:type="gramEnd"/>
+      <w:r>
+        <w:t>:</w:t>
+      </w:r>
+    </w:p>
+    <w:p>
+      <w:pPr>
+        <w:ind w:left="708"/>
+      </w:pPr>
+      <w:r>
+        <w:t>[</w:t>
+      </w:r>
+      <w:proofErr w:type="gramStart"/>
+      <w:r>
+        <w:t>name</w:t>
+      </w:r>
+      <w:proofErr w:type="gramEnd"/>
+      <w:r>
+        <w:t>]:</w:t>
+      </w:r>
+    </w:p>
+    <w:p>
+      <w:pPr>
+        <w:ind w:left="1416"/>
+      </w:pPr>
+      <w:proofErr w:type="gramStart"/>
+      <w:r>
+        <w:t>type</w:t>
+      </w:r>
+      <w:proofErr w:type="gramEnd"/>
+      <w:r>
+        <w:t>: inner-outer</w:t>
+      </w:r>
+    </w:p>
+    <w:p>
+      <w:pPr>
+        <w:ind w:left="1416"/>
+      </w:pPr>
+      <w:proofErr w:type="gramStart"/>
+      <w:r>
+        <w:t>properties</w:t>
+      </w:r>
+      <w:proofErr w:type="gramEnd"/>
+      <w:r>
+        <w:t>:</w:t>
+      </w:r>
+    </w:p>
+    <w:p>
+      <w:pPr>
+        <w:ind w:left="2124"/>
+      </w:pPr>
+      <w:proofErr w:type="gramStart"/>
+      <w:r>
+        <w:t>outer</w:t>
+      </w:r>
+      <w:proofErr w:type="gramEnd"/>
+      <w:r>
+        <w:t>:</w:t>
+      </w:r>
+    </w:p>
+    <w:p>
+      <w:pPr>
+        <w:ind w:left="2832"/>
+      </w:pPr>
+      <w:proofErr w:type="gramStart"/>
+      <w:r>
+        <w:t>material</w:t>
+      </w:r>
+      <w:proofErr w:type="gramEnd"/>
+      <w:r>
+        <w:t>: [material]</w:t>
+      </w:r>
+    </w:p>
+    <w:p>
+      <w:pPr>
+        <w:ind w:left="2832"/>
+      </w:pPr>
+      <w:proofErr w:type="gramStart"/>
+      <w:r>
+        <w:rPr>
+          <w:i/>
+        </w:rPr>
+        <w:t>data</w:t>
+      </w:r>
+      <w:proofErr w:type="gramEnd"/>
+      <w:r>
+        <w:rPr>
+          <w:i/>
+        </w:rPr>
+        <w:t xml:space="preserve">: </w:t>
+      </w:r>
+      <w:r>
+        <w:rPr>
+          <w:i/>
+          <w:u w:val="single"/>
+        </w:rPr>
+        <w:t>[data</w:t>
+      </w:r>
+      <w:r>
+        <w:rPr>
+          <w:i/>
+        </w:rPr>
+        <w:t>]</w:t>
+      </w:r>
+    </w:p>
+    <w:p>
+      <w:pPr>
+        <w:ind w:left="2124"/>
+      </w:pPr>
+      <w:proofErr w:type="gramStart"/>
+      <w:r>
+        <w:t>inner</w:t>
+      </w:r>
+      <w:proofErr w:type="gramEnd"/>
+      <w:r>
+        <w:t>:</w:t>
+      </w:r>
+    </w:p>
+    <w:p>
+      <w:pPr>
+        <w:ind w:left="2832"/>
+      </w:pPr>
+      <w:proofErr w:type="gramStart"/>
+      <w:r>
+        <w:t>material</w:t>
+      </w:r>
+      <w:proofErr w:type="gramEnd"/>
+      <w:r>
+        <w:t>: [material]</w:t>
+      </w:r>
+    </w:p>
+    <w:p>
+      <w:pPr>
+        <w:ind w:left="2832"/>
+      </w:pPr>
+      <w:proofErr w:type="gramStart"/>
+      <w:r>
+        <w:rPr>
+          <w:i/>
+        </w:rPr>
+        <w:t>data</w:t>
+      </w:r>
+      <w:proofErr w:type="gramEnd"/>
+      <w:r>
+        <w:rPr>
+          <w:i/>
+        </w:rPr>
+        <w:t xml:space="preserve">: </w:t>
+      </w:r>
+      <w:r>
+        <w:rPr>
+          <w:i/>
+          <w:u w:val="single"/>
+        </w:rPr>
+        <w:t>[data</w:t>
+      </w:r>
+      <w:r>
+        <w:rPr>
+          <w:i/>
+        </w:rPr>
+        <w:t>]</w:t>
+      </w:r>
+    </w:p>
+    <w:p/>
+    <w:p>
+      <w:r>
+        <w:t>Example:</w:t>
+      </w:r>
+    </w:p>
+    <w:p/>
+    <w:p>
+      <w:proofErr w:type="gramStart"/>
+      <w:r>
+        <w:t>setters</w:t>
+      </w:r>
+      <w:proofErr w:type="gramEnd"/>
+      <w:r>
+        <w:t>:</w:t>
+      </w:r>
+    </w:p>
+    <w:p>
+      <w:pPr>
+        <w:ind w:left="708"/>
+      </w:pPr>
+      <w:proofErr w:type="spellStart"/>
+      <w:proofErr w:type="gramStart"/>
+      <w:r>
+        <w:t>wood</w:t>
+      </w:r>
+      <w:r>
+        <w:t>ed</w:t>
+      </w:r>
+      <w:r>
+        <w:t>Room</w:t>
+      </w:r>
+      <w:proofErr w:type="spellEnd"/>
+      <w:proofErr w:type="gramEnd"/>
+      <w:r>
+        <w:t>:</w:t>
+      </w:r>
+    </w:p>
+    <w:p>
+      <w:pPr>
+        <w:ind w:left="1416"/>
+      </w:pPr>
+      <w:proofErr w:type="gramStart"/>
+      <w:r>
+        <w:t>type</w:t>
+      </w:r>
+      <w:proofErr w:type="gramEnd"/>
+      <w:r>
+        <w:t>: inner-outer</w:t>
+      </w:r>
+    </w:p>
+    <w:p>
+      <w:pPr>
+        <w:ind w:left="1416"/>
+      </w:pPr>
+      <w:proofErr w:type="gramStart"/>
+      <w:r>
+        <w:t>properties</w:t>
+      </w:r>
+      <w:proofErr w:type="gramEnd"/>
+      <w:r>
+        <w:t>:</w:t>
+      </w:r>
+    </w:p>
+    <w:p>
+      <w:pPr>
+        <w:ind w:left="2124"/>
+      </w:pPr>
+      <w:proofErr w:type="gramStart"/>
+      <w:r>
+        <w:t>outer</w:t>
+      </w:r>
+      <w:proofErr w:type="gramEnd"/>
+      <w:r>
+        <w:t>:</w:t>
+      </w:r>
+    </w:p>
+    <w:p>
+      <w:pPr>
+        <w:ind w:left="2832"/>
+      </w:pPr>
+      <w:proofErr w:type="gramStart"/>
+      <w:r>
+        <w:t>material</w:t>
+      </w:r>
+      <w:proofErr w:type="gramEnd"/>
+      <w:r>
+        <w:t>: wood</w:t>
+      </w:r>
+    </w:p>
+    <w:p>
+      <w:pPr>
+        <w:ind w:left="2832"/>
+      </w:pPr>
+      <w:proofErr w:type="gramStart"/>
+      <w:r>
+        <w:t>data</w:t>
+      </w:r>
+      <w:proofErr w:type="gramEnd"/>
+      <w:r>
+        <w:t>: 2</w:t>
+      </w:r>
+    </w:p>
+    <w:p>
+      <w:pPr>
+        <w:ind w:left="2124"/>
+      </w:pPr>
+      <w:proofErr w:type="gramStart"/>
+      <w:r>
+        <w:t>inner</w:t>
+      </w:r>
+      <w:proofErr w:type="gramEnd"/>
+      <w:r>
+        <w:t>:</w:t>
+      </w:r>
+    </w:p>
+    <w:p>
+      <w:pPr>
+        <w:ind w:left="2832"/>
+      </w:pPr>
+      <w:proofErr w:type="gramStart"/>
+      <w:r>
+        <w:t>material</w:t>
+      </w:r>
+      <w:proofErr w:type="gramEnd"/>
+      <w:r>
+        <w:t>: air</w:t>
+      </w:r>
+    </w:p>
+    <w:p/>
+    <w:p>
+      <w:r>
+        <w:t>This defines an inner-outer material setter</w:t>
+      </w:r>
+      <w:r>
+        <w:t xml:space="preserve"> called “</w:t>
+      </w:r>
+      <w:proofErr w:type="spellStart"/>
+      <w:r>
+        <w:t>woodenRoom</w:t>
+      </w:r>
+      <w:proofErr w:type="spellEnd"/>
+      <w:r>
+        <w:t>”</w:t>
+      </w:r>
+      <w:r>
+        <w:t>, which will set the outer region as the material “wood” with a data value of 2. The inner material will only be air. Like the other setter, the data key can be omitted to default the data to 0. If used with a cuboid shape, this will create a wooden box, which could be used as a basic room.</w:t>
+      </w:r>
+    </w:p>
+    <w:p/>
+    <w:p>
+      <w:pPr>
+        <w:pStyle w:val="Titre2"/>
+      </w:pPr>
+      <w:r>
+        <w:t>Random inner-outer setter</w:t>
+      </w:r>
+    </w:p>
+    <w:p/>
+    <w:p>
+      <w:r>
+        <w:t xml:space="preserve">Random inner-outer setters are a mix of inner-outer setter and random simple setters. Like the first, they will set two different materials depending on the location of the block that is being set, which can be either </w:t>
+      </w:r>
+      <w:r>
+        <w:t>outside</w:t>
+      </w:r>
+      <w:r>
+        <w:t xml:space="preserve"> or inside.</w:t>
+      </w:r>
+      <w:r>
+        <w:t xml:space="preserve"> Like the second, they will randomly set blocks or leave them unchanged, based on an odd expressed as a percentage (greater than zero, less or equal to 100). This odd can be set independently for both the outside and inside material.</w:t>
+      </w:r>
+    </w:p>
+    <w:p/>
+    <w:p>
+      <w:proofErr w:type="gramStart"/>
+      <w:r>
+        <w:t>setters</w:t>
+      </w:r>
+      <w:proofErr w:type="gramEnd"/>
+      <w:r>
+        <w:t>:</w:t>
+      </w:r>
+    </w:p>
+    <w:p>
+      <w:pPr>
+        <w:ind w:left="708"/>
+      </w:pPr>
+      <w:r>
+        <w:t>[</w:t>
+      </w:r>
+      <w:proofErr w:type="gramStart"/>
+      <w:r>
+        <w:t>name</w:t>
+      </w:r>
+      <w:proofErr w:type="gramEnd"/>
+      <w:r>
+        <w:t>]:</w:t>
+      </w:r>
+    </w:p>
+    <w:p>
+      <w:pPr>
+        <w:ind w:left="1416"/>
+      </w:pPr>
+      <w:proofErr w:type="gramStart"/>
+      <w:r>
+        <w:t>type</w:t>
+      </w:r>
+      <w:proofErr w:type="gramEnd"/>
+      <w:r>
+        <w:t>: random-inner-outer</w:t>
+      </w:r>
+    </w:p>
+    <w:p>
+      <w:pPr>
+        <w:ind w:left="1416"/>
+      </w:pPr>
+      <w:proofErr w:type="gramStart"/>
+      <w:r>
+        <w:t>properties</w:t>
+      </w:r>
+      <w:proofErr w:type="gramEnd"/>
+      <w:r>
+        <w:t>:</w:t>
+      </w:r>
+    </w:p>
+    <w:p>
+      <w:pPr>
+        <w:ind w:left="2124"/>
+      </w:pPr>
+      <w:proofErr w:type="gramStart"/>
+      <w:r>
+        <w:t>outer</w:t>
+      </w:r>
+      <w:proofErr w:type="gramEnd"/>
+      <w:r>
+        <w:t>:</w:t>
+      </w:r>
+    </w:p>
+    <w:p>
+      <w:pPr>
+        <w:ind w:left="2832"/>
+      </w:pPr>
+      <w:proofErr w:type="gramStart"/>
+      <w:r>
+        <w:t>odd</w:t>
+      </w:r>
+      <w:proofErr w:type="gramEnd"/>
+      <w:r>
+        <w:t>:</w:t>
+      </w:r>
+      <w:r>
+        <w:t xml:space="preserve"> </w:t>
+      </w:r>
+      <w:r>
+        <w:t>[</w:t>
+      </w:r>
+      <w:r>
+        <w:rPr>
+          <w:u w:val="single"/>
+        </w:rPr>
+        <w:t>odd</w:t>
+      </w:r>
+      <w:r>
+        <w:t>]</w:t>
+      </w:r>
+    </w:p>
+    <w:p>
+      <w:pPr>
+        <w:ind w:left="2832"/>
+      </w:pPr>
+      <w:proofErr w:type="gramStart"/>
+      <w:r>
+        <w:t>material</w:t>
+      </w:r>
+      <w:proofErr w:type="gramEnd"/>
+      <w:r>
+        <w:t>: [material]</w:t>
+      </w:r>
+    </w:p>
+    <w:p>
+      <w:pPr>
+        <w:ind w:left="2832"/>
+      </w:pPr>
+      <w:proofErr w:type="gramStart"/>
+      <w:r>
+        <w:rPr>
+          <w:i/>
+        </w:rPr>
+        <w:t>data</w:t>
+      </w:r>
+      <w:proofErr w:type="gramEnd"/>
+      <w:r>
+        <w:rPr>
+          <w:i/>
+        </w:rPr>
+        <w:t xml:space="preserve">: </w:t>
+      </w:r>
+      <w:r>
+        <w:rPr>
+          <w:i/>
+          <w:u w:val="single"/>
+        </w:rPr>
+        <w:t>[data</w:t>
+      </w:r>
+      <w:r>
+        <w:rPr>
+          <w:i/>
+        </w:rPr>
+        <w:t>]</w:t>
+      </w:r>
+    </w:p>
+    <w:p>
+      <w:pPr>
+        <w:ind w:left="2124"/>
+      </w:pPr>
+      <w:proofErr w:type="gramStart"/>
+      <w:r>
+        <w:t>inner</w:t>
+      </w:r>
+      <w:proofErr w:type="gramEnd"/>
+      <w:r>
+        <w:t>:</w:t>
+      </w:r>
+    </w:p>
+    <w:p>
+      <w:pPr>
+        <w:ind w:left="2832"/>
+      </w:pPr>
+      <w:proofErr w:type="gramStart"/>
+      <w:r>
+        <w:t>odd</w:t>
+      </w:r>
+      <w:proofErr w:type="gramEnd"/>
+      <w:r>
+        <w:t>: [</w:t>
+      </w:r>
+      <w:r>
+        <w:rPr>
+          <w:u w:val="single"/>
+        </w:rPr>
+        <w:t>odd</w:t>
+      </w:r>
+      <w:r>
+        <w:t>]</w:t>
+      </w:r>
+    </w:p>
+    <w:p>
+      <w:pPr>
+        <w:ind w:left="2832"/>
+      </w:pPr>
+      <w:proofErr w:type="gramStart"/>
+      <w:r>
+        <w:t>material</w:t>
+      </w:r>
+      <w:proofErr w:type="gramEnd"/>
+      <w:r>
+        <w:t>: [material]</w:t>
+      </w:r>
+    </w:p>
+    <w:p>
+      <w:pPr>
+        <w:ind w:left="2832"/>
+      </w:pPr>
+      <w:proofErr w:type="gramStart"/>
+      <w:r>
+        <w:rPr>
+          <w:i/>
+        </w:rPr>
+        <w:t>data</w:t>
+      </w:r>
+      <w:proofErr w:type="gramEnd"/>
+      <w:r>
+        <w:rPr>
+          <w:i/>
+        </w:rPr>
+        <w:t xml:space="preserve">: </w:t>
+      </w:r>
+      <w:r>
+        <w:rPr>
+          <w:i/>
+          <w:u w:val="single"/>
+        </w:rPr>
+        <w:t>[data</w:t>
+      </w:r>
+      <w:r>
+        <w:rPr>
+          <w:i/>
+        </w:rPr>
+        <w:t>]</w:t>
+      </w:r>
+    </w:p>
+    <w:p/>
+    <w:p>
+      <w:r>
+        <w:t>Example:</w:t>
+      </w:r>
+    </w:p>
+    <w:p/>
+    <w:p>
+      <w:proofErr w:type="gramStart"/>
+      <w:r>
+        <w:t>setters</w:t>
+      </w:r>
+      <w:proofErr w:type="gramEnd"/>
+      <w:r>
+        <w:t>:</w:t>
+      </w:r>
+    </w:p>
+    <w:p>
+      <w:pPr>
+        <w:ind w:left="708"/>
+      </w:pPr>
+      <w:proofErr w:type="spellStart"/>
+      <w:proofErr w:type="gramStart"/>
+      <w:r>
+        <w:t>abandonnedStoneBrickRoom</w:t>
+      </w:r>
+      <w:proofErr w:type="spellEnd"/>
+      <w:proofErr w:type="gramEnd"/>
+      <w:r>
+        <w:t>:</w:t>
+      </w:r>
+    </w:p>
+    <w:p>
+      <w:pPr>
+        <w:ind w:left="1416"/>
+      </w:pPr>
+      <w:proofErr w:type="gramStart"/>
+      <w:r>
+        <w:t>type</w:t>
+      </w:r>
+      <w:proofErr w:type="gramEnd"/>
+      <w:r>
+        <w:t>: random-inner-outer</w:t>
+      </w:r>
+    </w:p>
+    <w:p>
+      <w:pPr>
+        <w:ind w:left="1416"/>
+      </w:pPr>
+      <w:proofErr w:type="gramStart"/>
+      <w:r>
+        <w:t>properties</w:t>
+      </w:r>
+      <w:proofErr w:type="gramEnd"/>
+      <w:r>
+        <w:t>:</w:t>
+      </w:r>
+    </w:p>
+    <w:p>
+      <w:pPr>
+        <w:ind w:left="2124"/>
+      </w:pPr>
+      <w:proofErr w:type="gramStart"/>
+      <w:r>
+        <w:t>outer</w:t>
+      </w:r>
+      <w:proofErr w:type="gramEnd"/>
+      <w:r>
+        <w:t>:</w:t>
+      </w:r>
+    </w:p>
+    <w:p>
+      <w:pPr>
+        <w:ind w:left="2832"/>
+      </w:pPr>
+      <w:proofErr w:type="gramStart"/>
+      <w:r>
+        <w:t>odd</w:t>
+      </w:r>
+      <w:proofErr w:type="gramEnd"/>
+      <w:r>
+        <w:t>: 90</w:t>
+      </w:r>
+    </w:p>
+    <w:p>
+      <w:pPr>
+        <w:ind w:left="2832"/>
+      </w:pPr>
+      <w:proofErr w:type="gramStart"/>
+      <w:r>
+        <w:t>material</w:t>
+      </w:r>
+      <w:proofErr w:type="gramEnd"/>
+      <w:r>
+        <w:t xml:space="preserve">: </w:t>
+      </w:r>
+      <w:proofErr w:type="spellStart"/>
+      <w:r>
+        <w:t>stone_brick</w:t>
+      </w:r>
+      <w:proofErr w:type="spellEnd"/>
+    </w:p>
+    <w:p>
+      <w:pPr>
+        <w:ind w:left="2832"/>
+      </w:pPr>
+      <w:proofErr w:type="gramStart"/>
+      <w:r>
+        <w:t>data</w:t>
+      </w:r>
+      <w:proofErr w:type="gramEnd"/>
+      <w:r>
+        <w:t>: 2</w:t>
+      </w:r>
+    </w:p>
+    <w:p>
+      <w:pPr>
+        <w:ind w:left="2124"/>
+      </w:pPr>
+      <w:proofErr w:type="gramStart"/>
+      <w:r>
+        <w:t>inner</w:t>
+      </w:r>
+      <w:proofErr w:type="gramEnd"/>
+      <w:r>
+        <w:t>:</w:t>
+      </w:r>
+    </w:p>
+    <w:p>
+      <w:pPr>
+        <w:ind w:left="2832"/>
+      </w:pPr>
+      <w:proofErr w:type="gramStart"/>
+      <w:r>
+        <w:t>odd</w:t>
+      </w:r>
+      <w:proofErr w:type="gramEnd"/>
+      <w:r>
+        <w:t>: 10</w:t>
+      </w:r>
+    </w:p>
+    <w:p>
+      <w:pPr>
+        <w:ind w:left="2832"/>
+      </w:pPr>
+      <w:proofErr w:type="gramStart"/>
+      <w:r>
+        <w:t>material</w:t>
+      </w:r>
+      <w:proofErr w:type="gramEnd"/>
+      <w:r>
+        <w:t xml:space="preserve">: </w:t>
+      </w:r>
+      <w:proofErr w:type="spellStart"/>
+      <w:r>
+        <w:t>spider_web</w:t>
+      </w:r>
+      <w:proofErr w:type="spellEnd"/>
+    </w:p>
+    <w:p/>
+    <w:p>
+      <w:r>
+        <w:t>This defines a random inner-outer setter called “</w:t>
+      </w:r>
+      <w:proofErr w:type="spellStart"/>
+      <w:r>
+        <w:t>abandonnedStoneBrickRoom</w:t>
+      </w:r>
+      <w:proofErr w:type="spellEnd"/>
+      <w:r>
+        <w:t>”, which will set the outer region as the material “</w:t>
+      </w:r>
+      <w:proofErr w:type="spellStart"/>
+      <w:r>
+        <w:t>stone_brick</w:t>
+      </w:r>
+      <w:proofErr w:type="spellEnd"/>
+      <w:r>
+        <w:t>” with a data value of 2. The inner material will contain a few block</w:t>
+      </w:r>
+      <w:r>
+        <w:t>s</w:t>
+      </w:r>
+      <w:r>
+        <w:t xml:space="preserve"> with the material “</w:t>
+      </w:r>
+      <w:proofErr w:type="spellStart"/>
+      <w:r>
+        <w:t>spider_web</w:t>
+      </w:r>
+      <w:proofErr w:type="spellEnd"/>
+      <w:r>
+        <w:t>”. Like the other setter</w:t>
+      </w:r>
+      <w:r>
+        <w:t>s</w:t>
+      </w:r>
+      <w:r>
+        <w:t xml:space="preserve">, the data key can be omitted to default the data to 0. If used with a cuboid shape, this will create a </w:t>
+      </w:r>
+      <w:r>
+        <w:t>stone</w:t>
+      </w:r>
+      <w:r>
+        <w:t xml:space="preserve"> box</w:t>
+      </w:r>
+      <w:r>
+        <w:t xml:space="preserve"> with broken walls containing a few spider webs</w:t>
+      </w:r>
+      <w:r>
+        <w:t>, which could be used as a basic</w:t>
+      </w:r>
+      <w:r>
+        <w:t xml:space="preserve"> abandoned</w:t>
+      </w:r>
+      <w:r>
+        <w:t xml:space="preserve"> room.</w:t>
+      </w:r>
+      <w:r>
+        <w:br w:type="page"/>
+      </w:r>
+    </w:p>
+    <w:p>
+      <w:pPr>
+        <w:pStyle w:val="Titre1"/>
+        <w:jc w:val="both"/>
+      </w:pPr>
+      <w:bookmarkStart w:id="9" w:name="_Toc229826650"/>
       <w:r>
         <w:t>Annex</w:t>
       </w:r>
-      <w:bookmarkEnd w:id="5"/>
+      <w:bookmarkEnd w:id="9"/>
     </w:p>
     <w:p>
       <w:pPr>
@@ -3404,7 +6565,7 @@
         <w:pStyle w:val="Titre2"/>
         <w:jc w:val="both"/>
       </w:pPr>
-      <w:bookmarkStart w:id="6" w:name="_Toc229650348"/>
+      <w:bookmarkStart w:id="10" w:name="_Toc229826651"/>
       <w:proofErr w:type="gramStart"/>
       <w:r>
         <w:t>iWGO</w:t>
@@ -3413,7 +6574,7 @@
       <w:r>
         <w:t xml:space="preserve"> configuration character and formatting key</w:t>
       </w:r>
-      <w:bookmarkEnd w:id="6"/>
+      <w:bookmarkEnd w:id="10"/>
     </w:p>
     <w:p>
       <w:pPr>
@@ -3430,7 +6591,16 @@
         <w:jc w:val="both"/>
       </w:pPr>
       <w:r>
-        <w:t>Elements in italics are optional</w:t>
+        <w:t>Italic el</w:t>
+      </w:r>
+      <w:r>
+        <w:t>ements</w:t>
+      </w:r>
+      <w:r>
+        <w:t xml:space="preserve"> </w:t>
+      </w:r>
+      <w:r>
+        <w:t>are optional</w:t>
       </w:r>
     </w:p>
     <w:p>
@@ -3445,6 +6615,9 @@
       <w:r>
         <w:t>Bold elements must be mathematical expressions</w:t>
       </w:r>
+      <w:r>
+        <w:t xml:space="preserve"> or random number functions</w:t>
+      </w:r>
     </w:p>
     <w:p>
       <w:pPr>
@@ -3456,7 +6629,16 @@
         <w:jc w:val="both"/>
       </w:pPr>
       <w:r>
-        <w:t>Elements between brackets are to be defined by the user, unless between quotes. The “|” character means that one, but not both, of the quoted terms must be used.</w:t>
+        <w:t xml:space="preserve">Underlined elements can only be </w:t>
+      </w:r>
+      <w:r>
+        <w:t xml:space="preserve">constant </w:t>
+      </w:r>
+      <w:r>
+        <w:t>scalars</w:t>
+      </w:r>
+      <w:r>
+        <w:t xml:space="preserve"> (no expressions)</w:t>
       </w:r>
     </w:p>
     <w:p>
@@ -3469,7 +6651,7 @@
         <w:jc w:val="both"/>
       </w:pPr>
       <w:r>
-        <w:t>Elements between parentheses represent a section of the configuration, which cannot be defined as it depends on the type of component.</w:t>
+        <w:t>Elements between brackets are to be defined by the user, unless between quotes. The “|” character means that one, but not both, of the quoted terms must be used.</w:t>
       </w:r>
     </w:p>
     <w:p>
@@ -3482,6 +6664,19 @@
         <w:jc w:val="both"/>
       </w:pPr>
       <w:r>
+        <w:t>Elements between parentheses represent a section of the configuration, which cannot be defined as it depends on the type of component.</w:t>
+      </w:r>
+    </w:p>
+    <w:p>
+      <w:pPr>
+        <w:pStyle w:val="Paragraphedeliste"/>
+        <w:numPr>
+          <w:ilvl w:val="0"/>
+          <w:numId w:val="5"/>
+        </w:numPr>
+        <w:jc w:val="both"/>
+      </w:pPr>
+      <w:r>
         <w:t>An ellipsis between braces mean that the key above at the same rank and its children are to be repeated (unless in italics). For lists, it means that more items can be added to the list</w:t>
       </w:r>
     </w:p>
@@ -3495,11 +6690,11 @@
         <w:pStyle w:val="Titre2"/>
         <w:jc w:val="both"/>
       </w:pPr>
-      <w:bookmarkStart w:id="7" w:name="_Toc229650349"/>
+      <w:bookmarkStart w:id="11" w:name="_Toc229826652"/>
       <w:r>
         <w:t>Notes</w:t>
       </w:r>
-      <w:bookmarkEnd w:id="7"/>
+      <w:bookmarkEnd w:id="11"/>
     </w:p>
     <w:p>
       <w:pPr>
@@ -3622,7 +6817,7 @@
         <w:rStyle w:val="Numrodepage"/>
         <w:noProof/>
       </w:rPr>
-      <w:t>2</w:t>
+      <w:t>9</w:t>
     </w:r>
     <w:r>
       <w:rPr>
@@ -5416,525 +8611,6 @@
 </w:styles>
 </file>
 
-<file path=word/glossary/document.xml><?xml version="1.0" encoding="utf-8"?>
-<w:glossaryDocument xmlns:wpc="http://schemas.microsoft.com/office/word/2010/wordprocessingCanvas" xmlns:mo="http://schemas.microsoft.com/office/mac/office/2008/main" xmlns:mc="http://schemas.openxmlformats.org/markup-compatibility/2006" xmlns:mv="urn:schemas-microsoft-com:mac:vml" xmlns:o="urn:schemas-microsoft-com:office:office" xmlns:r="http://schemas.openxmlformats.org/officeDocument/2006/relationships" xmlns:m="http://schemas.openxmlformats.org/officeDocument/2006/math" xmlns:v="urn:schemas-microsoft-com:vml" xmlns:wp14="http://schemas.microsoft.com/office/word/2010/wordprocessingDrawing" xmlns:wp="http://schemas.openxmlformats.org/drawingml/2006/wordprocessingDrawing" xmlns:w10="urn:schemas-microsoft-com:office:word" xmlns:w="http://schemas.openxmlformats.org/wordprocessingml/2006/main" xmlns:w14="http://schemas.microsoft.com/office/word/2010/wordml" xmlns:wpg="http://schemas.microsoft.com/office/word/2010/wordprocessingGroup" xmlns:wpi="http://schemas.microsoft.com/office/word/2010/wordprocessingInk" xmlns:wne="http://schemas.microsoft.com/office/word/2006/wordml" xmlns:wps="http://schemas.microsoft.com/office/word/2010/wordprocessingShape" mc:Ignorable="w14 wp14"/>
-</file>
-
-<file path=word/glossary/fontTable.xml><?xml version="1.0" encoding="utf-8"?>
-<w:fonts xmlns:mc="http://schemas.openxmlformats.org/markup-compatibility/2006" xmlns:r="http://schemas.openxmlformats.org/officeDocument/2006/relationships" xmlns:w="http://schemas.openxmlformats.org/wordprocessingml/2006/main" xmlns:w14="http://schemas.microsoft.com/office/word/2010/wordml" mc:Ignorable="w14">
-  <w:font w:name="Symbol">
-    <w:panose1 w:val="00000000000000000000"/>
-    <w:charset w:val="02"/>
-    <w:family w:val="auto"/>
-    <w:pitch w:val="variable"/>
-    <w:sig w:usb0="00000000" w:usb1="10000000" w:usb2="00000000" w:usb3="00000000" w:csb0="80000000" w:csb1="00000000"/>
-  </w:font>
-  <w:font w:name="Times New Roman">
-    <w:panose1 w:val="02020603050405020304"/>
-    <w:charset w:val="00"/>
-    <w:family w:val="auto"/>
-    <w:pitch w:val="variable"/>
-    <w:sig w:usb0="E0002AFF" w:usb1="C0007841" w:usb2="00000009" w:usb3="00000000" w:csb0="000001FF" w:csb1="00000000"/>
-  </w:font>
-  <w:font w:name="Courier New">
-    <w:panose1 w:val="02070309020205020404"/>
-    <w:charset w:val="00"/>
-    <w:family w:val="auto"/>
-    <w:pitch w:val="variable"/>
-    <w:sig w:usb0="E0002AFF" w:usb1="C0007843" w:usb2="00000009" w:usb3="00000000" w:csb0="000001FF" w:csb1="00000000"/>
-  </w:font>
-  <w:font w:name="Wingdings">
-    <w:panose1 w:val="05000000000000000000"/>
-    <w:charset w:val="02"/>
-    <w:family w:val="auto"/>
-    <w:pitch w:val="variable"/>
-    <w:sig w:usb0="00000000" w:usb1="10000000" w:usb2="00000000" w:usb3="00000000" w:csb0="80000000" w:csb1="00000000"/>
-  </w:font>
-  <w:font w:name="Cambria">
-    <w:panose1 w:val="02040503050406030204"/>
-    <w:charset w:val="00"/>
-    <w:family w:val="auto"/>
-    <w:pitch w:val="variable"/>
-    <w:sig w:usb0="E00002FF" w:usb1="400004FF" w:usb2="00000000" w:usb3="00000000" w:csb0="0000019F" w:csb1="00000000"/>
-  </w:font>
-  <w:font w:name="ＭＳ 明朝">
-    <w:panose1 w:val="00000000000000000000"/>
-    <w:charset w:val="80"/>
-    <w:family w:val="roman"/>
-    <w:notTrueType/>
-    <w:pitch w:val="fixed"/>
-    <w:sig w:usb0="00000001" w:usb1="08070000" w:usb2="00000010" w:usb3="00000000" w:csb0="00020000" w:csb1="00000000"/>
-  </w:font>
-  <w:font w:name="Calibri">
-    <w:panose1 w:val="020F0502020204030204"/>
-    <w:charset w:val="00"/>
-    <w:family w:val="auto"/>
-    <w:pitch w:val="variable"/>
-    <w:sig w:usb0="E10002FF" w:usb1="4000ACFF" w:usb2="00000009" w:usb3="00000000" w:csb0="0000019F" w:csb1="00000000"/>
-  </w:font>
-  <w:font w:name="ＭＳ ゴシック">
-    <w:panose1 w:val="00000000000000000000"/>
-    <w:charset w:val="80"/>
-    <w:family w:val="modern"/>
-    <w:notTrueType/>
-    <w:pitch w:val="fixed"/>
-    <w:sig w:usb0="00000001" w:usb1="08070000" w:usb2="00000010" w:usb3="00000000" w:csb0="00020000" w:csb1="00000000"/>
-  </w:font>
-  <w:font w:name="Lucida Grande">
-    <w:panose1 w:val="020B0600040502020204"/>
-    <w:charset w:val="00"/>
-    <w:family w:val="auto"/>
-    <w:pitch w:val="variable"/>
-    <w:sig w:usb0="E1000AEF" w:usb1="5000A1FF" w:usb2="00000000" w:usb3="00000000" w:csb0="000001BF" w:csb1="00000000"/>
-  </w:font>
-  <w:font w:name="Arial">
-    <w:panose1 w:val="020B0604020202020204"/>
-    <w:charset w:val="00"/>
-    <w:family w:val="auto"/>
-    <w:pitch w:val="variable"/>
-    <w:sig w:usb0="E0002AFF" w:usb1="C0007843" w:usb2="00000009" w:usb3="00000000" w:csb0="000001FF" w:csb1="00000000"/>
-  </w:font>
-</w:fonts>
-</file>
-
-<file path=word/glossary/settings.xml><?xml version="1.0" encoding="utf-8"?>
-<w:settings xmlns:mc="http://schemas.openxmlformats.org/markup-compatibility/2006" xmlns:o="urn:schemas-microsoft-com:office:office" xmlns:r="http://schemas.openxmlformats.org/officeDocument/2006/relationships" xmlns:m="http://schemas.openxmlformats.org/officeDocument/2006/math" xmlns:v="urn:schemas-microsoft-com:vml" xmlns:w10="urn:schemas-microsoft-com:office:word" xmlns:w="http://schemas.openxmlformats.org/wordprocessingml/2006/main" xmlns:w14="http://schemas.microsoft.com/office/word/2010/wordml" xmlns:sl="http://schemas.openxmlformats.org/schemaLibrary/2006/main" mc:Ignorable="w14">
-  <w:view w:val="normal"/>
-  <w:defaultTabStop w:val="708"/>
-  <w:hyphenationZone w:val="425"/>
-  <w:characterSpacingControl w:val="doNotCompress"/>
-  <w:compat>
-    <w:useFELayout/>
-    <w:compatSetting w:name="compatibilityMode" w:uri="http://schemas.microsoft.com/office/word" w:val="14"/>
-    <w:compatSetting w:name="overrideTableStyleFontSizeAndJustification" w:uri="http://schemas.microsoft.com/office/word" w:val="1"/>
-    <w:compatSetting w:name="enableOpenTypeFeatures" w:uri="http://schemas.microsoft.com/office/word" w:val="1"/>
-    <w:compatSetting w:name="doNotFlipMirrorIndents" w:uri="http://schemas.microsoft.com/office/word" w:val="1"/>
-  </w:compat>
-  <w:rsids>
-    <w:rsidRoot w:val="00277AC3"/>
-    <w:rsid w:val="00277AC3"/>
-  </w:rsids>
-  <m:mathPr>
-    <m:mathFont m:val="Cambria Math"/>
-    <m:brkBin m:val="before"/>
-    <m:brkBinSub m:val="--"/>
-    <m:smallFrac m:val="0"/>
-    <m:dispDef/>
-    <m:lMargin m:val="0"/>
-    <m:rMargin m:val="0"/>
-    <m:defJc m:val="centerGroup"/>
-    <m:wrapIndent m:val="1440"/>
-    <m:intLim m:val="subSup"/>
-    <m:naryLim m:val="undOvr"/>
-  </m:mathPr>
-  <w:themeFontLang w:val="en-US" w:eastAsia="ja-JP"/>
-  <w:clrSchemeMapping w:bg1="light1" w:t1="dark1" w:bg2="light2" w:t2="dark2" w:accent1="accent1" w:accent2="accent2" w:accent3="accent3" w:accent4="accent4" w:accent5="accent5" w:accent6="accent6" w:hyperlink="hyperlink" w:followedHyperlink="followedHyperlink"/>
-  <w:doNotAutoCompressPictures/>
-  <w:decimalSymbol w:val="."/>
-  <w:listSeparator w:val=","/>
-  <w14:defaultImageDpi w14:val="300"/>
-</w:settings>
-</file>
-
-<file path=word/glossary/styles.xml><?xml version="1.0" encoding="utf-8"?>
-<w:styles xmlns:mc="http://schemas.openxmlformats.org/markup-compatibility/2006" xmlns:r="http://schemas.openxmlformats.org/officeDocument/2006/relationships" xmlns:w="http://schemas.openxmlformats.org/wordprocessingml/2006/main" xmlns:w14="http://schemas.microsoft.com/office/word/2010/wordml" mc:Ignorable="w14">
-  <w:docDefaults>
-    <w:rPrDefault>
-      <w:rPr>
-        <w:rFonts w:asciiTheme="minorHAnsi" w:eastAsiaTheme="minorEastAsia" w:hAnsiTheme="minorHAnsi" w:cstheme="minorBidi"/>
-        <w:sz w:val="24"/>
-        <w:szCs w:val="24"/>
-        <w:lang w:val="en-US" w:eastAsia="ja-JP" w:bidi="ar-SA"/>
-      </w:rPr>
-    </w:rPrDefault>
-    <w:pPrDefault/>
-  </w:docDefaults>
-  <w:latentStyles w:defLockedState="0" w:defUIPriority="99" w:defSemiHidden="1" w:defUnhideWhenUsed="1" w:defQFormat="0" w:count="276">
-    <w:lsdException w:name="Normal" w:semiHidden="0" w:uiPriority="0" w:unhideWhenUsed="0" w:qFormat="1"/>
-    <w:lsdException w:name="heading 1" w:semiHidden="0" w:uiPriority="9" w:unhideWhenUsed="0" w:qFormat="1"/>
-    <w:lsdException w:name="heading 2" w:uiPriority="9" w:qFormat="1"/>
-    <w:lsdException w:name="heading 3" w:uiPriority="9" w:qFormat="1"/>
-    <w:lsdException w:name="heading 4" w:uiPriority="9" w:qFormat="1"/>
-    <w:lsdException w:name="heading 5" w:uiPriority="9" w:qFormat="1"/>
-    <w:lsdException w:name="heading 6" w:uiPriority="9" w:qFormat="1"/>
-    <w:lsdException w:name="heading 7" w:uiPriority="9" w:qFormat="1"/>
-    <w:lsdException w:name="heading 8" w:uiPriority="9" w:qFormat="1"/>
-    <w:lsdException w:name="heading 9" w:uiPriority="9" w:qFormat="1"/>
-    <w:lsdException w:name="toc 1" w:uiPriority="39"/>
-    <w:lsdException w:name="toc 2" w:uiPriority="39"/>
-    <w:lsdException w:name="toc 3" w:uiPriority="39"/>
-    <w:lsdException w:name="toc 4" w:uiPriority="39"/>
-    <w:lsdException w:name="toc 5" w:uiPriority="39"/>
-    <w:lsdException w:name="toc 6" w:uiPriority="39"/>
-    <w:lsdException w:name="toc 7" w:uiPriority="39"/>
-    <w:lsdException w:name="toc 8" w:uiPriority="39"/>
-    <w:lsdException w:name="toc 9" w:uiPriority="39"/>
-    <w:lsdException w:name="caption" w:uiPriority="35" w:qFormat="1"/>
-    <w:lsdException w:name="Title" w:semiHidden="0" w:uiPriority="10" w:unhideWhenUsed="0" w:qFormat="1"/>
-    <w:lsdException w:name="Default Paragraph Font" w:uiPriority="1"/>
-    <w:lsdException w:name="Subtitle" w:semiHidden="0" w:uiPriority="11" w:unhideWhenUsed="0" w:qFormat="1"/>
-    <w:lsdException w:name="Strong" w:semiHidden="0" w:uiPriority="22" w:unhideWhenUsed="0" w:qFormat="1"/>
-    <w:lsdException w:name="Emphasis" w:semiHidden="0" w:uiPriority="20" w:unhideWhenUsed="0" w:qFormat="1"/>
-    <w:lsdException w:name="Table Grid" w:semiHidden="0" w:uiPriority="59" w:unhideWhenUsed="0"/>
-    <w:lsdException w:name="Placeholder Text" w:unhideWhenUsed="0"/>
-    <w:lsdException w:name="No Spacing" w:semiHidden="0" w:uiPriority="1" w:unhideWhenUsed="0" w:qFormat="1"/>
-    <w:lsdException w:name="Light Shading" w:semiHidden="0" w:uiPriority="60" w:unhideWhenUsed="0"/>
-    <w:lsdException w:name="Light List" w:semiHidden="0" w:uiPriority="61" w:unhideWhenUsed="0"/>
-    <w:lsdException w:name="Light Grid" w:semiHidden="0" w:uiPriority="62" w:unhideWhenUsed="0"/>
-    <w:lsdException w:name="Medium Shading 1" w:semiHidden="0" w:uiPriority="63" w:unhideWhenUsed="0"/>
-    <w:lsdException w:name="Medium Shading 2" w:semiHidden="0" w:uiPriority="64" w:unhideWhenUsed="0"/>
-    <w:lsdException w:name="Medium List 1" w:semiHidden="0" w:uiPriority="65" w:unhideWhenUsed="0"/>
-    <w:lsdException w:name="Medium List 2" w:semiHidden="0" w:uiPriority="66" w:unhideWhenUsed="0"/>
-    <w:lsdException w:name="Medium Grid 1" w:semiHidden="0" w:uiPriority="67" w:unhideWhenUsed="0"/>
-    <w:lsdException w:name="Medium Grid 2" w:semiHidden="0" w:uiPriority="68" w:unhideWhenUsed="0"/>
-    <w:lsdException w:name="Medium Grid 3" w:semiHidden="0" w:uiPriority="69" w:unhideWhenUsed="0"/>
-    <w:lsdException w:name="Dark List" w:semiHidden="0" w:uiPriority="70" w:unhideWhenUsed="0"/>
-    <w:lsdException w:name="Colorful Shading" w:semiHidden="0" w:uiPriority="71" w:unhideWhenUsed="0"/>
-    <w:lsdException w:name="Colorful List" w:semiHidden="0" w:uiPriority="72" w:unhideWhenUsed="0"/>
-    <w:lsdException w:name="Colorful Grid" w:semiHidden="0" w:uiPriority="73" w:unhideWhenUsed="0"/>
-    <w:lsdException w:name="Light Shading Accent 1" w:semiHidden="0" w:uiPriority="60" w:unhideWhenUsed="0"/>
-    <w:lsdException w:name="Light List Accent 1" w:semiHidden="0" w:uiPriority="61" w:unhideWhenUsed="0"/>
-    <w:lsdException w:name="Light Grid Accent 1" w:semiHidden="0" w:uiPriority="62" w:unhideWhenUsed="0"/>
-    <w:lsdException w:name="Medium Shading 1 Accent 1" w:semiHidden="0" w:uiPriority="63" w:unhideWhenUsed="0"/>
-    <w:lsdException w:name="Medium Shading 2 Accent 1" w:semiHidden="0" w:uiPriority="64" w:unhideWhenUsed="0"/>
-    <w:lsdException w:name="Medium List 1 Accent 1" w:semiHidden="0" w:uiPriority="65" w:unhideWhenUsed="0"/>
-    <w:lsdException w:name="Revision" w:unhideWhenUsed="0"/>
-    <w:lsdException w:name="List Paragraph" w:semiHidden="0" w:uiPriority="34" w:unhideWhenUsed="0" w:qFormat="1"/>
-    <w:lsdException w:name="Quote" w:semiHidden="0" w:uiPriority="29" w:unhideWhenUsed="0" w:qFormat="1"/>
-    <w:lsdException w:name="Intense Quote" w:semiHidden="0" w:uiPriority="30" w:unhideWhenUsed="0" w:qFormat="1"/>
-    <w:lsdException w:name="Medium List 2 Accent 1" w:semiHidden="0" w:uiPriority="66" w:unhideWhenUsed="0"/>
-    <w:lsdException w:name="Medium Grid 1 Accent 1" w:semiHidden="0" w:uiPriority="67" w:unhideWhenUsed="0"/>
-    <w:lsdException w:name="Medium Grid 2 Accent 1" w:semiHidden="0" w:uiPriority="68" w:unhideWhenUsed="0"/>
-    <w:lsdException w:name="Medium Grid 3 Accent 1" w:semiHidden="0" w:uiPriority="69" w:unhideWhenUsed="0"/>
-    <w:lsdException w:name="Dark List Accent 1" w:semiHidden="0" w:uiPriority="70" w:unhideWhenUsed="0"/>
-    <w:lsdException w:name="Colorful Shading Accent 1" w:semiHidden="0" w:uiPriority="71" w:unhideWhenUsed="0"/>
-    <w:lsdException w:name="Colorful List Accent 1" w:semiHidden="0" w:uiPriority="72" w:unhideWhenUsed="0"/>
-    <w:lsdException w:name="Colorful Grid Accent 1" w:semiHidden="0" w:uiPriority="73" w:unhideWhenUsed="0"/>
-    <w:lsdException w:name="Light Shading Accent 2" w:semiHidden="0" w:uiPriority="60" w:unhideWhenUsed="0"/>
-    <w:lsdException w:name="Light List Accent 2" w:semiHidden="0" w:uiPriority="61" w:unhideWhenUsed="0"/>
-    <w:lsdException w:name="Light Grid Accent 2" w:semiHidden="0" w:uiPriority="62" w:unhideWhenUsed="0"/>
-    <w:lsdException w:name="Medium Shading 1 Accent 2" w:semiHidden="0" w:uiPriority="63" w:unhideWhenUsed="0"/>
-    <w:lsdException w:name="Medium Shading 2 Accent 2" w:semiHidden="0" w:uiPriority="64" w:unhideWhenUsed="0"/>
-    <w:lsdException w:name="Medium List 1 Accent 2" w:semiHidden="0" w:uiPriority="65" w:unhideWhenUsed="0"/>
-    <w:lsdException w:name="Medium List 2 Accent 2" w:semiHidden="0" w:uiPriority="66" w:unhideWhenUsed="0"/>
-    <w:lsdException w:name="Medium Grid 1 Accent 2" w:semiHidden="0" w:uiPriority="67" w:unhideWhenUsed="0"/>
-    <w:lsdException w:name="Medium Grid 2 Accent 2" w:semiHidden="0" w:uiPriority="68" w:unhideWhenUsed="0"/>
-    <w:lsdException w:name="Medium Grid 3 Accent 2" w:semiHidden="0" w:uiPriority="69" w:unhideWhenUsed="0"/>
-    <w:lsdException w:name="Dark List Accent 2" w:semiHidden="0" w:uiPriority="70" w:unhideWhenUsed="0"/>
-    <w:lsdException w:name="Colorful Shading Accent 2" w:semiHidden="0" w:uiPriority="71" w:unhideWhenUsed="0"/>
-    <w:lsdException w:name="Colorful List Accent 2" w:semiHidden="0" w:uiPriority="72" w:unhideWhenUsed="0"/>
-    <w:lsdException w:name="Colorful Grid Accent 2" w:semiHidden="0" w:uiPriority="73" w:unhideWhenUsed="0"/>
-    <w:lsdException w:name="Light Shading Accent 3" w:semiHidden="0" w:uiPriority="60" w:unhideWhenUsed="0"/>
-    <w:lsdException w:name="Light List Accent 3" w:semiHidden="0" w:uiPriority="61" w:unhideWhenUsed="0"/>
-    <w:lsdException w:name="Light Grid Accent 3" w:semiHidden="0" w:uiPriority="62" w:unhideWhenUsed="0"/>
-    <w:lsdException w:name="Medium Shading 1 Accent 3" w:semiHidden="0" w:uiPriority="63" w:unhideWhenUsed="0"/>
-    <w:lsdException w:name="Medium Shading 2 Accent 3" w:semiHidden="0" w:uiPriority="64" w:unhideWhenUsed="0"/>
-    <w:lsdException w:name="Medium List 1 Accent 3" w:semiHidden="0" w:uiPriority="65" w:unhideWhenUsed="0"/>
-    <w:lsdException w:name="Medium List 2 Accent 3" w:semiHidden="0" w:uiPriority="66" w:unhideWhenUsed="0"/>
-    <w:lsdException w:name="Medium Grid 1 Accent 3" w:semiHidden="0" w:uiPriority="67" w:unhideWhenUsed="0"/>
-    <w:lsdException w:name="Medium Grid 2 Accent 3" w:semiHidden="0" w:uiPriority="68" w:unhideWhenUsed="0"/>
-    <w:lsdException w:name="Medium Grid 3 Accent 3" w:semiHidden="0" w:uiPriority="69" w:unhideWhenUsed="0"/>
-    <w:lsdException w:name="Dark List Accent 3" w:semiHidden="0" w:uiPriority="70" w:unhideWhenUsed="0"/>
-    <w:lsdException w:name="Colorful Shading Accent 3" w:semiHidden="0" w:uiPriority="71" w:unhideWhenUsed="0"/>
-    <w:lsdException w:name="Colorful List Accent 3" w:semiHidden="0" w:uiPriority="72" w:unhideWhenUsed="0"/>
-    <w:lsdException w:name="Colorful Grid Accent 3" w:semiHidden="0" w:uiPriority="73" w:unhideWhenUsed="0"/>
-    <w:lsdException w:name="Light Shading Accent 4" w:semiHidden="0" w:uiPriority="60" w:unhideWhenUsed="0"/>
-    <w:lsdException w:name="Light List Accent 4" w:semiHidden="0" w:uiPriority="61" w:unhideWhenUsed="0"/>
-    <w:lsdException w:name="Light Grid Accent 4" w:semiHidden="0" w:uiPriority="62" w:unhideWhenUsed="0"/>
-    <w:lsdException w:name="Medium Shading 1 Accent 4" w:semiHidden="0" w:uiPriority="63" w:unhideWhenUsed="0"/>
-    <w:lsdException w:name="Medium Shading 2 Accent 4" w:semiHidden="0" w:uiPriority="64" w:unhideWhenUsed="0"/>
-    <w:lsdException w:name="Medium List 1 Accent 4" w:semiHidden="0" w:uiPriority="65" w:unhideWhenUsed="0"/>
-    <w:lsdException w:name="Medium List 2 Accent 4" w:semiHidden="0" w:uiPriority="66" w:unhideWhenUsed="0"/>
-    <w:lsdException w:name="Medium Grid 1 Accent 4" w:semiHidden="0" w:uiPriority="67" w:unhideWhenUsed="0"/>
-    <w:lsdException w:name="Medium Grid 2 Accent 4" w:semiHidden="0" w:uiPriority="68" w:unhideWhenUsed="0"/>
-    <w:lsdException w:name="Medium Grid 3 Accent 4" w:semiHidden="0" w:uiPriority="69" w:unhideWhenUsed="0"/>
-    <w:lsdException w:name="Dark List Accent 4" w:semiHidden="0" w:uiPriority="70" w:unhideWhenUsed="0"/>
-    <w:lsdException w:name="Colorful Shading Accent 4" w:semiHidden="0" w:uiPriority="71" w:unhideWhenUsed="0"/>
-    <w:lsdException w:name="Colorful List Accent 4" w:semiHidden="0" w:uiPriority="72" w:unhideWhenUsed="0"/>
-    <w:lsdException w:name="Colorful Grid Accent 4" w:semiHidden="0" w:uiPriority="73" w:unhideWhenUsed="0"/>
-    <w:lsdException w:name="Light Shading Accent 5" w:semiHidden="0" w:uiPriority="60" w:unhideWhenUsed="0"/>
-    <w:lsdException w:name="Light List Accent 5" w:semiHidden="0" w:uiPriority="61" w:unhideWhenUsed="0"/>
-    <w:lsdException w:name="Light Grid Accent 5" w:semiHidden="0" w:uiPriority="62" w:unhideWhenUsed="0"/>
-    <w:lsdException w:name="Medium Shading 1 Accent 5" w:semiHidden="0" w:uiPriority="63" w:unhideWhenUsed="0"/>
-    <w:lsdException w:name="Medium Shading 2 Accent 5" w:semiHidden="0" w:uiPriority="64" w:unhideWhenUsed="0"/>
-    <w:lsdException w:name="Medium List 1 Accent 5" w:semiHidden="0" w:uiPriority="65" w:unhideWhenUsed="0"/>
-    <w:lsdException w:name="Medium List 2 Accent 5" w:semiHidden="0" w:uiPriority="66" w:unhideWhenUsed="0"/>
-    <w:lsdException w:name="Medium Grid 1 Accent 5" w:semiHidden="0" w:uiPriority="67" w:unhideWhenUsed="0"/>
-    <w:lsdException w:name="Medium Grid 2 Accent 5" w:semiHidden="0" w:uiPriority="68" w:unhideWhenUsed="0"/>
-    <w:lsdException w:name="Medium Grid 3 Accent 5" w:semiHidden="0" w:uiPriority="69" w:unhideWhenUsed="0"/>
-    <w:lsdException w:name="Dark List Accent 5" w:semiHidden="0" w:uiPriority="70" w:unhideWhenUsed="0"/>
-    <w:lsdException w:name="Colorful Shading Accent 5" w:semiHidden="0" w:uiPriority="71" w:unhideWhenUsed="0"/>
-    <w:lsdException w:name="Colorful List Accent 5" w:semiHidden="0" w:uiPriority="72" w:unhideWhenUsed="0"/>
-    <w:lsdException w:name="Colorful Grid Accent 5" w:semiHidden="0" w:uiPriority="73" w:unhideWhenUsed="0"/>
-    <w:lsdException w:name="Light Shading Accent 6" w:semiHidden="0" w:uiPriority="60" w:unhideWhenUsed="0"/>
-    <w:lsdException w:name="Light List Accent 6" w:semiHidden="0" w:uiPriority="61" w:unhideWhenUsed="0"/>
-    <w:lsdException w:name="Light Grid Accent 6" w:semiHidden="0" w:uiPriority="62" w:unhideWhenUsed="0"/>
-    <w:lsdException w:name="Medium Shading 1 Accent 6" w:semiHidden="0" w:uiPriority="63" w:unhideWhenUsed="0"/>
-    <w:lsdException w:name="Medium Shading 2 Accent 6" w:semiHidden="0" w:uiPriority="64" w:unhideWhenUsed="0"/>
-    <w:lsdException w:name="Medium List 1 Accent 6" w:semiHidden="0" w:uiPriority="65" w:unhideWhenUsed="0"/>
-    <w:lsdException w:name="Medium List 2 Accent 6" w:semiHidden="0" w:uiPriority="66" w:unhideWhenUsed="0"/>
-    <w:lsdException w:name="Medium Grid 1 Accent 6" w:semiHidden="0" w:uiPriority="67" w:unhideWhenUsed="0"/>
-    <w:lsdException w:name="Medium Grid 2 Accent 6" w:semiHidden="0" w:uiPriority="68" w:unhideWhenUsed="0"/>
-    <w:lsdException w:name="Medium Grid 3 Accent 6" w:semiHidden="0" w:uiPriority="69" w:unhideWhenUsed="0"/>
-    <w:lsdException w:name="Dark List Accent 6" w:semiHidden="0" w:uiPriority="70" w:unhideWhenUsed="0"/>
-    <w:lsdException w:name="Colorful Shading Accent 6" w:semiHidden="0" w:uiPriority="71" w:unhideWhenUsed="0"/>
-    <w:lsdException w:name="Colorful List Accent 6" w:semiHidden="0" w:uiPriority="72" w:unhideWhenUsed="0"/>
-    <w:lsdException w:name="Colorful Grid Accent 6" w:semiHidden="0" w:uiPriority="73" w:unhideWhenUsed="0"/>
-    <w:lsdException w:name="Subtle Emphasis" w:semiHidden="0" w:uiPriority="19" w:unhideWhenUsed="0" w:qFormat="1"/>
-    <w:lsdException w:name="Intense Emphasis" w:semiHidden="0" w:uiPriority="21" w:unhideWhenUsed="0" w:qFormat="1"/>
-    <w:lsdException w:name="Subtle Reference" w:semiHidden="0" w:uiPriority="31" w:unhideWhenUsed="0" w:qFormat="1"/>
-    <w:lsdException w:name="Intense Reference" w:semiHidden="0" w:uiPriority="32" w:unhideWhenUsed="0" w:qFormat="1"/>
-    <w:lsdException w:name="Book Title" w:semiHidden="0" w:uiPriority="33" w:unhideWhenUsed="0" w:qFormat="1"/>
-    <w:lsdException w:name="Bibliography" w:uiPriority="37"/>
-    <w:lsdException w:name="TOC Heading" w:uiPriority="39" w:qFormat="1"/>
-  </w:latentStyles>
-  <w:style w:type="paragraph" w:default="1" w:styleId="Normal">
-    <w:name w:val="Normal"/>
-    <w:qFormat/>
-  </w:style>
-  <w:style w:type="character" w:default="1" w:styleId="Policepardfaut">
-    <w:name w:val="Default Paragraph Font"/>
-    <w:uiPriority w:val="1"/>
-    <w:semiHidden/>
-    <w:unhideWhenUsed/>
-  </w:style>
-  <w:style w:type="table" w:default="1" w:styleId="TableauNormal">
-    <w:name w:val="Normal Table"/>
-    <w:uiPriority w:val="99"/>
-    <w:semiHidden/>
-    <w:unhideWhenUsed/>
-    <w:tblPr>
-      <w:tblInd w:w="0" w:type="dxa"/>
-      <w:tblCellMar>
-        <w:top w:w="0" w:type="dxa"/>
-        <w:left w:w="108" w:type="dxa"/>
-        <w:bottom w:w="0" w:type="dxa"/>
-        <w:right w:w="108" w:type="dxa"/>
-      </w:tblCellMar>
-    </w:tblPr>
-  </w:style>
-  <w:style w:type="numbering" w:default="1" w:styleId="Aucuneliste">
-    <w:name w:val="No List"/>
-    <w:uiPriority w:val="99"/>
-    <w:semiHidden/>
-    <w:unhideWhenUsed/>
-  </w:style>
-  <w:style w:type="character" w:styleId="Textedelespacerserv">
-    <w:name w:val="Placeholder Text"/>
-    <w:basedOn w:val="Policepardfaut"/>
-    <w:uiPriority w:val="99"/>
-    <w:semiHidden/>
-    <w:rsid w:val="00277AC3"/>
-    <w:rPr>
-      <w:color w:val="808080"/>
-    </w:rPr>
-  </w:style>
-</w:styles>
-</file>
-
-<file path=word/glossary/stylesWithEffects.xml><?xml version="1.0" encoding="utf-8"?>
-<w:styles xmlns:wpc="http://schemas.microsoft.com/office/word/2010/wordprocessingCanvas" xmlns:mo="http://schemas.microsoft.com/office/mac/office/2008/main" xmlns:mc="http://schemas.openxmlformats.org/markup-compatibility/2006" xmlns:mv="urn:schemas-microsoft-com:mac:vml" xmlns:o="urn:schemas-microsoft-com:office:office" xmlns:r="http://schemas.openxmlformats.org/officeDocument/2006/relationships" xmlns:m="http://schemas.openxmlformats.org/officeDocument/2006/math" xmlns:v="urn:schemas-microsoft-com:vml" xmlns:wp14="http://schemas.microsoft.com/office/word/2010/wordprocessingDrawing" xmlns:wp="http://schemas.openxmlformats.org/drawingml/2006/wordprocessingDrawing" xmlns:w10="urn:schemas-microsoft-com:office:word" xmlns:w="http://schemas.openxmlformats.org/wordprocessingml/2006/main" xmlns:w14="http://schemas.microsoft.com/office/word/2010/wordml" xmlns:wpg="http://schemas.microsoft.com/office/word/2010/wordprocessingGroup" xmlns:wpi="http://schemas.microsoft.com/office/word/2010/wordprocessingInk" xmlns:wne="http://schemas.microsoft.com/office/word/2006/wordml" xmlns:wps="http://schemas.microsoft.com/office/word/2010/wordprocessingShape" mc:Ignorable="w14 wp14">
-  <w:docDefaults>
-    <w:rPrDefault>
-      <w:rPr>
-        <w:rFonts w:asciiTheme="minorHAnsi" w:eastAsiaTheme="minorEastAsia" w:hAnsiTheme="minorHAnsi" w:cstheme="minorBidi"/>
-        <w:sz w:val="24"/>
-        <w:szCs w:val="24"/>
-        <w:lang w:val="en-US" w:eastAsia="ja-JP" w:bidi="ar-SA"/>
-      </w:rPr>
-    </w:rPrDefault>
-    <w:pPrDefault/>
-  </w:docDefaults>
-  <w:latentStyles w:defLockedState="0" w:defUIPriority="99" w:defSemiHidden="1" w:defUnhideWhenUsed="1" w:defQFormat="0" w:count="276">
-    <w:lsdException w:name="Normal" w:semiHidden="0" w:uiPriority="0" w:unhideWhenUsed="0" w:qFormat="1"/>
-    <w:lsdException w:name="heading 1" w:semiHidden="0" w:uiPriority="9" w:unhideWhenUsed="0" w:qFormat="1"/>
-    <w:lsdException w:name="heading 2" w:uiPriority="9" w:qFormat="1"/>
-    <w:lsdException w:name="heading 3" w:uiPriority="9" w:qFormat="1"/>
-    <w:lsdException w:name="heading 4" w:uiPriority="9" w:qFormat="1"/>
-    <w:lsdException w:name="heading 5" w:uiPriority="9" w:qFormat="1"/>
-    <w:lsdException w:name="heading 6" w:uiPriority="9" w:qFormat="1"/>
-    <w:lsdException w:name="heading 7" w:uiPriority="9" w:qFormat="1"/>
-    <w:lsdException w:name="heading 8" w:uiPriority="9" w:qFormat="1"/>
-    <w:lsdException w:name="heading 9" w:uiPriority="9" w:qFormat="1"/>
-    <w:lsdException w:name="toc 1" w:uiPriority="39"/>
-    <w:lsdException w:name="toc 2" w:uiPriority="39"/>
-    <w:lsdException w:name="toc 3" w:uiPriority="39"/>
-    <w:lsdException w:name="toc 4" w:uiPriority="39"/>
-    <w:lsdException w:name="toc 5" w:uiPriority="39"/>
-    <w:lsdException w:name="toc 6" w:uiPriority="39"/>
-    <w:lsdException w:name="toc 7" w:uiPriority="39"/>
-    <w:lsdException w:name="toc 8" w:uiPriority="39"/>
-    <w:lsdException w:name="toc 9" w:uiPriority="39"/>
-    <w:lsdException w:name="caption" w:uiPriority="35" w:qFormat="1"/>
-    <w:lsdException w:name="Title" w:semiHidden="0" w:uiPriority="10" w:unhideWhenUsed="0" w:qFormat="1"/>
-    <w:lsdException w:name="Default Paragraph Font" w:uiPriority="1"/>
-    <w:lsdException w:name="Subtitle" w:semiHidden="0" w:uiPriority="11" w:unhideWhenUsed="0" w:qFormat="1"/>
-    <w:lsdException w:name="Strong" w:semiHidden="0" w:uiPriority="22" w:unhideWhenUsed="0" w:qFormat="1"/>
-    <w:lsdException w:name="Emphasis" w:semiHidden="0" w:uiPriority="20" w:unhideWhenUsed="0" w:qFormat="1"/>
-    <w:lsdException w:name="Table Grid" w:semiHidden="0" w:uiPriority="59" w:unhideWhenUsed="0"/>
-    <w:lsdException w:name="Placeholder Text" w:unhideWhenUsed="0"/>
-    <w:lsdException w:name="No Spacing" w:semiHidden="0" w:uiPriority="1" w:unhideWhenUsed="0" w:qFormat="1"/>
-    <w:lsdException w:name="Light Shading" w:semiHidden="0" w:uiPriority="60" w:unhideWhenUsed="0"/>
-    <w:lsdException w:name="Light List" w:semiHidden="0" w:uiPriority="61" w:unhideWhenUsed="0"/>
-    <w:lsdException w:name="Light Grid" w:semiHidden="0" w:uiPriority="62" w:unhideWhenUsed="0"/>
-    <w:lsdException w:name="Medium Shading 1" w:semiHidden="0" w:uiPriority="63" w:unhideWhenUsed="0"/>
-    <w:lsdException w:name="Medium Shading 2" w:semiHidden="0" w:uiPriority="64" w:unhideWhenUsed="0"/>
-    <w:lsdException w:name="Medium List 1" w:semiHidden="0" w:uiPriority="65" w:unhideWhenUsed="0"/>
-    <w:lsdException w:name="Medium List 2" w:semiHidden="0" w:uiPriority="66" w:unhideWhenUsed="0"/>
-    <w:lsdException w:name="Medium Grid 1" w:semiHidden="0" w:uiPriority="67" w:unhideWhenUsed="0"/>
-    <w:lsdException w:name="Medium Grid 2" w:semiHidden="0" w:uiPriority="68" w:unhideWhenUsed="0"/>
-    <w:lsdException w:name="Medium Grid 3" w:semiHidden="0" w:uiPriority="69" w:unhideWhenUsed="0"/>
-    <w:lsdException w:name="Dark List" w:semiHidden="0" w:uiPriority="70" w:unhideWhenUsed="0"/>
-    <w:lsdException w:name="Colorful Shading" w:semiHidden="0" w:uiPriority="71" w:unhideWhenUsed="0"/>
-    <w:lsdException w:name="Colorful List" w:semiHidden="0" w:uiPriority="72" w:unhideWhenUsed="0"/>
-    <w:lsdException w:name="Colorful Grid" w:semiHidden="0" w:uiPriority="73" w:unhideWhenUsed="0"/>
-    <w:lsdException w:name="Light Shading Accent 1" w:semiHidden="0" w:uiPriority="60" w:unhideWhenUsed="0"/>
-    <w:lsdException w:name="Light List Accent 1" w:semiHidden="0" w:uiPriority="61" w:unhideWhenUsed="0"/>
-    <w:lsdException w:name="Light Grid Accent 1" w:semiHidden="0" w:uiPriority="62" w:unhideWhenUsed="0"/>
-    <w:lsdException w:name="Medium Shading 1 Accent 1" w:semiHidden="0" w:uiPriority="63" w:unhideWhenUsed="0"/>
-    <w:lsdException w:name="Medium Shading 2 Accent 1" w:semiHidden="0" w:uiPriority="64" w:unhideWhenUsed="0"/>
-    <w:lsdException w:name="Medium List 1 Accent 1" w:semiHidden="0" w:uiPriority="65" w:unhideWhenUsed="0"/>
-    <w:lsdException w:name="Revision" w:unhideWhenUsed="0"/>
-    <w:lsdException w:name="List Paragraph" w:semiHidden="0" w:uiPriority="34" w:unhideWhenUsed="0" w:qFormat="1"/>
-    <w:lsdException w:name="Quote" w:semiHidden="0" w:uiPriority="29" w:unhideWhenUsed="0" w:qFormat="1"/>
-    <w:lsdException w:name="Intense Quote" w:semiHidden="0" w:uiPriority="30" w:unhideWhenUsed="0" w:qFormat="1"/>
-    <w:lsdException w:name="Medium List 2 Accent 1" w:semiHidden="0" w:uiPriority="66" w:unhideWhenUsed="0"/>
-    <w:lsdException w:name="Medium Grid 1 Accent 1" w:semiHidden="0" w:uiPriority="67" w:unhideWhenUsed="0"/>
-    <w:lsdException w:name="Medium Grid 2 Accent 1" w:semiHidden="0" w:uiPriority="68" w:unhideWhenUsed="0"/>
-    <w:lsdException w:name="Medium Grid 3 Accent 1" w:semiHidden="0" w:uiPriority="69" w:unhideWhenUsed="0"/>
-    <w:lsdException w:name="Dark List Accent 1" w:semiHidden="0" w:uiPriority="70" w:unhideWhenUsed="0"/>
-    <w:lsdException w:name="Colorful Shading Accent 1" w:semiHidden="0" w:uiPriority="71" w:unhideWhenUsed="0"/>
-    <w:lsdException w:name="Colorful List Accent 1" w:semiHidden="0" w:uiPriority="72" w:unhideWhenUsed="0"/>
-    <w:lsdException w:name="Colorful Grid Accent 1" w:semiHidden="0" w:uiPriority="73" w:unhideWhenUsed="0"/>
-    <w:lsdException w:name="Light Shading Accent 2" w:semiHidden="0" w:uiPriority="60" w:unhideWhenUsed="0"/>
-    <w:lsdException w:name="Light List Accent 2" w:semiHidden="0" w:uiPriority="61" w:unhideWhenUsed="0"/>
-    <w:lsdException w:name="Light Grid Accent 2" w:semiHidden="0" w:uiPriority="62" w:unhideWhenUsed="0"/>
-    <w:lsdException w:name="Medium Shading 1 Accent 2" w:semiHidden="0" w:uiPriority="63" w:unhideWhenUsed="0"/>
-    <w:lsdException w:name="Medium Shading 2 Accent 2" w:semiHidden="0" w:uiPriority="64" w:unhideWhenUsed="0"/>
-    <w:lsdException w:name="Medium List 1 Accent 2" w:semiHidden="0" w:uiPriority="65" w:unhideWhenUsed="0"/>
-    <w:lsdException w:name="Medium List 2 Accent 2" w:semiHidden="0" w:uiPriority="66" w:unhideWhenUsed="0"/>
-    <w:lsdException w:name="Medium Grid 1 Accent 2" w:semiHidden="0" w:uiPriority="67" w:unhideWhenUsed="0"/>
-    <w:lsdException w:name="Medium Grid 2 Accent 2" w:semiHidden="0" w:uiPriority="68" w:unhideWhenUsed="0"/>
-    <w:lsdException w:name="Medium Grid 3 Accent 2" w:semiHidden="0" w:uiPriority="69" w:unhideWhenUsed="0"/>
-    <w:lsdException w:name="Dark List Accent 2" w:semiHidden="0" w:uiPriority="70" w:unhideWhenUsed="0"/>
-    <w:lsdException w:name="Colorful Shading Accent 2" w:semiHidden="0" w:uiPriority="71" w:unhideWhenUsed="0"/>
-    <w:lsdException w:name="Colorful List Accent 2" w:semiHidden="0" w:uiPriority="72" w:unhideWhenUsed="0"/>
-    <w:lsdException w:name="Colorful Grid Accent 2" w:semiHidden="0" w:uiPriority="73" w:unhideWhenUsed="0"/>
-    <w:lsdException w:name="Light Shading Accent 3" w:semiHidden="0" w:uiPriority="60" w:unhideWhenUsed="0"/>
-    <w:lsdException w:name="Light List Accent 3" w:semiHidden="0" w:uiPriority="61" w:unhideWhenUsed="0"/>
-    <w:lsdException w:name="Light Grid Accent 3" w:semiHidden="0" w:uiPriority="62" w:unhideWhenUsed="0"/>
-    <w:lsdException w:name="Medium Shading 1 Accent 3" w:semiHidden="0" w:uiPriority="63" w:unhideWhenUsed="0"/>
-    <w:lsdException w:name="Medium Shading 2 Accent 3" w:semiHidden="0" w:uiPriority="64" w:unhideWhenUsed="0"/>
-    <w:lsdException w:name="Medium List 1 Accent 3" w:semiHidden="0" w:uiPriority="65" w:unhideWhenUsed="0"/>
-    <w:lsdException w:name="Medium List 2 Accent 3" w:semiHidden="0" w:uiPriority="66" w:unhideWhenUsed="0"/>
-    <w:lsdException w:name="Medium Grid 1 Accent 3" w:semiHidden="0" w:uiPriority="67" w:unhideWhenUsed="0"/>
-    <w:lsdException w:name="Medium Grid 2 Accent 3" w:semiHidden="0" w:uiPriority="68" w:unhideWhenUsed="0"/>
-    <w:lsdException w:name="Medium Grid 3 Accent 3" w:semiHidden="0" w:uiPriority="69" w:unhideWhenUsed="0"/>
-    <w:lsdException w:name="Dark List Accent 3" w:semiHidden="0" w:uiPriority="70" w:unhideWhenUsed="0"/>
-    <w:lsdException w:name="Colorful Shading Accent 3" w:semiHidden="0" w:uiPriority="71" w:unhideWhenUsed="0"/>
-    <w:lsdException w:name="Colorful List Accent 3" w:semiHidden="0" w:uiPriority="72" w:unhideWhenUsed="0"/>
-    <w:lsdException w:name="Colorful Grid Accent 3" w:semiHidden="0" w:uiPriority="73" w:unhideWhenUsed="0"/>
-    <w:lsdException w:name="Light Shading Accent 4" w:semiHidden="0" w:uiPriority="60" w:unhideWhenUsed="0"/>
-    <w:lsdException w:name="Light List Accent 4" w:semiHidden="0" w:uiPriority="61" w:unhideWhenUsed="0"/>
-    <w:lsdException w:name="Light Grid Accent 4" w:semiHidden="0" w:uiPriority="62" w:unhideWhenUsed="0"/>
-    <w:lsdException w:name="Medium Shading 1 Accent 4" w:semiHidden="0" w:uiPriority="63" w:unhideWhenUsed="0"/>
-    <w:lsdException w:name="Medium Shading 2 Accent 4" w:semiHidden="0" w:uiPriority="64" w:unhideWhenUsed="0"/>
-    <w:lsdException w:name="Medium List 1 Accent 4" w:semiHidden="0" w:uiPriority="65" w:unhideWhenUsed="0"/>
-    <w:lsdException w:name="Medium List 2 Accent 4" w:semiHidden="0" w:uiPriority="66" w:unhideWhenUsed="0"/>
-    <w:lsdException w:name="Medium Grid 1 Accent 4" w:semiHidden="0" w:uiPriority="67" w:unhideWhenUsed="0"/>
-    <w:lsdException w:name="Medium Grid 2 Accent 4" w:semiHidden="0" w:uiPriority="68" w:unhideWhenUsed="0"/>
-    <w:lsdException w:name="Medium Grid 3 Accent 4" w:semiHidden="0" w:uiPriority="69" w:unhideWhenUsed="0"/>
-    <w:lsdException w:name="Dark List Accent 4" w:semiHidden="0" w:uiPriority="70" w:unhideWhenUsed="0"/>
-    <w:lsdException w:name="Colorful Shading Accent 4" w:semiHidden="0" w:uiPriority="71" w:unhideWhenUsed="0"/>
-    <w:lsdException w:name="Colorful List Accent 4" w:semiHidden="0" w:uiPriority="72" w:unhideWhenUsed="0"/>
-    <w:lsdException w:name="Colorful Grid Accent 4" w:semiHidden="0" w:uiPriority="73" w:unhideWhenUsed="0"/>
-    <w:lsdException w:name="Light Shading Accent 5" w:semiHidden="0" w:uiPriority="60" w:unhideWhenUsed="0"/>
-    <w:lsdException w:name="Light List Accent 5" w:semiHidden="0" w:uiPriority="61" w:unhideWhenUsed="0"/>
-    <w:lsdException w:name="Light Grid Accent 5" w:semiHidden="0" w:uiPriority="62" w:unhideWhenUsed="0"/>
-    <w:lsdException w:name="Medium Shading 1 Accent 5" w:semiHidden="0" w:uiPriority="63" w:unhideWhenUsed="0"/>
-    <w:lsdException w:name="Medium Shading 2 Accent 5" w:semiHidden="0" w:uiPriority="64" w:unhideWhenUsed="0"/>
-    <w:lsdException w:name="Medium List 1 Accent 5" w:semiHidden="0" w:uiPriority="65" w:unhideWhenUsed="0"/>
-    <w:lsdException w:name="Medium List 2 Accent 5" w:semiHidden="0" w:uiPriority="66" w:unhideWhenUsed="0"/>
-    <w:lsdException w:name="Medium Grid 1 Accent 5" w:semiHidden="0" w:uiPriority="67" w:unhideWhenUsed="0"/>
-    <w:lsdException w:name="Medium Grid 2 Accent 5" w:semiHidden="0" w:uiPriority="68" w:unhideWhenUsed="0"/>
-    <w:lsdException w:name="Medium Grid 3 Accent 5" w:semiHidden="0" w:uiPriority="69" w:unhideWhenUsed="0"/>
-    <w:lsdException w:name="Dark List Accent 5" w:semiHidden="0" w:uiPriority="70" w:unhideWhenUsed="0"/>
-    <w:lsdException w:name="Colorful Shading Accent 5" w:semiHidden="0" w:uiPriority="71" w:unhideWhenUsed="0"/>
-    <w:lsdException w:name="Colorful List Accent 5" w:semiHidden="0" w:uiPriority="72" w:unhideWhenUsed="0"/>
-    <w:lsdException w:name="Colorful Grid Accent 5" w:semiHidden="0" w:uiPriority="73" w:unhideWhenUsed="0"/>
-    <w:lsdException w:name="Light Shading Accent 6" w:semiHidden="0" w:uiPriority="60" w:unhideWhenUsed="0"/>
-    <w:lsdException w:name="Light List Accent 6" w:semiHidden="0" w:uiPriority="61" w:unhideWhenUsed="0"/>
-    <w:lsdException w:name="Light Grid Accent 6" w:semiHidden="0" w:uiPriority="62" w:unhideWhenUsed="0"/>
-    <w:lsdException w:name="Medium Shading 1 Accent 6" w:semiHidden="0" w:uiPriority="63" w:unhideWhenUsed="0"/>
-    <w:lsdException w:name="Medium Shading 2 Accent 6" w:semiHidden="0" w:uiPriority="64" w:unhideWhenUsed="0"/>
-    <w:lsdException w:name="Medium List 1 Accent 6" w:semiHidden="0" w:uiPriority="65" w:unhideWhenUsed="0"/>
-    <w:lsdException w:name="Medium List 2 Accent 6" w:semiHidden="0" w:uiPriority="66" w:unhideWhenUsed="0"/>
-    <w:lsdException w:name="Medium Grid 1 Accent 6" w:semiHidden="0" w:uiPriority="67" w:unhideWhenUsed="0"/>
-    <w:lsdException w:name="Medium Grid 2 Accent 6" w:semiHidden="0" w:uiPriority="68" w:unhideWhenUsed="0"/>
-    <w:lsdException w:name="Medium Grid 3 Accent 6" w:semiHidden="0" w:uiPriority="69" w:unhideWhenUsed="0"/>
-    <w:lsdException w:name="Dark List Accent 6" w:semiHidden="0" w:uiPriority="70" w:unhideWhenUsed="0"/>
-    <w:lsdException w:name="Colorful Shading Accent 6" w:semiHidden="0" w:uiPriority="71" w:unhideWhenUsed="0"/>
-    <w:lsdException w:name="Colorful List Accent 6" w:semiHidden="0" w:uiPriority="72" w:unhideWhenUsed="0"/>
-    <w:lsdException w:name="Colorful Grid Accent 6" w:semiHidden="0" w:uiPriority="73" w:unhideWhenUsed="0"/>
-    <w:lsdException w:name="Subtle Emphasis" w:semiHidden="0" w:uiPriority="19" w:unhideWhenUsed="0" w:qFormat="1"/>
-    <w:lsdException w:name="Intense Emphasis" w:semiHidden="0" w:uiPriority="21" w:unhideWhenUsed="0" w:qFormat="1"/>
-    <w:lsdException w:name="Subtle Reference" w:semiHidden="0" w:uiPriority="31" w:unhideWhenUsed="0" w:qFormat="1"/>
-    <w:lsdException w:name="Intense Reference" w:semiHidden="0" w:uiPriority="32" w:unhideWhenUsed="0" w:qFormat="1"/>
-    <w:lsdException w:name="Book Title" w:semiHidden="0" w:uiPriority="33" w:unhideWhenUsed="0" w:qFormat="1"/>
-    <w:lsdException w:name="Bibliography" w:uiPriority="37"/>
-    <w:lsdException w:name="TOC Heading" w:uiPriority="39" w:qFormat="1"/>
-  </w:latentStyles>
-  <w:style w:type="paragraph" w:default="1" w:styleId="Normal">
-    <w:name w:val="Normal"/>
-    <w:qFormat/>
-  </w:style>
-  <w:style w:type="character" w:default="1" w:styleId="Policepardfaut">
-    <w:name w:val="Default Paragraph Font"/>
-    <w:uiPriority w:val="1"/>
-    <w:semiHidden/>
-    <w:unhideWhenUsed/>
-  </w:style>
-  <w:style w:type="table" w:default="1" w:styleId="TableauNormal">
-    <w:name w:val="Normal Table"/>
-    <w:uiPriority w:val="99"/>
-    <w:semiHidden/>
-    <w:unhideWhenUsed/>
-    <w:tblPr>
-      <w:tblInd w:w="0" w:type="dxa"/>
-      <w:tblCellMar>
-        <w:top w:w="0" w:type="dxa"/>
-        <w:left w:w="108" w:type="dxa"/>
-        <w:bottom w:w="0" w:type="dxa"/>
-        <w:right w:w="108" w:type="dxa"/>
-      </w:tblCellMar>
-    </w:tblPr>
-  </w:style>
-  <w:style w:type="numbering" w:default="1" w:styleId="Aucuneliste">
-    <w:name w:val="No List"/>
-    <w:uiPriority w:val="99"/>
-    <w:semiHidden/>
-    <w:unhideWhenUsed/>
-  </w:style>
-  <w:style w:type="character" w:styleId="Textedelespacerserv">
-    <w:name w:val="Placeholder Text"/>
-    <w:basedOn w:val="Policepardfaut"/>
-    <w:uiPriority w:val="99"/>
-    <w:semiHidden/>
-    <w:rsid w:val="00277AC3"/>
-    <w:rPr>
-      <w:color w:val="808080"/>
-    </w:rPr>
-  </w:style>
-</w:styles>
-</file>
-
-<file path=word/glossary/webSettings.xml><?xml version="1.0" encoding="utf-8"?>
-<w:webSettings xmlns:mc="http://schemas.openxmlformats.org/markup-compatibility/2006" xmlns:r="http://schemas.openxmlformats.org/officeDocument/2006/relationships" xmlns:w="http://schemas.openxmlformats.org/wordprocessingml/2006/main" xmlns:w14="http://schemas.microsoft.com/office/word/2010/wordml" mc:Ignorable="w14">
-  <w:allowPNG/>
-  <w:doNotSaveAsSingleFile/>
-</w:webSettings>
-</file>
-
 <file path=word/theme/theme1.xml><?xml version="1.0" encoding="utf-8"?>
 <a:theme xmlns:a="http://schemas.openxmlformats.org/drawingml/2006/main" name="Thème Office">
   <a:themeElements>
@@ -6260,7 +8936,7 @@
 </file>
 
 <file path=customXml/itemProps1.xml><?xml version="1.0" encoding="utf-8"?>
-<ds:datastoreItem xmlns:ds="http://schemas.openxmlformats.org/officeDocument/2006/customXml" ds:itemID="{DD56DACC-C75E-D34C-83A7-8CDF99C134D1}">
+<ds:datastoreItem xmlns:ds="http://schemas.openxmlformats.org/officeDocument/2006/customXml" ds:itemID="{C6C917CE-B74F-F943-997A-CB259F55A459}">
   <ds:schemaRefs>
     <ds:schemaRef ds:uri="http://schemas.openxmlformats.org/officeDocument/2006/bibliography"/>
   </ds:schemaRefs>

</xml_diff>

<commit_message>
Update for latest chages
Signed-off-by: Aleksi Sapon <QcTechs@gmail.com>
</commit_message>
<xml_diff>
--- a/InfiniteObjects Reference.docx
+++ b/InfiniteObjects Reference.docx
@@ -1399,6 +1399,9 @@
       <w:r>
         <w:t>:</w:t>
       </w:r>
+      <w:r>
+        <w:t xml:space="preserve"> [type]</w:t>
+      </w:r>
     </w:p>
     <w:p>
       <w:pPr>
@@ -1515,14 +1518,26 @@
         <w:rPr>
           <w:i/>
         </w:rPr>
-        <w:t>shape</w:t>
-      </w:r>
-      <w:proofErr w:type="gramEnd"/>
-      <w:r>
-        <w:rPr>
-          <w:i/>
-        </w:rPr>
-        <w:t>: [shape]</w:t>
+        <w:t>type</w:t>
+      </w:r>
+      <w:proofErr w:type="gramEnd"/>
+      <w:r>
+        <w:rPr>
+          <w:i/>
+        </w:rPr>
+        <w:t>: [</w:t>
+      </w:r>
+      <w:r>
+        <w:rPr>
+          <w:i/>
+        </w:rPr>
+        <w:t>type</w:t>
+      </w:r>
+      <w:r>
+        <w:rPr>
+          <w:i/>
+        </w:rPr>
+        <w:t>]</w:t>
       </w:r>
     </w:p>
     <w:p>
@@ -1538,30 +1553,123 @@
         <w:rPr>
           <w:i/>
         </w:rPr>
-        <w:t>mode</w:t>
-      </w:r>
-      <w:proofErr w:type="gramEnd"/>
-      <w:r>
-        <w:rPr>
-          <w:i/>
-        </w:rPr>
-        <w:t>: [“include” | “exclude"]</w:t>
+        <w:t>properties</w:t>
+      </w:r>
+      <w:proofErr w:type="gramEnd"/>
+      <w:r>
+        <w:rPr>
+          <w:i/>
+        </w:rPr>
+        <w:t>:</w:t>
+      </w:r>
+    </w:p>
+    <w:p>
+      <w:pPr>
+        <w:ind w:left="2124"/>
+        <w:jc w:val="both"/>
+        <w:rPr>
+          <w:i/>
+        </w:rPr>
+      </w:pPr>
+      <w:r>
+        <w:rPr>
+          <w:i/>
+        </w:rPr>
+        <w:t>(</w:t>
+      </w:r>
+      <w:proofErr w:type="gramStart"/>
+      <w:r>
+        <w:rPr>
+          <w:i/>
+        </w:rPr>
+        <w:t>properties</w:t>
+      </w:r>
+      <w:proofErr w:type="gramEnd"/>
+      <w:r>
+        <w:rPr>
+          <w:i/>
+        </w:rPr>
+        <w:t>)</w:t>
+      </w:r>
+    </w:p>
+    <w:p>
+      <w:pPr>
+        <w:ind w:left="708"/>
+        <w:jc w:val="both"/>
+        <w:rPr>
+          <w:i/>
+        </w:rPr>
+      </w:pPr>
+      <w:r>
+        <w:rPr>
+          <w:i/>
+        </w:rPr>
+        <w:t>{…}</w:t>
+      </w:r>
+    </w:p>
+    <w:p>
+      <w:pPr>
+        <w:jc w:val="both"/>
+      </w:pPr>
+    </w:p>
+    <w:p>
+      <w:pPr>
+        <w:jc w:val="both"/>
+      </w:pPr>
+      <w:proofErr w:type="gramStart"/>
+      <w:r>
+        <w:t>instructions</w:t>
+      </w:r>
+      <w:proofErr w:type="gramEnd"/>
+      <w:r>
+        <w:t>:</w:t>
+      </w:r>
+    </w:p>
+    <w:p>
+      <w:pPr>
+        <w:ind w:left="708"/>
+        <w:jc w:val="both"/>
+      </w:pPr>
+      <w:r>
+        <w:t>[</w:t>
+      </w:r>
+      <w:proofErr w:type="gramStart"/>
+      <w:r>
+        <w:t>name</w:t>
+      </w:r>
+      <w:proofErr w:type="gramEnd"/>
+      <w:r>
+        <w:t>]:</w:t>
       </w:r>
     </w:p>
     <w:p>
       <w:pPr>
         <w:ind w:left="1416"/>
         <w:jc w:val="both"/>
-        <w:rPr>
-          <w:i/>
-        </w:rPr>
-      </w:pPr>
-      <w:proofErr w:type="gramStart"/>
-      <w:r>
-        <w:rPr>
-          <w:i/>
-        </w:rPr>
-        <w:t>size</w:t>
+      </w:pPr>
+      <w:proofErr w:type="gramStart"/>
+      <w:r>
+        <w:t>type</w:t>
+      </w:r>
+      <w:proofErr w:type="gramEnd"/>
+      <w:r>
+        <w:t>:  [type]</w:t>
+      </w:r>
+    </w:p>
+    <w:p>
+      <w:pPr>
+        <w:ind w:left="1416"/>
+        <w:jc w:val="both"/>
+        <w:rPr>
+          <w:i/>
+        </w:rPr>
+      </w:pPr>
+      <w:proofErr w:type="gramStart"/>
+      <w:r>
+        <w:rPr>
+          <w:i/>
+        </w:rPr>
+        <w:t>variables</w:t>
       </w:r>
       <w:proofErr w:type="gramEnd"/>
       <w:r>
@@ -1583,209 +1691,85 @@
         <w:rPr>
           <w:i/>
         </w:rPr>
+        <w:t>[</w:t>
+      </w:r>
+      <w:proofErr w:type="gramStart"/>
+      <w:r>
+        <w:rPr>
+          <w:i/>
+        </w:rPr>
+        <w:t>name</w:t>
+      </w:r>
+      <w:proofErr w:type="gramEnd"/>
+      <w:r>
+        <w:rPr>
+          <w:i/>
+        </w:rPr>
+        <w:t>]: [</w:t>
+      </w:r>
+      <w:r>
+        <w:rPr>
+          <w:b/>
+          <w:i/>
+        </w:rPr>
+        <w:t>value</w:t>
+      </w:r>
+      <w:r>
+        <w:rPr>
+          <w:i/>
+        </w:rPr>
+        <w:t>]</w:t>
+      </w:r>
+    </w:p>
+    <w:p>
+      <w:pPr>
+        <w:ind w:left="2124"/>
+        <w:jc w:val="both"/>
+        <w:rPr>
+          <w:i/>
+        </w:rPr>
+      </w:pPr>
+      <w:r>
+        <w:rPr>
+          <w:i/>
+        </w:rPr>
+        <w:t>{…}</w:t>
+      </w:r>
+    </w:p>
+    <w:p>
+      <w:pPr>
+        <w:ind w:left="1416"/>
+        <w:jc w:val="both"/>
+      </w:pPr>
+      <w:proofErr w:type="gramStart"/>
+      <w:r>
+        <w:t>properties</w:t>
+      </w:r>
+      <w:proofErr w:type="gramEnd"/>
+      <w:r>
+        <w:t>:</w:t>
+      </w:r>
+    </w:p>
+    <w:p>
+      <w:pPr>
+        <w:ind w:left="2124"/>
+        <w:jc w:val="both"/>
+      </w:pPr>
+      <w:r>
         <w:t>(</w:t>
       </w:r>
       <w:proofErr w:type="gramStart"/>
       <w:r>
-        <w:rPr>
-          <w:i/>
-        </w:rPr>
-        <w:t>size</w:t>
-      </w:r>
-      <w:proofErr w:type="gramEnd"/>
-      <w:r>
-        <w:rPr>
-          <w:i/>
-        </w:rPr>
+        <w:t>properties</w:t>
+      </w:r>
+      <w:proofErr w:type="gramEnd"/>
+      <w:r>
         <w:t>)</w:t>
       </w:r>
     </w:p>
     <w:p>
       <w:pPr>
-        <w:ind w:left="1416"/>
-        <w:jc w:val="both"/>
-        <w:rPr>
-          <w:i/>
-        </w:rPr>
-      </w:pPr>
-      <w:proofErr w:type="gramStart"/>
-      <w:r>
-        <w:rPr>
-          <w:i/>
-        </w:rPr>
-        <w:t>position</w:t>
-      </w:r>
-      <w:proofErr w:type="gramEnd"/>
-      <w:r>
-        <w:rPr>
-          <w:i/>
-        </w:rPr>
-        <w:t>:</w:t>
-      </w:r>
-    </w:p>
-    <w:p>
-      <w:pPr>
-        <w:ind w:left="2124"/>
-        <w:jc w:val="both"/>
-        <w:rPr>
-          <w:i/>
-        </w:rPr>
-      </w:pPr>
-      <w:proofErr w:type="gramStart"/>
-      <w:r>
-        <w:rPr>
-          <w:i/>
-        </w:rPr>
-        <w:t>x</w:t>
-      </w:r>
-      <w:proofErr w:type="gramEnd"/>
-      <w:r>
-        <w:rPr>
-          <w:i/>
-        </w:rPr>
-        <w:t>: [</w:t>
-      </w:r>
-      <w:r>
-        <w:rPr>
-          <w:b/>
-          <w:i/>
-        </w:rPr>
-        <w:t>x</w:t>
-      </w:r>
-      <w:r>
-        <w:rPr>
-          <w:i/>
-        </w:rPr>
-        <w:t>]</w:t>
-      </w:r>
-    </w:p>
-    <w:p>
-      <w:pPr>
-        <w:ind w:left="2124"/>
-        <w:jc w:val="both"/>
-        <w:rPr>
-          <w:i/>
-        </w:rPr>
-      </w:pPr>
-      <w:proofErr w:type="gramStart"/>
-      <w:r>
-        <w:rPr>
-          <w:i/>
-        </w:rPr>
-        <w:t>y</w:t>
-      </w:r>
-      <w:proofErr w:type="gramEnd"/>
-      <w:r>
-        <w:rPr>
-          <w:i/>
-        </w:rPr>
-        <w:t>: [</w:t>
-      </w:r>
-      <w:r>
-        <w:rPr>
-          <w:b/>
-          <w:i/>
-        </w:rPr>
-        <w:t>y</w:t>
-      </w:r>
-      <w:r>
-        <w:rPr>
-          <w:i/>
-        </w:rPr>
-        <w:t>]</w:t>
-      </w:r>
-    </w:p>
-    <w:p>
-      <w:pPr>
-        <w:ind w:left="2124"/>
-        <w:jc w:val="both"/>
-        <w:rPr>
-          <w:i/>
-        </w:rPr>
-      </w:pPr>
-      <w:proofErr w:type="gramStart"/>
-      <w:r>
-        <w:rPr>
-          <w:i/>
-        </w:rPr>
-        <w:t>z</w:t>
-      </w:r>
-      <w:proofErr w:type="gramEnd"/>
-      <w:r>
-        <w:rPr>
-          <w:i/>
-        </w:rPr>
-        <w:t>: [</w:t>
-      </w:r>
-      <w:r>
-        <w:rPr>
-          <w:b/>
-          <w:i/>
-        </w:rPr>
-        <w:t>z</w:t>
-      </w:r>
-      <w:r>
-        <w:rPr>
-          <w:i/>
-        </w:rPr>
-        <w:t>]</w:t>
-      </w:r>
-    </w:p>
-    <w:p>
-      <w:pPr>
-        <w:ind w:left="1416"/>
-        <w:jc w:val="both"/>
-        <w:rPr>
-          <w:i/>
-        </w:rPr>
-      </w:pPr>
-      <w:proofErr w:type="gramStart"/>
-      <w:r>
-        <w:rPr>
-          <w:i/>
-        </w:rPr>
-        <w:t>check</w:t>
-      </w:r>
-      <w:proofErr w:type="gramEnd"/>
-      <w:r>
-        <w:rPr>
-          <w:i/>
-        </w:rPr>
-        <w:t>:</w:t>
-      </w:r>
-    </w:p>
-    <w:p>
-      <w:pPr>
-        <w:ind w:left="2124"/>
-        <w:jc w:val="both"/>
-        <w:rPr>
-          <w:i/>
-        </w:rPr>
-      </w:pPr>
-      <w:r>
-        <w:rPr>
-          <w:i/>
-        </w:rPr>
-        <w:t>- [</w:t>
-      </w:r>
-      <w:proofErr w:type="gramStart"/>
-      <w:r>
-        <w:rPr>
-          <w:i/>
-        </w:rPr>
-        <w:t>material</w:t>
-      </w:r>
-      <w:proofErr w:type="gramEnd"/>
-      <w:r>
-        <w:rPr>
-          <w:i/>
-        </w:rPr>
-        <w:t>]</w:t>
-      </w:r>
-    </w:p>
-    <w:p>
-      <w:pPr>
-        <w:ind w:left="2124"/>
+        <w:ind w:left="708"/>
         <w:jc w:val="both"/>
         <w:rPr>
           <w:i/>
@@ -1797,182 +1781,6 @@
         </w:rPr>
         <w:t>{…}</w:t>
       </w:r>
-    </w:p>
-    <w:p>
-      <w:pPr>
-        <w:ind w:left="708"/>
-        <w:jc w:val="both"/>
-        <w:rPr>
-          <w:i/>
-        </w:rPr>
-      </w:pPr>
-      <w:r>
-        <w:rPr>
-          <w:i/>
-        </w:rPr>
-        <w:t>{…}</w:t>
-      </w:r>
-    </w:p>
-    <w:p>
-      <w:pPr>
-        <w:jc w:val="both"/>
-      </w:pPr>
-    </w:p>
-    <w:p>
-      <w:pPr>
-        <w:jc w:val="both"/>
-      </w:pPr>
-      <w:proofErr w:type="gramStart"/>
-      <w:r>
-        <w:t>instructions</w:t>
-      </w:r>
-      <w:proofErr w:type="gramEnd"/>
-      <w:r>
-        <w:t>:</w:t>
-      </w:r>
-    </w:p>
-    <w:p>
-      <w:pPr>
-        <w:ind w:left="708"/>
-        <w:jc w:val="both"/>
-      </w:pPr>
-      <w:r>
-        <w:t>[</w:t>
-      </w:r>
-      <w:proofErr w:type="gramStart"/>
-      <w:r>
-        <w:t>name</w:t>
-      </w:r>
-      <w:proofErr w:type="gramEnd"/>
-      <w:r>
-        <w:t>]:</w:t>
-      </w:r>
-    </w:p>
-    <w:p>
-      <w:pPr>
-        <w:ind w:left="1416"/>
-        <w:jc w:val="both"/>
-      </w:pPr>
-      <w:proofErr w:type="gramStart"/>
-      <w:r>
-        <w:t>type</w:t>
-      </w:r>
-      <w:proofErr w:type="gramEnd"/>
-      <w:r>
-        <w:t>:  [type]</w:t>
-      </w:r>
-    </w:p>
-    <w:p>
-      <w:pPr>
-        <w:ind w:left="1416"/>
-        <w:jc w:val="both"/>
-        <w:rPr>
-          <w:i/>
-        </w:rPr>
-      </w:pPr>
-      <w:proofErr w:type="gramStart"/>
-      <w:r>
-        <w:rPr>
-          <w:i/>
-        </w:rPr>
-        <w:t>variables</w:t>
-      </w:r>
-      <w:proofErr w:type="gramEnd"/>
-      <w:r>
-        <w:rPr>
-          <w:i/>
-        </w:rPr>
-        <w:t>:</w:t>
-      </w:r>
-    </w:p>
-    <w:p>
-      <w:pPr>
-        <w:ind w:left="2124"/>
-        <w:jc w:val="both"/>
-        <w:rPr>
-          <w:i/>
-        </w:rPr>
-      </w:pPr>
-      <w:r>
-        <w:rPr>
-          <w:i/>
-        </w:rPr>
-        <w:t>[</w:t>
-      </w:r>
-      <w:proofErr w:type="gramStart"/>
-      <w:r>
-        <w:rPr>
-          <w:i/>
-        </w:rPr>
-        <w:t>name</w:t>
-      </w:r>
-      <w:proofErr w:type="gramEnd"/>
-      <w:r>
-        <w:rPr>
-          <w:i/>
-        </w:rPr>
-        <w:t>]: [</w:t>
-      </w:r>
-      <w:r>
-        <w:rPr>
-          <w:b/>
-          <w:i/>
-        </w:rPr>
-        <w:t>value</w:t>
-      </w:r>
-      <w:r>
-        <w:rPr>
-          <w:i/>
-        </w:rPr>
-        <w:t>]</w:t>
-      </w:r>
-    </w:p>
-    <w:p>
-      <w:pPr>
-        <w:ind w:left="2124"/>
-        <w:jc w:val="both"/>
-        <w:rPr>
-          <w:i/>
-        </w:rPr>
-      </w:pPr>
-      <w:r>
-        <w:rPr>
-          <w:i/>
-        </w:rPr>
-        <w:t>{…}</w:t>
-      </w:r>
-    </w:p>
-    <w:p>
-      <w:pPr>
-        <w:ind w:left="1416"/>
-        <w:jc w:val="both"/>
-      </w:pPr>
-      <w:r>
-        <w:t>(</w:t>
-      </w:r>
-      <w:proofErr w:type="gramStart"/>
-      <w:r>
-        <w:t>properties</w:t>
-      </w:r>
-      <w:proofErr w:type="gramEnd"/>
-      <w:r>
-        <w:t>)</w:t>
-      </w:r>
-    </w:p>
-    <w:p>
-      <w:pPr>
-        <w:ind w:left="708"/>
-        <w:jc w:val="both"/>
-        <w:rPr>
-          <w:i/>
-        </w:rPr>
-      </w:pPr>
-      <w:r>
-        <w:rPr>
-          <w:i/>
-        </w:rPr>
-        <w:t>{…}</w:t>
-      </w:r>
       <w:r>
         <w:rPr>
           <w:i/>
@@ -2078,7 +1886,13 @@
         <w:jc w:val="both"/>
       </w:pPr>
       <w:r>
-        <w:t>Mathematical expressions can be as simple as a one scalar, or very complex, with various functions and variables. Evaluation of these expressions is done using the exp4j library, modified for InfiniteObjects. As part of these modifications, constants and better support for custom functions</w:t>
+        <w:t xml:space="preserve">Mathematical expressions can be as simple as a </w:t>
+      </w:r>
+      <w:r>
+        <w:t>unique</w:t>
+      </w:r>
+      <w:r>
+        <w:t xml:space="preserve"> scalar, or very complex, with various functions and variables. Evaluation of these expressions is done using the exp4j library, modified for InfiniteObjects. As part of these modifications, constants and better support for custom functions</w:t>
       </w:r>
       <w:r>
         <w:t xml:space="preserve"> and operators</w:t>
@@ -3318,38 +3132,51 @@
         <w:t xml:space="preserve"> </w:t>
       </w:r>
       <w:r>
-        <w:t>floor(</w:t>
+        <w:t>floor(5</w:t>
       </w:r>
       <w:r>
         <w:t xml:space="preserve"> </w:t>
       </w:r>
       <w:r>
-        <w:t>5</w:t>
+        <w:t>*</w:t>
       </w:r>
       <w:r>
         <w:t xml:space="preserve"> </w:t>
       </w:r>
       <w:r>
-        <w:t>*</w:t>
-      </w:r>
-      <w:r>
-        <w:t xml:space="preserve"> </w:t>
-      </w:r>
-      <w:r>
-        <w:t>sin(PI / 2)) % 3</w:t>
-      </w:r>
-    </w:p>
-    <w:p>
-      <w:pPr>
-        <w:jc w:val="both"/>
-      </w:pPr>
-    </w:p>
-    <w:p>
-      <w:pPr>
-        <w:jc w:val="both"/>
-      </w:pPr>
-      <w:r>
-        <w:t>Operator precedency is respected. Scientific notation is also supported.</w:t>
+        <w:t>sin(angle</w:t>
+      </w:r>
+      <w:r>
+        <w:t xml:space="preserve"> / 2)) % 3</w:t>
+      </w:r>
+    </w:p>
+    <w:p>
+      <w:pPr>
+        <w:jc w:val="both"/>
+      </w:pPr>
+    </w:p>
+    <w:p>
+      <w:pPr>
+        <w:jc w:val="both"/>
+      </w:pPr>
+      <w:r>
+        <w:t>Op</w:t>
+      </w:r>
+      <w:r>
+        <w:t>erator precedency is respected. Here, “angle” is a variable, defined in the iWGO configuration under a “variables” node, either at the root, or in an instruction. It will be substituted by its value during evaluation. Variables need to be declared before they can be used.</w:t>
+      </w:r>
+    </w:p>
+    <w:p>
+      <w:pPr>
+        <w:jc w:val="both"/>
+      </w:pPr>
+    </w:p>
+    <w:p>
+      <w:pPr>
+        <w:jc w:val="both"/>
+      </w:pPr>
+      <w:r>
+        <w:t>Scientific notation is also supported.</w:t>
       </w:r>
     </w:p>
     <w:p>
@@ -3670,7 +3497,13 @@
         <w:jc w:val="both"/>
       </w:pPr>
       <w:r>
-        <w:t>These cannot be mixed with mathematical expressions.</w:t>
+        <w:t>These cannot be mixed with mathematical expressions</w:t>
+      </w:r>
+      <w:r>
+        <w:t xml:space="preserve"> and do not support variables</w:t>
+      </w:r>
+      <w:r>
+        <w:t>.</w:t>
       </w:r>
       <w:r>
         <w:br w:type="page"/>
@@ -3695,10 +3528,58 @@
         <w:t xml:space="preserve">xpressions. They are defined </w:t>
       </w:r>
       <w:r>
-        <w:t>under the “variables” node at the root of the configuration.</w:t>
-      </w:r>
-      <w:r>
-        <w:t xml:space="preserve"> They are evaluated once per placement. Their purpose is to provide constant attributes for the specific iWGO being placed. For example: the height of a tree, the dimensions of a room or the total amount of ores in a vein. As these values are reevaluated during each placement, these properties will vary from object to object, creating dynamic WGOs without the need to define many variations manually.</w:t>
+        <w:t>under the “variables” node</w:t>
+      </w:r>
+      <w:r>
+        <w:t>s either</w:t>
+      </w:r>
+      <w:r>
+        <w:t xml:space="preserve"> at the root</w:t>
+      </w:r>
+      <w:r>
+        <w:t xml:space="preserve"> </w:t>
+      </w:r>
+      <w:r>
+        <w:t>of the configuration</w:t>
+      </w:r>
+      <w:r>
+        <w:t xml:space="preserve"> </w:t>
+      </w:r>
+      <w:r>
+        <w:t xml:space="preserve">(these will be referred to as global variables) </w:t>
+      </w:r>
+      <w:r>
+        <w:t>or inside instructions</w:t>
+      </w:r>
+      <w:r>
+        <w:t>.</w:t>
+      </w:r>
+      <w:r>
+        <w:t xml:space="preserve"> </w:t>
+      </w:r>
+      <w:r>
+        <w:t>Global variables are evaluated once per placement. Instruction variables are evaluated every time the instruction is executed</w:t>
+      </w:r>
+      <w:r>
+        <w:t xml:space="preserve">. Their purpose is to provide </w:t>
+      </w:r>
+      <w:r>
+        <w:t xml:space="preserve">different attributes each time the </w:t>
+      </w:r>
+      <w:r>
+        <w:t xml:space="preserve">iWGO </w:t>
+      </w:r>
+      <w:r>
+        <w:t>is</w:t>
+      </w:r>
+      <w:r>
+        <w:t xml:space="preserve"> placed. For example: the height of a tree, the dimensions of a room or the total amount of ores in a vein. As these values are reevaluated during each placement</w:t>
+      </w:r>
+      <w:r>
+        <w:t xml:space="preserve"> or instruction execution</w:t>
+      </w:r>
+      <w:r>
+        <w:t>, these properties will vary from object to object, creating dynamic WGOs without the need to define many variations manually.</w:t>
       </w:r>
       <w:r>
         <w:t xml:space="preserve"> Defining a variable is very simple.</w:t>
@@ -3854,13 +3735,19 @@
         <w:t>This declared four variables: the height of a tower, the angle</w:t>
       </w:r>
       <w:r>
-        <w:t xml:space="preserve"> from the east direction of a room attached to the side of the tower, the position on x of the room and the position on z of the room. As you can see, variables can use mathematical expressions as well as random number functions. Variables depending on other variables must be defined after their dependency. Failing to do so will result in an iWGO loading error. The meaning of the three last values has been schematized bellow to clarify</w:t>
-      </w:r>
-      <w:r>
-        <w:t xml:space="preserve"> their meaning</w:t>
-      </w:r>
-      <w:r>
-        <w:t>s. Note that Camel Case has been used for the variable names. It is suggested, but not required.</w:t>
+        <w:t xml:space="preserve"> from the east direction of a room attached to the side of the tower, the position on x of the room and the position on z of the room. As you can see, variables can use mathematical expressions as well as random number functions. Variables depending on other variables must be defined after their dependency. Failing to do so will result in an iWGO loading error</w:t>
+      </w:r>
+      <w:r>
+        <w:t>. This means that global variables cannot depend on instruction variables</w:t>
+      </w:r>
+      <w:r>
+        <w:t>. The meaning of the three last values has been schematized bellow to clarify</w:t>
+      </w:r>
+      <w:r>
+        <w:t>. Please note that Camel</w:t>
+      </w:r>
+      <w:r>
+        <w:t>Case has been used for the variable names. It is suggested, but not required.</w:t>
       </w:r>
     </w:p>
     <w:p>
@@ -4932,16 +4819,18 @@
       <w:r>
         <w:br w:type="page"/>
       </w:r>
+      <w:bookmarkStart w:id="7" w:name="_GoBack"/>
+      <w:bookmarkEnd w:id="7"/>
     </w:p>
     <w:p>
       <w:pPr>
         <w:pStyle w:val="Titre1"/>
       </w:pPr>
-      <w:bookmarkStart w:id="7" w:name="_Toc229826649"/>
+      <w:bookmarkStart w:id="8" w:name="_Toc229826649"/>
       <w:r>
         <w:t>Material setters</w:t>
       </w:r>
-      <w:bookmarkEnd w:id="7"/>
+      <w:bookmarkEnd w:id="8"/>
     </w:p>
     <w:p/>
     <w:p>
@@ -4958,12 +4847,7 @@
         <w:t>rial setters are defined under the “setters”</w:t>
       </w:r>
       <w:r>
-        <w:t xml:space="preserve"> node at the root of the configuration and are referred to using the name provided in the definition. The definition of a material setter includes the type, which can be any of the ones defined bellow, or a custom type provided by a plugin It also inc</w:t>
-      </w:r>
-      <w:bookmarkStart w:id="8" w:name="_GoBack"/>
-      <w:bookmarkEnd w:id="8"/>
-      <w:r>
-        <w:t>ludes the properties, which depend on the type selected.</w:t>
+        <w:t xml:space="preserve"> node at the root of the configuration and are referred to using the name provided in the definition. The definition of a material setter includes the type, which can be any of the ones defined bellow, or a custom type provided by a plugin It also includes the properties, which depend on the type selected.</w:t>
       </w:r>
     </w:p>
     <w:p/>
@@ -5240,16 +5124,7 @@
           </w:tcPr>
           <w:p>
             <w:r>
-              <w:t>Randomly sets or not</w:t>
-            </w:r>
-            <w:r>
-              <w:t xml:space="preserve"> </w:t>
-            </w:r>
-            <w:r>
-              <w:t>a different material for the outer and inner regions</w:t>
-            </w:r>
-            <w:r>
-              <w:t>.</w:t>
+              <w:t>Randomly sets or not a different material for the outer and inner regions.</w:t>
             </w:r>
           </w:p>
         </w:tc>
@@ -6546,10 +6421,298 @@
     </w:p>
     <w:p>
       <w:pPr>
+        <w:ind w:left="1416"/>
+        <w:jc w:val="both"/>
+        <w:rPr>
+          <w:i/>
+        </w:rPr>
+      </w:pPr>
+      <w:bookmarkStart w:id="9" w:name="_Toc229826650"/>
+      <w:proofErr w:type="gramStart"/>
+      <w:r>
+        <w:rPr>
+          <w:i/>
+        </w:rPr>
+        <w:t>mode</w:t>
+      </w:r>
+      <w:proofErr w:type="gramEnd"/>
+      <w:r>
+        <w:rPr>
+          <w:i/>
+        </w:rPr>
+        <w:t>: [“include” | “exclude"]</w:t>
+      </w:r>
+    </w:p>
+    <w:p>
+      <w:pPr>
+        <w:ind w:left="1416"/>
+        <w:jc w:val="both"/>
+        <w:rPr>
+          <w:i/>
+        </w:rPr>
+      </w:pPr>
+      <w:proofErr w:type="gramStart"/>
+      <w:r>
+        <w:rPr>
+          <w:i/>
+        </w:rPr>
+        <w:t>size</w:t>
+      </w:r>
+      <w:proofErr w:type="gramEnd"/>
+      <w:r>
+        <w:rPr>
+          <w:i/>
+        </w:rPr>
+        <w:t>:</w:t>
+      </w:r>
+    </w:p>
+    <w:p>
+      <w:pPr>
+        <w:ind w:left="2124"/>
+        <w:jc w:val="both"/>
+        <w:rPr>
+          <w:i/>
+        </w:rPr>
+      </w:pPr>
+      <w:r>
+        <w:rPr>
+          <w:i/>
+        </w:rPr>
+        <w:t>(</w:t>
+      </w:r>
+      <w:proofErr w:type="gramStart"/>
+      <w:r>
+        <w:rPr>
+          <w:i/>
+        </w:rPr>
+        <w:t>size</w:t>
+      </w:r>
+      <w:proofErr w:type="gramEnd"/>
+      <w:r>
+        <w:rPr>
+          <w:i/>
+        </w:rPr>
+        <w:t>)</w:t>
+      </w:r>
+    </w:p>
+    <w:p>
+      <w:pPr>
+        <w:ind w:left="1416"/>
+        <w:jc w:val="both"/>
+        <w:rPr>
+          <w:i/>
+        </w:rPr>
+      </w:pPr>
+      <w:proofErr w:type="gramStart"/>
+      <w:r>
+        <w:rPr>
+          <w:i/>
+        </w:rPr>
+        <w:t>position</w:t>
+      </w:r>
+      <w:proofErr w:type="gramEnd"/>
+      <w:r>
+        <w:rPr>
+          <w:i/>
+        </w:rPr>
+        <w:t>:</w:t>
+      </w:r>
+    </w:p>
+    <w:p>
+      <w:pPr>
+        <w:ind w:left="2124"/>
+        <w:jc w:val="both"/>
+        <w:rPr>
+          <w:i/>
+        </w:rPr>
+      </w:pPr>
+      <w:proofErr w:type="gramStart"/>
+      <w:r>
+        <w:rPr>
+          <w:i/>
+        </w:rPr>
+        <w:t>x</w:t>
+      </w:r>
+      <w:proofErr w:type="gramEnd"/>
+      <w:r>
+        <w:rPr>
+          <w:i/>
+        </w:rPr>
+        <w:t>: [</w:t>
+      </w:r>
+      <w:r>
+        <w:rPr>
+          <w:b/>
+          <w:i/>
+        </w:rPr>
+        <w:t>x</w:t>
+      </w:r>
+      <w:r>
+        <w:rPr>
+          <w:i/>
+        </w:rPr>
+        <w:t>]</w:t>
+      </w:r>
+    </w:p>
+    <w:p>
+      <w:pPr>
+        <w:ind w:left="2124"/>
+        <w:jc w:val="both"/>
+        <w:rPr>
+          <w:i/>
+        </w:rPr>
+      </w:pPr>
+      <w:proofErr w:type="gramStart"/>
+      <w:r>
+        <w:rPr>
+          <w:i/>
+        </w:rPr>
+        <w:t>y</w:t>
+      </w:r>
+      <w:proofErr w:type="gramEnd"/>
+      <w:r>
+        <w:rPr>
+          <w:i/>
+        </w:rPr>
+        <w:t>: [</w:t>
+      </w:r>
+      <w:r>
+        <w:rPr>
+          <w:b/>
+          <w:i/>
+        </w:rPr>
+        <w:t>y</w:t>
+      </w:r>
+      <w:r>
+        <w:rPr>
+          <w:i/>
+        </w:rPr>
+        <w:t>]</w:t>
+      </w:r>
+    </w:p>
+    <w:p>
+      <w:pPr>
+        <w:ind w:left="2124"/>
+        <w:jc w:val="both"/>
+        <w:rPr>
+          <w:i/>
+        </w:rPr>
+      </w:pPr>
+      <w:proofErr w:type="gramStart"/>
+      <w:r>
+        <w:rPr>
+          <w:i/>
+        </w:rPr>
+        <w:t>z</w:t>
+      </w:r>
+      <w:proofErr w:type="gramEnd"/>
+      <w:r>
+        <w:rPr>
+          <w:i/>
+        </w:rPr>
+        <w:t>: [</w:t>
+      </w:r>
+      <w:r>
+        <w:rPr>
+          <w:b/>
+          <w:i/>
+        </w:rPr>
+        <w:t>z</w:t>
+      </w:r>
+      <w:r>
+        <w:rPr>
+          <w:i/>
+        </w:rPr>
+        <w:t>]</w:t>
+      </w:r>
+    </w:p>
+    <w:p>
+      <w:pPr>
+        <w:ind w:left="1416"/>
+        <w:jc w:val="both"/>
+        <w:rPr>
+          <w:i/>
+        </w:rPr>
+      </w:pPr>
+      <w:proofErr w:type="gramStart"/>
+      <w:r>
+        <w:rPr>
+          <w:i/>
+        </w:rPr>
+        <w:t>check</w:t>
+      </w:r>
+      <w:proofErr w:type="gramEnd"/>
+      <w:r>
+        <w:rPr>
+          <w:i/>
+        </w:rPr>
+        <w:t>:</w:t>
+      </w:r>
+    </w:p>
+    <w:p>
+      <w:pPr>
+        <w:ind w:left="2124"/>
+        <w:jc w:val="both"/>
+        <w:rPr>
+          <w:i/>
+        </w:rPr>
+      </w:pPr>
+      <w:r>
+        <w:rPr>
+          <w:i/>
+        </w:rPr>
+        <w:t>- [</w:t>
+      </w:r>
+      <w:proofErr w:type="gramStart"/>
+      <w:r>
+        <w:rPr>
+          <w:i/>
+        </w:rPr>
+        <w:t>material</w:t>
+      </w:r>
+      <w:proofErr w:type="gramEnd"/>
+      <w:r>
+        <w:rPr>
+          <w:i/>
+        </w:rPr>
+        <w:t>]</w:t>
+      </w:r>
+    </w:p>
+    <w:p>
+      <w:pPr>
+        <w:ind w:left="2124"/>
+        <w:jc w:val="both"/>
+        <w:rPr>
+          <w:i/>
+        </w:rPr>
+      </w:pPr>
+      <w:r>
+        <w:rPr>
+          <w:i/>
+        </w:rPr>
+        <w:t>{…}</w:t>
+      </w:r>
+    </w:p>
+    <w:p>
+      <w:pPr>
+        <w:rPr>
+          <w:rFonts w:asciiTheme="majorHAnsi" w:eastAsiaTheme="majorEastAsia" w:hAnsiTheme="majorHAnsi" w:cstheme="majorBidi"/>
+          <w:b/>
+          <w:bCs/>
+          <w:color w:val="345A8A" w:themeColor="accent1" w:themeShade="B5"/>
+          <w:sz w:val="32"/>
+          <w:szCs w:val="32"/>
+        </w:rPr>
+      </w:pPr>
+      <w:r>
+        <w:br w:type="page"/>
+      </w:r>
+    </w:p>
+    <w:p>
+      <w:pPr>
         <w:pStyle w:val="Titre1"/>
         <w:jc w:val="both"/>
       </w:pPr>
-      <w:bookmarkStart w:id="9" w:name="_Toc229826650"/>
       <w:r>
         <w:t>Annex</w:t>
       </w:r>
@@ -8936,7 +9099,7 @@
 </file>
 
 <file path=customXml/itemProps1.xml><?xml version="1.0" encoding="utf-8"?>
-<ds:datastoreItem xmlns:ds="http://schemas.openxmlformats.org/officeDocument/2006/customXml" ds:itemID="{C6C917CE-B74F-F943-997A-CB259F55A459}">
+<ds:datastoreItem xmlns:ds="http://schemas.openxmlformats.org/officeDocument/2006/customXml" ds:itemID="{644FC70D-9477-7A45-B49E-6C90F7B3851C}">
   <ds:schemaRefs>
     <ds:schemaRef ds:uri="http://schemas.openxmlformats.org/officeDocument/2006/bibliography"/>
   </ds:schemaRefs>

</xml_diff>

<commit_message>
Update the table of contents
Signed-off-by: Aleksi Sapon <QcTechs@gmail.com>
</commit_message>
<xml_diff>
--- a/InfiniteObjects Reference.docx
+++ b/InfiniteObjects Reference.docx
@@ -276,7 +276,12 @@
             <w:jc w:val="both"/>
           </w:pPr>
           <w:r>
-            <w:t>Table of contents</w:t>
+            <w:t>Table of cont</w:t>
+          </w:r>
+          <w:bookmarkStart w:id="0" w:name="_GoBack"/>
+          <w:bookmarkEnd w:id="0"/>
+          <w:r>
+            <w:t>ents</w:t>
           </w:r>
         </w:p>
         <w:p>
@@ -328,7 +333,7 @@
             <w:rPr>
               <w:noProof/>
             </w:rPr>
-            <w:instrText xml:space="preserve"> PAGEREF _Toc229826642 \h </w:instrText>
+            <w:instrText xml:space="preserve"> PAGEREF _Toc229930061 \h </w:instrText>
           </w:r>
           <w:r>
             <w:rPr>
@@ -388,7 +393,7 @@
             <w:rPr>
               <w:noProof/>
             </w:rPr>
-            <w:instrText xml:space="preserve"> PAGEREF _Toc229826643 \h </w:instrText>
+            <w:instrText xml:space="preserve"> PAGEREF _Toc229930062 \h </w:instrText>
           </w:r>
           <w:r>
             <w:rPr>
@@ -448,7 +453,7 @@
             <w:rPr>
               <w:noProof/>
             </w:rPr>
-            <w:instrText xml:space="preserve"> PAGEREF _Toc229826644 \h </w:instrText>
+            <w:instrText xml:space="preserve"> PAGEREF _Toc229930063 \h </w:instrText>
           </w:r>
           <w:r>
             <w:rPr>
@@ -508,7 +513,7 @@
             <w:rPr>
               <w:noProof/>
             </w:rPr>
-            <w:instrText xml:space="preserve"> PAGEREF _Toc229826645 \h </w:instrText>
+            <w:instrText xml:space="preserve"> PAGEREF _Toc229930064 \h </w:instrText>
           </w:r>
           <w:r>
             <w:rPr>
@@ -570,7 +575,7 @@
             <w:rPr>
               <w:noProof/>
             </w:rPr>
-            <w:instrText xml:space="preserve"> PAGEREF _Toc229826646 \h </w:instrText>
+            <w:instrText xml:space="preserve"> PAGEREF _Toc229930065 \h </w:instrText>
           </w:r>
           <w:r>
             <w:rPr>
@@ -632,7 +637,7 @@
             <w:rPr>
               <w:noProof/>
             </w:rPr>
-            <w:instrText xml:space="preserve"> PAGEREF _Toc229826647 \h </w:instrText>
+            <w:instrText xml:space="preserve"> PAGEREF _Toc229930066 \h </w:instrText>
           </w:r>
           <w:r>
             <w:rPr>
@@ -692,7 +697,7 @@
             <w:rPr>
               <w:noProof/>
             </w:rPr>
-            <w:instrText xml:space="preserve"> PAGEREF _Toc229826648 \h </w:instrText>
+            <w:instrText xml:space="preserve"> PAGEREF _Toc229930067 \h </w:instrText>
           </w:r>
           <w:r>
             <w:rPr>
@@ -752,7 +757,7 @@
             <w:rPr>
               <w:noProof/>
             </w:rPr>
-            <w:instrText xml:space="preserve"> PAGEREF _Toc229826649 \h </w:instrText>
+            <w:instrText xml:space="preserve"> PAGEREF _Toc229930068 \h </w:instrText>
           </w:r>
           <w:r>
             <w:rPr>
@@ -770,6 +775,254 @@
               <w:noProof/>
             </w:rPr>
             <w:t>10</w:t>
+          </w:r>
+          <w:r>
+            <w:rPr>
+              <w:noProof/>
+            </w:rPr>
+            <w:fldChar w:fldCharType="end"/>
+          </w:r>
+        </w:p>
+        <w:p>
+          <w:pPr>
+            <w:pStyle w:val="TM2"/>
+            <w:tabs>
+              <w:tab w:val="right" w:leader="dot" w:pos="9396"/>
+            </w:tabs>
+            <w:rPr>
+              <w:b w:val="0"/>
+              <w:noProof/>
+              <w:sz w:val="24"/>
+              <w:szCs w:val="24"/>
+              <w:lang w:eastAsia="ja-JP"/>
+            </w:rPr>
+          </w:pPr>
+          <w:r>
+            <w:rPr>
+              <w:noProof/>
+            </w:rPr>
+            <w:t>Simple setter</w:t>
+          </w:r>
+          <w:r>
+            <w:rPr>
+              <w:noProof/>
+            </w:rPr>
+            <w:tab/>
+          </w:r>
+          <w:r>
+            <w:rPr>
+              <w:noProof/>
+            </w:rPr>
+            <w:fldChar w:fldCharType="begin"/>
+          </w:r>
+          <w:r>
+            <w:rPr>
+              <w:noProof/>
+            </w:rPr>
+            <w:instrText xml:space="preserve"> PAGEREF _Toc229930069 \h </w:instrText>
+          </w:r>
+          <w:r>
+            <w:rPr>
+              <w:noProof/>
+            </w:rPr>
+          </w:r>
+          <w:r>
+            <w:rPr>
+              <w:noProof/>
+            </w:rPr>
+            <w:fldChar w:fldCharType="separate"/>
+          </w:r>
+          <w:r>
+            <w:rPr>
+              <w:noProof/>
+            </w:rPr>
+            <w:t>10</w:t>
+          </w:r>
+          <w:r>
+            <w:rPr>
+              <w:noProof/>
+            </w:rPr>
+            <w:fldChar w:fldCharType="end"/>
+          </w:r>
+        </w:p>
+        <w:p>
+          <w:pPr>
+            <w:pStyle w:val="TM2"/>
+            <w:tabs>
+              <w:tab w:val="right" w:leader="dot" w:pos="9396"/>
+            </w:tabs>
+            <w:rPr>
+              <w:b w:val="0"/>
+              <w:noProof/>
+              <w:sz w:val="24"/>
+              <w:szCs w:val="24"/>
+              <w:lang w:eastAsia="ja-JP"/>
+            </w:rPr>
+          </w:pPr>
+          <w:r>
+            <w:rPr>
+              <w:noProof/>
+            </w:rPr>
+            <w:t>Random simple setter</w:t>
+          </w:r>
+          <w:r>
+            <w:rPr>
+              <w:noProof/>
+            </w:rPr>
+            <w:tab/>
+          </w:r>
+          <w:r>
+            <w:rPr>
+              <w:noProof/>
+            </w:rPr>
+            <w:fldChar w:fldCharType="begin"/>
+          </w:r>
+          <w:r>
+            <w:rPr>
+              <w:noProof/>
+            </w:rPr>
+            <w:instrText xml:space="preserve"> PAGEREF _Toc229930070 \h </w:instrText>
+          </w:r>
+          <w:r>
+            <w:rPr>
+              <w:noProof/>
+            </w:rPr>
+          </w:r>
+          <w:r>
+            <w:rPr>
+              <w:noProof/>
+            </w:rPr>
+            <w:fldChar w:fldCharType="separate"/>
+          </w:r>
+          <w:r>
+            <w:rPr>
+              <w:noProof/>
+            </w:rPr>
+            <w:t>11</w:t>
+          </w:r>
+          <w:r>
+            <w:rPr>
+              <w:noProof/>
+            </w:rPr>
+            <w:fldChar w:fldCharType="end"/>
+          </w:r>
+        </w:p>
+        <w:p>
+          <w:pPr>
+            <w:pStyle w:val="TM2"/>
+            <w:tabs>
+              <w:tab w:val="right" w:leader="dot" w:pos="9396"/>
+            </w:tabs>
+            <w:rPr>
+              <w:b w:val="0"/>
+              <w:noProof/>
+              <w:sz w:val="24"/>
+              <w:szCs w:val="24"/>
+              <w:lang w:eastAsia="ja-JP"/>
+            </w:rPr>
+          </w:pPr>
+          <w:r>
+            <w:rPr>
+              <w:noProof/>
+            </w:rPr>
+            <w:t>Inner-outer setter</w:t>
+          </w:r>
+          <w:r>
+            <w:rPr>
+              <w:noProof/>
+            </w:rPr>
+            <w:tab/>
+          </w:r>
+          <w:r>
+            <w:rPr>
+              <w:noProof/>
+            </w:rPr>
+            <w:fldChar w:fldCharType="begin"/>
+          </w:r>
+          <w:r>
+            <w:rPr>
+              <w:noProof/>
+            </w:rPr>
+            <w:instrText xml:space="preserve"> PAGEREF _Toc229930071 \h </w:instrText>
+          </w:r>
+          <w:r>
+            <w:rPr>
+              <w:noProof/>
+            </w:rPr>
+          </w:r>
+          <w:r>
+            <w:rPr>
+              <w:noProof/>
+            </w:rPr>
+            <w:fldChar w:fldCharType="separate"/>
+          </w:r>
+          <w:r>
+            <w:rPr>
+              <w:noProof/>
+            </w:rPr>
+            <w:t>11</w:t>
+          </w:r>
+          <w:r>
+            <w:rPr>
+              <w:noProof/>
+            </w:rPr>
+            <w:fldChar w:fldCharType="end"/>
+          </w:r>
+        </w:p>
+        <w:p>
+          <w:pPr>
+            <w:pStyle w:val="TM2"/>
+            <w:tabs>
+              <w:tab w:val="right" w:leader="dot" w:pos="9396"/>
+            </w:tabs>
+            <w:rPr>
+              <w:b w:val="0"/>
+              <w:noProof/>
+              <w:sz w:val="24"/>
+              <w:szCs w:val="24"/>
+              <w:lang w:eastAsia="ja-JP"/>
+            </w:rPr>
+          </w:pPr>
+          <w:r>
+            <w:rPr>
+              <w:noProof/>
+            </w:rPr>
+            <w:t>Random inner-outer setter</w:t>
+          </w:r>
+          <w:r>
+            <w:rPr>
+              <w:noProof/>
+            </w:rPr>
+            <w:tab/>
+          </w:r>
+          <w:r>
+            <w:rPr>
+              <w:noProof/>
+            </w:rPr>
+            <w:fldChar w:fldCharType="begin"/>
+          </w:r>
+          <w:r>
+            <w:rPr>
+              <w:noProof/>
+            </w:rPr>
+            <w:instrText xml:space="preserve"> PAGEREF _Toc229930072 \h </w:instrText>
+          </w:r>
+          <w:r>
+            <w:rPr>
+              <w:noProof/>
+            </w:rPr>
+          </w:r>
+          <w:r>
+            <w:rPr>
+              <w:noProof/>
+            </w:rPr>
+            <w:fldChar w:fldCharType="separate"/>
+          </w:r>
+          <w:r>
+            <w:rPr>
+              <w:noProof/>
+            </w:rPr>
+            <w:t>12</w:t>
           </w:r>
           <w:r>
             <w:rPr>
@@ -794,6 +1047,66 @@
             <w:rPr>
               <w:noProof/>
             </w:rPr>
+            <w:t>Conditions</w:t>
+          </w:r>
+          <w:r>
+            <w:rPr>
+              <w:noProof/>
+            </w:rPr>
+            <w:tab/>
+          </w:r>
+          <w:r>
+            <w:rPr>
+              <w:noProof/>
+            </w:rPr>
+            <w:fldChar w:fldCharType="begin"/>
+          </w:r>
+          <w:r>
+            <w:rPr>
+              <w:noProof/>
+            </w:rPr>
+            <w:instrText xml:space="preserve"> PAGEREF _Toc229930073 \h </w:instrText>
+          </w:r>
+          <w:r>
+            <w:rPr>
+              <w:noProof/>
+            </w:rPr>
+          </w:r>
+          <w:r>
+            <w:rPr>
+              <w:noProof/>
+            </w:rPr>
+            <w:fldChar w:fldCharType="separate"/>
+          </w:r>
+          <w:r>
+            <w:rPr>
+              <w:noProof/>
+            </w:rPr>
+            <w:t>14</w:t>
+          </w:r>
+          <w:r>
+            <w:rPr>
+              <w:noProof/>
+            </w:rPr>
+            <w:fldChar w:fldCharType="end"/>
+          </w:r>
+        </w:p>
+        <w:p>
+          <w:pPr>
+            <w:pStyle w:val="TM1"/>
+            <w:tabs>
+              <w:tab w:val="right" w:leader="dot" w:pos="9396"/>
+            </w:tabs>
+            <w:rPr>
+              <w:b w:val="0"/>
+              <w:noProof/>
+              <w:lang w:eastAsia="ja-JP"/>
+            </w:rPr>
+          </w:pPr>
+          <w:r>
+            <w:rPr>
+              <w:noProof/>
+            </w:rPr>
             <w:t>Annex</w:t>
           </w:r>
           <w:r>
@@ -812,7 +1125,7 @@
             <w:rPr>
               <w:noProof/>
             </w:rPr>
-            <w:instrText xml:space="preserve"> PAGEREF _Toc229826650 \h </w:instrText>
+            <w:instrText xml:space="preserve"> PAGEREF _Toc229930074 \h </w:instrText>
           </w:r>
           <w:r>
             <w:rPr>
@@ -829,7 +1142,7 @@
             <w:rPr>
               <w:noProof/>
             </w:rPr>
-            <w:t>14</w:t>
+            <w:t>17</w:t>
           </w:r>
           <w:r>
             <w:rPr>
@@ -874,7 +1187,7 @@
             <w:rPr>
               <w:noProof/>
             </w:rPr>
-            <w:instrText xml:space="preserve"> PAGEREF _Toc229826651 \h </w:instrText>
+            <w:instrText xml:space="preserve"> PAGEREF _Toc229930075 \h </w:instrText>
           </w:r>
           <w:r>
             <w:rPr>
@@ -891,7 +1204,7 @@
             <w:rPr>
               <w:noProof/>
             </w:rPr>
-            <w:t>15</w:t>
+            <w:t>17</w:t>
           </w:r>
           <w:r>
             <w:rPr>
@@ -936,7 +1249,7 @@
             <w:rPr>
               <w:noProof/>
             </w:rPr>
-            <w:instrText xml:space="preserve"> PAGEREF _Toc229826652 \h </w:instrText>
+            <w:instrText xml:space="preserve"> PAGEREF _Toc229930076 \h </w:instrText>
           </w:r>
           <w:r>
             <w:rPr>
@@ -953,7 +1266,7 @@
             <w:rPr>
               <w:noProof/>
             </w:rPr>
-            <w:t>15</w:t>
+            <w:t>17</w:t>
           </w:r>
           <w:r>
             <w:rPr>
@@ -989,11 +1302,11 @@
       <w:pPr>
         <w:pStyle w:val="Titre1"/>
       </w:pPr>
-      <w:bookmarkStart w:id="0" w:name="_Toc229826642"/>
+      <w:bookmarkStart w:id="1" w:name="_Toc229930061"/>
       <w:r>
         <w:t>Goal</w:t>
       </w:r>
-      <w:bookmarkEnd w:id="0"/>
+      <w:bookmarkEnd w:id="1"/>
     </w:p>
     <w:p/>
     <w:p>
@@ -1042,11 +1355,11 @@
         <w:pStyle w:val="Titre1"/>
         <w:jc w:val="both"/>
       </w:pPr>
-      <w:bookmarkStart w:id="1" w:name="_Toc229826643"/>
+      <w:bookmarkStart w:id="2" w:name="_Toc229930062"/>
       <w:r>
         <w:t>Overview</w:t>
       </w:r>
-      <w:bookmarkEnd w:id="1"/>
+      <w:bookmarkEnd w:id="2"/>
     </w:p>
     <w:p>
       <w:pPr>
@@ -1327,11 +1640,11 @@
         <w:pStyle w:val="Titre1"/>
         <w:jc w:val="both"/>
       </w:pPr>
-      <w:bookmarkStart w:id="2" w:name="_Toc229826644"/>
+      <w:bookmarkStart w:id="3" w:name="_Toc229930063"/>
       <w:r>
         <w:t>iWGO configuration format</w:t>
       </w:r>
-      <w:bookmarkEnd w:id="2"/>
+      <w:bookmarkEnd w:id="3"/>
     </w:p>
     <w:p>
       <w:pPr>
@@ -1739,11 +2052,11 @@
         <w:pStyle w:val="Titre1"/>
         <w:jc w:val="both"/>
       </w:pPr>
-      <w:bookmarkStart w:id="3" w:name="_Toc229826645"/>
+      <w:bookmarkStart w:id="4" w:name="_Toc229930064"/>
       <w:r>
         <w:t>Expressions</w:t>
       </w:r>
-      <w:bookmarkEnd w:id="3"/>
+      <w:bookmarkEnd w:id="4"/>
     </w:p>
     <w:p>
       <w:pPr>
@@ -1816,11 +2129,11 @@
         <w:pStyle w:val="Titre2"/>
         <w:jc w:val="both"/>
       </w:pPr>
-      <w:bookmarkStart w:id="4" w:name="_Toc229826646"/>
+      <w:bookmarkStart w:id="5" w:name="_Toc229930065"/>
       <w:r>
         <w:t>Mathematical expressions</w:t>
       </w:r>
-      <w:bookmarkEnd w:id="4"/>
+      <w:bookmarkEnd w:id="5"/>
     </w:p>
     <w:p>
       <w:pPr>
@@ -3073,11 +3386,11 @@
         <w:pStyle w:val="Titre2"/>
         <w:jc w:val="both"/>
       </w:pPr>
-      <w:bookmarkStart w:id="5" w:name="_Toc229826647"/>
+      <w:bookmarkStart w:id="6" w:name="_Toc229930066"/>
       <w:r>
         <w:t>Random number functions</w:t>
       </w:r>
-      <w:bookmarkEnd w:id="5"/>
+      <w:bookmarkEnd w:id="6"/>
     </w:p>
     <w:p>
       <w:pPr>
@@ -3302,11 +3615,11 @@
       <w:pPr>
         <w:pStyle w:val="Titre1"/>
       </w:pPr>
-      <w:bookmarkStart w:id="6" w:name="_Toc229826648"/>
+      <w:bookmarkStart w:id="7" w:name="_Toc229930067"/>
       <w:r>
         <w:t>Variables</w:t>
       </w:r>
-      <w:bookmarkEnd w:id="6"/>
+      <w:bookmarkEnd w:id="7"/>
     </w:p>
     <w:p/>
     <w:p>
@@ -4507,11 +4820,11 @@
       <w:pPr>
         <w:pStyle w:val="Titre1"/>
       </w:pPr>
-      <w:bookmarkStart w:id="7" w:name="_Toc229826649"/>
+      <w:bookmarkStart w:id="8" w:name="_Toc229930068"/>
       <w:r>
         <w:t>Material setters</w:t>
       </w:r>
-      <w:bookmarkEnd w:id="7"/>
+      <w:bookmarkEnd w:id="8"/>
     </w:p>
     <w:p/>
     <w:p>
@@ -4817,9 +5130,11 @@
       <w:pPr>
         <w:pStyle w:val="Titre2"/>
       </w:pPr>
+      <w:bookmarkStart w:id="9" w:name="_Toc229930069"/>
       <w:r>
         <w:t>Simple setter</w:t>
       </w:r>
+      <w:bookmarkEnd w:id="9"/>
     </w:p>
     <w:p/>
     <w:p>
@@ -4961,9 +5276,11 @@
       <w:pPr>
         <w:pStyle w:val="Titre2"/>
       </w:pPr>
+      <w:bookmarkStart w:id="10" w:name="_Toc229930070"/>
       <w:r>
         <w:t>Random simple setter</w:t>
       </w:r>
+      <w:bookmarkEnd w:id="10"/>
     </w:p>
     <w:p/>
     <w:p>
@@ -5143,9 +5460,11 @@
       <w:pPr>
         <w:pStyle w:val="Titre2"/>
       </w:pPr>
+      <w:bookmarkStart w:id="11" w:name="_Toc229930071"/>
       <w:r>
         <w:t>Inner-outer setter</w:t>
       </w:r>
+      <w:bookmarkEnd w:id="11"/>
     </w:p>
     <w:p/>
     <w:p>
@@ -5380,9 +5699,11 @@
       <w:pPr>
         <w:pStyle w:val="Titre2"/>
       </w:pPr>
+      <w:bookmarkStart w:id="12" w:name="_Toc229930072"/>
       <w:r>
         <w:t>Random inner-outer setter</w:t>
       </w:r>
+      <w:bookmarkEnd w:id="12"/>
     </w:p>
     <w:p/>
     <w:p>
@@ -5690,10 +6011,11 @@
       <w:pPr>
         <w:pStyle w:val="Titre1"/>
       </w:pPr>
-      <w:bookmarkStart w:id="8" w:name="_Toc229826650"/>
+      <w:bookmarkStart w:id="13" w:name="_Toc229930073"/>
       <w:r>
         <w:t>Conditions</w:t>
       </w:r>
+      <w:bookmarkEnd w:id="13"/>
     </w:p>
     <w:p/>
     <w:p>
@@ -6664,12 +6986,7 @@
         <w:jc w:val="both"/>
       </w:pPr>
       <w:r>
-        <w:t xml:space="preserve">The sphere shape will not be covered here, but it works the same way, only the position is at the center, and not </w:t>
-      </w:r>
-      <w:bookmarkStart w:id="9" w:name="_GoBack"/>
-      <w:bookmarkEnd w:id="9"/>
-      <w:r>
-        <w:t>the lower corner. This also means that the size values for x, y and z represent the radiuses on these axes. Having a radius twice as big on z compared to x and y will result in an elliptical volume twice as deep as it is large or high.</w:t>
+        <w:t>The sphere shape will not be covered here, but it works the same way, only the position is at the center, and not the lower corner. This also means that the size values for x, y and z represent the radiuses on these axes. Having a radius twice as big on z compared to x and y will result in an elliptical volume twice as deep as it is large or high.</w:t>
       </w:r>
     </w:p>
     <w:p>
@@ -6693,10 +7010,11 @@
         <w:pStyle w:val="Titre1"/>
         <w:jc w:val="both"/>
       </w:pPr>
+      <w:bookmarkStart w:id="14" w:name="_Toc229930074"/>
       <w:r>
         <w:t>Annex</w:t>
       </w:r>
-      <w:bookmarkEnd w:id="8"/>
+      <w:bookmarkEnd w:id="14"/>
     </w:p>
     <w:p>
       <w:pPr>
@@ -6708,11 +7026,11 @@
         <w:pStyle w:val="Titre2"/>
         <w:jc w:val="both"/>
       </w:pPr>
-      <w:bookmarkStart w:id="10" w:name="_Toc229826651"/>
+      <w:bookmarkStart w:id="15" w:name="_Toc229930075"/>
       <w:r>
         <w:t>iWGO configuration character and formatting key</w:t>
       </w:r>
-      <w:bookmarkEnd w:id="10"/>
+      <w:bookmarkEnd w:id="15"/>
     </w:p>
     <w:p>
       <w:pPr>
@@ -6828,11 +7146,11 @@
         <w:pStyle w:val="Titre2"/>
         <w:jc w:val="both"/>
       </w:pPr>
-      <w:bookmarkStart w:id="11" w:name="_Toc229826652"/>
+      <w:bookmarkStart w:id="16" w:name="_Toc229930076"/>
       <w:r>
         <w:t>Notes</w:t>
       </w:r>
-      <w:bookmarkEnd w:id="11"/>
+      <w:bookmarkEnd w:id="16"/>
     </w:p>
     <w:p>
       <w:pPr>
@@ -9074,7 +9392,7 @@
 </file>
 
 <file path=customXml/itemProps1.xml><?xml version="1.0" encoding="utf-8"?>
-<ds:datastoreItem xmlns:ds="http://schemas.openxmlformats.org/officeDocument/2006/customXml" ds:itemID="{163DCFE8-05AA-8948-9BB6-08B3965BD049}">
+<ds:datastoreItem xmlns:ds="http://schemas.openxmlformats.org/officeDocument/2006/customXml" ds:itemID="{56D6BF26-7E6C-6842-A45E-F3F2636C74F6}">
   <ds:schemaRefs>
     <ds:schemaRef ds:uri="http://schemas.openxmlformats.org/officeDocument/2006/bibliography"/>
   </ds:schemaRefs>

</xml_diff>

<commit_message>
More work on reference
</commit_message>
<xml_diff>
--- a/InfiniteObjects Reference.docx
+++ b/InfiniteObjects Reference.docx
@@ -4157,94 +4157,92 @@
       <w:pPr>
         <w:jc w:val="both"/>
       </w:pPr>
-      <w:bookmarkStart w:id="5" w:name="_GoBack"/>
+    </w:p>
+    <w:p>
+      <w:pPr>
+        <w:jc w:val="both"/>
+      </w:pPr>
+      <w:r>
+        <w:t>Scientific notation is also supported.</w:t>
+      </w:r>
+    </w:p>
+    <w:p>
+      <w:pPr>
+        <w:jc w:val="both"/>
+      </w:pPr>
+    </w:p>
+    <w:p>
+      <w:pPr>
+        <w:jc w:val="center"/>
+      </w:pPr>
+      <w:r>
+        <w:t>(14 * 10 ^5) * (3 * 10 ^ -3)</w:t>
+      </w:r>
+    </w:p>
+    <w:p>
+      <w:pPr>
+        <w:jc w:val="center"/>
+      </w:pPr>
+      <w:proofErr w:type="gramStart"/>
+      <w:r>
+        <w:t>can</w:t>
+      </w:r>
+      <w:proofErr w:type="gramEnd"/>
+      <w:r>
+        <w:t xml:space="preserve"> be </w:t>
+      </w:r>
+      <w:r>
+        <w:t>written</w:t>
+      </w:r>
+      <w:r>
+        <w:t xml:space="preserve"> as</w:t>
+      </w:r>
+    </w:p>
+    <w:p>
+      <w:pPr>
+        <w:jc w:val="center"/>
+      </w:pPr>
+      <w:r>
+        <w:t>14e5 * 3e-3</w:t>
+      </w:r>
+    </w:p>
+    <w:p>
+      <w:pPr>
+        <w:jc w:val="both"/>
+      </w:pPr>
+    </w:p>
+    <w:p>
+      <w:pPr>
+        <w:jc w:val="both"/>
+      </w:pPr>
+      <w:r>
+        <w:t>A single scalar is a valid mathematical expression.</w:t>
+      </w:r>
+    </w:p>
+    <w:p>
+      <w:pPr>
+        <w:jc w:val="both"/>
+      </w:pPr>
+    </w:p>
+    <w:p>
+      <w:pPr>
+        <w:jc w:val="center"/>
+      </w:pPr>
+      <w:r>
+        <w:t>42</w:t>
+      </w:r>
+    </w:p>
+    <w:p/>
+    <w:p>
+      <w:pPr>
+        <w:pStyle w:val="Titre2"/>
+        <w:jc w:val="both"/>
+      </w:pPr>
+      <w:bookmarkStart w:id="5" w:name="_Toc230792662"/>
+      <w:r>
+        <w:t>Random number functions</w:t>
+      </w:r>
       <w:bookmarkEnd w:id="5"/>
-    </w:p>
-    <w:p>
-      <w:pPr>
-        <w:jc w:val="both"/>
-      </w:pPr>
-      <w:r>
-        <w:t>Scientific notation is also supported.</w:t>
-      </w:r>
-    </w:p>
-    <w:p>
-      <w:pPr>
-        <w:jc w:val="both"/>
-      </w:pPr>
-    </w:p>
-    <w:p>
-      <w:pPr>
-        <w:jc w:val="center"/>
-      </w:pPr>
-      <w:r>
-        <w:t>(14 * 10 ^5) * (3 * 10 ^ -3)</w:t>
-      </w:r>
-    </w:p>
-    <w:p>
-      <w:pPr>
-        <w:jc w:val="center"/>
-      </w:pPr>
-      <w:proofErr w:type="gramStart"/>
-      <w:r>
-        <w:t>can</w:t>
-      </w:r>
-      <w:proofErr w:type="gramEnd"/>
-      <w:r>
-        <w:t xml:space="preserve"> be </w:t>
-      </w:r>
-      <w:r>
-        <w:t>written</w:t>
-      </w:r>
-      <w:r>
-        <w:t xml:space="preserve"> as</w:t>
-      </w:r>
-    </w:p>
-    <w:p>
-      <w:pPr>
-        <w:jc w:val="center"/>
-      </w:pPr>
-      <w:r>
-        <w:t>14e5 * 3e-3</w:t>
-      </w:r>
-    </w:p>
-    <w:p>
-      <w:pPr>
-        <w:jc w:val="both"/>
-      </w:pPr>
-    </w:p>
-    <w:p>
-      <w:pPr>
-        <w:jc w:val="both"/>
-      </w:pPr>
-      <w:r>
-        <w:t>A single scalar is a valid mathematical expression.</w:t>
-      </w:r>
-    </w:p>
-    <w:p>
-      <w:pPr>
-        <w:jc w:val="both"/>
-      </w:pPr>
-    </w:p>
-    <w:p>
-      <w:pPr>
-        <w:jc w:val="center"/>
-      </w:pPr>
-      <w:r>
-        <w:t>42</w:t>
-      </w:r>
-    </w:p>
-    <w:p/>
-    <w:p>
-      <w:pPr>
-        <w:pStyle w:val="Titre2"/>
-        <w:jc w:val="both"/>
-      </w:pPr>
-      <w:bookmarkStart w:id="6" w:name="_Toc230792662"/>
-      <w:r>
-        <w:t>Random number functions</w:t>
-      </w:r>
-      <w:bookmarkEnd w:id="6"/>
     </w:p>
     <w:p>
       <w:pPr>
@@ -4502,11 +4500,11 @@
       <w:pPr>
         <w:pStyle w:val="Titre1"/>
       </w:pPr>
-      <w:bookmarkStart w:id="7" w:name="_Toc230792663"/>
+      <w:bookmarkStart w:id="6" w:name="_Toc230792663"/>
       <w:r>
         <w:t>Variables</w:t>
       </w:r>
-      <w:bookmarkEnd w:id="7"/>
+      <w:bookmarkEnd w:id="6"/>
     </w:p>
     <w:p/>
     <w:p>
@@ -5813,11 +5811,11 @@
       <w:pPr>
         <w:pStyle w:val="Titre1"/>
       </w:pPr>
-      <w:bookmarkStart w:id="8" w:name="_Toc230792664"/>
+      <w:bookmarkStart w:id="7" w:name="_Toc230792664"/>
       <w:r>
         <w:t>Material setters</w:t>
       </w:r>
-      <w:bookmarkEnd w:id="8"/>
+      <w:bookmarkEnd w:id="7"/>
     </w:p>
     <w:p/>
     <w:p>
@@ -6140,11 +6138,11 @@
       <w:pPr>
         <w:pStyle w:val="Titre2"/>
       </w:pPr>
-      <w:bookmarkStart w:id="9" w:name="_Toc230792665"/>
+      <w:bookmarkStart w:id="8" w:name="_Toc230792665"/>
       <w:r>
         <w:t>Simple setter</w:t>
       </w:r>
-      <w:bookmarkEnd w:id="9"/>
+      <w:bookmarkEnd w:id="8"/>
     </w:p>
     <w:p/>
     <w:p>
@@ -6362,11 +6360,11 @@
       <w:pPr>
         <w:pStyle w:val="Titre2"/>
       </w:pPr>
-      <w:bookmarkStart w:id="10" w:name="_Toc230792666"/>
+      <w:bookmarkStart w:id="9" w:name="_Toc230792666"/>
       <w:r>
         <w:t>Random simple setter</w:t>
       </w:r>
-      <w:bookmarkEnd w:id="10"/>
+      <w:bookmarkEnd w:id="9"/>
     </w:p>
     <w:p/>
     <w:p>
@@ -6627,11 +6625,11 @@
       <w:pPr>
         <w:pStyle w:val="Titre2"/>
       </w:pPr>
-      <w:bookmarkStart w:id="11" w:name="_Toc230792667"/>
+      <w:bookmarkStart w:id="10" w:name="_Toc230792667"/>
       <w:r>
         <w:t>Inner-outer setter</w:t>
       </w:r>
-      <w:bookmarkEnd w:id="11"/>
+      <w:bookmarkEnd w:id="10"/>
     </w:p>
     <w:p/>
     <w:p>
@@ -6976,11 +6974,11 @@
       <w:pPr>
         <w:pStyle w:val="Titre2"/>
       </w:pPr>
-      <w:bookmarkStart w:id="12" w:name="_Toc230792668"/>
+      <w:bookmarkStart w:id="11" w:name="_Toc230792668"/>
       <w:r>
         <w:t>Random inner-outer setter</w:t>
       </w:r>
-      <w:bookmarkEnd w:id="12"/>
+      <w:bookmarkEnd w:id="11"/>
     </w:p>
     <w:p/>
     <w:p>
@@ -7448,11 +7446,11 @@
       <w:pPr>
         <w:pStyle w:val="Titre1"/>
       </w:pPr>
-      <w:bookmarkStart w:id="13" w:name="_Toc230792669"/>
+      <w:bookmarkStart w:id="12" w:name="_Toc230792669"/>
       <w:r>
         <w:t>Conditions</w:t>
       </w:r>
-      <w:bookmarkEnd w:id="13"/>
+      <w:bookmarkEnd w:id="12"/>
     </w:p>
     <w:p/>
     <w:p>
@@ -7639,6 +7637,148 @@
           </w:p>
         </w:tc>
       </w:tr>
+      <w:tr>
+        <w:trPr>
+          <w:trHeight w:val="257"/>
+          <w:jc w:val="center"/>
+        </w:trPr>
+        <w:tc>
+          <w:tcPr>
+            <w:tcW w:w="4358" w:type="dxa"/>
+            <w:gridSpan w:val="2"/>
+            <w:tcBorders>
+              <w:bottom w:val="thinThickSmallGap" w:sz="24" w:space="0" w:color="auto"/>
+            </w:tcBorders>
+            <w:vAlign w:val="center"/>
+          </w:tcPr>
+          <w:p>
+            <w:pPr>
+              <w:jc w:val="center"/>
+            </w:pPr>
+            <w:r>
+              <w:t>Included condition types</w:t>
+            </w:r>
+          </w:p>
+        </w:tc>
+      </w:tr>
+      <w:tr>
+        <w:trPr>
+          <w:trHeight w:val="244"/>
+          <w:jc w:val="center"/>
+        </w:trPr>
+        <w:tc>
+          <w:tcPr>
+            <w:tcW w:w="2178" w:type="dxa"/>
+            <w:tcBorders>
+              <w:top w:val="thinThickSmallGap" w:sz="24" w:space="0" w:color="auto"/>
+              <w:bottom w:val="double" w:sz="4" w:space="0" w:color="auto"/>
+              <w:right w:val="single" w:sz="4" w:space="0" w:color="auto"/>
+            </w:tcBorders>
+            <w:vAlign w:val="center"/>
+          </w:tcPr>
+          <w:p>
+            <w:pPr>
+              <w:jc w:val="center"/>
+            </w:pPr>
+            <w:r>
+              <w:t>Name</w:t>
+            </w:r>
+          </w:p>
+        </w:tc>
+        <w:tc>
+          <w:tcPr>
+            <w:tcW w:w="2180" w:type="dxa"/>
+            <w:tcBorders>
+              <w:top w:val="thinThickSmallGap" w:sz="24" w:space="0" w:color="auto"/>
+              <w:left w:val="single" w:sz="4" w:space="0" w:color="auto"/>
+              <w:bottom w:val="double" w:sz="4" w:space="0" w:color="auto"/>
+            </w:tcBorders>
+            <w:vAlign w:val="center"/>
+          </w:tcPr>
+          <w:p>
+            <w:pPr>
+              <w:jc w:val="center"/>
+            </w:pPr>
+            <w:r>
+              <w:t>Type</w:t>
+            </w:r>
+          </w:p>
+        </w:tc>
+      </w:tr>
+      <w:tr>
+        <w:trPr>
+          <w:trHeight w:val="244"/>
+          <w:jc w:val="center"/>
+        </w:trPr>
+        <w:tc>
+          <w:tcPr>
+            <w:tcW w:w="2178" w:type="dxa"/>
+            <w:tcBorders>
+              <w:top w:val="double" w:sz="4" w:space="0" w:color="auto"/>
+              <w:right w:val="single" w:sz="4" w:space="0" w:color="auto"/>
+            </w:tcBorders>
+            <w:vAlign w:val="center"/>
+          </w:tcPr>
+          <w:p>
+            <w:r>
+              <w:t>Cuboid</w:t>
+            </w:r>
+          </w:p>
+        </w:tc>
+        <w:tc>
+          <w:tcPr>
+            <w:tcW w:w="2180" w:type="dxa"/>
+            <w:tcBorders>
+              <w:top w:val="double" w:sz="4" w:space="0" w:color="auto"/>
+              <w:left w:val="single" w:sz="4" w:space="0" w:color="auto"/>
+            </w:tcBorders>
+            <w:vAlign w:val="center"/>
+          </w:tcPr>
+          <w:p>
+            <w:proofErr w:type="gramStart"/>
+            <w:r>
+              <w:t>cuboid</w:t>
+            </w:r>
+            <w:proofErr w:type="gramEnd"/>
+          </w:p>
+        </w:tc>
+      </w:tr>
+      <w:tr>
+        <w:trPr>
+          <w:trHeight w:val="268"/>
+          <w:jc w:val="center"/>
+        </w:trPr>
+        <w:tc>
+          <w:tcPr>
+            <w:tcW w:w="2178" w:type="dxa"/>
+            <w:tcBorders>
+              <w:right w:val="single" w:sz="4" w:space="0" w:color="auto"/>
+            </w:tcBorders>
+            <w:vAlign w:val="center"/>
+          </w:tcPr>
+          <w:p>
+            <w:r>
+              <w:t>Sphere</w:t>
+            </w:r>
+          </w:p>
+        </w:tc>
+        <w:tc>
+          <w:tcPr>
+            <w:tcW w:w="2180" w:type="dxa"/>
+            <w:tcBorders>
+              <w:left w:val="single" w:sz="4" w:space="0" w:color="auto"/>
+            </w:tcBorders>
+            <w:vAlign w:val="center"/>
+          </w:tcPr>
+          <w:p>
+            <w:proofErr w:type="gramStart"/>
+            <w:r>
+              <w:t>sphere</w:t>
+            </w:r>
+            <w:proofErr w:type="gramEnd"/>
+          </w:p>
+        </w:tc>
+      </w:tr>
     </w:tbl>
     <w:p/>
     <w:p>
@@ -7651,11 +7791,11 @@
       <w:pPr>
         <w:pStyle w:val="Titre2"/>
       </w:pPr>
-      <w:bookmarkStart w:id="14" w:name="_Toc230792670"/>
+      <w:bookmarkStart w:id="13" w:name="_Toc230792670"/>
       <w:r>
         <w:t>Cuboid condition</w:t>
       </w:r>
-      <w:bookmarkEnd w:id="14"/>
+      <w:bookmarkEnd w:id="13"/>
     </w:p>
     <w:p>
       <w:pPr>
@@ -8539,11 +8679,11 @@
       <w:pPr>
         <w:pStyle w:val="Titre2"/>
       </w:pPr>
-      <w:bookmarkStart w:id="15" w:name="_Toc230792671"/>
+      <w:bookmarkStart w:id="14" w:name="_Toc230792671"/>
       <w:r>
         <w:t>Sphere condition</w:t>
       </w:r>
-      <w:bookmarkEnd w:id="15"/>
+      <w:bookmarkEnd w:id="14"/>
     </w:p>
     <w:p>
       <w:pPr>
@@ -9158,22 +9298,774 @@
       <w:pPr>
         <w:pStyle w:val="Titre1"/>
       </w:pPr>
-      <w:bookmarkStart w:id="16" w:name="_Toc230792672"/>
+      <w:bookmarkStart w:id="15" w:name="_Toc230792672"/>
       <w:r>
         <w:t>Instructions</w:t>
       </w:r>
+      <w:bookmarkEnd w:id="15"/>
+    </w:p>
+    <w:p/>
+    <w:p>
+      <w:r>
+        <w:t xml:space="preserve">Instructions are the main part of an iWGO. They’re used to set the various materials, which make up the WGO structure. For example, for a tree, </w:t>
+      </w:r>
+      <w:r>
+        <w:t>they</w:t>
+      </w:r>
+      <w:r>
+        <w:t xml:space="preserve"> would place the trunk, branches and leaves. InfiniteObjects comes with three default instruction types, which can be used to generate many WGOs, from simple to complex.</w:t>
+      </w:r>
+    </w:p>
+    <w:p/>
+    <w:tbl>
+      <w:tblPr>
+        <w:tblStyle w:val="Grille"/>
+        <w:tblW w:w="0" w:type="auto"/>
+        <w:jc w:val="center"/>
+        <w:tblLook w:val="04A0" w:firstRow="1" w:lastRow="0" w:firstColumn="1" w:lastColumn="0" w:noHBand="0" w:noVBand="1"/>
+      </w:tblPr>
+      <w:tblGrid>
+        <w:gridCol w:w="2178"/>
+        <w:gridCol w:w="2180"/>
+      </w:tblGrid>
+      <w:tr>
+        <w:trPr>
+          <w:trHeight w:val="257"/>
+          <w:jc w:val="center"/>
+        </w:trPr>
+        <w:tc>
+          <w:tcPr>
+            <w:tcW w:w="4358" w:type="dxa"/>
+            <w:gridSpan w:val="2"/>
+            <w:tcBorders>
+              <w:bottom w:val="thinThickSmallGap" w:sz="24" w:space="0" w:color="auto"/>
+            </w:tcBorders>
+            <w:vAlign w:val="center"/>
+          </w:tcPr>
+          <w:p>
+            <w:pPr>
+              <w:jc w:val="center"/>
+            </w:pPr>
+            <w:r>
+              <w:t>Included instruction types</w:t>
+            </w:r>
+          </w:p>
+        </w:tc>
+      </w:tr>
+      <w:tr>
+        <w:trPr>
+          <w:trHeight w:val="244"/>
+          <w:jc w:val="center"/>
+        </w:trPr>
+        <w:tc>
+          <w:tcPr>
+            <w:tcW w:w="2178" w:type="dxa"/>
+            <w:tcBorders>
+              <w:top w:val="thinThickSmallGap" w:sz="24" w:space="0" w:color="auto"/>
+              <w:bottom w:val="double" w:sz="4" w:space="0" w:color="auto"/>
+              <w:right w:val="single" w:sz="4" w:space="0" w:color="auto"/>
+            </w:tcBorders>
+            <w:vAlign w:val="center"/>
+          </w:tcPr>
+          <w:p>
+            <w:pPr>
+              <w:jc w:val="center"/>
+            </w:pPr>
+            <w:r>
+              <w:t>Name</w:t>
+            </w:r>
+          </w:p>
+        </w:tc>
+        <w:tc>
+          <w:tcPr>
+            <w:tcW w:w="2180" w:type="dxa"/>
+            <w:tcBorders>
+              <w:top w:val="thinThickSmallGap" w:sz="24" w:space="0" w:color="auto"/>
+              <w:left w:val="single" w:sz="4" w:space="0" w:color="auto"/>
+              <w:bottom w:val="double" w:sz="4" w:space="0" w:color="auto"/>
+            </w:tcBorders>
+            <w:vAlign w:val="center"/>
+          </w:tcPr>
+          <w:p>
+            <w:pPr>
+              <w:jc w:val="center"/>
+            </w:pPr>
+            <w:r>
+              <w:t>Type</w:t>
+            </w:r>
+          </w:p>
+        </w:tc>
+      </w:tr>
+      <w:tr>
+        <w:trPr>
+          <w:trHeight w:val="244"/>
+          <w:jc w:val="center"/>
+        </w:trPr>
+        <w:tc>
+          <w:tcPr>
+            <w:tcW w:w="2178" w:type="dxa"/>
+            <w:tcBorders>
+              <w:top w:val="double" w:sz="4" w:space="0" w:color="auto"/>
+              <w:right w:val="single" w:sz="4" w:space="0" w:color="auto"/>
+            </w:tcBorders>
+            <w:vAlign w:val="center"/>
+          </w:tcPr>
+          <w:p>
+            <w:r>
+              <w:t>Block</w:t>
+            </w:r>
+          </w:p>
+        </w:tc>
+        <w:tc>
+          <w:tcPr>
+            <w:tcW w:w="2180" w:type="dxa"/>
+            <w:tcBorders>
+              <w:top w:val="double" w:sz="4" w:space="0" w:color="auto"/>
+              <w:left w:val="single" w:sz="4" w:space="0" w:color="auto"/>
+            </w:tcBorders>
+            <w:vAlign w:val="center"/>
+          </w:tcPr>
+          <w:p>
+            <w:proofErr w:type="gramStart"/>
+            <w:r>
+              <w:t>block</w:t>
+            </w:r>
+            <w:proofErr w:type="gramEnd"/>
+          </w:p>
+        </w:tc>
+      </w:tr>
+      <w:tr>
+        <w:trPr>
+          <w:trHeight w:val="268"/>
+          <w:jc w:val="center"/>
+        </w:trPr>
+        <w:tc>
+          <w:tcPr>
+            <w:tcW w:w="2178" w:type="dxa"/>
+            <w:tcBorders>
+              <w:right w:val="single" w:sz="4" w:space="0" w:color="auto"/>
+            </w:tcBorders>
+            <w:vAlign w:val="center"/>
+          </w:tcPr>
+          <w:p>
+            <w:r>
+              <w:t>Shape</w:t>
+            </w:r>
+          </w:p>
+        </w:tc>
+        <w:tc>
+          <w:tcPr>
+            <w:tcW w:w="2180" w:type="dxa"/>
+            <w:tcBorders>
+              <w:left w:val="single" w:sz="4" w:space="0" w:color="auto"/>
+            </w:tcBorders>
+            <w:vAlign w:val="center"/>
+          </w:tcPr>
+          <w:p>
+            <w:proofErr w:type="gramStart"/>
+            <w:r>
+              <w:t>shape</w:t>
+            </w:r>
+            <w:proofErr w:type="gramEnd"/>
+          </w:p>
+        </w:tc>
+      </w:tr>
+      <w:tr>
+        <w:trPr>
+          <w:trHeight w:val="268"/>
+          <w:jc w:val="center"/>
+        </w:trPr>
+        <w:tc>
+          <w:tcPr>
+            <w:tcW w:w="2178" w:type="dxa"/>
+            <w:tcBorders>
+              <w:right w:val="single" w:sz="4" w:space="0" w:color="auto"/>
+            </w:tcBorders>
+            <w:vAlign w:val="center"/>
+          </w:tcPr>
+          <w:p>
+            <w:r>
+              <w:t>Repeat</w:t>
+            </w:r>
+          </w:p>
+        </w:tc>
+        <w:tc>
+          <w:tcPr>
+            <w:tcW w:w="2180" w:type="dxa"/>
+            <w:tcBorders>
+              <w:left w:val="single" w:sz="4" w:space="0" w:color="auto"/>
+            </w:tcBorders>
+            <w:vAlign w:val="center"/>
+          </w:tcPr>
+          <w:p>
+            <w:proofErr w:type="gramStart"/>
+            <w:r>
+              <w:t>repeat</w:t>
+            </w:r>
+            <w:proofErr w:type="gramEnd"/>
+          </w:p>
+        </w:tc>
+      </w:tr>
+    </w:tbl>
+    <w:p/>
+    <w:p>
+      <w:r>
+        <w:t xml:space="preserve">Instruction can have variables. These are only meant to be used by the instruction itself, and cannot be referenced by other </w:t>
+      </w:r>
+      <w:r>
+        <w:t>components.</w:t>
+      </w:r>
+    </w:p>
+    <w:p/>
+    <w:p>
+      <w:pPr>
+        <w:pStyle w:val="Titre2"/>
+      </w:pPr>
+      <w:bookmarkStart w:id="16" w:name="_Toc230792673"/>
+      <w:r>
+        <w:t>Block instruction</w:t>
+      </w:r>
       <w:bookmarkEnd w:id="16"/>
     </w:p>
     <w:p/>
     <w:p>
-      <w:pPr>
-        <w:pStyle w:val="Titre2"/>
-      </w:pPr>
-      <w:bookmarkStart w:id="17" w:name="_Toc230792673"/>
-      <w:r>
-        <w:t>Block instruction</w:t>
-      </w:r>
+      <w:r>
+        <w:t xml:space="preserve">The block instruction is the simplest </w:t>
+      </w:r>
+      <w:r>
+        <w:t xml:space="preserve">type of instruction. It sets the material of the block at the given coordinates using the provided material setter. </w:t>
+      </w:r>
+    </w:p>
+    <w:p/>
+    <w:p>
+      <w:pPr>
+        <w:jc w:val="both"/>
+      </w:pPr>
+      <w:proofErr w:type="gramStart"/>
+      <w:r>
+        <w:t>instructions</w:t>
+      </w:r>
+      <w:proofErr w:type="gramEnd"/>
+      <w:r>
+        <w:t>:</w:t>
+      </w:r>
+    </w:p>
+    <w:p>
+      <w:pPr>
+        <w:ind w:left="708"/>
+        <w:jc w:val="both"/>
+      </w:pPr>
+      <w:r>
+        <w:t>[</w:t>
+      </w:r>
+      <w:proofErr w:type="gramStart"/>
+      <w:r>
+        <w:t>name</w:t>
+      </w:r>
+      <w:proofErr w:type="gramEnd"/>
+      <w:r>
+        <w:t>]:</w:t>
+      </w:r>
+    </w:p>
+    <w:p>
+      <w:pPr>
+        <w:ind w:left="1416"/>
+        <w:jc w:val="both"/>
+      </w:pPr>
+      <w:proofErr w:type="gramStart"/>
+      <w:r>
+        <w:t>type</w:t>
+      </w:r>
+      <w:proofErr w:type="gramEnd"/>
+      <w:r>
+        <w:t>:  block</w:t>
+      </w:r>
+    </w:p>
+    <w:p>
+      <w:pPr>
+        <w:ind w:left="1416"/>
+        <w:jc w:val="both"/>
+        <w:rPr>
+          <w:i/>
+        </w:rPr>
+      </w:pPr>
+      <w:proofErr w:type="gramStart"/>
+      <w:r>
+        <w:rPr>
+          <w:i/>
+        </w:rPr>
+        <w:t>variables</w:t>
+      </w:r>
+      <w:proofErr w:type="gramEnd"/>
+      <w:r>
+        <w:rPr>
+          <w:i/>
+        </w:rPr>
+        <w:t>:</w:t>
+      </w:r>
+    </w:p>
+    <w:p>
+      <w:pPr>
+        <w:ind w:left="2124"/>
+        <w:jc w:val="both"/>
+        <w:rPr>
+          <w:i/>
+        </w:rPr>
+      </w:pPr>
+      <w:r>
+        <w:rPr>
+          <w:i/>
+        </w:rPr>
+        <w:t>[</w:t>
+      </w:r>
+      <w:proofErr w:type="gramStart"/>
+      <w:r>
+        <w:rPr>
+          <w:i/>
+        </w:rPr>
+        <w:t>name</w:t>
+      </w:r>
+      <w:proofErr w:type="gramEnd"/>
+      <w:r>
+        <w:rPr>
+          <w:i/>
+        </w:rPr>
+        <w:t>]: [</w:t>
+      </w:r>
+      <w:r>
+        <w:rPr>
+          <w:b/>
+          <w:i/>
+        </w:rPr>
+        <w:t>value</w:t>
+      </w:r>
+      <w:r>
+        <w:rPr>
+          <w:i/>
+        </w:rPr>
+        <w:t>]</w:t>
+      </w:r>
+    </w:p>
+    <w:p>
+      <w:pPr>
+        <w:ind w:left="2124"/>
+        <w:jc w:val="both"/>
+        <w:rPr>
+          <w:i/>
+        </w:rPr>
+      </w:pPr>
+      <w:r>
+        <w:rPr>
+          <w:i/>
+        </w:rPr>
+        <w:t>{…}</w:t>
+      </w:r>
+    </w:p>
+    <w:p>
+      <w:pPr>
+        <w:ind w:left="1416"/>
+        <w:jc w:val="both"/>
+      </w:pPr>
+      <w:proofErr w:type="gramStart"/>
+      <w:r>
+        <w:t>properties</w:t>
+      </w:r>
+      <w:proofErr w:type="gramEnd"/>
+      <w:r>
+        <w:t>:</w:t>
+      </w:r>
+    </w:p>
+    <w:p>
+      <w:pPr>
+        <w:ind w:left="2124"/>
+      </w:pPr>
+      <w:proofErr w:type="gramStart"/>
+      <w:r>
+        <w:t>position</w:t>
+      </w:r>
+      <w:proofErr w:type="gramEnd"/>
+      <w:r>
+        <w:t>:</w:t>
+      </w:r>
+    </w:p>
+    <w:p>
+      <w:pPr>
+        <w:ind w:left="2832"/>
+      </w:pPr>
+      <w:proofErr w:type="gramStart"/>
+      <w:r>
+        <w:t>x</w:t>
+      </w:r>
+      <w:proofErr w:type="gramEnd"/>
+      <w:r>
+        <w:t xml:space="preserve">: </w:t>
+      </w:r>
+      <w:r>
+        <w:t>[</w:t>
+      </w:r>
+      <w:r>
+        <w:rPr>
+          <w:b/>
+        </w:rPr>
+        <w:t>x</w:t>
+      </w:r>
+      <w:r>
+        <w:t>]</w:t>
+      </w:r>
+    </w:p>
+    <w:p>
+      <w:pPr>
+        <w:ind w:left="2832"/>
+      </w:pPr>
+      <w:proofErr w:type="gramStart"/>
+      <w:r>
+        <w:t>y</w:t>
+      </w:r>
+      <w:proofErr w:type="gramEnd"/>
+      <w:r>
+        <w:t xml:space="preserve">: </w:t>
+      </w:r>
+      <w:r>
+        <w:t>[</w:t>
+      </w:r>
+      <w:r>
+        <w:rPr>
+          <w:b/>
+        </w:rPr>
+        <w:t>y</w:t>
+      </w:r>
+      <w:r>
+        <w:t>]</w:t>
+      </w:r>
+    </w:p>
+    <w:p>
+      <w:pPr>
+        <w:ind w:left="2832"/>
+      </w:pPr>
+      <w:proofErr w:type="gramStart"/>
+      <w:r>
+        <w:t>z</w:t>
+      </w:r>
+      <w:proofErr w:type="gramEnd"/>
+      <w:r>
+        <w:t xml:space="preserve">: </w:t>
+      </w:r>
+      <w:r>
+        <w:t>[</w:t>
+      </w:r>
+      <w:r>
+        <w:rPr>
+          <w:b/>
+        </w:rPr>
+        <w:t>z</w:t>
+      </w:r>
+      <w:r>
+        <w:t>]</w:t>
+      </w:r>
+    </w:p>
+    <w:p>
+      <w:pPr>
+        <w:ind w:left="2124"/>
+      </w:pPr>
+      <w:proofErr w:type="gramStart"/>
+      <w:r>
+        <w:t>material</w:t>
+      </w:r>
+      <w:proofErr w:type="gramEnd"/>
+      <w:r>
+        <w:t>: [material setter]</w:t>
+      </w:r>
+    </w:p>
+    <w:p>
+      <w:pPr>
+        <w:ind w:left="2124"/>
+        <w:rPr>
+          <w:i/>
+        </w:rPr>
+      </w:pPr>
+      <w:proofErr w:type="gramStart"/>
+      <w:r>
+        <w:rPr>
+          <w:i/>
+        </w:rPr>
+        <w:t>outer</w:t>
+      </w:r>
+      <w:proofErr w:type="gramEnd"/>
+      <w:r>
+        <w:rPr>
+          <w:i/>
+        </w:rPr>
+        <w:t xml:space="preserve">: </w:t>
+      </w:r>
+      <w:r>
+        <w:rPr>
+          <w:i/>
+        </w:rPr>
+        <w:t>[“true” | “false”</w:t>
+      </w:r>
+      <w:r>
+        <w:rPr>
+          <w:i/>
+        </w:rPr>
+        <w:t>]</w:t>
+      </w:r>
+    </w:p>
+    <w:p/>
+    <w:p>
+      <w:r>
+        <w:t>Since some material setter support the “inner-outer” distinction for material setting, an optional parameter called “outer” can be set to indicate if the block should be considered as “outer” or “inner”. If missing, it will default to “false”</w:t>
+      </w:r>
+      <w:r>
+        <w:t xml:space="preserve">. If the material setter used does not support the </w:t>
+      </w:r>
+      <w:r>
+        <w:t>“inner-outer” distinction</w:t>
+      </w:r>
+      <w:bookmarkStart w:id="17" w:name="_GoBack"/>
       <w:bookmarkEnd w:id="17"/>
+      <w:r>
+        <w:t>, it can be ignored.</w:t>
+      </w:r>
+    </w:p>
+    <w:p/>
+    <w:p>
+      <w:r>
+        <w:t>Example:</w:t>
+      </w:r>
+    </w:p>
+    <w:p/>
+    <w:p>
+      <w:pPr>
+        <w:jc w:val="both"/>
+      </w:pPr>
+      <w:proofErr w:type="gramStart"/>
+      <w:r>
+        <w:t>instructions</w:t>
+      </w:r>
+      <w:proofErr w:type="gramEnd"/>
+      <w:r>
+        <w:t>:</w:t>
+      </w:r>
+    </w:p>
+    <w:p>
+      <w:pPr>
+        <w:ind w:left="708"/>
+        <w:jc w:val="both"/>
+      </w:pPr>
+      <w:proofErr w:type="gramStart"/>
+      <w:r>
+        <w:t>chimney</w:t>
+      </w:r>
+      <w:proofErr w:type="gramEnd"/>
+      <w:r>
+        <w:t>:</w:t>
+      </w:r>
+    </w:p>
+    <w:p>
+      <w:pPr>
+        <w:ind w:left="1416"/>
+        <w:jc w:val="both"/>
+      </w:pPr>
+      <w:proofErr w:type="gramStart"/>
+      <w:r>
+        <w:t>type</w:t>
+      </w:r>
+      <w:proofErr w:type="gramEnd"/>
+      <w:r>
+        <w:t>:  block</w:t>
+      </w:r>
+    </w:p>
+    <w:p>
+      <w:pPr>
+        <w:ind w:left="1416"/>
+        <w:jc w:val="both"/>
+      </w:pPr>
+      <w:proofErr w:type="gramStart"/>
+      <w:r>
+        <w:t>variables</w:t>
+      </w:r>
+      <w:proofErr w:type="gramEnd"/>
+      <w:r>
+        <w:t>:</w:t>
+      </w:r>
+    </w:p>
+    <w:p>
+      <w:pPr>
+        <w:ind w:left="2124"/>
+        <w:jc w:val="both"/>
+      </w:pPr>
+      <w:proofErr w:type="spellStart"/>
+      <w:proofErr w:type="gramStart"/>
+      <w:r>
+        <w:t>horizontalP</w:t>
+      </w:r>
+      <w:r>
+        <w:t>osition</w:t>
+      </w:r>
+      <w:proofErr w:type="spellEnd"/>
+      <w:proofErr w:type="gramEnd"/>
+      <w:r>
+        <w:t xml:space="preserve">: </w:t>
+      </w:r>
+      <w:r>
+        <w:t>size / 2</w:t>
+      </w:r>
+    </w:p>
+    <w:p>
+      <w:pPr>
+        <w:ind w:left="1416"/>
+        <w:jc w:val="both"/>
+      </w:pPr>
+      <w:proofErr w:type="gramStart"/>
+      <w:r>
+        <w:t>properties</w:t>
+      </w:r>
+      <w:proofErr w:type="gramEnd"/>
+      <w:r>
+        <w:t>:</w:t>
+      </w:r>
+    </w:p>
+    <w:p>
+      <w:pPr>
+        <w:ind w:left="2124"/>
+      </w:pPr>
+      <w:proofErr w:type="gramStart"/>
+      <w:r>
+        <w:t>position</w:t>
+      </w:r>
+      <w:proofErr w:type="gramEnd"/>
+      <w:r>
+        <w:t>:</w:t>
+      </w:r>
+    </w:p>
+    <w:p>
+      <w:pPr>
+        <w:ind w:left="2832"/>
+      </w:pPr>
+      <w:proofErr w:type="gramStart"/>
+      <w:r>
+        <w:t>x</w:t>
+      </w:r>
+      <w:proofErr w:type="gramEnd"/>
+      <w:r>
+        <w:t xml:space="preserve">: </w:t>
+      </w:r>
+      <w:proofErr w:type="spellStart"/>
+      <w:r>
+        <w:t>horizontalPosition</w:t>
+      </w:r>
+      <w:proofErr w:type="spellEnd"/>
+    </w:p>
+    <w:p>
+      <w:pPr>
+        <w:ind w:left="2832"/>
+      </w:pPr>
+      <w:proofErr w:type="gramStart"/>
+      <w:r>
+        <w:t>y</w:t>
+      </w:r>
+      <w:proofErr w:type="gramEnd"/>
+      <w:r>
+        <w:t>: height + 1</w:t>
+      </w:r>
+    </w:p>
+    <w:p>
+      <w:pPr>
+        <w:ind w:left="2832"/>
+      </w:pPr>
+      <w:proofErr w:type="gramStart"/>
+      <w:r>
+        <w:t>z</w:t>
+      </w:r>
+      <w:proofErr w:type="gramEnd"/>
+      <w:r>
+        <w:t xml:space="preserve">: </w:t>
+      </w:r>
+      <w:proofErr w:type="spellStart"/>
+      <w:r>
+        <w:t>horizontalPosition</w:t>
+      </w:r>
+      <w:proofErr w:type="spellEnd"/>
+    </w:p>
+    <w:p>
+      <w:pPr>
+        <w:ind w:left="2124"/>
+      </w:pPr>
+      <w:proofErr w:type="gramStart"/>
+      <w:r>
+        <w:t>material</w:t>
+      </w:r>
+      <w:proofErr w:type="gramEnd"/>
+      <w:r>
+        <w:t xml:space="preserve">: </w:t>
+      </w:r>
+      <w:r>
+        <w:t>bricks</w:t>
+      </w:r>
+    </w:p>
+    <w:p>
+      <w:pPr>
+        <w:ind w:left="2124"/>
+      </w:pPr>
+      <w:proofErr w:type="gramStart"/>
+      <w:r>
+        <w:t>outer</w:t>
+      </w:r>
+      <w:proofErr w:type="gramEnd"/>
+      <w:r>
+        <w:t>: true</w:t>
+      </w:r>
+    </w:p>
+    <w:p/>
+    <w:p>
+      <w:r>
+        <w:t>This could be used to generate a short brick chimney in the middle of a roof</w:t>
+      </w:r>
+      <w:r>
+        <w:t xml:space="preserve"> for a building</w:t>
+      </w:r>
+      <w:r>
+        <w:t xml:space="preserve">. </w:t>
+      </w:r>
+      <w:r>
+        <w:t>A variable called “</w:t>
+      </w:r>
+      <w:proofErr w:type="spellStart"/>
+      <w:r>
+        <w:t>horizontalPosition</w:t>
+      </w:r>
+      <w:proofErr w:type="spellEnd"/>
+      <w:r>
+        <w:t>” is calculated. Here “size” is the length (x) and width (z) of the building. Dividing it by 2 gets us the middle position on x and z, hence the name, “</w:t>
+      </w:r>
+      <w:proofErr w:type="spellStart"/>
+      <w:r>
+        <w:t>horizontalPosition</w:t>
+      </w:r>
+      <w:proofErr w:type="spellEnd"/>
+      <w:r>
+        <w:t xml:space="preserve">”. The block is placed at this position on x and z, and at “height + 1” on y. Here “height” is the height of the building. 1 is added so that the chimney is on top off, not in, the roof. The material setter “bricks” is used. This material setter sets bricks outside and air inside. Since the default value of outer is “false”, we need to add it to the configuration and specify “true”, so that bricks, and not air are </w:t>
+      </w:r>
+      <w:r>
+        <w:t>generated</w:t>
+      </w:r>
+      <w:r>
+        <w:t>.</w:t>
+      </w:r>
+    </w:p>
+    <w:p/>
+    <w:p>
+      <w:r>
+        <w:t xml:space="preserve">Calculating </w:t>
+      </w:r>
+      <w:proofErr w:type="spellStart"/>
+      <w:r>
+        <w:t>horizontalPosition</w:t>
+      </w:r>
+      <w:proofErr w:type="spellEnd"/>
+      <w:r>
+        <w:t xml:space="preserve"> in the variables is technically not necessary, and “size / 2” could be used for the “x” and “z” position values, but it has been done this way to provide and example for the usage of instruction variables in block instructions.</w:t>
+      </w:r>
     </w:p>
     <w:p/>
     <w:p>
@@ -9509,7 +10401,7 @@
         <w:rStyle w:val="Numrodepage"/>
         <w:noProof/>
       </w:rPr>
-      <w:t>7</w:t>
+      <w:t>19</w:t>
     </w:r>
     <w:r>
       <w:rPr>
@@ -11696,7 +12588,7 @@
 </file>
 
 <file path=customXml/itemProps1.xml><?xml version="1.0" encoding="utf-8"?>
-<ds:datastoreItem xmlns:ds="http://schemas.openxmlformats.org/officeDocument/2006/customXml" ds:itemID="{1E9E7019-EF77-1D4A-92BB-05FEA382CC28}">
+<ds:datastoreItem xmlns:ds="http://schemas.openxmlformats.org/officeDocument/2006/customXml" ds:itemID="{1C1A97EF-A3F5-AD4B-9FF4-CD910EFE1BB7}">
   <ds:schemaRefs>
     <ds:schemaRef ds:uri="http://schemas.openxmlformats.org/officeDocument/2006/bibliography"/>
   </ds:schemaRefs>

</xml_diff>